<commit_message>
edits to program guide and D2 script
</commit_message>
<xml_diff>
--- a/Chaos Program Guide.docx
+++ b/Chaos Program Guide.docx
@@ -2,65 +2,624 @@
 <file path=word/document.xml><?xml version="1.0" encoding="utf-8"?>
 <w:document xmlns:wpc="http://schemas.microsoft.com/office/word/2010/wordprocessingCanvas" xmlns:cx="http://schemas.microsoft.com/office/drawing/2014/chartex" xmlns:cx1="http://schemas.microsoft.com/office/drawing/2015/9/8/chartex" xmlns:cx2="http://schemas.microsoft.com/office/drawing/2015/10/21/chartex" xmlns:cx3="http://schemas.microsoft.com/office/drawing/2016/5/9/chartex" xmlns:cx4="http://schemas.microsoft.com/office/drawing/2016/5/10/chartex" xmlns:cx5="http://schemas.microsoft.com/office/drawing/2016/5/11/chartex" xmlns:cx6="http://schemas.microsoft.com/office/drawing/2016/5/12/chartex" xmlns:cx7="http://schemas.microsoft.com/office/drawing/2016/5/13/chartex" xmlns:cx8="http://schemas.microsoft.com/office/drawing/2016/5/14/chartex" xmlns:mc="http://schemas.openxmlformats.org/markup-compatibility/2006" xmlns:aink="http://schemas.microsoft.com/office/drawing/2016/ink" xmlns:am3d="http://schemas.microsoft.com/office/drawing/2017/model3d" xmlns:o="urn:schemas-microsoft-com:office:office" xmlns:r="http://schemas.openxmlformats.org/officeDocument/2006/relationships" xmlns:m="http://schemas.openxmlformats.org/officeDocument/2006/math" xmlns:v="urn:schemas-microsoft-com:vml" xmlns:wp14="http://schemas.microsoft.com/office/word/2010/wordprocessingDrawing" xmlns:wp="http://schemas.openxmlformats.org/drawingml/2006/wordprocessingDrawing" xmlns:w10="urn:schemas-microsoft-com:office:word" xmlns:w="http://schemas.openxmlformats.org/wordprocessingml/2006/main" xmlns:w14="http://schemas.microsoft.com/office/word/2010/wordml" xmlns:w15="http://schemas.microsoft.com/office/word/2012/wordml" xmlns:w16cex="http://schemas.microsoft.com/office/word/2018/wordml/cex" xmlns:w16cid="http://schemas.microsoft.com/office/word/2016/wordml/cid" xmlns:w16="http://schemas.microsoft.com/office/word/2018/wordml" xmlns:w16sdtdh="http://schemas.microsoft.com/office/word/2020/wordml/sdtdatahash" xmlns:w16se="http://schemas.microsoft.com/office/word/2015/wordml/symex" xmlns:wpg="http://schemas.microsoft.com/office/word/2010/wordprocessingGroup" xmlns:wpi="http://schemas.microsoft.com/office/word/2010/wordprocessingInk" xmlns:wne="http://schemas.microsoft.com/office/word/2006/wordml" xmlns:wps="http://schemas.microsoft.com/office/word/2010/wordprocessingShape" mc:Ignorable="w14 w15 w16se w16cid w16 w16cex w16sdtdh wp14">
   <w:body>
-    <w:p>
-      <w:pPr>
-        <w:pStyle w:val="Title"/>
-        <w:spacing w:line="276" w:lineRule="auto"/>
-        <w:jc w:val="center"/>
-      </w:pPr>
-      <w:r>
-        <w:t>Chaos Program</w:t>
-      </w:r>
-      <w:r>
-        <w:t>s</w:t>
-      </w:r>
-    </w:p>
-    <w:p>
-      <w:pPr>
-        <w:pStyle w:val="Subtitle"/>
-        <w:spacing w:line="276" w:lineRule="auto"/>
-        <w:jc w:val="center"/>
-      </w:pPr>
-      <w:r>
-        <w:t>User Guide</w:t>
-      </w:r>
-    </w:p>
-    <w:p>
-      <w:pPr>
-        <w:spacing w:line="276" w:lineRule="auto"/>
-        <w:jc w:val="center"/>
-        <w:rPr>
-          <w:rStyle w:val="SubtleEmphasis"/>
-        </w:rPr>
-      </w:pPr>
-      <w:r>
-        <w:rPr>
-          <w:rStyle w:val="SubtleEmphasis"/>
-        </w:rPr>
-        <w:t>Last Edited by Austin Scholp</w:t>
-      </w:r>
-    </w:p>
-    <w:p>
-      <w:pPr>
-        <w:spacing w:line="276" w:lineRule="auto"/>
-        <w:jc w:val="center"/>
-        <w:rPr>
-          <w:rStyle w:val="SubtleEmphasis"/>
-        </w:rPr>
-      </w:pPr>
-      <w:r>
-        <w:rPr>
-          <w:rStyle w:val="SubtleEmphasis"/>
-        </w:rPr>
-        <w:t>May 11th, 2021</w:t>
-      </w:r>
-    </w:p>
+    <w:sdt>
+      <w:sdtPr>
+        <w:id w:val="-607580528"/>
+        <w:docPartObj>
+          <w:docPartGallery w:val="Cover Pages"/>
+          <w:docPartUnique/>
+        </w:docPartObj>
+      </w:sdtPr>
+      <w:sdtContent>
+        <w:p>
+          <w:pPr>
+            <w:rPr>
+              <w:rFonts w:asciiTheme="majorHAnsi" w:eastAsiaTheme="majorEastAsia" w:hAnsiTheme="majorHAnsi" w:cstheme="majorBidi"/>
+              <w:caps/>
+              <w:color w:val="323232" w:themeColor="text2"/>
+              <w:spacing w:val="-15"/>
+              <w:sz w:val="72"/>
+              <w:szCs w:val="72"/>
+            </w:rPr>
+          </w:pPr>
+          <w:r>
+            <w:rPr>
+              <w:noProof/>
+            </w:rPr>
+            <mc:AlternateContent>
+              <mc:Choice Requires="wps">
+                <w:drawing>
+                  <wp:anchor distT="0" distB="0" distL="114300" distR="114300" simplePos="0" relativeHeight="251659264" behindDoc="0" locked="0" layoutInCell="1" allowOverlap="1" wp14:anchorId="3DCC3527" wp14:editId="153A3172">
+                    <wp:simplePos x="0" y="0"/>
+                    <wp:positionH relativeFrom="page">
+                      <wp:posOffset>228600</wp:posOffset>
+                    </wp:positionH>
+                    <wp:positionV relativeFrom="page">
+                      <wp:posOffset>1143000</wp:posOffset>
+                    </wp:positionV>
+                    <wp:extent cx="7239000" cy="3840480"/>
+                    <wp:effectExtent l="0" t="0" r="0" b="0"/>
+                    <wp:wrapNone/>
+                    <wp:docPr id="138" name="Text Box 138"/>
+                    <wp:cNvGraphicFramePr/>
+                    <a:graphic xmlns:a="http://schemas.openxmlformats.org/drawingml/2006/main">
+                      <a:graphicData uri="http://schemas.microsoft.com/office/word/2010/wordprocessingShape">
+                        <wps:wsp>
+                          <wps:cNvSpPr txBox="1"/>
+                          <wps:spPr>
+                            <a:xfrm>
+                              <a:off x="0" y="0"/>
+                              <a:ext cx="7239000" cy="3840480"/>
+                            </a:xfrm>
+                            <a:prstGeom prst="rect">
+                              <a:avLst/>
+                            </a:prstGeom>
+                            <a:solidFill>
+                              <a:schemeClr val="lt1"/>
+                            </a:solidFill>
+                            <a:ln w="6350">
+                              <a:noFill/>
+                            </a:ln>
+                            <a:effectLst/>
+                          </wps:spPr>
+                          <wps:style>
+                            <a:lnRef idx="0">
+                              <a:schemeClr val="accent1"/>
+                            </a:lnRef>
+                            <a:fillRef idx="0">
+                              <a:schemeClr val="accent1"/>
+                            </a:fillRef>
+                            <a:effectRef idx="0">
+                              <a:schemeClr val="accent1"/>
+                            </a:effectRef>
+                            <a:fontRef idx="minor">
+                              <a:schemeClr val="dk1"/>
+                            </a:fontRef>
+                          </wps:style>
+                          <wps:txbx>
+                            <w:txbxContent>
+                              <w:tbl>
+                                <w:tblPr>
+                                  <w:tblW w:w="4993" w:type="pct"/>
+                                  <w:jc w:val="center"/>
+                                  <w:tblBorders>
+                                    <w:insideV w:val="single" w:sz="12" w:space="0" w:color="D55816" w:themeColor="accent2"/>
+                                  </w:tblBorders>
+                                  <w:tblCellMar>
+                                    <w:top w:w="1296" w:type="dxa"/>
+                                    <w:left w:w="360" w:type="dxa"/>
+                                    <w:bottom w:w="1296" w:type="dxa"/>
+                                    <w:right w:w="360" w:type="dxa"/>
+                                  </w:tblCellMar>
+                                  <w:tblLook w:val="04A0" w:firstRow="1" w:lastRow="0" w:firstColumn="1" w:lastColumn="0" w:noHBand="0" w:noVBand="1"/>
+                                </w:tblPr>
+                                <w:tblGrid>
+                                  <w:gridCol w:w="7829"/>
+                                  <w:gridCol w:w="3560"/>
+                                </w:tblGrid>
+                                <w:tr>
+                                  <w:trPr>
+                                    <w:jc w:val="center"/>
+                                  </w:trPr>
+                                  <w:tc>
+                                    <w:tcPr>
+                                      <w:tcW w:w="3437" w:type="pct"/>
+                                      <w:vAlign w:val="center"/>
+                                    </w:tcPr>
+                                    <w:p>
+                                      <w:pPr>
+                                        <w:jc w:val="right"/>
+                                      </w:pPr>
+                                      <w:r>
+                                        <w:rPr>
+                                          <w:noProof/>
+                                        </w:rPr>
+                                        <w:drawing>
+                                          <wp:inline distT="0" distB="0" distL="0" distR="0" wp14:anchorId="00A8E40D" wp14:editId="44ACA5D0">
+                                            <wp:extent cx="4133850" cy="3100566"/>
+                                            <wp:effectExtent l="0" t="0" r="0" b="5080"/>
+                                            <wp:docPr id="3" name="Picture 3" descr="Covid-19 pandemic and chaos theory: Why the future is impossible to  precisely predict - Vox"/>
+                                            <wp:cNvGraphicFramePr>
+                                              <a:graphicFrameLocks xmlns:a="http://schemas.openxmlformats.org/drawingml/2006/main" noChangeAspect="1"/>
+                                            </wp:cNvGraphicFramePr>
+                                            <a:graphic xmlns:a="http://schemas.openxmlformats.org/drawingml/2006/main">
+                                              <a:graphicData uri="http://schemas.openxmlformats.org/drawingml/2006/picture">
+                                                <pic:pic xmlns:pic="http://schemas.openxmlformats.org/drawingml/2006/picture">
+                                                  <pic:nvPicPr>
+                                                    <pic:cNvPr id="0" name="Picture 1" descr="Covid-19 pandemic and chaos theory: Why the future is impossible to  precisely predict - Vox"/>
+                                                    <pic:cNvPicPr>
+                                                      <a:picLocks noChangeAspect="1" noChangeArrowheads="1"/>
+                                                    </pic:cNvPicPr>
+                                                  </pic:nvPicPr>
+                                                  <pic:blipFill>
+                                                    <a:blip r:embed="rId5">
+                                                      <a:extLst>
+                                                        <a:ext uri="{28A0092B-C50C-407E-A947-70E740481C1C}">
+                                                          <a14:useLocalDpi xmlns:a14="http://schemas.microsoft.com/office/drawing/2010/main" val="0"/>
+                                                        </a:ext>
+                                                      </a:extLst>
+                                                    </a:blip>
+                                                    <a:srcRect/>
+                                                    <a:stretch>
+                                                      <a:fillRect/>
+                                                    </a:stretch>
+                                                  </pic:blipFill>
+                                                  <pic:spPr bwMode="auto">
+                                                    <a:xfrm>
+                                                      <a:off x="0" y="0"/>
+                                                      <a:ext cx="4183560" cy="3137851"/>
+                                                    </a:xfrm>
+                                                    <a:prstGeom prst="rect">
+                                                      <a:avLst/>
+                                                    </a:prstGeom>
+                                                    <a:noFill/>
+                                                    <a:ln>
+                                                      <a:noFill/>
+                                                    </a:ln>
+                                                  </pic:spPr>
+                                                </pic:pic>
+                                              </a:graphicData>
+                                            </a:graphic>
+                                          </wp:inline>
+                                        </w:drawing>
+                                      </w:r>
+                                    </w:p>
+                                    <w:sdt>
+                                      <w:sdtPr>
+                                        <w:rPr>
+                                          <w:caps/>
+                                          <w:color w:val="191919" w:themeColor="text1" w:themeTint="E6"/>
+                                          <w:sz w:val="72"/>
+                                          <w:szCs w:val="72"/>
+                                        </w:rPr>
+                                        <w:alias w:val="Title"/>
+                                        <w:tag w:val=""/>
+                                        <w:id w:val="-438379639"/>
+                                        <w:dataBinding w:prefixMappings="xmlns:ns0='http://purl.org/dc/elements/1.1/' xmlns:ns1='http://schemas.openxmlformats.org/package/2006/metadata/core-properties' " w:xpath="/ns1:coreProperties[1]/ns0:title[1]" w:storeItemID="{6C3C8BC8-F283-45AE-878A-BAB7291924A1}"/>
+                                        <w:text/>
+                                      </w:sdtPr>
+                                      <w:sdtContent>
+                                        <w:p>
+                                          <w:pPr>
+                                            <w:pStyle w:val="NoSpacing"/>
+                                            <w:spacing w:line="312" w:lineRule="auto"/>
+                                            <w:jc w:val="right"/>
+                                            <w:rPr>
+                                              <w:caps/>
+                                              <w:color w:val="191919" w:themeColor="text1" w:themeTint="E6"/>
+                                              <w:sz w:val="72"/>
+                                              <w:szCs w:val="72"/>
+                                            </w:rPr>
+                                          </w:pPr>
+                                          <w:r>
+                                            <w:rPr>
+                                              <w:caps/>
+                                              <w:color w:val="191919" w:themeColor="text1" w:themeTint="E6"/>
+                                              <w:sz w:val="72"/>
+                                              <w:szCs w:val="72"/>
+                                            </w:rPr>
+                                            <w:t>CHAOS PROGRAMS</w:t>
+                                          </w:r>
+                                        </w:p>
+                                      </w:sdtContent>
+                                    </w:sdt>
+                                    <w:sdt>
+                                      <w:sdtPr>
+                                        <w:rPr>
+                                          <w:color w:val="000000" w:themeColor="text1"/>
+                                          <w:sz w:val="24"/>
+                                          <w:szCs w:val="24"/>
+                                        </w:rPr>
+                                        <w:alias w:val="Subtitle"/>
+                                        <w:tag w:val=""/>
+                                        <w:id w:val="1354072561"/>
+                                        <w:dataBinding w:prefixMappings="xmlns:ns0='http://purl.org/dc/elements/1.1/' xmlns:ns1='http://schemas.openxmlformats.org/package/2006/metadata/core-properties' " w:xpath="/ns1:coreProperties[1]/ns0:subject[1]" w:storeItemID="{6C3C8BC8-F283-45AE-878A-BAB7291924A1}"/>
+                                        <w:text/>
+                                      </w:sdtPr>
+                                      <w:sdtContent>
+                                        <w:p>
+                                          <w:pPr>
+                                            <w:jc w:val="right"/>
+                                            <w:rPr>
+                                              <w:sz w:val="24"/>
+                                              <w:szCs w:val="24"/>
+                                            </w:rPr>
+                                          </w:pPr>
+                                          <w:r>
+                                            <w:rPr>
+                                              <w:color w:val="000000" w:themeColor="text1"/>
+                                              <w:sz w:val="24"/>
+                                              <w:szCs w:val="24"/>
+                                            </w:rPr>
+                                            <w:t>User Guide</w:t>
+                                          </w:r>
+                                        </w:p>
+                                      </w:sdtContent>
+                                    </w:sdt>
+                                  </w:tc>
+                                  <w:tc>
+                                    <w:tcPr>
+                                      <w:tcW w:w="1563" w:type="pct"/>
+                                      <w:vAlign w:val="center"/>
+                                    </w:tcPr>
+                                    <w:p>
+                                      <w:pPr>
+                                        <w:pStyle w:val="NoSpacing"/>
+                                        <w:rPr>
+                                          <w:caps/>
+                                          <w:color w:val="D55816" w:themeColor="accent2"/>
+                                          <w:sz w:val="26"/>
+                                          <w:szCs w:val="26"/>
+                                        </w:rPr>
+                                      </w:pPr>
+                                    </w:p>
+                                    <w:sdt>
+                                      <w:sdtPr>
+                                        <w:rPr>
+                                          <w:color w:val="D55816" w:themeColor="accent2"/>
+                                          <w:sz w:val="26"/>
+                                          <w:szCs w:val="26"/>
+                                        </w:rPr>
+                                        <w:alias w:val="Author"/>
+                                        <w:tag w:val=""/>
+                                        <w:id w:val="-279026076"/>
+                                        <w:dataBinding w:prefixMappings="xmlns:ns0='http://purl.org/dc/elements/1.1/' xmlns:ns1='http://schemas.openxmlformats.org/package/2006/metadata/core-properties' " w:xpath="/ns1:coreProperties[1]/ns0:creator[1]" w:storeItemID="{6C3C8BC8-F283-45AE-878A-BAB7291924A1}"/>
+                                        <w:text/>
+                                      </w:sdtPr>
+                                      <w:sdtContent>
+                                        <w:p>
+                                          <w:pPr>
+                                            <w:pStyle w:val="NoSpacing"/>
+                                            <w:rPr>
+                                              <w:color w:val="D55816" w:themeColor="accent2"/>
+                                              <w:sz w:val="26"/>
+                                              <w:szCs w:val="26"/>
+                                            </w:rPr>
+                                          </w:pPr>
+                                          <w:r>
+                                            <w:rPr>
+                                              <w:color w:val="D55816" w:themeColor="accent2"/>
+                                              <w:sz w:val="26"/>
+                                              <w:szCs w:val="26"/>
+                                            </w:rPr>
+                                            <w:t>W</w:t>
+                                          </w:r>
+                                          <w:r>
+                                            <w:rPr>
+                                              <w:color w:val="D55816" w:themeColor="accent2"/>
+                                              <w:sz w:val="26"/>
+                                              <w:szCs w:val="26"/>
+                                            </w:rPr>
+                                            <w:t>ritten by Hayley Raj</w:t>
+                                          </w:r>
+                                        </w:p>
+                                      </w:sdtContent>
+                                    </w:sdt>
+                                    <w:p>
+                                      <w:pPr>
+                                        <w:pStyle w:val="NoSpacing"/>
+                                      </w:pPr>
+                                      <w:sdt>
+                                        <w:sdtPr>
+                                          <w:rPr>
+                                            <w:color w:val="323232" w:themeColor="text2"/>
+                                          </w:rPr>
+                                          <w:alias w:val="Course"/>
+                                          <w:tag w:val="Course"/>
+                                          <w:id w:val="-710501431"/>
+                                          <w:dataBinding w:prefixMappings="xmlns:ns0='http://purl.org/dc/elements/1.1/' xmlns:ns1='http://schemas.openxmlformats.org/package/2006/metadata/core-properties' " w:xpath="/ns1:coreProperties[1]/ns1:category[1]" w:storeItemID="{6C3C8BC8-F283-45AE-878A-BAB7291924A1}"/>
+                                          <w:text/>
+                                        </w:sdtPr>
+                                        <w:sdtContent>
+                                          <w:r>
+                                            <w:rPr>
+                                              <w:color w:val="323232" w:themeColor="text2"/>
+                                            </w:rPr>
+                                            <w:t>Last edited by Austin Scholp on May 11th, 2021</w:t>
+                                          </w:r>
+                                        </w:sdtContent>
+                                      </w:sdt>
+                                    </w:p>
+                                  </w:tc>
+                                </w:tr>
+                              </w:tbl>
+                              <w:p/>
+                            </w:txbxContent>
+                          </wps:txbx>
+                          <wps:bodyPr rot="0" spcFirstLastPara="0" vertOverflow="overflow" horzOverflow="overflow" vert="horz" wrap="square" lIns="0" tIns="0" rIns="0" bIns="0" numCol="1" spcCol="0" rtlCol="0" fromWordArt="0" anchor="ctr" anchorCtr="0" forceAA="0" compatLnSpc="1">
+                            <a:prstTxWarp prst="textNoShape">
+                              <a:avLst/>
+                            </a:prstTxWarp>
+                            <a:noAutofit/>
+                          </wps:bodyPr>
+                        </wps:wsp>
+                      </a:graphicData>
+                    </a:graphic>
+                    <wp14:sizeRelH relativeFrom="page">
+                      <wp14:pctWidth>0</wp14:pctWidth>
+                    </wp14:sizeRelH>
+                    <wp14:sizeRelV relativeFrom="page">
+                      <wp14:pctHeight>77300</wp14:pctHeight>
+                    </wp14:sizeRelV>
+                  </wp:anchor>
+                </w:drawing>
+              </mc:Choice>
+              <mc:Fallback>
+                <w:pict>
+                  <v:shapetype w14:anchorId="3DCC3527" id="_x0000_t202" coordsize="21600,21600" o:spt="202" path="m,l,21600r21600,l21600,xe">
+                    <v:stroke joinstyle="miter"/>
+                    <v:path gradientshapeok="t" o:connecttype="rect"/>
+                  </v:shapetype>
+                  <v:shape id="Text Box 138" o:spid="_x0000_s1026" type="#_x0000_t202" style="position:absolute;margin-left:18pt;margin-top:90pt;width:570pt;height:302.4pt;z-index:251659264;visibility:visible;mso-wrap-style:square;mso-width-percent:0;mso-height-percent:773;mso-wrap-distance-left:9pt;mso-wrap-distance-top:0;mso-wrap-distance-right:9pt;mso-wrap-distance-bottom:0;mso-position-horizontal:absolute;mso-position-horizontal-relative:page;mso-position-vertical:absolute;mso-position-vertical-relative:page;mso-width-percent:0;mso-height-percent:773;mso-width-relative:page;mso-height-relative:page;v-text-anchor:middle" o:gfxdata="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" fillcolor="white [3201]" stroked="f" strokeweight=".5pt">
+                    <v:textbox inset="0,0,0,0">
+                      <w:txbxContent>
+                        <w:tbl>
+                          <w:tblPr>
+                            <w:tblW w:w="4993" w:type="pct"/>
+                            <w:jc w:val="center"/>
+                            <w:tblBorders>
+                              <w:insideV w:val="single" w:sz="12" w:space="0" w:color="D55816" w:themeColor="accent2"/>
+                            </w:tblBorders>
+                            <w:tblCellMar>
+                              <w:top w:w="1296" w:type="dxa"/>
+                              <w:left w:w="360" w:type="dxa"/>
+                              <w:bottom w:w="1296" w:type="dxa"/>
+                              <w:right w:w="360" w:type="dxa"/>
+                            </w:tblCellMar>
+                            <w:tblLook w:val="04A0" w:firstRow="1" w:lastRow="0" w:firstColumn="1" w:lastColumn="0" w:noHBand="0" w:noVBand="1"/>
+                          </w:tblPr>
+                          <w:tblGrid>
+                            <w:gridCol w:w="7829"/>
+                            <w:gridCol w:w="3560"/>
+                          </w:tblGrid>
+                          <w:tr>
+                            <w:trPr>
+                              <w:jc w:val="center"/>
+                            </w:trPr>
+                            <w:tc>
+                              <w:tcPr>
+                                <w:tcW w:w="3437" w:type="pct"/>
+                                <w:vAlign w:val="center"/>
+                              </w:tcPr>
+                              <w:p>
+                                <w:pPr>
+                                  <w:jc w:val="right"/>
+                                </w:pPr>
+                                <w:r>
+                                  <w:rPr>
+                                    <w:noProof/>
+                                  </w:rPr>
+                                  <w:drawing>
+                                    <wp:inline distT="0" distB="0" distL="0" distR="0" wp14:anchorId="00A8E40D" wp14:editId="44ACA5D0">
+                                      <wp:extent cx="4133850" cy="3100566"/>
+                                      <wp:effectExtent l="0" t="0" r="0" b="5080"/>
+                                      <wp:docPr id="3" name="Picture 3" descr="Covid-19 pandemic and chaos theory: Why the future is impossible to  precisely predict - Vox"/>
+                                      <wp:cNvGraphicFramePr>
+                                        <a:graphicFrameLocks xmlns:a="http://schemas.openxmlformats.org/drawingml/2006/main" noChangeAspect="1"/>
+                                      </wp:cNvGraphicFramePr>
+                                      <a:graphic xmlns:a="http://schemas.openxmlformats.org/drawingml/2006/main">
+                                        <a:graphicData uri="http://schemas.openxmlformats.org/drawingml/2006/picture">
+                                          <pic:pic xmlns:pic="http://schemas.openxmlformats.org/drawingml/2006/picture">
+                                            <pic:nvPicPr>
+                                              <pic:cNvPr id="0" name="Picture 1" descr="Covid-19 pandemic and chaos theory: Why the future is impossible to  precisely predict - Vox"/>
+                                              <pic:cNvPicPr>
+                                                <a:picLocks noChangeAspect="1" noChangeArrowheads="1"/>
+                                              </pic:cNvPicPr>
+                                            </pic:nvPicPr>
+                                            <pic:blipFill>
+                                              <a:blip r:embed="rId5">
+                                                <a:extLst>
+                                                  <a:ext uri="{28A0092B-C50C-407E-A947-70E740481C1C}">
+                                                    <a14:useLocalDpi xmlns:a14="http://schemas.microsoft.com/office/drawing/2010/main" val="0"/>
+                                                  </a:ext>
+                                                </a:extLst>
+                                              </a:blip>
+                                              <a:srcRect/>
+                                              <a:stretch>
+                                                <a:fillRect/>
+                                              </a:stretch>
+                                            </pic:blipFill>
+                                            <pic:spPr bwMode="auto">
+                                              <a:xfrm>
+                                                <a:off x="0" y="0"/>
+                                                <a:ext cx="4183560" cy="3137851"/>
+                                              </a:xfrm>
+                                              <a:prstGeom prst="rect">
+                                                <a:avLst/>
+                                              </a:prstGeom>
+                                              <a:noFill/>
+                                              <a:ln>
+                                                <a:noFill/>
+                                              </a:ln>
+                                            </pic:spPr>
+                                          </pic:pic>
+                                        </a:graphicData>
+                                      </a:graphic>
+                                    </wp:inline>
+                                  </w:drawing>
+                                </w:r>
+                              </w:p>
+                              <w:sdt>
+                                <w:sdtPr>
+                                  <w:rPr>
+                                    <w:caps/>
+                                    <w:color w:val="191919" w:themeColor="text1" w:themeTint="E6"/>
+                                    <w:sz w:val="72"/>
+                                    <w:szCs w:val="72"/>
+                                  </w:rPr>
+                                  <w:alias w:val="Title"/>
+                                  <w:tag w:val=""/>
+                                  <w:id w:val="-438379639"/>
+                                  <w:dataBinding w:prefixMappings="xmlns:ns0='http://purl.org/dc/elements/1.1/' xmlns:ns1='http://schemas.openxmlformats.org/package/2006/metadata/core-properties' " w:xpath="/ns1:coreProperties[1]/ns0:title[1]" w:storeItemID="{6C3C8BC8-F283-45AE-878A-BAB7291924A1}"/>
+                                  <w:text/>
+                                </w:sdtPr>
+                                <w:sdtContent>
+                                  <w:p>
+                                    <w:pPr>
+                                      <w:pStyle w:val="NoSpacing"/>
+                                      <w:spacing w:line="312" w:lineRule="auto"/>
+                                      <w:jc w:val="right"/>
+                                      <w:rPr>
+                                        <w:caps/>
+                                        <w:color w:val="191919" w:themeColor="text1" w:themeTint="E6"/>
+                                        <w:sz w:val="72"/>
+                                        <w:szCs w:val="72"/>
+                                      </w:rPr>
+                                    </w:pPr>
+                                    <w:r>
+                                      <w:rPr>
+                                        <w:caps/>
+                                        <w:color w:val="191919" w:themeColor="text1" w:themeTint="E6"/>
+                                        <w:sz w:val="72"/>
+                                        <w:szCs w:val="72"/>
+                                      </w:rPr>
+                                      <w:t>CHAOS PROGRAMS</w:t>
+                                    </w:r>
+                                  </w:p>
+                                </w:sdtContent>
+                              </w:sdt>
+                              <w:sdt>
+                                <w:sdtPr>
+                                  <w:rPr>
+                                    <w:color w:val="000000" w:themeColor="text1"/>
+                                    <w:sz w:val="24"/>
+                                    <w:szCs w:val="24"/>
+                                  </w:rPr>
+                                  <w:alias w:val="Subtitle"/>
+                                  <w:tag w:val=""/>
+                                  <w:id w:val="1354072561"/>
+                                  <w:dataBinding w:prefixMappings="xmlns:ns0='http://purl.org/dc/elements/1.1/' xmlns:ns1='http://schemas.openxmlformats.org/package/2006/metadata/core-properties' " w:xpath="/ns1:coreProperties[1]/ns0:subject[1]" w:storeItemID="{6C3C8BC8-F283-45AE-878A-BAB7291924A1}"/>
+                                  <w:text/>
+                                </w:sdtPr>
+                                <w:sdtContent>
+                                  <w:p>
+                                    <w:pPr>
+                                      <w:jc w:val="right"/>
+                                      <w:rPr>
+                                        <w:sz w:val="24"/>
+                                        <w:szCs w:val="24"/>
+                                      </w:rPr>
+                                    </w:pPr>
+                                    <w:r>
+                                      <w:rPr>
+                                        <w:color w:val="000000" w:themeColor="text1"/>
+                                        <w:sz w:val="24"/>
+                                        <w:szCs w:val="24"/>
+                                      </w:rPr>
+                                      <w:t>User Guide</w:t>
+                                    </w:r>
+                                  </w:p>
+                                </w:sdtContent>
+                              </w:sdt>
+                            </w:tc>
+                            <w:tc>
+                              <w:tcPr>
+                                <w:tcW w:w="1563" w:type="pct"/>
+                                <w:vAlign w:val="center"/>
+                              </w:tcPr>
+                              <w:p>
+                                <w:pPr>
+                                  <w:pStyle w:val="NoSpacing"/>
+                                  <w:rPr>
+                                    <w:caps/>
+                                    <w:color w:val="D55816" w:themeColor="accent2"/>
+                                    <w:sz w:val="26"/>
+                                    <w:szCs w:val="26"/>
+                                  </w:rPr>
+                                </w:pPr>
+                              </w:p>
+                              <w:sdt>
+                                <w:sdtPr>
+                                  <w:rPr>
+                                    <w:color w:val="D55816" w:themeColor="accent2"/>
+                                    <w:sz w:val="26"/>
+                                    <w:szCs w:val="26"/>
+                                  </w:rPr>
+                                  <w:alias w:val="Author"/>
+                                  <w:tag w:val=""/>
+                                  <w:id w:val="-279026076"/>
+                                  <w:dataBinding w:prefixMappings="xmlns:ns0='http://purl.org/dc/elements/1.1/' xmlns:ns1='http://schemas.openxmlformats.org/package/2006/metadata/core-properties' " w:xpath="/ns1:coreProperties[1]/ns0:creator[1]" w:storeItemID="{6C3C8BC8-F283-45AE-878A-BAB7291924A1}"/>
+                                  <w:text/>
+                                </w:sdtPr>
+                                <w:sdtContent>
+                                  <w:p>
+                                    <w:pPr>
+                                      <w:pStyle w:val="NoSpacing"/>
+                                      <w:rPr>
+                                        <w:color w:val="D55816" w:themeColor="accent2"/>
+                                        <w:sz w:val="26"/>
+                                        <w:szCs w:val="26"/>
+                                      </w:rPr>
+                                    </w:pPr>
+                                    <w:r>
+                                      <w:rPr>
+                                        <w:color w:val="D55816" w:themeColor="accent2"/>
+                                        <w:sz w:val="26"/>
+                                        <w:szCs w:val="26"/>
+                                      </w:rPr>
+                                      <w:t>W</w:t>
+                                    </w:r>
+                                    <w:r>
+                                      <w:rPr>
+                                        <w:color w:val="D55816" w:themeColor="accent2"/>
+                                        <w:sz w:val="26"/>
+                                        <w:szCs w:val="26"/>
+                                      </w:rPr>
+                                      <w:t>ritten by Hayley Raj</w:t>
+                                    </w:r>
+                                  </w:p>
+                                </w:sdtContent>
+                              </w:sdt>
+                              <w:p>
+                                <w:pPr>
+                                  <w:pStyle w:val="NoSpacing"/>
+                                </w:pPr>
+                                <w:sdt>
+                                  <w:sdtPr>
+                                    <w:rPr>
+                                      <w:color w:val="323232" w:themeColor="text2"/>
+                                    </w:rPr>
+                                    <w:alias w:val="Course"/>
+                                    <w:tag w:val="Course"/>
+                                    <w:id w:val="-710501431"/>
+                                    <w:dataBinding w:prefixMappings="xmlns:ns0='http://purl.org/dc/elements/1.1/' xmlns:ns1='http://schemas.openxmlformats.org/package/2006/metadata/core-properties' " w:xpath="/ns1:coreProperties[1]/ns1:category[1]" w:storeItemID="{6C3C8BC8-F283-45AE-878A-BAB7291924A1}"/>
+                                    <w:text/>
+                                  </w:sdtPr>
+                                  <w:sdtContent>
+                                    <w:r>
+                                      <w:rPr>
+                                        <w:color w:val="323232" w:themeColor="text2"/>
+                                      </w:rPr>
+                                      <w:t>Last edited by Austin Scholp on May 11th, 2021</w:t>
+                                    </w:r>
+                                  </w:sdtContent>
+                                </w:sdt>
+                              </w:p>
+                            </w:tc>
+                          </w:tr>
+                        </w:tbl>
+                        <w:p/>
+                      </w:txbxContent>
+                    </v:textbox>
+                    <w10:wrap anchorx="page" anchory="page"/>
+                  </v:shape>
+                </w:pict>
+              </mc:Fallback>
+            </mc:AlternateContent>
+          </w:r>
+          <w:r>
+            <w:br w:type="page"/>
+          </w:r>
+        </w:p>
+      </w:sdtContent>
+    </w:sdt>
     <w:p>
       <w:pPr>
         <w:pStyle w:val="Heading2"/>
         <w:spacing w:line="276" w:lineRule="auto"/>
       </w:pPr>
       <w:r>
+        <w:lastRenderedPageBreak/>
         <w:t>Spectrum Convergence Ratio (SCR)</w:t>
       </w:r>
     </w:p>
@@ -97,24 +656,6 @@
       <w:pPr>
         <w:spacing w:after="0" w:line="276" w:lineRule="auto"/>
       </w:pPr>
-      <w:r>
-        <w:t xml:space="preserve">Runs </w:t>
-      </w:r>
-      <w:r>
-        <w:t>in</w:t>
-      </w:r>
-      <w:r>
-        <w:t xml:space="preserve"> </w:t>
-      </w:r>
-      <w:r>
-        <w:t>MATLAB</w:t>
-      </w:r>
-      <w:r>
-        <w:t xml:space="preserve"> R20</w:t>
-      </w:r>
-      <w:r>
-        <w:t>20b+</w:t>
-      </w:r>
     </w:p>
     <w:p>
       <w:pPr>
@@ -157,6 +698,52 @@
         </w:rPr>
         <w:t>time_freq_analysis</w:t>
       </w:r>
+      <w:r>
+        <w:rPr>
+          <w:i/>
+          <w:iCs/>
+        </w:rPr>
+        <w:t>.m</w:t>
+      </w:r>
+    </w:p>
+    <w:p>
+      <w:pPr>
+        <w:spacing w:after="0" w:line="276" w:lineRule="auto"/>
+      </w:pPr>
+    </w:p>
+    <w:p>
+      <w:pPr>
+        <w:spacing w:after="0" w:line="276" w:lineRule="auto"/>
+      </w:pPr>
+      <w:r>
+        <w:t>Other Requirements:</w:t>
+      </w:r>
+    </w:p>
+    <w:p>
+      <w:pPr>
+        <w:pStyle w:val="ListParagraph"/>
+        <w:numPr>
+          <w:ilvl w:val="0"/>
+          <w:numId w:val="19"/>
+        </w:numPr>
+        <w:spacing w:after="0" w:line="276" w:lineRule="auto"/>
+      </w:pPr>
+      <w:r>
+        <w:t>Can only analyze wave file (.wav extension).</w:t>
+      </w:r>
+    </w:p>
+    <w:p>
+      <w:pPr>
+        <w:pStyle w:val="ListParagraph"/>
+        <w:numPr>
+          <w:ilvl w:val="0"/>
+          <w:numId w:val="19"/>
+        </w:numPr>
+        <w:spacing w:after="0" w:line="276" w:lineRule="auto"/>
+      </w:pPr>
+      <w:r>
+        <w:t>0.75 second samples should be used for accurate results.</w:t>
+      </w:r>
     </w:p>
     <w:p>
       <w:pPr>
@@ -181,7 +768,10 @@
         <w:spacing w:after="0" w:line="276" w:lineRule="auto"/>
       </w:pPr>
       <w:r>
-        <w:t xml:space="preserve">Copy </w:t>
+        <w:t>Move</w:t>
+      </w:r>
+      <w:r>
+        <w:t xml:space="preserve"> </w:t>
       </w:r>
       <w:r>
         <w:t xml:space="preserve">all </w:t>
@@ -212,13 +802,43 @@
         <w:spacing w:after="0" w:line="276" w:lineRule="auto"/>
       </w:pPr>
       <w:r>
-        <w:t>‘</w:t>
-      </w:r>
+        <w:t xml:space="preserve">Open </w:t>
+      </w:r>
+      <w:r>
+        <w:rPr>
+          <w:i/>
+          <w:iCs/>
+        </w:rPr>
+        <w:t>batchSCR.m</w:t>
+      </w:r>
+      <w:r>
+        <w:t xml:space="preserve"> with the most up-to-date version of MATLAB available on your computer.</w:t>
+      </w:r>
+    </w:p>
+    <w:p>
+      <w:pPr>
+        <w:pStyle w:val="ListParagraph"/>
+        <w:numPr>
+          <w:ilvl w:val="0"/>
+          <w:numId w:val="11"/>
+        </w:numPr>
+        <w:spacing w:after="0" w:line="276" w:lineRule="auto"/>
+      </w:pPr>
       <w:r>
         <w:t>Run</w:t>
       </w:r>
       <w:r>
-        <w:t xml:space="preserve">’ the ‘batchSCR.m’ </w:t>
+        <w:t xml:space="preserve"> the </w:t>
+      </w:r>
+      <w:r>
+        <w:rPr>
+          <w:i/>
+          <w:iCs/>
+        </w:rPr>
+        <w:t>batchSCR.m</w:t>
+      </w:r>
+      <w:r>
+        <w:t xml:space="preserve"> </w:t>
       </w:r>
       <w:r>
         <w:t>script.</w:t>
@@ -377,16 +997,35 @@
         <w:spacing w:after="0" w:line="276" w:lineRule="auto"/>
       </w:pPr>
       <w:r>
-        <w:t>The SCR results will show up in a file in the Results folder</w:t>
+        <w:t>The SCR results will show up in a</w:t>
       </w:r>
       <w:r>
         <w:t xml:space="preserve"> </w:t>
       </w:r>
       <w:r>
-        <w:t>which</w:t>
-      </w:r>
-      <w:r>
-        <w:t xml:space="preserve"> will be </w:t>
+        <w:t xml:space="preserve">.csv (Comma Separated Values – open with Excel) </w:t>
+      </w:r>
+      <w:r>
+        <w:t>file in the Results folder</w:t>
+      </w:r>
+      <w:r>
+        <w:t>.</w:t>
+      </w:r>
+    </w:p>
+    <w:p>
+      <w:pPr>
+        <w:pStyle w:val="ListParagraph"/>
+        <w:numPr>
+          <w:ilvl w:val="1"/>
+          <w:numId w:val="11"/>
+        </w:numPr>
+        <w:spacing w:after="0" w:line="276" w:lineRule="auto"/>
+      </w:pPr>
+      <w:r>
+        <w:t>The results folder will</w:t>
+      </w:r>
+      <w:r>
+        <w:t xml:space="preserve"> be </w:t>
       </w:r>
       <w:r>
         <w:t xml:space="preserve">within the same folder where </w:t>
@@ -401,41 +1040,28 @@
       <w:r>
         <w:t xml:space="preserve"> is located.</w:t>
       </w:r>
-    </w:p>
-    <w:p>
-      <w:pPr>
-        <w:pStyle w:val="ListParagraph"/>
-        <w:numPr>
-          <w:ilvl w:val="0"/>
+      <w:r>
+        <w:t xml:space="preserve"> </w:t>
+      </w:r>
+    </w:p>
+    <w:p>
+      <w:pPr>
+        <w:pStyle w:val="ListParagraph"/>
+        <w:numPr>
+          <w:ilvl w:val="1"/>
           <w:numId w:val="11"/>
         </w:numPr>
         <w:spacing w:after="0" w:line="276" w:lineRule="auto"/>
       </w:pPr>
       <w:r>
-        <w:t xml:space="preserve">If transferring results to Excel, </w:t>
-      </w:r>
-      <w:r>
-        <w:t>it is</w:t>
-      </w:r>
-      <w:r>
-        <w:t xml:space="preserve"> easiest to </w:t>
-      </w:r>
-      <w:r>
-        <w:t xml:space="preserve">copy </w:t>
-      </w:r>
-      <w:r>
-        <w:t>all</w:t>
-      </w:r>
-      <w:r>
-        <w:t xml:space="preserve"> the file names/output values into one column in Excel; separate into two columns by highlighting column and clicking Data &gt; Text to Columns &gt; Delimited with comma &gt; </w:t>
-      </w:r>
-      <w:r>
-        <w:t>Finish.</w:t>
-      </w:r>
-    </w:p>
-    <w:p>
-      <w:pPr>
-        <w:spacing w:after="0" w:line="276" w:lineRule="auto"/>
+        <w:t>The file will be named SCR_Results_DD-Month-YYYY_HH-MM-SS</w:t>
+      </w:r>
+    </w:p>
+    <w:p>
+      <w:pPr>
+        <w:pStyle w:val="ListParagraph"/>
+        <w:spacing w:after="0" w:line="276" w:lineRule="auto"/>
+        <w:ind w:left="1440"/>
       </w:pPr>
     </w:p>
     <w:p>
@@ -452,7 +1078,10 @@
         <w:spacing w:after="0" w:line="276" w:lineRule="auto"/>
       </w:pPr>
       <w:r>
-        <w:t>File 1 name: batchMakeFragmentsForRODDialog.m</w:t>
+        <w:t>Main Files</w:t>
+      </w:r>
+      <w:r>
+        <w:t>:</w:t>
       </w:r>
     </w:p>
     <w:p>
@@ -460,24 +1089,121 @@
         <w:pStyle w:val="ListParagraph"/>
         <w:numPr>
           <w:ilvl w:val="0"/>
-          <w:numId w:val="3"/>
-        </w:numPr>
-        <w:spacing w:after="0" w:line="276" w:lineRule="auto"/>
-      </w:pPr>
-      <w:r>
-        <w:t xml:space="preserve">Runs </w:t>
-      </w:r>
-      <w:r>
-        <w:t>in</w:t>
+          <w:numId w:val="12"/>
+        </w:numPr>
+        <w:spacing w:after="0" w:line="276" w:lineRule="auto"/>
+        <w:rPr>
+          <w:i/>
+          <w:iCs/>
+        </w:rPr>
+      </w:pPr>
+      <w:r>
+        <w:rPr>
+          <w:i/>
+          <w:iCs/>
+        </w:rPr>
+        <w:t>batchMakeFragmentsForRODDialog.m</w:t>
+      </w:r>
+    </w:p>
+    <w:p>
+      <w:pPr>
+        <w:pStyle w:val="ListParagraph"/>
+        <w:numPr>
+          <w:ilvl w:val="0"/>
+          <w:numId w:val="12"/>
+        </w:numPr>
+        <w:spacing w:after="0" w:line="276" w:lineRule="auto"/>
+        <w:rPr>
+          <w:i/>
+          <w:iCs/>
+        </w:rPr>
+      </w:pPr>
+      <w:r>
+        <w:rPr>
+          <w:i/>
+          <w:iCs/>
+        </w:rPr>
+        <w:t>playDOSBox</w:t>
+      </w:r>
+      <w:r>
+        <w:rPr>
+          <w:i/>
+          <w:iCs/>
+        </w:rPr>
+        <w:t>.</w:t>
+      </w:r>
+      <w:r>
+        <w:rPr>
+          <w:i/>
+          <w:iCs/>
+        </w:rPr>
+        <w:t>bat</w:t>
+      </w:r>
+    </w:p>
+    <w:p>
+      <w:pPr>
+        <w:spacing w:after="0" w:line="276" w:lineRule="auto"/>
+      </w:pPr>
+    </w:p>
+    <w:p>
+      <w:pPr>
+        <w:spacing w:after="0" w:line="276" w:lineRule="auto"/>
+      </w:pPr>
+      <w:r>
+        <w:t>Instructions</w:t>
+      </w:r>
+    </w:p>
+    <w:p>
+      <w:pPr>
+        <w:spacing w:after="0" w:line="276" w:lineRule="auto"/>
+        <w:rPr>
+          <w:u w:val="single"/>
+        </w:rPr>
+      </w:pPr>
+      <w:r>
+        <w:rPr>
+          <w:u w:val="single"/>
+        </w:rPr>
+        <w:t>Part 1</w:t>
+      </w:r>
+    </w:p>
+    <w:p>
+      <w:pPr>
+        <w:pStyle w:val="ListParagraph"/>
+        <w:numPr>
+          <w:ilvl w:val="0"/>
+          <w:numId w:val="13"/>
+        </w:numPr>
+        <w:spacing w:after="0" w:line="276" w:lineRule="auto"/>
+      </w:pPr>
+      <w:r>
+        <w:t xml:space="preserve">Move all the wave files you want to analyze into a folder. </w:t>
+      </w:r>
+    </w:p>
+    <w:p>
+      <w:pPr>
+        <w:pStyle w:val="ListParagraph"/>
+        <w:numPr>
+          <w:ilvl w:val="0"/>
+          <w:numId w:val="13"/>
+        </w:numPr>
+        <w:spacing w:after="0" w:line="276" w:lineRule="auto"/>
+      </w:pPr>
+      <w:r>
+        <w:t xml:space="preserve">Open </w:t>
+      </w:r>
+      <w:r>
+        <w:rPr>
+          <w:i/>
+          <w:iCs/>
+        </w:rPr>
+        <w:t>batchMakeFragmentsForRODDialog.m</w:t>
       </w:r>
       <w:r>
         <w:t xml:space="preserve"> </w:t>
       </w:r>
       <w:r>
-        <w:t>MATLAB</w:t>
-      </w:r>
-      <w:r>
-        <w:t xml:space="preserve"> R2017a</w:t>
+        <w:t>with the most up-to-date version of MATLAB available on your computer.</w:t>
       </w:r>
     </w:p>
     <w:p>
@@ -485,72 +1211,18 @@
         <w:pStyle w:val="ListParagraph"/>
         <w:numPr>
           <w:ilvl w:val="0"/>
-          <w:numId w:val="3"/>
-        </w:numPr>
-        <w:spacing w:after="0" w:line="276" w:lineRule="auto"/>
-      </w:pPr>
-      <w:r>
-        <w:t>File path: Computer &gt; Local Disk (C:) &gt; Jonathan &gt; Clint_Software &gt; makeFragments &gt; ‘batchMakeFragmentsForRODDialog.m’</w:t>
-      </w:r>
-    </w:p>
-    <w:p>
-      <w:pPr>
-        <w:spacing w:after="0" w:line="276" w:lineRule="auto"/>
-      </w:pPr>
-      <w:r>
-        <w:t>Program 2: playDOSBox</w:t>
-      </w:r>
-    </w:p>
-    <w:p>
-      <w:pPr>
-        <w:pStyle w:val="ListParagraph"/>
-        <w:numPr>
-          <w:ilvl w:val="0"/>
-          <w:numId w:val="4"/>
-        </w:numPr>
-        <w:spacing w:after="0" w:line="276" w:lineRule="auto"/>
-      </w:pPr>
-      <w:r>
-        <w:t>File path: Computer &gt; Local Disk (C:) &gt; Jonathan &gt; Clint_Software &gt; DOSBox-0.74 &gt; playDOSBox</w:t>
-      </w:r>
-    </w:p>
-    <w:p>
-      <w:pPr>
-        <w:spacing w:after="0" w:line="276" w:lineRule="auto"/>
-      </w:pPr>
-      <w:r>
-        <w:t>Location: Back wall computer in 1</w:t>
-      </w:r>
-      <w:r>
-        <w:rPr>
-          <w:vertAlign w:val="superscript"/>
-        </w:rPr>
-        <w:t>st</w:t>
-      </w:r>
-      <w:r>
-        <w:t xml:space="preserve"> phonosurgery room</w:t>
-      </w:r>
-    </w:p>
-    <w:p>
-      <w:pPr>
-        <w:spacing w:after="0" w:line="276" w:lineRule="auto"/>
-      </w:pPr>
-      <w:r>
-        <w:t>Instructions</w:t>
-      </w:r>
-    </w:p>
-    <w:p>
-      <w:pPr>
-        <w:pStyle w:val="ListParagraph"/>
-        <w:numPr>
-          <w:ilvl w:val="0"/>
-          <w:numId w:val="4"/>
-        </w:numPr>
-        <w:spacing w:after="0" w:line="276" w:lineRule="auto"/>
-      </w:pPr>
-      <w:r>
-        <w:lastRenderedPageBreak/>
-        <w:t>Part 1</w:t>
+          <w:numId w:val="13"/>
+        </w:numPr>
+        <w:spacing w:after="0" w:line="276" w:lineRule="auto"/>
+      </w:pPr>
+      <w:r>
+        <w:t>Run the ‘batchMakeFragmentsForRODDialog.m’ script</w:t>
+      </w:r>
+      <w:r>
+        <w:t>.</w:t>
+      </w:r>
+      <w:r>
+        <w:t xml:space="preserve"> </w:t>
       </w:r>
     </w:p>
     <w:p>
@@ -558,39 +1230,7 @@
         <w:pStyle w:val="ListParagraph"/>
         <w:numPr>
           <w:ilvl w:val="1"/>
-          <w:numId w:val="4"/>
-        </w:numPr>
-        <w:spacing w:after="0" w:line="276" w:lineRule="auto"/>
-      </w:pPr>
-      <w:r>
-        <w:t>Copy .wav files of interest into the ‘makeFragments’ folder</w:t>
-      </w:r>
-    </w:p>
-    <w:p>
-      <w:pPr>
-        <w:pStyle w:val="ListParagraph"/>
-        <w:numPr>
-          <w:ilvl w:val="1"/>
-          <w:numId w:val="4"/>
-        </w:numPr>
-        <w:spacing w:after="0" w:line="276" w:lineRule="auto"/>
-      </w:pPr>
-      <w:r>
-        <w:t>‘Run’ the ‘batchMakeFragmentsForRODDialog.m’ script</w:t>
-      </w:r>
-      <w:r>
-        <w:t>.</w:t>
-      </w:r>
-      <w:r>
-        <w:t xml:space="preserve"> </w:t>
-      </w:r>
-    </w:p>
-    <w:p>
-      <w:pPr>
-        <w:pStyle w:val="ListParagraph"/>
-        <w:numPr>
-          <w:ilvl w:val="2"/>
-          <w:numId w:val="4"/>
+          <w:numId w:val="13"/>
         </w:numPr>
         <w:spacing w:after="0" w:line="276" w:lineRule="auto"/>
       </w:pPr>
@@ -630,12 +1270,50 @@
         <w:pStyle w:val="ListParagraph"/>
         <w:numPr>
           <w:ilvl w:val="1"/>
-          <w:numId w:val="4"/>
-        </w:numPr>
-        <w:spacing w:after="0" w:line="276" w:lineRule="auto"/>
-      </w:pPr>
-      <w:r>
-        <w:t>Click ‘select Dir’ and choose .wav files from ‘makeFragments’ folder (they won’t all highlight)</w:t>
+          <w:numId w:val="13"/>
+        </w:numPr>
+        <w:spacing w:after="0" w:line="276" w:lineRule="auto"/>
+      </w:pPr>
+      <w:r>
+        <w:lastRenderedPageBreak/>
+        <w:t>If you do not see the Run button, make sure you have the Editor tab open.</w:t>
+      </w:r>
+    </w:p>
+    <w:p>
+      <w:pPr>
+        <w:pStyle w:val="ListParagraph"/>
+        <w:numPr>
+          <w:ilvl w:val="0"/>
+          <w:numId w:val="13"/>
+        </w:numPr>
+        <w:spacing w:after="0" w:line="276" w:lineRule="auto"/>
+      </w:pPr>
+      <w:r>
+        <w:t xml:space="preserve">Click ‘select Dir’ and </w:t>
+      </w:r>
+      <w:r>
+        <w:t xml:space="preserve">a </w:t>
+      </w:r>
+      <w:r>
+        <w:t xml:space="preserve">choose </w:t>
+      </w:r>
+      <w:r>
+        <w:t>wave f</w:t>
+      </w:r>
+      <w:r>
+        <w:t xml:space="preserve">ile from </w:t>
+      </w:r>
+      <w:r>
+        <w:t>your</w:t>
+      </w:r>
+      <w:r>
+        <w:t xml:space="preserve"> folder</w:t>
+      </w:r>
+      <w:r>
+        <w:t xml:space="preserve"> of samples.</w:t>
+      </w:r>
+      <w:r>
+        <w:t xml:space="preserve"> </w:t>
       </w:r>
     </w:p>
     <w:p>
@@ -643,7 +1321,32 @@
         <w:pStyle w:val="ListParagraph"/>
         <w:numPr>
           <w:ilvl w:val="1"/>
-          <w:numId w:val="4"/>
+          <w:numId w:val="13"/>
+        </w:numPr>
+        <w:spacing w:after="0" w:line="276" w:lineRule="auto"/>
+      </w:pPr>
+      <w:r>
+        <w:t>You only need to pick one, t</w:t>
+      </w:r>
+      <w:r>
+        <w:t>hey w</w:t>
+      </w:r>
+      <w:r>
+        <w:t>ill not</w:t>
+      </w:r>
+      <w:r>
+        <w:t xml:space="preserve"> all highlight</w:t>
+      </w:r>
+      <w:r>
+        <w:t>, but they will be loaded.</w:t>
+      </w:r>
+    </w:p>
+    <w:p>
+      <w:pPr>
+        <w:pStyle w:val="ListParagraph"/>
+        <w:numPr>
+          <w:ilvl w:val="0"/>
+          <w:numId w:val="13"/>
         </w:numPr>
         <w:spacing w:after="0" w:line="276" w:lineRule="auto"/>
       </w:pPr>
@@ -661,16 +1364,318 @@
       <w:pPr>
         <w:pStyle w:val="ListParagraph"/>
         <w:numPr>
+          <w:ilvl w:val="0"/>
+          <w:numId w:val="13"/>
+        </w:numPr>
+        <w:spacing w:after="0" w:line="276" w:lineRule="auto"/>
+      </w:pPr>
+      <w:r>
+        <w:t xml:space="preserve">Folders with 8 fragments for each </w:t>
+      </w:r>
+      <w:r>
+        <w:t>wave</w:t>
+      </w:r>
+      <w:r>
+        <w:t xml:space="preserve"> file will appear in </w:t>
+      </w:r>
+      <w:r>
+        <w:t xml:space="preserve">your </w:t>
+      </w:r>
+      <w:r>
+        <w:t>folder</w:t>
+      </w:r>
+      <w:r>
+        <w:t xml:space="preserve"> of samples</w:t>
+      </w:r>
+      <w:r>
+        <w:t>.</w:t>
+      </w:r>
+      <w:r>
+        <w:t xml:space="preserve"> </w:t>
+      </w:r>
+    </w:p>
+    <w:p>
+      <w:pPr>
+        <w:pStyle w:val="ListParagraph"/>
+        <w:numPr>
+          <w:ilvl w:val="0"/>
+          <w:numId w:val="13"/>
+        </w:numPr>
+        <w:spacing w:after="0" w:line="276" w:lineRule="auto"/>
+      </w:pPr>
+      <w:r>
+        <w:t xml:space="preserve">Rename files so that the fragments corresponding to each </w:t>
+      </w:r>
+      <w:r>
+        <w:t xml:space="preserve">wave </w:t>
+      </w:r>
+      <w:r>
+        <w:t xml:space="preserve">file can be easily </w:t>
+      </w:r>
+      <w:r>
+        <w:t>distinguished.</w:t>
+      </w:r>
+      <w:r>
+        <w:t xml:space="preserve"> </w:t>
+      </w:r>
+    </w:p>
+    <w:p>
+      <w:pPr>
+        <w:spacing w:after="0" w:line="276" w:lineRule="auto"/>
+        <w:ind w:left="1080"/>
+      </w:pPr>
+    </w:p>
+    <w:p>
+      <w:pPr>
+        <w:spacing w:after="0" w:line="276" w:lineRule="auto"/>
+        <w:rPr>
+          <w:u w:val="single"/>
+        </w:rPr>
+      </w:pPr>
+      <w:r>
+        <w:rPr>
+          <w:u w:val="single"/>
+        </w:rPr>
+        <w:t>Part 2</w:t>
+      </w:r>
+    </w:p>
+    <w:p>
+      <w:pPr>
+        <w:pStyle w:val="ListParagraph"/>
+        <w:numPr>
+          <w:ilvl w:val="0"/>
+          <w:numId w:val="14"/>
+        </w:numPr>
+        <w:spacing w:after="0" w:line="276" w:lineRule="auto"/>
+      </w:pPr>
+      <w:r>
+        <w:t>Open the ‘CDA22’ folder</w:t>
+      </w:r>
+      <w:r>
+        <w:t>.</w:t>
+      </w:r>
+    </w:p>
+    <w:p>
+      <w:pPr>
+        <w:pStyle w:val="ListParagraph"/>
+        <w:numPr>
           <w:ilvl w:val="1"/>
-          <w:numId w:val="4"/>
-        </w:numPr>
-        <w:spacing w:after="0" w:line="276" w:lineRule="auto"/>
-      </w:pPr>
-      <w:r>
-        <w:t xml:space="preserve">Folders with 8 fragments for each .wav file will appear in the ‘makeFragments’ </w:t>
-      </w:r>
-      <w:r>
-        <w:t>folder.</w:t>
+          <w:numId w:val="14"/>
+        </w:numPr>
+        <w:spacing w:after="0" w:line="276" w:lineRule="auto"/>
+      </w:pPr>
+      <w:r>
+        <w:t>This should be found in the ROD Analysis folder, assuming you downloaded everything from GitHub.</w:t>
+      </w:r>
+    </w:p>
+    <w:p>
+      <w:pPr>
+        <w:pStyle w:val="ListParagraph"/>
+        <w:numPr>
+          <w:ilvl w:val="0"/>
+          <w:numId w:val="14"/>
+        </w:numPr>
+        <w:spacing w:after="0" w:line="276" w:lineRule="auto"/>
+      </w:pPr>
+      <w:r>
+        <w:t xml:space="preserve">Delete any .dat files that are still there or move them into </w:t>
+      </w:r>
+      <w:r>
+        <w:t>different</w:t>
+      </w:r>
+      <w:r>
+        <w:t xml:space="preserve"> folder (if there are too many files, DOSBox may not work)</w:t>
+      </w:r>
+      <w:r>
+        <w:t>.</w:t>
+      </w:r>
+    </w:p>
+    <w:p>
+      <w:pPr>
+        <w:pStyle w:val="ListParagraph"/>
+        <w:numPr>
+          <w:ilvl w:val="0"/>
+          <w:numId w:val="14"/>
+        </w:numPr>
+        <w:spacing w:after="0" w:line="276" w:lineRule="auto"/>
+      </w:pPr>
+      <w:r>
+        <w:t>Copy fragments from Part 1 into the ‘CDA22’ folder</w:t>
+      </w:r>
+      <w:r>
+        <w:t>.</w:t>
+      </w:r>
+    </w:p>
+    <w:p>
+      <w:pPr>
+        <w:pStyle w:val="ListParagraph"/>
+        <w:numPr>
+          <w:ilvl w:val="1"/>
+          <w:numId w:val="14"/>
+        </w:numPr>
+        <w:spacing w:after="0" w:line="276" w:lineRule="auto"/>
+      </w:pPr>
+      <w:r>
+        <w:t>They cannot be in subfolders.</w:t>
+      </w:r>
+    </w:p>
+    <w:p>
+      <w:pPr>
+        <w:pStyle w:val="ListParagraph"/>
+        <w:numPr>
+          <w:ilvl w:val="0"/>
+          <w:numId w:val="14"/>
+        </w:numPr>
+        <w:spacing w:after="0" w:line="276" w:lineRule="auto"/>
+      </w:pPr>
+      <w:r>
+        <w:t xml:space="preserve">Open </w:t>
+      </w:r>
+      <w:r>
+        <w:rPr>
+          <w:i/>
+          <w:iCs/>
+        </w:rPr>
+        <w:t>playDOSBox</w:t>
+      </w:r>
+      <w:r>
+        <w:t>.</w:t>
+      </w:r>
+      <w:r>
+        <w:rPr>
+          <w:i/>
+          <w:iCs/>
+        </w:rPr>
+        <w:t xml:space="preserve">bat </w:t>
+      </w:r>
+      <w:r>
+        <w:t>(</w:t>
+      </w:r>
+      <w:r>
+        <w:t>M</w:t>
+      </w:r>
+      <w:r>
+        <w:t xml:space="preserve">ake sure </w:t>
+      </w:r>
+      <w:r>
+        <w:t>you are</w:t>
+      </w:r>
+      <w:r>
+        <w:t xml:space="preserve"> in DOSBox-0.74 folder) </w:t>
+      </w:r>
+    </w:p>
+    <w:p>
+      <w:pPr>
+        <w:pStyle w:val="ListParagraph"/>
+        <w:numPr>
+          <w:ilvl w:val="1"/>
+          <w:numId w:val="14"/>
+        </w:numPr>
+        <w:spacing w:after="0" w:line="276" w:lineRule="auto"/>
+      </w:pPr>
+      <w:r>
+        <w:t xml:space="preserve">It says CHAOS.dat not found- just click </w:t>
+      </w:r>
+      <w:r>
+        <w:t>okay.</w:t>
+      </w:r>
+    </w:p>
+    <w:p>
+      <w:pPr>
+        <w:pStyle w:val="ListParagraph"/>
+        <w:numPr>
+          <w:ilvl w:val="0"/>
+          <w:numId w:val="14"/>
+        </w:numPr>
+        <w:spacing w:after="0" w:line="276" w:lineRule="auto"/>
+      </w:pPr>
+      <w:r>
+        <w:t xml:space="preserve">Select fragment of interest (if not already at file list, click ‘T’) </w:t>
+      </w:r>
+    </w:p>
+    <w:p>
+      <w:pPr>
+        <w:pStyle w:val="ListParagraph"/>
+        <w:numPr>
+          <w:ilvl w:val="0"/>
+          <w:numId w:val="14"/>
+        </w:numPr>
+        <w:spacing w:after="0" w:line="276" w:lineRule="auto"/>
+      </w:pPr>
+      <w:r>
+        <w:t xml:space="preserve">Press ‘H’ to run (Lyapunov Exponent) </w:t>
+      </w:r>
+    </w:p>
+    <w:p>
+      <w:pPr>
+        <w:pStyle w:val="ListParagraph"/>
+        <w:numPr>
+          <w:ilvl w:val="0"/>
+          <w:numId w:val="14"/>
+        </w:numPr>
+        <w:spacing w:after="0" w:line="276" w:lineRule="auto"/>
+      </w:pPr>
+      <w:r>
+        <w:t>You can minimize screens if you want; make sure not to close any screens</w:t>
+      </w:r>
+      <w:r>
+        <w:t>.</w:t>
+      </w:r>
+    </w:p>
+    <w:p>
+      <w:pPr>
+        <w:pStyle w:val="ListParagraph"/>
+        <w:numPr>
+          <w:ilvl w:val="1"/>
+          <w:numId w:val="14"/>
+        </w:numPr>
+        <w:spacing w:after="0" w:line="276" w:lineRule="auto"/>
+      </w:pPr>
+      <w:r>
+        <w:rPr>
+          <w:b/>
+          <w:bCs/>
+          <w:i/>
+          <w:iCs/>
+        </w:rPr>
+        <w:t>press Ctrl-F10 to release cursor from the window as it will get trapped</w:t>
+      </w:r>
+      <w:r>
+        <w:rPr>
+          <w:b/>
+          <w:bCs/>
+          <w:i/>
+          <w:iCs/>
+        </w:rPr>
+        <w:t>.</w:t>
+      </w:r>
+    </w:p>
+    <w:p>
+      <w:pPr>
+        <w:pStyle w:val="ListParagraph"/>
+        <w:numPr>
+          <w:ilvl w:val="0"/>
+          <w:numId w:val="14"/>
+        </w:numPr>
+        <w:spacing w:after="0" w:line="276" w:lineRule="auto"/>
+      </w:pPr>
+      <w:r>
+        <w:t xml:space="preserve">You will need to open a new DOSBox window for each fragment that you run; if you need to you can run 30-40 fragments at one time, but if you run more </w:t>
+      </w:r>
+      <w:r>
+        <w:t>your</w:t>
+      </w:r>
+      <w:r>
+        <w:t xml:space="preserve"> computer </w:t>
+      </w:r>
+      <w:r>
+        <w:t xml:space="preserve">will </w:t>
+      </w:r>
+      <w:r>
+        <w:t xml:space="preserve">slow down </w:t>
+      </w:r>
+      <w:r>
+        <w:t>significantly.</w:t>
       </w:r>
       <w:r>
         <w:t xml:space="preserve"> </w:t>
@@ -680,218 +1685,57 @@
       <w:pPr>
         <w:pStyle w:val="ListParagraph"/>
         <w:numPr>
+          <w:ilvl w:val="0"/>
+          <w:numId w:val="14"/>
+        </w:numPr>
+        <w:spacing w:after="0" w:line="276" w:lineRule="auto"/>
+      </w:pPr>
+      <w:r>
+        <w:t>Final ROD value for a specific .wav file</w:t>
+      </w:r>
+      <w:r>
+        <w:t>:</w:t>
+      </w:r>
+    </w:p>
+    <w:p>
+      <w:pPr>
+        <w:pStyle w:val="ListParagraph"/>
+        <w:numPr>
           <w:ilvl w:val="1"/>
-          <w:numId w:val="4"/>
-        </w:numPr>
-        <w:spacing w:after="0" w:line="276" w:lineRule="auto"/>
-      </w:pPr>
-      <w:r>
-        <w:t xml:space="preserve">Rename files so that the fragments corresponding to each .wav file can be easily </w:t>
-      </w:r>
-      <w:r>
-        <w:t>distinguished.</w:t>
+          <w:numId w:val="14"/>
+        </w:numPr>
+        <w:spacing w:after="0" w:line="276" w:lineRule="auto"/>
+      </w:pPr>
+      <w:r>
+        <w:t xml:space="preserve">Make sure every fragment is 100% done running (when done, the % disappears) </w:t>
+      </w:r>
+    </w:p>
+    <w:p>
+      <w:pPr>
+        <w:pStyle w:val="ListParagraph"/>
+        <w:numPr>
+          <w:ilvl w:val="1"/>
+          <w:numId w:val="14"/>
+        </w:numPr>
+        <w:spacing w:after="0" w:line="276" w:lineRule="auto"/>
+      </w:pPr>
+      <w:r>
+        <w:t>Take the average of the ROD values for the 8 fragments</w:t>
+      </w:r>
+      <w:r>
+        <w:t xml:space="preserve"> (the value given for the exponent;</w:t>
+      </w:r>
+      <w:r>
+        <w:t xml:space="preserve"> you</w:t>
       </w:r>
       <w:r>
         <w:t xml:space="preserve"> </w:t>
       </w:r>
-    </w:p>
-    <w:p>
-      <w:pPr>
-        <w:pStyle w:val="ListParagraph"/>
-        <w:numPr>
-          <w:ilvl w:val="0"/>
-          <w:numId w:val="4"/>
-        </w:numPr>
-        <w:spacing w:after="0" w:line="276" w:lineRule="auto"/>
-      </w:pPr>
-      <w:r>
-        <w:t>Part 2</w:t>
-      </w:r>
-    </w:p>
-    <w:p>
-      <w:pPr>
-        <w:pStyle w:val="ListParagraph"/>
-        <w:numPr>
-          <w:ilvl w:val="1"/>
-          <w:numId w:val="4"/>
-        </w:numPr>
-        <w:spacing w:after="0" w:line="276" w:lineRule="auto"/>
-      </w:pPr>
-      <w:r>
-        <w:t xml:space="preserve">Open the ‘CDA22’ folder (Computer &gt; Local Disk (C:) &gt; Jonathan &gt; Clint_Software &gt; CDA22) </w:t>
-      </w:r>
-    </w:p>
-    <w:p>
-      <w:pPr>
-        <w:pStyle w:val="ListParagraph"/>
-        <w:numPr>
-          <w:ilvl w:val="1"/>
-          <w:numId w:val="4"/>
-        </w:numPr>
-        <w:spacing w:after="0" w:line="276" w:lineRule="auto"/>
-      </w:pPr>
-      <w:r>
-        <w:t xml:space="preserve">Delete any .dat files that are still there or move them into the ‘Old’ folder (if there are too many files, DOSBox may not work) </w:t>
-      </w:r>
-    </w:p>
-    <w:p>
-      <w:pPr>
-        <w:pStyle w:val="ListParagraph"/>
-        <w:numPr>
-          <w:ilvl w:val="1"/>
-          <w:numId w:val="4"/>
-        </w:numPr>
-        <w:spacing w:after="0" w:line="276" w:lineRule="auto"/>
-      </w:pPr>
-      <w:r>
-        <w:t>Copy fragments from Part 1 into the ‘CDA22’ folder</w:t>
-      </w:r>
-    </w:p>
-    <w:p>
-      <w:pPr>
-        <w:pStyle w:val="ListParagraph"/>
-        <w:numPr>
-          <w:ilvl w:val="1"/>
-          <w:numId w:val="4"/>
-        </w:numPr>
-        <w:spacing w:after="0" w:line="276" w:lineRule="auto"/>
-      </w:pPr>
-      <w:r>
-        <w:t>Open playDOSBox program (</w:t>
-      </w:r>
-      <w:r>
-        <w:t>it is</w:t>
-      </w:r>
-      <w:r>
-        <w:t xml:space="preserve"> a Windows Batch File; make sure </w:t>
-      </w:r>
-      <w:r>
-        <w:t>you are</w:t>
-      </w:r>
-      <w:r>
-        <w:t xml:space="preserve"> in DOSBox-0.74 folder) </w:t>
-      </w:r>
-    </w:p>
-    <w:p>
-      <w:pPr>
-        <w:pStyle w:val="ListParagraph"/>
-        <w:numPr>
-          <w:ilvl w:val="2"/>
-          <w:numId w:val="4"/>
-        </w:numPr>
-        <w:spacing w:after="0" w:line="276" w:lineRule="auto"/>
-      </w:pPr>
-      <w:r>
-        <w:t xml:space="preserve">It says CHAOS.dat not found- just click </w:t>
-      </w:r>
-      <w:r>
-        <w:t>okay.</w:t>
-      </w:r>
-    </w:p>
-    <w:p>
-      <w:pPr>
-        <w:pStyle w:val="ListParagraph"/>
-        <w:numPr>
-          <w:ilvl w:val="1"/>
-          <w:numId w:val="4"/>
-        </w:numPr>
-        <w:spacing w:after="0" w:line="276" w:lineRule="auto"/>
-      </w:pPr>
-      <w:r>
-        <w:t xml:space="preserve">Select fragment of interest (if not already at file list, click ‘T’) </w:t>
-      </w:r>
-    </w:p>
-    <w:p>
-      <w:pPr>
-        <w:pStyle w:val="ListParagraph"/>
-        <w:numPr>
-          <w:ilvl w:val="1"/>
-          <w:numId w:val="4"/>
-        </w:numPr>
-        <w:spacing w:after="0" w:line="276" w:lineRule="auto"/>
-      </w:pPr>
-      <w:r>
-        <w:t xml:space="preserve">Press ‘H’ to run (Lyapunov Exponent) </w:t>
-      </w:r>
-    </w:p>
-    <w:p>
-      <w:pPr>
-        <w:pStyle w:val="ListParagraph"/>
-        <w:numPr>
-          <w:ilvl w:val="1"/>
-          <w:numId w:val="4"/>
-        </w:numPr>
-        <w:spacing w:after="0" w:line="276" w:lineRule="auto"/>
-      </w:pPr>
-      <w:r>
-        <w:t>You can minimize screens if you want; make sure not to close any screens; *press Ctrl-F10 to release cursor from the window as it will get trapped*</w:t>
-      </w:r>
-    </w:p>
-    <w:p>
-      <w:pPr>
-        <w:pStyle w:val="ListParagraph"/>
-        <w:numPr>
-          <w:ilvl w:val="1"/>
-          <w:numId w:val="4"/>
-        </w:numPr>
-        <w:spacing w:after="0" w:line="276" w:lineRule="auto"/>
-      </w:pPr>
-      <w:r>
-        <w:t xml:space="preserve">You will need to open a new DOSBox window for each fragment that you run; if you need to you can run 30-40 fragments at one time, but if you run more the computer slows down </w:t>
-      </w:r>
-      <w:r>
-        <w:t>significantly.</w:t>
-      </w:r>
-      <w:r>
-        <w:t xml:space="preserve"> </w:t>
-      </w:r>
-    </w:p>
-    <w:p>
-      <w:pPr>
-        <w:pStyle w:val="ListParagraph"/>
-        <w:numPr>
-          <w:ilvl w:val="1"/>
-          <w:numId w:val="4"/>
-        </w:numPr>
-        <w:spacing w:after="0" w:line="276" w:lineRule="auto"/>
-      </w:pPr>
-      <w:r>
-        <w:t xml:space="preserve">Final ROD value for a specific .wav file </w:t>
-      </w:r>
-    </w:p>
-    <w:p>
-      <w:pPr>
-        <w:pStyle w:val="ListParagraph"/>
-        <w:numPr>
-          <w:ilvl w:val="2"/>
-          <w:numId w:val="4"/>
-        </w:numPr>
-        <w:spacing w:after="0" w:line="276" w:lineRule="auto"/>
-      </w:pPr>
-      <w:r>
-        <w:t>Take the average of the ROD values for the 8 fragments</w:t>
-      </w:r>
-      <w:r>
-        <w:t xml:space="preserve"> (the value given for the exponent; </w:t>
-      </w:r>
       <w:r>
         <w:t>do not</w:t>
       </w:r>
       <w:r>
         <w:t xml:space="preserve"> need the margin of error) </w:t>
-      </w:r>
-    </w:p>
-    <w:p>
-      <w:pPr>
-        <w:pStyle w:val="ListParagraph"/>
-        <w:numPr>
-          <w:ilvl w:val="2"/>
-          <w:numId w:val="4"/>
-        </w:numPr>
-        <w:spacing w:after="0" w:line="276" w:lineRule="auto"/>
-      </w:pPr>
-      <w:r>
-        <w:t xml:space="preserve">Make sure every fragment is 100% done running (when done, %age disappears) </w:t>
       </w:r>
     </w:p>
     <w:p>
@@ -934,16 +1778,7 @@
         <w:t>0</w:t>
       </w:r>
       <w:r>
-        <w:t>. It is downloaded on two of the phonosurgery computers in the 1</w:t>
-      </w:r>
-      <w:r>
-        <w:rPr>
-          <w:vertAlign w:val="superscript"/>
-        </w:rPr>
-        <w:t>st</w:t>
-      </w:r>
-      <w:r>
-        <w:t xml:space="preserve"> room. </w:t>
+        <w:t xml:space="preserve"> </w:t>
       </w:r>
     </w:p>
     <w:p>
@@ -951,7 +1786,7 @@
         <w:pStyle w:val="ListParagraph"/>
         <w:numPr>
           <w:ilvl w:val="0"/>
-          <w:numId w:val="6"/>
+          <w:numId w:val="15"/>
         </w:numPr>
         <w:spacing w:after="0" w:line="276" w:lineRule="auto"/>
       </w:pPr>
@@ -967,7 +1802,7 @@
         <w:pStyle w:val="ListParagraph"/>
         <w:numPr>
           <w:ilvl w:val="0"/>
-          <w:numId w:val="6"/>
+          <w:numId w:val="15"/>
         </w:numPr>
         <w:spacing w:after="0" w:line="276" w:lineRule="auto"/>
       </w:pPr>
@@ -986,7 +1821,7 @@
         <w:pStyle w:val="ListParagraph"/>
         <w:numPr>
           <w:ilvl w:val="0"/>
-          <w:numId w:val="6"/>
+          <w:numId w:val="15"/>
         </w:numPr>
         <w:spacing w:after="0" w:line="276" w:lineRule="auto"/>
       </w:pPr>
@@ -999,12 +1834,11 @@
         <w:pStyle w:val="ListParagraph"/>
         <w:numPr>
           <w:ilvl w:val="0"/>
-          <w:numId w:val="6"/>
-        </w:numPr>
-        <w:spacing w:after="0" w:line="276" w:lineRule="auto"/>
-      </w:pPr>
-      <w:r>
-        <w:lastRenderedPageBreak/>
+          <w:numId w:val="15"/>
+        </w:numPr>
+        <w:spacing w:after="0" w:line="276" w:lineRule="auto"/>
+      </w:pPr>
+      <w:r>
         <w:t xml:space="preserve">If </w:t>
       </w:r>
       <w:r>
@@ -1043,6 +1877,7 @@
         <w:spacing w:line="276" w:lineRule="auto"/>
       </w:pPr>
       <w:r>
+        <w:lastRenderedPageBreak/>
         <w:t>Praat</w:t>
       </w:r>
       <w:r>
@@ -1063,16 +1898,10 @@
         <w:t>, which we often use for assigning a voice type</w:t>
       </w:r>
       <w:r>
-        <w:t>. It is installed on the back computer in the 1</w:t>
-      </w:r>
-      <w:r>
-        <w:rPr>
-          <w:vertAlign w:val="superscript"/>
-        </w:rPr>
-        <w:t>st</w:t>
-      </w:r>
-      <w:r>
-        <w:t xml:space="preserve"> phonosurgery room. Path: C &gt; Evan &gt; PRAAT Software</w:t>
+        <w:t xml:space="preserve">. </w:t>
+      </w:r>
+      <w:r>
+        <w:t>(Download Link)</w:t>
       </w:r>
     </w:p>
     <w:p>
@@ -1178,7 +2007,7 @@
                     <pic:cNvPicPr/>
                   </pic:nvPicPr>
                   <pic:blipFill>
-                    <a:blip r:embed="rId5"/>
+                    <a:blip r:embed="rId6"/>
                     <a:stretch>
                       <a:fillRect/>
                     </a:stretch>
@@ -1237,81 +2066,16 @@
         <w:spacing w:after="0" w:line="276" w:lineRule="auto"/>
       </w:pPr>
       <w:r>
-        <w:t xml:space="preserve">The moving window program is for splitting up a voice sample into multiple short, overlapping segments. Then each fragment can be analyzed separately to determine which portion of the sample is the “least perturbed” (instructions for this below). This is a useful method for choosing a portion of a longer vowel sample, because it increases consistency between subjects compared to subjectively choosing some portion. We have some papers published showing that using this moving window method has led to less variable results. </w:t>
-      </w:r>
-    </w:p>
-    <w:p>
-      <w:pPr>
-        <w:spacing w:after="0" w:line="276" w:lineRule="auto"/>
-        <w:rPr>
-          <w:rFonts w:cs="Arial"/>
-        </w:rPr>
-      </w:pPr>
-      <w:r>
-        <w:rPr>
-          <w:rFonts w:cs="Arial"/>
-        </w:rPr>
-        <w:t xml:space="preserve">Olszewski AE, Shen L, </w:t>
-      </w:r>
-      <w:r>
-        <w:rPr>
-          <w:rFonts w:cs="Arial"/>
-          <w:b/>
-        </w:rPr>
-        <w:t>Jiang JJ</w:t>
-      </w:r>
-      <w:r>
-        <w:rPr>
-          <w:rFonts w:cs="Arial"/>
-        </w:rPr>
-        <w:t>. Objective methods of sample selection in acoustic analysis of voice. Ann Otol Rhinol Laryngol. 2011; 120(3):155-61.</w:t>
-      </w:r>
-    </w:p>
-    <w:p>
-      <w:pPr>
-        <w:spacing w:after="0" w:line="276" w:lineRule="auto"/>
-        <w:ind w:left="720" w:hanging="720"/>
-        <w:jc w:val="both"/>
-        <w:rPr>
-          <w:rFonts w:cs="Arial"/>
-        </w:rPr>
-      </w:pPr>
-      <w:r>
-        <w:rPr>
-          <w:rFonts w:cs="Arial"/>
-        </w:rPr>
-        <w:t xml:space="preserve">Shu M, </w:t>
-      </w:r>
-      <w:r>
-        <w:rPr>
-          <w:rFonts w:cs="Arial"/>
-          <w:b/>
-        </w:rPr>
-        <w:t>Jiang JJ</w:t>
-      </w:r>
-      <w:r>
-        <w:rPr>
-          <w:rFonts w:cs="Arial"/>
-        </w:rPr>
-        <w:t xml:space="preserve">, Wiley M. The effect of moving window on acoustic analysis. J Voice. 2016; 30(1):5-10. </w:t>
-      </w:r>
-    </w:p>
-    <w:p>
-      <w:pPr>
-        <w:spacing w:after="0" w:line="276" w:lineRule="auto"/>
-      </w:pPr>
-      <w:r>
-        <w:lastRenderedPageBreak/>
-        <w:t>Moving window file name: wavCapture.m</w:t>
-      </w:r>
-    </w:p>
-    <w:p>
-      <w:pPr>
-        <w:pStyle w:val="ListParagraph"/>
-        <w:numPr>
-          <w:ilvl w:val="0"/>
-          <w:numId w:val="2"/>
-        </w:numPr>
+        <w:t xml:space="preserve">The moving window program is for splitting up a voice sample into multiple short, overlapping segments. Then each fragment can be analyzed separately to determine which portion of the sample is the “least perturbed” (instructions for this below). This is a useful method for choosing a portion of a longer vowel sample, because it increases consistency between subjects compared to subjectively choosing some portion. </w:t>
+      </w:r>
+    </w:p>
+    <w:p>
+      <w:pPr>
+        <w:spacing w:after="0" w:line="276" w:lineRule="auto"/>
+      </w:pPr>
+    </w:p>
+    <w:p>
+      <w:pPr>
         <w:spacing w:after="0" w:line="276" w:lineRule="auto"/>
       </w:pPr>
       <w:r>
@@ -1384,6 +2148,7 @@
         <w:spacing w:after="0" w:line="276" w:lineRule="auto"/>
       </w:pPr>
       <w:r>
+        <w:lastRenderedPageBreak/>
         <w:t xml:space="preserve">When you open the </w:t>
       </w:r>
       <w:r>
@@ -1412,7 +2177,7 @@
                     <pic:cNvPicPr/>
                   </pic:nvPicPr>
                   <pic:blipFill>
-                    <a:blip r:embed="rId6"/>
+                    <a:blip r:embed="rId7"/>
                     <a:stretch>
                       <a:fillRect/>
                     </a:stretch>
@@ -1595,32 +2360,337 @@
         <w:spacing w:after="0" w:line="276" w:lineRule="auto"/>
       </w:pPr>
       <w:r>
-        <w:t xml:space="preserve">Script: DqKqScrip.m </w:t>
-      </w:r>
-    </w:p>
-    <w:p>
-      <w:pPr>
-        <w:spacing w:after="0" w:line="276" w:lineRule="auto"/>
-      </w:pPr>
-      <w:r>
-        <w:t xml:space="preserve">Likely works in </w:t>
-      </w:r>
-      <w:r>
-        <w:t>MATLAB</w:t>
-      </w:r>
-      <w:r>
-        <w:t xml:space="preserve"> 2011b, but is not working in versions 2013b or 2017a. Needs to be debugged.</w:t>
-      </w:r>
-    </w:p>
-    <w:p>
-      <w:pPr>
-        <w:spacing w:after="0" w:line="276" w:lineRule="auto"/>
-      </w:pPr>
+        <w:rPr>
+          <w:b/>
+          <w:bCs/>
+          <w:u w:val="single"/>
+        </w:rPr>
+        <w:t>DISCLAIMER:</w:t>
+      </w:r>
+      <w:r>
+        <w:t xml:space="preserve"> The main script has not undergone thorough testing as of this writing. </w:t>
+      </w:r>
+      <w:r>
+        <w:t>It</w:t>
+      </w:r>
+      <w:r>
+        <w:t xml:space="preserve"> is only loosely based on the original. Austin cobbled it together from parts of the 2011 version and some functions that are only in newer versions of MATLAB. </w:t>
+      </w:r>
+      <w:r>
+        <w:t>The results for D2 seem reasonable but have not been compared against previous analysis. The K2 part of the script is unchanged from the original.</w:t>
+      </w:r>
+    </w:p>
+    <w:p>
+      <w:pPr>
+        <w:spacing w:after="0" w:line="276" w:lineRule="auto"/>
+      </w:pPr>
+    </w:p>
+    <w:p>
+      <w:pPr>
+        <w:spacing w:after="0" w:line="276" w:lineRule="auto"/>
+      </w:pPr>
+      <w:r>
+        <w:t>Main File:</w:t>
+      </w:r>
+    </w:p>
+    <w:p>
+      <w:pPr>
+        <w:pStyle w:val="ListParagraph"/>
+        <w:numPr>
+          <w:ilvl w:val="0"/>
+          <w:numId w:val="10"/>
+        </w:numPr>
+        <w:spacing w:after="0" w:line="276" w:lineRule="auto"/>
+        <w:rPr>
+          <w:i/>
+          <w:iCs/>
+        </w:rPr>
+      </w:pPr>
+      <w:r>
+        <w:rPr>
+          <w:i/>
+          <w:iCs/>
+        </w:rPr>
+        <w:t>D2K2</w:t>
+      </w:r>
+      <w:r>
+        <w:rPr>
+          <w:i/>
+          <w:iCs/>
+        </w:rPr>
+        <w:t>.m</w:t>
+      </w:r>
+    </w:p>
+    <w:p>
+      <w:pPr>
+        <w:spacing w:after="0" w:line="276" w:lineRule="auto"/>
+      </w:pPr>
+    </w:p>
+    <w:p>
+      <w:pPr>
+        <w:spacing w:after="0" w:line="276" w:lineRule="auto"/>
+      </w:pPr>
+      <w:r>
+        <w:t>Other Required Files:</w:t>
+      </w:r>
+    </w:p>
+    <w:p>
+      <w:pPr>
+        <w:pStyle w:val="ListParagraph"/>
+        <w:numPr>
+          <w:ilvl w:val="0"/>
+          <w:numId w:val="10"/>
+        </w:numPr>
+        <w:spacing w:after="0" w:line="276" w:lineRule="auto"/>
+      </w:pPr>
+      <w:r>
+        <w:rPr>
+          <w:i/>
+          <w:iCs/>
+        </w:rPr>
+        <w:lastRenderedPageBreak/>
+        <w:t>ComputeSlope</w:t>
+      </w:r>
+      <w:r>
+        <w:rPr>
+          <w:i/>
+          <w:iCs/>
+        </w:rPr>
+        <w:t>.m</w:t>
+      </w:r>
+    </w:p>
+    <w:p>
+      <w:pPr>
+        <w:pStyle w:val="ListParagraph"/>
+        <w:numPr>
+          <w:ilvl w:val="0"/>
+          <w:numId w:val="10"/>
+        </w:numPr>
+        <w:spacing w:after="0" w:line="276" w:lineRule="auto"/>
+        <w:rPr>
+          <w:i/>
+          <w:iCs/>
+        </w:rPr>
+      </w:pPr>
+      <w:r>
+        <w:rPr>
+          <w:i/>
+          <w:iCs/>
+        </w:rPr>
+        <w:t>genKq.m</w:t>
+      </w:r>
+    </w:p>
+    <w:p>
+      <w:pPr>
+        <w:pStyle w:val="ListParagraph"/>
+        <w:numPr>
+          <w:ilvl w:val="0"/>
+          <w:numId w:val="10"/>
+        </w:numPr>
+        <w:spacing w:after="0" w:line="276" w:lineRule="auto"/>
+        <w:rPr>
+          <w:i/>
+          <w:iCs/>
+        </w:rPr>
+      </w:pPr>
+      <w:r>
+        <w:rPr>
+          <w:i/>
+          <w:iCs/>
+        </w:rPr>
+        <w:t>randref.m</w:t>
+      </w:r>
+    </w:p>
+    <w:p>
+      <w:pPr>
+        <w:pStyle w:val="ListParagraph"/>
+        <w:numPr>
+          <w:ilvl w:val="0"/>
+          <w:numId w:val="10"/>
+        </w:numPr>
+        <w:spacing w:after="0" w:line="276" w:lineRule="auto"/>
+        <w:rPr>
+          <w:i/>
+          <w:iCs/>
+        </w:rPr>
+      </w:pPr>
+      <w:r>
+        <w:rPr>
+          <w:i/>
+          <w:iCs/>
+        </w:rPr>
+        <w:t>genDimension.mexw64</w:t>
+      </w:r>
+    </w:p>
+    <w:p>
+      <w:pPr>
+        <w:pStyle w:val="ListParagraph"/>
+        <w:numPr>
+          <w:ilvl w:val="0"/>
+          <w:numId w:val="10"/>
+        </w:numPr>
+        <w:spacing w:after="0" w:line="276" w:lineRule="auto"/>
+        <w:rPr>
+          <w:i/>
+          <w:iCs/>
+        </w:rPr>
+      </w:pPr>
+      <w:r>
+        <w:rPr>
+          <w:i/>
+          <w:iCs/>
+        </w:rPr>
+        <w:t>maxPCorr.mexw64</w:t>
+      </w:r>
+    </w:p>
+    <w:p>
+      <w:pPr>
+        <w:pStyle w:val="ListParagraph"/>
+        <w:numPr>
+          <w:ilvl w:val="0"/>
+          <w:numId w:val="10"/>
+        </w:numPr>
+        <w:spacing w:after="0" w:line="276" w:lineRule="auto"/>
+        <w:rPr>
+          <w:i/>
+          <w:iCs/>
+        </w:rPr>
+      </w:pPr>
+      <w:r>
+        <w:rPr>
+          <w:i/>
+          <w:iCs/>
+        </w:rPr>
+        <w:t>minPCorr.mexw64</w:t>
+      </w:r>
+    </w:p>
+    <w:p>
+      <w:pPr>
+        <w:spacing w:after="0" w:line="276" w:lineRule="auto"/>
+        <w:rPr>
+          <w:i/>
+          <w:iCs/>
+        </w:rPr>
+      </w:pPr>
+    </w:p>
+    <w:p>
+      <w:pPr>
+        <w:spacing w:after="0" w:line="276" w:lineRule="auto"/>
+      </w:pPr>
+      <w:r>
+        <w:t>Other MATLAB Requirements:</w:t>
+      </w:r>
+    </w:p>
+    <w:p>
+      <w:pPr>
+        <w:pStyle w:val="ListParagraph"/>
+        <w:numPr>
+          <w:ilvl w:val="0"/>
+          <w:numId w:val="16"/>
+        </w:numPr>
+        <w:spacing w:after="0" w:line="276" w:lineRule="auto"/>
+      </w:pPr>
+      <w:r>
+        <w:t>Signal Processing Toolbox</w:t>
+      </w:r>
+    </w:p>
+    <w:p>
+      <w:pPr>
+        <w:pStyle w:val="ListParagraph"/>
+        <w:numPr>
+          <w:ilvl w:val="0"/>
+          <w:numId w:val="16"/>
+        </w:numPr>
+        <w:spacing w:after="0" w:line="276" w:lineRule="auto"/>
+      </w:pPr>
+      <w:r>
+        <w:t>Statistics and Machine Learning Toolbox</w:t>
+      </w:r>
+    </w:p>
+    <w:p>
+      <w:pPr>
+        <w:pStyle w:val="ListParagraph"/>
+        <w:numPr>
+          <w:ilvl w:val="0"/>
+          <w:numId w:val="16"/>
+        </w:numPr>
+        <w:spacing w:after="0" w:line="276" w:lineRule="auto"/>
+      </w:pPr>
+      <w:r>
+        <w:t>System Identification Toolbox</w:t>
+      </w:r>
+    </w:p>
+    <w:p>
+      <w:pPr>
+        <w:pStyle w:val="ListParagraph"/>
+        <w:numPr>
+          <w:ilvl w:val="0"/>
+          <w:numId w:val="16"/>
+        </w:numPr>
+        <w:spacing w:after="0" w:line="276" w:lineRule="auto"/>
+      </w:pPr>
+      <w:r>
+        <w:t>Predictive Maintenance Toolbox</w:t>
+      </w:r>
+    </w:p>
+    <w:p>
+      <w:pPr>
+        <w:spacing w:after="0" w:line="276" w:lineRule="auto"/>
+      </w:pPr>
+    </w:p>
+    <w:p>
+      <w:pPr>
+        <w:spacing w:after="0" w:line="276" w:lineRule="auto"/>
+      </w:pPr>
+      <w:r>
+        <w:t>Instructions</w:t>
+      </w:r>
+    </w:p>
+    <w:p>
+      <w:pPr>
+        <w:pStyle w:val="ListParagraph"/>
+        <w:numPr>
+          <w:ilvl w:val="0"/>
+          <w:numId w:val="18"/>
+        </w:numPr>
+        <w:spacing w:after="0" w:line="276" w:lineRule="auto"/>
+      </w:pPr>
+      <w:r>
+        <w:t xml:space="preserve">Move all the wave files you want to analyze into a folder. </w:t>
+      </w:r>
+    </w:p>
+    <w:p>
+      <w:pPr>
+        <w:pStyle w:val="ListParagraph"/>
+        <w:numPr>
+          <w:ilvl w:val="0"/>
+          <w:numId w:val="18"/>
+        </w:numPr>
+        <w:spacing w:after="0" w:line="276" w:lineRule="auto"/>
+      </w:pPr>
+      <w:r>
+        <w:t xml:space="preserve">Open </w:t>
+      </w:r>
+      <w:r>
+        <w:rPr>
+          <w:i/>
+          <w:iCs/>
+        </w:rPr>
+        <w:t>D2K2.m</w:t>
+      </w:r>
+      <w:r>
+        <w:t xml:space="preserve"> </w:t>
+      </w:r>
+      <w:r>
+        <w:t>with the most up-to-date version of MATLAB available on your computer.</w:t>
+      </w:r>
     </w:p>
     <w:sectPr>
       <w:pgSz w:w="12240" w:h="15840"/>
       <w:pgMar w:top="1440" w:right="1440" w:bottom="1440" w:left="1440" w:header="720" w:footer="720" w:gutter="0"/>
+      <w:pgNumType w:start="0"/>
       <w:cols w:space="720"/>
+      <w:titlePg/>
       <w:docGrid w:linePitch="360"/>
     </w:sectPr>
   </w:body>
@@ -1743,6 +2813,119 @@
     </w:lvl>
   </w:abstractNum>
   <w:abstractNum w:abstractNumId="1" w15:restartNumberingAfterBreak="0">
+    <w:nsid w:val="096106F9"/>
+    <w:multiLevelType w:val="hybridMultilevel"/>
+    <w:tmpl w:val="6DD056DA"/>
+    <w:lvl w:ilvl="0" w:tplc="04090001">
+      <w:start w:val="1"/>
+      <w:numFmt w:val="bullet"/>
+      <w:lvlText w:val=""/>
+      <w:lvlJc w:val="left"/>
+      <w:pPr>
+        <w:ind w:left="720" w:hanging="360"/>
+      </w:pPr>
+      <w:rPr>
+        <w:rFonts w:ascii="Symbol" w:hAnsi="Symbol" w:hint="default"/>
+      </w:rPr>
+    </w:lvl>
+    <w:lvl w:ilvl="1" w:tplc="04090003" w:tentative="1">
+      <w:start w:val="1"/>
+      <w:numFmt w:val="bullet"/>
+      <w:lvlText w:val="o"/>
+      <w:lvlJc w:val="left"/>
+      <w:pPr>
+        <w:ind w:left="1440" w:hanging="360"/>
+      </w:pPr>
+      <w:rPr>
+        <w:rFonts w:ascii="Courier New" w:hAnsi="Courier New" w:cs="Courier New" w:hint="default"/>
+      </w:rPr>
+    </w:lvl>
+    <w:lvl w:ilvl="2" w:tplc="04090005" w:tentative="1">
+      <w:start w:val="1"/>
+      <w:numFmt w:val="bullet"/>
+      <w:lvlText w:val=""/>
+      <w:lvlJc w:val="left"/>
+      <w:pPr>
+        <w:ind w:left="2160" w:hanging="360"/>
+      </w:pPr>
+      <w:rPr>
+        <w:rFonts w:ascii="Wingdings" w:hAnsi="Wingdings" w:hint="default"/>
+      </w:rPr>
+    </w:lvl>
+    <w:lvl w:ilvl="3" w:tplc="04090001" w:tentative="1">
+      <w:start w:val="1"/>
+      <w:numFmt w:val="bullet"/>
+      <w:lvlText w:val=""/>
+      <w:lvlJc w:val="left"/>
+      <w:pPr>
+        <w:ind w:left="2880" w:hanging="360"/>
+      </w:pPr>
+      <w:rPr>
+        <w:rFonts w:ascii="Symbol" w:hAnsi="Symbol" w:hint="default"/>
+      </w:rPr>
+    </w:lvl>
+    <w:lvl w:ilvl="4" w:tplc="04090003" w:tentative="1">
+      <w:start w:val="1"/>
+      <w:numFmt w:val="bullet"/>
+      <w:lvlText w:val="o"/>
+      <w:lvlJc w:val="left"/>
+      <w:pPr>
+        <w:ind w:left="3600" w:hanging="360"/>
+      </w:pPr>
+      <w:rPr>
+        <w:rFonts w:ascii="Courier New" w:hAnsi="Courier New" w:cs="Courier New" w:hint="default"/>
+      </w:rPr>
+    </w:lvl>
+    <w:lvl w:ilvl="5" w:tplc="04090005" w:tentative="1">
+      <w:start w:val="1"/>
+      <w:numFmt w:val="bullet"/>
+      <w:lvlText w:val=""/>
+      <w:lvlJc w:val="left"/>
+      <w:pPr>
+        <w:ind w:left="4320" w:hanging="360"/>
+      </w:pPr>
+      <w:rPr>
+        <w:rFonts w:ascii="Wingdings" w:hAnsi="Wingdings" w:hint="default"/>
+      </w:rPr>
+    </w:lvl>
+    <w:lvl w:ilvl="6" w:tplc="04090001" w:tentative="1">
+      <w:start w:val="1"/>
+      <w:numFmt w:val="bullet"/>
+      <w:lvlText w:val=""/>
+      <w:lvlJc w:val="left"/>
+      <w:pPr>
+        <w:ind w:left="5040" w:hanging="360"/>
+      </w:pPr>
+      <w:rPr>
+        <w:rFonts w:ascii="Symbol" w:hAnsi="Symbol" w:hint="default"/>
+      </w:rPr>
+    </w:lvl>
+    <w:lvl w:ilvl="7" w:tplc="04090003" w:tentative="1">
+      <w:start w:val="1"/>
+      <w:numFmt w:val="bullet"/>
+      <w:lvlText w:val="o"/>
+      <w:lvlJc w:val="left"/>
+      <w:pPr>
+        <w:ind w:left="5760" w:hanging="360"/>
+      </w:pPr>
+      <w:rPr>
+        <w:rFonts w:ascii="Courier New" w:hAnsi="Courier New" w:cs="Courier New" w:hint="default"/>
+      </w:rPr>
+    </w:lvl>
+    <w:lvl w:ilvl="8" w:tplc="04090005" w:tentative="1">
+      <w:start w:val="1"/>
+      <w:numFmt w:val="bullet"/>
+      <w:lvlText w:val=""/>
+      <w:lvlJc w:val="left"/>
+      <w:pPr>
+        <w:ind w:left="6480" w:hanging="360"/>
+      </w:pPr>
+      <w:rPr>
+        <w:rFonts w:ascii="Wingdings" w:hAnsi="Wingdings" w:hint="default"/>
+      </w:rPr>
+    </w:lvl>
+  </w:abstractNum>
+  <w:abstractNum w:abstractNumId="2" w15:restartNumberingAfterBreak="0">
     <w:nsid w:val="143B4A76"/>
     <w:multiLevelType w:val="hybridMultilevel"/>
     <w:tmpl w:val="C17AE7DA"/>
@@ -1855,7 +3038,120 @@
       </w:rPr>
     </w:lvl>
   </w:abstractNum>
-  <w:abstractNum w:abstractNumId="2" w15:restartNumberingAfterBreak="0">
+  <w:abstractNum w:abstractNumId="3" w15:restartNumberingAfterBreak="0">
+    <w:nsid w:val="1B720FEF"/>
+    <w:multiLevelType w:val="hybridMultilevel"/>
+    <w:tmpl w:val="E76E239E"/>
+    <w:lvl w:ilvl="0" w:tplc="0409000F">
+      <w:start w:val="1"/>
+      <w:numFmt w:val="decimal"/>
+      <w:lvlText w:val="%1."/>
+      <w:lvlJc w:val="left"/>
+      <w:pPr>
+        <w:ind w:left="720" w:hanging="360"/>
+      </w:pPr>
+      <w:rPr>
+        <w:rFonts w:hint="default"/>
+      </w:rPr>
+    </w:lvl>
+    <w:lvl w:ilvl="1" w:tplc="04090003" w:tentative="1">
+      <w:start w:val="1"/>
+      <w:numFmt w:val="bullet"/>
+      <w:lvlText w:val="o"/>
+      <w:lvlJc w:val="left"/>
+      <w:pPr>
+        <w:ind w:left="1440" w:hanging="360"/>
+      </w:pPr>
+      <w:rPr>
+        <w:rFonts w:ascii="Courier New" w:hAnsi="Courier New" w:cs="Courier New" w:hint="default"/>
+      </w:rPr>
+    </w:lvl>
+    <w:lvl w:ilvl="2" w:tplc="04090005" w:tentative="1">
+      <w:start w:val="1"/>
+      <w:numFmt w:val="bullet"/>
+      <w:lvlText w:val=""/>
+      <w:lvlJc w:val="left"/>
+      <w:pPr>
+        <w:ind w:left="2160" w:hanging="360"/>
+      </w:pPr>
+      <w:rPr>
+        <w:rFonts w:ascii="Wingdings" w:hAnsi="Wingdings" w:hint="default"/>
+      </w:rPr>
+    </w:lvl>
+    <w:lvl w:ilvl="3" w:tplc="04090001" w:tentative="1">
+      <w:start w:val="1"/>
+      <w:numFmt w:val="bullet"/>
+      <w:lvlText w:val=""/>
+      <w:lvlJc w:val="left"/>
+      <w:pPr>
+        <w:ind w:left="2880" w:hanging="360"/>
+      </w:pPr>
+      <w:rPr>
+        <w:rFonts w:ascii="Symbol" w:hAnsi="Symbol" w:hint="default"/>
+      </w:rPr>
+    </w:lvl>
+    <w:lvl w:ilvl="4" w:tplc="04090003" w:tentative="1">
+      <w:start w:val="1"/>
+      <w:numFmt w:val="bullet"/>
+      <w:lvlText w:val="o"/>
+      <w:lvlJc w:val="left"/>
+      <w:pPr>
+        <w:ind w:left="3600" w:hanging="360"/>
+      </w:pPr>
+      <w:rPr>
+        <w:rFonts w:ascii="Courier New" w:hAnsi="Courier New" w:cs="Courier New" w:hint="default"/>
+      </w:rPr>
+    </w:lvl>
+    <w:lvl w:ilvl="5" w:tplc="04090005" w:tentative="1">
+      <w:start w:val="1"/>
+      <w:numFmt w:val="bullet"/>
+      <w:lvlText w:val=""/>
+      <w:lvlJc w:val="left"/>
+      <w:pPr>
+        <w:ind w:left="4320" w:hanging="360"/>
+      </w:pPr>
+      <w:rPr>
+        <w:rFonts w:ascii="Wingdings" w:hAnsi="Wingdings" w:hint="default"/>
+      </w:rPr>
+    </w:lvl>
+    <w:lvl w:ilvl="6" w:tplc="04090001" w:tentative="1">
+      <w:start w:val="1"/>
+      <w:numFmt w:val="bullet"/>
+      <w:lvlText w:val=""/>
+      <w:lvlJc w:val="left"/>
+      <w:pPr>
+        <w:ind w:left="5040" w:hanging="360"/>
+      </w:pPr>
+      <w:rPr>
+        <w:rFonts w:ascii="Symbol" w:hAnsi="Symbol" w:hint="default"/>
+      </w:rPr>
+    </w:lvl>
+    <w:lvl w:ilvl="7" w:tplc="04090003" w:tentative="1">
+      <w:start w:val="1"/>
+      <w:numFmt w:val="bullet"/>
+      <w:lvlText w:val="o"/>
+      <w:lvlJc w:val="left"/>
+      <w:pPr>
+        <w:ind w:left="5760" w:hanging="360"/>
+      </w:pPr>
+      <w:rPr>
+        <w:rFonts w:ascii="Courier New" w:hAnsi="Courier New" w:cs="Courier New" w:hint="default"/>
+      </w:rPr>
+    </w:lvl>
+    <w:lvl w:ilvl="8" w:tplc="04090005" w:tentative="1">
+      <w:start w:val="1"/>
+      <w:numFmt w:val="bullet"/>
+      <w:lvlText w:val=""/>
+      <w:lvlJc w:val="left"/>
+      <w:pPr>
+        <w:ind w:left="6480" w:hanging="360"/>
+      </w:pPr>
+      <w:rPr>
+        <w:rFonts w:ascii="Wingdings" w:hAnsi="Wingdings" w:hint="default"/>
+      </w:rPr>
+    </w:lvl>
+  </w:abstractNum>
+  <w:abstractNum w:abstractNumId="4" w15:restartNumberingAfterBreak="0">
     <w:nsid w:val="282710FD"/>
     <w:multiLevelType w:val="hybridMultilevel"/>
     <w:tmpl w:val="DEBA34BA"/>
@@ -1941,7 +3237,7 @@
       </w:pPr>
     </w:lvl>
   </w:abstractNum>
-  <w:abstractNum w:abstractNumId="3" w15:restartNumberingAfterBreak="0">
+  <w:abstractNum w:abstractNumId="5" w15:restartNumberingAfterBreak="0">
     <w:nsid w:val="2FA509CF"/>
     <w:multiLevelType w:val="hybridMultilevel"/>
     <w:tmpl w:val="56A6811E"/>
@@ -2054,7 +3350,7 @@
       </w:rPr>
     </w:lvl>
   </w:abstractNum>
-  <w:abstractNum w:abstractNumId="4" w15:restartNumberingAfterBreak="0">
+  <w:abstractNum w:abstractNumId="6" w15:restartNumberingAfterBreak="0">
     <w:nsid w:val="310D6E18"/>
     <w:multiLevelType w:val="hybridMultilevel"/>
     <w:tmpl w:val="09822A0E"/>
@@ -2167,7 +3463,93 @@
       </w:rPr>
     </w:lvl>
   </w:abstractNum>
-  <w:abstractNum w:abstractNumId="5" w15:restartNumberingAfterBreak="0">
+  <w:abstractNum w:abstractNumId="7" w15:restartNumberingAfterBreak="0">
+    <w:nsid w:val="34E912F5"/>
+    <w:multiLevelType w:val="hybridMultilevel"/>
+    <w:tmpl w:val="E5D856FA"/>
+    <w:lvl w:ilvl="0" w:tplc="0409000F">
+      <w:start w:val="1"/>
+      <w:numFmt w:val="decimal"/>
+      <w:lvlText w:val="%1."/>
+      <w:lvlJc w:val="left"/>
+      <w:pPr>
+        <w:ind w:left="720" w:hanging="360"/>
+      </w:pPr>
+    </w:lvl>
+    <w:lvl w:ilvl="1" w:tplc="04090019">
+      <w:start w:val="1"/>
+      <w:numFmt w:val="lowerLetter"/>
+      <w:lvlText w:val="%2."/>
+      <w:lvlJc w:val="left"/>
+      <w:pPr>
+        <w:ind w:left="1440" w:hanging="360"/>
+      </w:pPr>
+    </w:lvl>
+    <w:lvl w:ilvl="2" w:tplc="0409001B" w:tentative="1">
+      <w:start w:val="1"/>
+      <w:numFmt w:val="lowerRoman"/>
+      <w:lvlText w:val="%3."/>
+      <w:lvlJc w:val="right"/>
+      <w:pPr>
+        <w:ind w:left="2160" w:hanging="180"/>
+      </w:pPr>
+    </w:lvl>
+    <w:lvl w:ilvl="3" w:tplc="0409000F" w:tentative="1">
+      <w:start w:val="1"/>
+      <w:numFmt w:val="decimal"/>
+      <w:lvlText w:val="%4."/>
+      <w:lvlJc w:val="left"/>
+      <w:pPr>
+        <w:ind w:left="2880" w:hanging="360"/>
+      </w:pPr>
+    </w:lvl>
+    <w:lvl w:ilvl="4" w:tplc="04090019" w:tentative="1">
+      <w:start w:val="1"/>
+      <w:numFmt w:val="lowerLetter"/>
+      <w:lvlText w:val="%5."/>
+      <w:lvlJc w:val="left"/>
+      <w:pPr>
+        <w:ind w:left="3600" w:hanging="360"/>
+      </w:pPr>
+    </w:lvl>
+    <w:lvl w:ilvl="5" w:tplc="0409001B" w:tentative="1">
+      <w:start w:val="1"/>
+      <w:numFmt w:val="lowerRoman"/>
+      <w:lvlText w:val="%6."/>
+      <w:lvlJc w:val="right"/>
+      <w:pPr>
+        <w:ind w:left="4320" w:hanging="180"/>
+      </w:pPr>
+    </w:lvl>
+    <w:lvl w:ilvl="6" w:tplc="0409000F" w:tentative="1">
+      <w:start w:val="1"/>
+      <w:numFmt w:val="decimal"/>
+      <w:lvlText w:val="%7."/>
+      <w:lvlJc w:val="left"/>
+      <w:pPr>
+        <w:ind w:left="5040" w:hanging="360"/>
+      </w:pPr>
+    </w:lvl>
+    <w:lvl w:ilvl="7" w:tplc="04090019" w:tentative="1">
+      <w:start w:val="1"/>
+      <w:numFmt w:val="lowerLetter"/>
+      <w:lvlText w:val="%8."/>
+      <w:lvlJc w:val="left"/>
+      <w:pPr>
+        <w:ind w:left="5760" w:hanging="360"/>
+      </w:pPr>
+    </w:lvl>
+    <w:lvl w:ilvl="8" w:tplc="0409001B" w:tentative="1">
+      <w:start w:val="1"/>
+      <w:numFmt w:val="lowerRoman"/>
+      <w:lvlText w:val="%9."/>
+      <w:lvlJc w:val="right"/>
+      <w:pPr>
+        <w:ind w:left="6480" w:hanging="180"/>
+      </w:pPr>
+    </w:lvl>
+  </w:abstractNum>
+  <w:abstractNum w:abstractNumId="8" w15:restartNumberingAfterBreak="0">
     <w:nsid w:val="42BC7059"/>
     <w:multiLevelType w:val="hybridMultilevel"/>
     <w:tmpl w:val="81B8E5F2"/>
@@ -2280,7 +3662,7 @@
       </w:rPr>
     </w:lvl>
   </w:abstractNum>
-  <w:abstractNum w:abstractNumId="6" w15:restartNumberingAfterBreak="0">
+  <w:abstractNum w:abstractNumId="9" w15:restartNumberingAfterBreak="0">
     <w:nsid w:val="453533BB"/>
     <w:multiLevelType w:val="hybridMultilevel"/>
     <w:tmpl w:val="A0F6A4C0"/>
@@ -2393,7 +3775,7 @@
       </w:rPr>
     </w:lvl>
   </w:abstractNum>
-  <w:abstractNum w:abstractNumId="7" w15:restartNumberingAfterBreak="0">
+  <w:abstractNum w:abstractNumId="10" w15:restartNumberingAfterBreak="0">
     <w:nsid w:val="4F867CBF"/>
     <w:multiLevelType w:val="hybridMultilevel"/>
     <w:tmpl w:val="0BB2F568"/>
@@ -2506,7 +3888,7 @@
       </w:rPr>
     </w:lvl>
   </w:abstractNum>
-  <w:abstractNum w:abstractNumId="8" w15:restartNumberingAfterBreak="0">
+  <w:abstractNum w:abstractNumId="11" w15:restartNumberingAfterBreak="0">
     <w:nsid w:val="5C35392F"/>
     <w:multiLevelType w:val="hybridMultilevel"/>
     <w:tmpl w:val="E460EB16"/>
@@ -2619,7 +4001,7 @@
       </w:rPr>
     </w:lvl>
   </w:abstractNum>
-  <w:abstractNum w:abstractNumId="9" w15:restartNumberingAfterBreak="0">
+  <w:abstractNum w:abstractNumId="12" w15:restartNumberingAfterBreak="0">
     <w:nsid w:val="5D542421"/>
     <w:multiLevelType w:val="hybridMultilevel"/>
     <w:tmpl w:val="93A8120E"/>
@@ -2732,7 +4114,265 @@
       </w:rPr>
     </w:lvl>
   </w:abstractNum>
-  <w:abstractNum w:abstractNumId="10" w15:restartNumberingAfterBreak="0">
+  <w:abstractNum w:abstractNumId="13" w15:restartNumberingAfterBreak="0">
+    <w:nsid w:val="64414AC7"/>
+    <w:multiLevelType w:val="hybridMultilevel"/>
+    <w:tmpl w:val="DC380F0E"/>
+    <w:lvl w:ilvl="0" w:tplc="0409000F">
+      <w:start w:val="1"/>
+      <w:numFmt w:val="decimal"/>
+      <w:lvlText w:val="%1."/>
+      <w:lvlJc w:val="left"/>
+      <w:pPr>
+        <w:ind w:left="720" w:hanging="360"/>
+      </w:pPr>
+    </w:lvl>
+    <w:lvl w:ilvl="1" w:tplc="04090019" w:tentative="1">
+      <w:start w:val="1"/>
+      <w:numFmt w:val="lowerLetter"/>
+      <w:lvlText w:val="%2."/>
+      <w:lvlJc w:val="left"/>
+      <w:pPr>
+        <w:ind w:left="1440" w:hanging="360"/>
+      </w:pPr>
+    </w:lvl>
+    <w:lvl w:ilvl="2" w:tplc="0409001B" w:tentative="1">
+      <w:start w:val="1"/>
+      <w:numFmt w:val="lowerRoman"/>
+      <w:lvlText w:val="%3."/>
+      <w:lvlJc w:val="right"/>
+      <w:pPr>
+        <w:ind w:left="2160" w:hanging="180"/>
+      </w:pPr>
+    </w:lvl>
+    <w:lvl w:ilvl="3" w:tplc="0409000F" w:tentative="1">
+      <w:start w:val="1"/>
+      <w:numFmt w:val="decimal"/>
+      <w:lvlText w:val="%4."/>
+      <w:lvlJc w:val="left"/>
+      <w:pPr>
+        <w:ind w:left="2880" w:hanging="360"/>
+      </w:pPr>
+    </w:lvl>
+    <w:lvl w:ilvl="4" w:tplc="04090019" w:tentative="1">
+      <w:start w:val="1"/>
+      <w:numFmt w:val="lowerLetter"/>
+      <w:lvlText w:val="%5."/>
+      <w:lvlJc w:val="left"/>
+      <w:pPr>
+        <w:ind w:left="3600" w:hanging="360"/>
+      </w:pPr>
+    </w:lvl>
+    <w:lvl w:ilvl="5" w:tplc="0409001B" w:tentative="1">
+      <w:start w:val="1"/>
+      <w:numFmt w:val="lowerRoman"/>
+      <w:lvlText w:val="%6."/>
+      <w:lvlJc w:val="right"/>
+      <w:pPr>
+        <w:ind w:left="4320" w:hanging="180"/>
+      </w:pPr>
+    </w:lvl>
+    <w:lvl w:ilvl="6" w:tplc="0409000F" w:tentative="1">
+      <w:start w:val="1"/>
+      <w:numFmt w:val="decimal"/>
+      <w:lvlText w:val="%7."/>
+      <w:lvlJc w:val="left"/>
+      <w:pPr>
+        <w:ind w:left="5040" w:hanging="360"/>
+      </w:pPr>
+    </w:lvl>
+    <w:lvl w:ilvl="7" w:tplc="04090019" w:tentative="1">
+      <w:start w:val="1"/>
+      <w:numFmt w:val="lowerLetter"/>
+      <w:lvlText w:val="%8."/>
+      <w:lvlJc w:val="left"/>
+      <w:pPr>
+        <w:ind w:left="5760" w:hanging="360"/>
+      </w:pPr>
+    </w:lvl>
+    <w:lvl w:ilvl="8" w:tplc="0409001B" w:tentative="1">
+      <w:start w:val="1"/>
+      <w:numFmt w:val="lowerRoman"/>
+      <w:lvlText w:val="%9."/>
+      <w:lvlJc w:val="right"/>
+      <w:pPr>
+        <w:ind w:left="6480" w:hanging="180"/>
+      </w:pPr>
+    </w:lvl>
+  </w:abstractNum>
+  <w:abstractNum w:abstractNumId="14" w15:restartNumberingAfterBreak="0">
+    <w:nsid w:val="6CCE63AB"/>
+    <w:multiLevelType w:val="hybridMultilevel"/>
+    <w:tmpl w:val="DA28CA30"/>
+    <w:lvl w:ilvl="0" w:tplc="0409000F">
+      <w:start w:val="1"/>
+      <w:numFmt w:val="decimal"/>
+      <w:lvlText w:val="%1."/>
+      <w:lvlJc w:val="left"/>
+      <w:pPr>
+        <w:ind w:left="720" w:hanging="360"/>
+      </w:pPr>
+    </w:lvl>
+    <w:lvl w:ilvl="1" w:tplc="04090019">
+      <w:start w:val="1"/>
+      <w:numFmt w:val="lowerLetter"/>
+      <w:lvlText w:val="%2."/>
+      <w:lvlJc w:val="left"/>
+      <w:pPr>
+        <w:ind w:left="1440" w:hanging="360"/>
+      </w:pPr>
+    </w:lvl>
+    <w:lvl w:ilvl="2" w:tplc="0409001B">
+      <w:start w:val="1"/>
+      <w:numFmt w:val="lowerRoman"/>
+      <w:lvlText w:val="%3."/>
+      <w:lvlJc w:val="right"/>
+      <w:pPr>
+        <w:ind w:left="2160" w:hanging="180"/>
+      </w:pPr>
+    </w:lvl>
+    <w:lvl w:ilvl="3" w:tplc="0409000F" w:tentative="1">
+      <w:start w:val="1"/>
+      <w:numFmt w:val="decimal"/>
+      <w:lvlText w:val="%4."/>
+      <w:lvlJc w:val="left"/>
+      <w:pPr>
+        <w:ind w:left="2880" w:hanging="360"/>
+      </w:pPr>
+    </w:lvl>
+    <w:lvl w:ilvl="4" w:tplc="04090019" w:tentative="1">
+      <w:start w:val="1"/>
+      <w:numFmt w:val="lowerLetter"/>
+      <w:lvlText w:val="%5."/>
+      <w:lvlJc w:val="left"/>
+      <w:pPr>
+        <w:ind w:left="3600" w:hanging="360"/>
+      </w:pPr>
+    </w:lvl>
+    <w:lvl w:ilvl="5" w:tplc="0409001B" w:tentative="1">
+      <w:start w:val="1"/>
+      <w:numFmt w:val="lowerRoman"/>
+      <w:lvlText w:val="%6."/>
+      <w:lvlJc w:val="right"/>
+      <w:pPr>
+        <w:ind w:left="4320" w:hanging="180"/>
+      </w:pPr>
+    </w:lvl>
+    <w:lvl w:ilvl="6" w:tplc="0409000F" w:tentative="1">
+      <w:start w:val="1"/>
+      <w:numFmt w:val="decimal"/>
+      <w:lvlText w:val="%7."/>
+      <w:lvlJc w:val="left"/>
+      <w:pPr>
+        <w:ind w:left="5040" w:hanging="360"/>
+      </w:pPr>
+    </w:lvl>
+    <w:lvl w:ilvl="7" w:tplc="04090019" w:tentative="1">
+      <w:start w:val="1"/>
+      <w:numFmt w:val="lowerLetter"/>
+      <w:lvlText w:val="%8."/>
+      <w:lvlJc w:val="left"/>
+      <w:pPr>
+        <w:ind w:left="5760" w:hanging="360"/>
+      </w:pPr>
+    </w:lvl>
+    <w:lvl w:ilvl="8" w:tplc="0409001B" w:tentative="1">
+      <w:start w:val="1"/>
+      <w:numFmt w:val="lowerRoman"/>
+      <w:lvlText w:val="%9."/>
+      <w:lvlJc w:val="right"/>
+      <w:pPr>
+        <w:ind w:left="6480" w:hanging="180"/>
+      </w:pPr>
+    </w:lvl>
+  </w:abstractNum>
+  <w:abstractNum w:abstractNumId="15" w15:restartNumberingAfterBreak="0">
+    <w:nsid w:val="70B17960"/>
+    <w:multiLevelType w:val="hybridMultilevel"/>
+    <w:tmpl w:val="DEBA34BA"/>
+    <w:lvl w:ilvl="0" w:tplc="0409000F">
+      <w:start w:val="1"/>
+      <w:numFmt w:val="decimal"/>
+      <w:lvlText w:val="%1."/>
+      <w:lvlJc w:val="left"/>
+      <w:pPr>
+        <w:ind w:left="720" w:hanging="360"/>
+      </w:pPr>
+    </w:lvl>
+    <w:lvl w:ilvl="1" w:tplc="04090019">
+      <w:start w:val="1"/>
+      <w:numFmt w:val="lowerLetter"/>
+      <w:lvlText w:val="%2."/>
+      <w:lvlJc w:val="left"/>
+      <w:pPr>
+        <w:ind w:left="1440" w:hanging="360"/>
+      </w:pPr>
+    </w:lvl>
+    <w:lvl w:ilvl="2" w:tplc="0409001B" w:tentative="1">
+      <w:start w:val="1"/>
+      <w:numFmt w:val="lowerRoman"/>
+      <w:lvlText w:val="%3."/>
+      <w:lvlJc w:val="right"/>
+      <w:pPr>
+        <w:ind w:left="2160" w:hanging="180"/>
+      </w:pPr>
+    </w:lvl>
+    <w:lvl w:ilvl="3" w:tplc="0409000F" w:tentative="1">
+      <w:start w:val="1"/>
+      <w:numFmt w:val="decimal"/>
+      <w:lvlText w:val="%4."/>
+      <w:lvlJc w:val="left"/>
+      <w:pPr>
+        <w:ind w:left="2880" w:hanging="360"/>
+      </w:pPr>
+    </w:lvl>
+    <w:lvl w:ilvl="4" w:tplc="04090019" w:tentative="1">
+      <w:start w:val="1"/>
+      <w:numFmt w:val="lowerLetter"/>
+      <w:lvlText w:val="%5."/>
+      <w:lvlJc w:val="left"/>
+      <w:pPr>
+        <w:ind w:left="3600" w:hanging="360"/>
+      </w:pPr>
+    </w:lvl>
+    <w:lvl w:ilvl="5" w:tplc="0409001B" w:tentative="1">
+      <w:start w:val="1"/>
+      <w:numFmt w:val="lowerRoman"/>
+      <w:lvlText w:val="%6."/>
+      <w:lvlJc w:val="right"/>
+      <w:pPr>
+        <w:ind w:left="4320" w:hanging="180"/>
+      </w:pPr>
+    </w:lvl>
+    <w:lvl w:ilvl="6" w:tplc="0409000F" w:tentative="1">
+      <w:start w:val="1"/>
+      <w:numFmt w:val="decimal"/>
+      <w:lvlText w:val="%7."/>
+      <w:lvlJc w:val="left"/>
+      <w:pPr>
+        <w:ind w:left="5040" w:hanging="360"/>
+      </w:pPr>
+    </w:lvl>
+    <w:lvl w:ilvl="7" w:tplc="04090019" w:tentative="1">
+      <w:start w:val="1"/>
+      <w:numFmt w:val="lowerLetter"/>
+      <w:lvlText w:val="%8."/>
+      <w:lvlJc w:val="left"/>
+      <w:pPr>
+        <w:ind w:left="5760" w:hanging="360"/>
+      </w:pPr>
+    </w:lvl>
+    <w:lvl w:ilvl="8" w:tplc="0409001B" w:tentative="1">
+      <w:start w:val="1"/>
+      <w:numFmt w:val="lowerRoman"/>
+      <w:lvlText w:val="%9."/>
+      <w:lvlJc w:val="right"/>
+      <w:pPr>
+        <w:ind w:left="6480" w:hanging="180"/>
+      </w:pPr>
+    </w:lvl>
+  </w:abstractNum>
+  <w:abstractNum w:abstractNumId="16" w15:restartNumberingAfterBreak="0">
     <w:nsid w:val="70F70E91"/>
     <w:multiLevelType w:val="hybridMultilevel"/>
     <w:tmpl w:val="47ACF764"/>
@@ -2845,38 +4485,288 @@
       </w:rPr>
     </w:lvl>
   </w:abstractNum>
+  <w:abstractNum w:abstractNumId="17" w15:restartNumberingAfterBreak="0">
+    <w:nsid w:val="733050B9"/>
+    <w:multiLevelType w:val="hybridMultilevel"/>
+    <w:tmpl w:val="FBE07D1E"/>
+    <w:lvl w:ilvl="0" w:tplc="04090001">
+      <w:start w:val="1"/>
+      <w:numFmt w:val="bullet"/>
+      <w:lvlText w:val=""/>
+      <w:lvlJc w:val="left"/>
+      <w:pPr>
+        <w:ind w:left="720" w:hanging="360"/>
+      </w:pPr>
+      <w:rPr>
+        <w:rFonts w:ascii="Symbol" w:hAnsi="Symbol" w:hint="default"/>
+      </w:rPr>
+    </w:lvl>
+    <w:lvl w:ilvl="1" w:tplc="04090003" w:tentative="1">
+      <w:start w:val="1"/>
+      <w:numFmt w:val="bullet"/>
+      <w:lvlText w:val="o"/>
+      <w:lvlJc w:val="left"/>
+      <w:pPr>
+        <w:ind w:left="1440" w:hanging="360"/>
+      </w:pPr>
+      <w:rPr>
+        <w:rFonts w:ascii="Courier New" w:hAnsi="Courier New" w:cs="Courier New" w:hint="default"/>
+      </w:rPr>
+    </w:lvl>
+    <w:lvl w:ilvl="2" w:tplc="04090005" w:tentative="1">
+      <w:start w:val="1"/>
+      <w:numFmt w:val="bullet"/>
+      <w:lvlText w:val=""/>
+      <w:lvlJc w:val="left"/>
+      <w:pPr>
+        <w:ind w:left="2160" w:hanging="360"/>
+      </w:pPr>
+      <w:rPr>
+        <w:rFonts w:ascii="Wingdings" w:hAnsi="Wingdings" w:hint="default"/>
+      </w:rPr>
+    </w:lvl>
+    <w:lvl w:ilvl="3" w:tplc="04090001" w:tentative="1">
+      <w:start w:val="1"/>
+      <w:numFmt w:val="bullet"/>
+      <w:lvlText w:val=""/>
+      <w:lvlJc w:val="left"/>
+      <w:pPr>
+        <w:ind w:left="2880" w:hanging="360"/>
+      </w:pPr>
+      <w:rPr>
+        <w:rFonts w:ascii="Symbol" w:hAnsi="Symbol" w:hint="default"/>
+      </w:rPr>
+    </w:lvl>
+    <w:lvl w:ilvl="4" w:tplc="04090003" w:tentative="1">
+      <w:start w:val="1"/>
+      <w:numFmt w:val="bullet"/>
+      <w:lvlText w:val="o"/>
+      <w:lvlJc w:val="left"/>
+      <w:pPr>
+        <w:ind w:left="3600" w:hanging="360"/>
+      </w:pPr>
+      <w:rPr>
+        <w:rFonts w:ascii="Courier New" w:hAnsi="Courier New" w:cs="Courier New" w:hint="default"/>
+      </w:rPr>
+    </w:lvl>
+    <w:lvl w:ilvl="5" w:tplc="04090005" w:tentative="1">
+      <w:start w:val="1"/>
+      <w:numFmt w:val="bullet"/>
+      <w:lvlText w:val=""/>
+      <w:lvlJc w:val="left"/>
+      <w:pPr>
+        <w:ind w:left="4320" w:hanging="360"/>
+      </w:pPr>
+      <w:rPr>
+        <w:rFonts w:ascii="Wingdings" w:hAnsi="Wingdings" w:hint="default"/>
+      </w:rPr>
+    </w:lvl>
+    <w:lvl w:ilvl="6" w:tplc="04090001" w:tentative="1">
+      <w:start w:val="1"/>
+      <w:numFmt w:val="bullet"/>
+      <w:lvlText w:val=""/>
+      <w:lvlJc w:val="left"/>
+      <w:pPr>
+        <w:ind w:left="5040" w:hanging="360"/>
+      </w:pPr>
+      <w:rPr>
+        <w:rFonts w:ascii="Symbol" w:hAnsi="Symbol" w:hint="default"/>
+      </w:rPr>
+    </w:lvl>
+    <w:lvl w:ilvl="7" w:tplc="04090003" w:tentative="1">
+      <w:start w:val="1"/>
+      <w:numFmt w:val="bullet"/>
+      <w:lvlText w:val="o"/>
+      <w:lvlJc w:val="left"/>
+      <w:pPr>
+        <w:ind w:left="5760" w:hanging="360"/>
+      </w:pPr>
+      <w:rPr>
+        <w:rFonts w:ascii="Courier New" w:hAnsi="Courier New" w:cs="Courier New" w:hint="default"/>
+      </w:rPr>
+    </w:lvl>
+    <w:lvl w:ilvl="8" w:tplc="04090005" w:tentative="1">
+      <w:start w:val="1"/>
+      <w:numFmt w:val="bullet"/>
+      <w:lvlText w:val=""/>
+      <w:lvlJc w:val="left"/>
+      <w:pPr>
+        <w:ind w:left="6480" w:hanging="360"/>
+      </w:pPr>
+      <w:rPr>
+        <w:rFonts w:ascii="Wingdings" w:hAnsi="Wingdings" w:hint="default"/>
+      </w:rPr>
+    </w:lvl>
+  </w:abstractNum>
+  <w:abstractNum w:abstractNumId="18" w15:restartNumberingAfterBreak="0">
+    <w:nsid w:val="7BCA5432"/>
+    <w:multiLevelType w:val="hybridMultilevel"/>
+    <w:tmpl w:val="8B327486"/>
+    <w:lvl w:ilvl="0" w:tplc="04090001">
+      <w:start w:val="1"/>
+      <w:numFmt w:val="bullet"/>
+      <w:lvlText w:val=""/>
+      <w:lvlJc w:val="left"/>
+      <w:pPr>
+        <w:ind w:left="720" w:hanging="360"/>
+      </w:pPr>
+      <w:rPr>
+        <w:rFonts w:ascii="Symbol" w:hAnsi="Symbol" w:hint="default"/>
+      </w:rPr>
+    </w:lvl>
+    <w:lvl w:ilvl="1" w:tplc="04090003" w:tentative="1">
+      <w:start w:val="1"/>
+      <w:numFmt w:val="bullet"/>
+      <w:lvlText w:val="o"/>
+      <w:lvlJc w:val="left"/>
+      <w:pPr>
+        <w:ind w:left="1440" w:hanging="360"/>
+      </w:pPr>
+      <w:rPr>
+        <w:rFonts w:ascii="Courier New" w:hAnsi="Courier New" w:cs="Courier New" w:hint="default"/>
+      </w:rPr>
+    </w:lvl>
+    <w:lvl w:ilvl="2" w:tplc="04090005" w:tentative="1">
+      <w:start w:val="1"/>
+      <w:numFmt w:val="bullet"/>
+      <w:lvlText w:val=""/>
+      <w:lvlJc w:val="left"/>
+      <w:pPr>
+        <w:ind w:left="2160" w:hanging="360"/>
+      </w:pPr>
+      <w:rPr>
+        <w:rFonts w:ascii="Wingdings" w:hAnsi="Wingdings" w:hint="default"/>
+      </w:rPr>
+    </w:lvl>
+    <w:lvl w:ilvl="3" w:tplc="04090001" w:tentative="1">
+      <w:start w:val="1"/>
+      <w:numFmt w:val="bullet"/>
+      <w:lvlText w:val=""/>
+      <w:lvlJc w:val="left"/>
+      <w:pPr>
+        <w:ind w:left="2880" w:hanging="360"/>
+      </w:pPr>
+      <w:rPr>
+        <w:rFonts w:ascii="Symbol" w:hAnsi="Symbol" w:hint="default"/>
+      </w:rPr>
+    </w:lvl>
+    <w:lvl w:ilvl="4" w:tplc="04090003" w:tentative="1">
+      <w:start w:val="1"/>
+      <w:numFmt w:val="bullet"/>
+      <w:lvlText w:val="o"/>
+      <w:lvlJc w:val="left"/>
+      <w:pPr>
+        <w:ind w:left="3600" w:hanging="360"/>
+      </w:pPr>
+      <w:rPr>
+        <w:rFonts w:ascii="Courier New" w:hAnsi="Courier New" w:cs="Courier New" w:hint="default"/>
+      </w:rPr>
+    </w:lvl>
+    <w:lvl w:ilvl="5" w:tplc="04090005" w:tentative="1">
+      <w:start w:val="1"/>
+      <w:numFmt w:val="bullet"/>
+      <w:lvlText w:val=""/>
+      <w:lvlJc w:val="left"/>
+      <w:pPr>
+        <w:ind w:left="4320" w:hanging="360"/>
+      </w:pPr>
+      <w:rPr>
+        <w:rFonts w:ascii="Wingdings" w:hAnsi="Wingdings" w:hint="default"/>
+      </w:rPr>
+    </w:lvl>
+    <w:lvl w:ilvl="6" w:tplc="04090001" w:tentative="1">
+      <w:start w:val="1"/>
+      <w:numFmt w:val="bullet"/>
+      <w:lvlText w:val=""/>
+      <w:lvlJc w:val="left"/>
+      <w:pPr>
+        <w:ind w:left="5040" w:hanging="360"/>
+      </w:pPr>
+      <w:rPr>
+        <w:rFonts w:ascii="Symbol" w:hAnsi="Symbol" w:hint="default"/>
+      </w:rPr>
+    </w:lvl>
+    <w:lvl w:ilvl="7" w:tplc="04090003" w:tentative="1">
+      <w:start w:val="1"/>
+      <w:numFmt w:val="bullet"/>
+      <w:lvlText w:val="o"/>
+      <w:lvlJc w:val="left"/>
+      <w:pPr>
+        <w:ind w:left="5760" w:hanging="360"/>
+      </w:pPr>
+      <w:rPr>
+        <w:rFonts w:ascii="Courier New" w:hAnsi="Courier New" w:cs="Courier New" w:hint="default"/>
+      </w:rPr>
+    </w:lvl>
+    <w:lvl w:ilvl="8" w:tplc="04090005" w:tentative="1">
+      <w:start w:val="1"/>
+      <w:numFmt w:val="bullet"/>
+      <w:lvlText w:val=""/>
+      <w:lvlJc w:val="left"/>
+      <w:pPr>
+        <w:ind w:left="6480" w:hanging="360"/>
+      </w:pPr>
+      <w:rPr>
+        <w:rFonts w:ascii="Wingdings" w:hAnsi="Wingdings" w:hint="default"/>
+      </w:rPr>
+    </w:lvl>
+  </w:abstractNum>
   <w:num w:numId="1">
+    <w:abstractNumId w:val="12"/>
+  </w:num>
+  <w:num w:numId="2">
+    <w:abstractNumId w:val="11"/>
+  </w:num>
+  <w:num w:numId="3">
+    <w:abstractNumId w:val="8"/>
+  </w:num>
+  <w:num w:numId="4">
+    <w:abstractNumId w:val="5"/>
+  </w:num>
+  <w:num w:numId="5">
     <w:abstractNumId w:val="9"/>
   </w:num>
-  <w:num w:numId="2">
-    <w:abstractNumId w:val="8"/>
-  </w:num>
-  <w:num w:numId="3">
-    <w:abstractNumId w:val="5"/>
-  </w:num>
-  <w:num w:numId="4">
-    <w:abstractNumId w:val="3"/>
-  </w:num>
-  <w:num w:numId="5">
-    <w:abstractNumId w:val="6"/>
-  </w:num>
   <w:num w:numId="6">
-    <w:abstractNumId w:val="7"/>
+    <w:abstractNumId w:val="10"/>
   </w:num>
   <w:num w:numId="7">
-    <w:abstractNumId w:val="10"/>
+    <w:abstractNumId w:val="16"/>
   </w:num>
   <w:num w:numId="8">
     <w:abstractNumId w:val="0"/>
   </w:num>
   <w:num w:numId="9">
+    <w:abstractNumId w:val="2"/>
+  </w:num>
+  <w:num w:numId="10">
+    <w:abstractNumId w:val="6"/>
+  </w:num>
+  <w:num w:numId="11">
+    <w:abstractNumId w:val="4"/>
+  </w:num>
+  <w:num w:numId="12">
+    <w:abstractNumId w:val="17"/>
+  </w:num>
+  <w:num w:numId="13">
+    <w:abstractNumId w:val="14"/>
+  </w:num>
+  <w:num w:numId="14">
+    <w:abstractNumId w:val="7"/>
+  </w:num>
+  <w:num w:numId="15">
+    <w:abstractNumId w:val="3"/>
+  </w:num>
+  <w:num w:numId="16">
     <w:abstractNumId w:val="1"/>
   </w:num>
-  <w:num w:numId="10">
-    <w:abstractNumId w:val="4"/>
+  <w:num w:numId="17">
+    <w:abstractNumId w:val="13"/>
   </w:num>
-  <w:num w:numId="11">
-    <w:abstractNumId w:val="2"/>
+  <w:num w:numId="18">
+    <w:abstractNumId w:val="15"/>
+  </w:num>
+  <w:num w:numId="19">
+    <w:abstractNumId w:val="18"/>
   </w:num>
 </w:numbering>
 </file>
@@ -3004,6 +4894,7 @@
     <w:lsdException w:name="HTML Sample" w:semiHidden="1" w:unhideWhenUsed="1"/>
     <w:lsdException w:name="HTML Typewriter" w:semiHidden="1" w:unhideWhenUsed="1"/>
     <w:lsdException w:name="HTML Variable" w:semiHidden="1" w:unhideWhenUsed="1"/>
+    <w:lsdException w:name="Normal Table" w:semiHidden="1" w:unhideWhenUsed="1"/>
     <w:lsdException w:name="annotation subject" w:semiHidden="1" w:unhideWhenUsed="1"/>
     <w:lsdException w:name="No List" w:semiHidden="1" w:unhideWhenUsed="1"/>
     <w:lsdException w:name="Outline List 1" w:semiHidden="1" w:unhideWhenUsed="1"/>
@@ -3046,8 +4937,11 @@
     <w:lsdException w:name="Table Contemporary" w:semiHidden="1" w:unhideWhenUsed="1"/>
     <w:lsdException w:name="Table Elegant" w:semiHidden="1" w:unhideWhenUsed="1"/>
     <w:lsdException w:name="Table Professional" w:semiHidden="1" w:unhideWhenUsed="1"/>
+    <w:lsdException w:name="Table Subtle 1" w:semiHidden="1" w:unhideWhenUsed="1"/>
     <w:lsdException w:name="Table Subtle 2" w:semiHidden="1" w:unhideWhenUsed="1"/>
     <w:lsdException w:name="Table Web 1" w:semiHidden="1" w:unhideWhenUsed="1"/>
+    <w:lsdException w:name="Table Web 2" w:semiHidden="1" w:unhideWhenUsed="1"/>
+    <w:lsdException w:name="Table Web 3" w:semiHidden="1" w:unhideWhenUsed="1"/>
     <w:lsdException w:name="Balloon Text" w:semiHidden="1" w:unhideWhenUsed="1"/>
     <w:lsdException w:name="Table Grid" w:uiPriority="39"/>
     <w:lsdException w:name="Table Theme" w:semiHidden="1" w:unhideWhenUsed="1"/>
@@ -3758,6 +5652,7 @@
   </w:style>
   <w:style w:type="paragraph" w:styleId="NoSpacing">
     <w:name w:val="No Spacing"/>
+    <w:link w:val="NoSpacingChar"/>
     <w:uiPriority w:val="1"/>
     <w:qFormat/>
     <w:rsid w:val="00CE7148"/>
@@ -3907,6 +5802,13 @@
     <w:pPr>
       <w:outlineLvl w:val="9"/>
     </w:pPr>
+  </w:style>
+  <w:style w:type="character" w:customStyle="1" w:styleId="NoSpacingChar">
+    <w:name w:val="No Spacing Char"/>
+    <w:basedOn w:val="DefaultParagraphFont"/>
+    <w:link w:val="NoSpacing"/>
+    <w:uiPriority w:val="1"/>
+    <w:rsid w:val="00CC4092"/>
   </w:style>
 </w:styles>
 </file>

</xml_diff>

<commit_message>
guide updates and commenting
</commit_message>
<xml_diff>
--- a/Chaos Program Guide.docx
+++ b/Chaos Program Guide.docx
@@ -10,9 +10,11 @@
           <w:docPartUnique/>
         </w:docPartObj>
       </w:sdtPr>
+      <w:sdtEndPr/>
       <w:sdtContent>
         <w:p>
           <w:pPr>
+            <w:jc w:val="both"/>
             <w:rPr>
               <w:rFonts w:asciiTheme="majorHAnsi" w:eastAsiaTheme="majorEastAsia" w:hAnsiTheme="majorHAnsi" w:cstheme="majorBidi"/>
               <w:caps/>
@@ -132,7 +134,7 @@
                                                     </pic:cNvPicPr>
                                                   </pic:nvPicPr>
                                                   <pic:blipFill>
-                                                    <a:blip r:embed="rId5">
+                                                    <a:blip r:embed="rId6">
                                                       <a:extLst>
                                                         <a:ext uri="{28A0092B-C50C-407E-A947-70E740481C1C}">
                                                           <a14:useLocalDpi xmlns:a14="http://schemas.microsoft.com/office/drawing/2010/main" val="0"/>
@@ -178,6 +180,7 @@
                                         <w:dataBinding w:prefixMappings="xmlns:ns0='http://purl.org/dc/elements/1.1/' xmlns:ns1='http://schemas.openxmlformats.org/package/2006/metadata/core-properties' " w:xpath="/ns1:coreProperties[1]/ns0:title[1]" w:storeItemID="{6C3C8BC8-F283-45AE-878A-BAB7291924A1}"/>
                                         <w:text/>
                                       </w:sdtPr>
+                                      <w:sdtEndPr/>
                                       <w:sdtContent>
                                         <w:p>
                                           <w:pPr>
@@ -216,6 +219,7 @@
                                         <w:dataBinding w:prefixMappings="xmlns:ns0='http://purl.org/dc/elements/1.1/' xmlns:ns1='http://schemas.openxmlformats.org/package/2006/metadata/core-properties' " w:xpath="/ns1:coreProperties[1]/ns0:subject[1]" w:storeItemID="{6C3C8BC8-F283-45AE-878A-BAB7291924A1}"/>
                                         <w:text/>
                                       </w:sdtPr>
+                                      <w:sdtEndPr/>
                                       <w:sdtContent>
                                         <w:p>
                                           <w:pPr>
@@ -266,6 +270,7 @@
                                         <w:dataBinding w:prefixMappings="xmlns:ns0='http://purl.org/dc/elements/1.1/' xmlns:ns1='http://schemas.openxmlformats.org/package/2006/metadata/core-properties' " w:xpath="/ns1:coreProperties[1]/ns0:creator[1]" w:storeItemID="{6C3C8BC8-F283-45AE-878A-BAB7291924A1}"/>
                                         <w:text/>
                                       </w:sdtPr>
+                                      <w:sdtEndPr/>
                                       <w:sdtContent>
                                         <w:p>
                                           <w:pPr>
@@ -310,12 +315,25 @@
                                           <w:dataBinding w:prefixMappings="xmlns:ns0='http://purl.org/dc/elements/1.1/' xmlns:ns1='http://schemas.openxmlformats.org/package/2006/metadata/core-properties' " w:xpath="/ns1:coreProperties[1]/ns1:category[1]" w:storeItemID="{6C3C8BC8-F283-45AE-878A-BAB7291924A1}"/>
                                           <w:text/>
                                         </w:sdtPr>
+                                        <w:sdtEndPr/>
                                         <w:sdtContent>
                                           <w:r>
                                             <w:rPr>
                                               <w:color w:val="323232" w:themeColor="text2"/>
                                             </w:rPr>
-                                            <w:t>Last edited by Austin Scholp on May 11th, 2021</w:t>
+                                            <w:t>Last edited by Austin Scholp on May 1</w:t>
+                                          </w:r>
+                                          <w:r>
+                                            <w:rPr>
+                                              <w:color w:val="323232" w:themeColor="text2"/>
+                                            </w:rPr>
+                                            <w:t>2</w:t>
+                                          </w:r>
+                                          <w:r>
+                                            <w:rPr>
+                                              <w:color w:val="323232" w:themeColor="text2"/>
+                                            </w:rPr>
+                                            <w:t>th, 2021</w:t>
                                           </w:r>
                                         </w:sdtContent>
                                       </w:sdt>
@@ -350,7 +368,7 @@
                     <v:stroke joinstyle="miter"/>
                     <v:path gradientshapeok="t" o:connecttype="rect"/>
                   </v:shapetype>
-                  <v:shape id="Text Box 138" o:spid="_x0000_s1026" type="#_x0000_t202" style="position:absolute;margin-left:18pt;margin-top:90pt;width:570pt;height:302.4pt;z-index:251659264;visibility:visible;mso-wrap-style:square;mso-width-percent:0;mso-height-percent:773;mso-wrap-distance-left:9pt;mso-wrap-distance-top:0;mso-wrap-distance-right:9pt;mso-wrap-distance-bottom:0;mso-position-horizontal:absolute;mso-position-horizontal-relative:page;mso-position-vertical:absolute;mso-position-vertical-relative:page;mso-width-percent:0;mso-height-percent:773;mso-width-relative:page;mso-height-relative:page;v-text-anchor:middle" o:gfxdata="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" fillcolor="white [3201]" stroked="f" strokeweight=".5pt">
+                  <v:shape id="Text Box 138" o:spid="_x0000_s1026" type="#_x0000_t202" style="position:absolute;left:0;text-align:left;margin-left:18pt;margin-top:90pt;width:570pt;height:302.4pt;z-index:251659264;visibility:visible;mso-wrap-style:square;mso-width-percent:0;mso-height-percent:773;mso-wrap-distance-left:9pt;mso-wrap-distance-top:0;mso-wrap-distance-right:9pt;mso-wrap-distance-bottom:0;mso-position-horizontal:absolute;mso-position-horizontal-relative:page;mso-position-vertical:absolute;mso-position-vertical-relative:page;mso-width-percent:0;mso-height-percent:773;mso-width-relative:page;mso-height-relative:page;v-text-anchor:middle" o:gfxdata="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" fillcolor="white [3201]" stroked="f" strokeweight=".5pt">
                     <v:textbox inset="0,0,0,0">
                       <w:txbxContent>
                         <w:tbl>
@@ -407,7 +425,7 @@
                                               </pic:cNvPicPr>
                                             </pic:nvPicPr>
                                             <pic:blipFill>
-                                              <a:blip r:embed="rId5">
+                                              <a:blip r:embed="rId6">
                                                 <a:extLst>
                                                   <a:ext uri="{28A0092B-C50C-407E-A947-70E740481C1C}">
                                                     <a14:useLocalDpi xmlns:a14="http://schemas.microsoft.com/office/drawing/2010/main" val="0"/>
@@ -453,6 +471,7 @@
                                   <w:dataBinding w:prefixMappings="xmlns:ns0='http://purl.org/dc/elements/1.1/' xmlns:ns1='http://schemas.openxmlformats.org/package/2006/metadata/core-properties' " w:xpath="/ns1:coreProperties[1]/ns0:title[1]" w:storeItemID="{6C3C8BC8-F283-45AE-878A-BAB7291924A1}"/>
                                   <w:text/>
                                 </w:sdtPr>
+                                <w:sdtEndPr/>
                                 <w:sdtContent>
                                   <w:p>
                                     <w:pPr>
@@ -491,6 +510,7 @@
                                   <w:dataBinding w:prefixMappings="xmlns:ns0='http://purl.org/dc/elements/1.1/' xmlns:ns1='http://schemas.openxmlformats.org/package/2006/metadata/core-properties' " w:xpath="/ns1:coreProperties[1]/ns0:subject[1]" w:storeItemID="{6C3C8BC8-F283-45AE-878A-BAB7291924A1}"/>
                                   <w:text/>
                                 </w:sdtPr>
+                                <w:sdtEndPr/>
                                 <w:sdtContent>
                                   <w:p>
                                     <w:pPr>
@@ -541,6 +561,7 @@
                                   <w:dataBinding w:prefixMappings="xmlns:ns0='http://purl.org/dc/elements/1.1/' xmlns:ns1='http://schemas.openxmlformats.org/package/2006/metadata/core-properties' " w:xpath="/ns1:coreProperties[1]/ns0:creator[1]" w:storeItemID="{6C3C8BC8-F283-45AE-878A-BAB7291924A1}"/>
                                   <w:text/>
                                 </w:sdtPr>
+                                <w:sdtEndPr/>
                                 <w:sdtContent>
                                   <w:p>
                                     <w:pPr>
@@ -585,12 +606,25 @@
                                     <w:dataBinding w:prefixMappings="xmlns:ns0='http://purl.org/dc/elements/1.1/' xmlns:ns1='http://schemas.openxmlformats.org/package/2006/metadata/core-properties' " w:xpath="/ns1:coreProperties[1]/ns1:category[1]" w:storeItemID="{6C3C8BC8-F283-45AE-878A-BAB7291924A1}"/>
                                     <w:text/>
                                   </w:sdtPr>
+                                  <w:sdtEndPr/>
                                   <w:sdtContent>
                                     <w:r>
                                       <w:rPr>
                                         <w:color w:val="323232" w:themeColor="text2"/>
                                       </w:rPr>
-                                      <w:t>Last edited by Austin Scholp on May 11th, 2021</w:t>
+                                      <w:t>Last edited by Austin Scholp on May 1</w:t>
+                                    </w:r>
+                                    <w:r>
+                                      <w:rPr>
+                                        <w:color w:val="323232" w:themeColor="text2"/>
+                                      </w:rPr>
+                                      <w:t>2</w:t>
+                                    </w:r>
+                                    <w:r>
+                                      <w:rPr>
+                                        <w:color w:val="323232" w:themeColor="text2"/>
+                                      </w:rPr>
+                                      <w:t>th, 2021</w:t>
                                     </w:r>
                                   </w:sdtContent>
                                 </w:sdt>
@@ -611,21 +645,864 @@
             <w:br w:type="page"/>
           </w:r>
         </w:p>
+        <w:sdt>
+          <w:sdtPr>
+            <w:id w:val="-457802109"/>
+            <w:docPartObj>
+              <w:docPartGallery w:val="Table of Contents"/>
+              <w:docPartUnique/>
+            </w:docPartObj>
+          </w:sdtPr>
+          <w:sdtEndPr>
+            <w:rPr>
+              <w:rFonts w:asciiTheme="minorHAnsi" w:eastAsiaTheme="minorEastAsia" w:hAnsiTheme="minorHAnsi" w:cstheme="minorBidi"/>
+              <w:b/>
+              <w:bCs/>
+              <w:noProof/>
+              <w:color w:val="auto"/>
+              <w:sz w:val="22"/>
+              <w:szCs w:val="22"/>
+            </w:rPr>
+          </w:sdtEndPr>
+          <w:sdtContent>
+            <w:p>
+              <w:pPr>
+                <w:pStyle w:val="TOCHeading"/>
+                <w:jc w:val="both"/>
+              </w:pPr>
+              <w:r>
+                <w:t>Contents</w:t>
+              </w:r>
+            </w:p>
+            <w:p>
+              <w:pPr>
+                <w:pStyle w:val="TOC2"/>
+                <w:tabs>
+                  <w:tab w:val="right" w:leader="dot" w:pos="9350"/>
+                </w:tabs>
+                <w:jc w:val="both"/>
+                <w:rPr>
+                  <w:noProof/>
+                </w:rPr>
+              </w:pPr>
+              <w:r>
+                <w:fldChar w:fldCharType="begin"/>
+              </w:r>
+              <w:r>
+                <w:instrText xml:space="preserve"> TOC \o "1-3" \h \z \u </w:instrText>
+              </w:r>
+              <w:r>
+                <w:fldChar w:fldCharType="separate"/>
+              </w:r>
+              <w:hyperlink w:anchor="_Toc71706352" w:history="1">
+                <w:r>
+                  <w:rPr>
+                    <w:rStyle w:val="Hyperlink"/>
+                    <w:noProof/>
+                  </w:rPr>
+                  <w:t>Spectrum Convergence Ratio (SCR)</w:t>
+                </w:r>
+                <w:r>
+                  <w:rPr>
+                    <w:noProof/>
+                    <w:webHidden/>
+                  </w:rPr>
+                  <w:tab/>
+                </w:r>
+                <w:r>
+                  <w:rPr>
+                    <w:noProof/>
+                    <w:webHidden/>
+                  </w:rPr>
+                  <w:fldChar w:fldCharType="begin"/>
+                </w:r>
+                <w:r>
+                  <w:rPr>
+                    <w:noProof/>
+                    <w:webHidden/>
+                  </w:rPr>
+                  <w:instrText xml:space="preserve"> PAGEREF _Toc71706352 \h </w:instrText>
+                </w:r>
+                <w:r>
+                  <w:rPr>
+                    <w:noProof/>
+                    <w:webHidden/>
+                  </w:rPr>
+                </w:r>
+                <w:r>
+                  <w:rPr>
+                    <w:noProof/>
+                    <w:webHidden/>
+                  </w:rPr>
+                  <w:fldChar w:fldCharType="separate"/>
+                </w:r>
+                <w:r>
+                  <w:rPr>
+                    <w:noProof/>
+                    <w:webHidden/>
+                  </w:rPr>
+                  <w:t>1</w:t>
+                </w:r>
+                <w:r>
+                  <w:rPr>
+                    <w:noProof/>
+                    <w:webHidden/>
+                  </w:rPr>
+                  <w:fldChar w:fldCharType="end"/>
+                </w:r>
+              </w:hyperlink>
+            </w:p>
+            <w:p>
+              <w:pPr>
+                <w:pStyle w:val="TOC2"/>
+                <w:tabs>
+                  <w:tab w:val="right" w:leader="dot" w:pos="9350"/>
+                </w:tabs>
+                <w:jc w:val="both"/>
+                <w:rPr>
+                  <w:noProof/>
+                </w:rPr>
+              </w:pPr>
+              <w:hyperlink w:anchor="_Toc71706353" w:history="1">
+                <w:r>
+                  <w:rPr>
+                    <w:rStyle w:val="Hyperlink"/>
+                    <w:noProof/>
+                  </w:rPr>
+                  <w:t>Rate of Divergence (ROD)</w:t>
+                </w:r>
+                <w:r>
+                  <w:rPr>
+                    <w:noProof/>
+                    <w:webHidden/>
+                  </w:rPr>
+                  <w:tab/>
+                </w:r>
+                <w:r>
+                  <w:rPr>
+                    <w:noProof/>
+                    <w:webHidden/>
+                  </w:rPr>
+                  <w:fldChar w:fldCharType="begin"/>
+                </w:r>
+                <w:r>
+                  <w:rPr>
+                    <w:noProof/>
+                    <w:webHidden/>
+                  </w:rPr>
+                  <w:instrText xml:space="preserve"> PAGEREF _Toc71706353 \h </w:instrText>
+                </w:r>
+                <w:r>
+                  <w:rPr>
+                    <w:noProof/>
+                    <w:webHidden/>
+                  </w:rPr>
+                </w:r>
+                <w:r>
+                  <w:rPr>
+                    <w:noProof/>
+                    <w:webHidden/>
+                  </w:rPr>
+                  <w:fldChar w:fldCharType="separate"/>
+                </w:r>
+                <w:r>
+                  <w:rPr>
+                    <w:noProof/>
+                    <w:webHidden/>
+                  </w:rPr>
+                  <w:t>2</w:t>
+                </w:r>
+                <w:r>
+                  <w:rPr>
+                    <w:noProof/>
+                    <w:webHidden/>
+                  </w:rPr>
+                  <w:fldChar w:fldCharType="end"/>
+                </w:r>
+              </w:hyperlink>
+            </w:p>
+            <w:p>
+              <w:pPr>
+                <w:pStyle w:val="TOC2"/>
+                <w:tabs>
+                  <w:tab w:val="right" w:leader="dot" w:pos="9350"/>
+                </w:tabs>
+                <w:jc w:val="both"/>
+                <w:rPr>
+                  <w:noProof/>
+                </w:rPr>
+              </w:pPr>
+              <w:hyperlink w:anchor="_Toc71706354" w:history="1">
+                <w:r>
+                  <w:rPr>
+                    <w:rStyle w:val="Hyperlink"/>
+                    <w:noProof/>
+                  </w:rPr>
+                  <w:t>Jitter &amp; Shimmer</w:t>
+                </w:r>
+                <w:r>
+                  <w:rPr>
+                    <w:noProof/>
+                    <w:webHidden/>
+                  </w:rPr>
+                  <w:tab/>
+                </w:r>
+                <w:r>
+                  <w:rPr>
+                    <w:noProof/>
+                    <w:webHidden/>
+                  </w:rPr>
+                  <w:fldChar w:fldCharType="begin"/>
+                </w:r>
+                <w:r>
+                  <w:rPr>
+                    <w:noProof/>
+                    <w:webHidden/>
+                  </w:rPr>
+                  <w:instrText xml:space="preserve"> PAGEREF _Toc71706354 \h </w:instrText>
+                </w:r>
+                <w:r>
+                  <w:rPr>
+                    <w:noProof/>
+                    <w:webHidden/>
+                  </w:rPr>
+                </w:r>
+                <w:r>
+                  <w:rPr>
+                    <w:noProof/>
+                    <w:webHidden/>
+                  </w:rPr>
+                  <w:fldChar w:fldCharType="separate"/>
+                </w:r>
+                <w:r>
+                  <w:rPr>
+                    <w:noProof/>
+                    <w:webHidden/>
+                  </w:rPr>
+                  <w:t>3</w:t>
+                </w:r>
+                <w:r>
+                  <w:rPr>
+                    <w:noProof/>
+                    <w:webHidden/>
+                  </w:rPr>
+                  <w:fldChar w:fldCharType="end"/>
+                </w:r>
+              </w:hyperlink>
+            </w:p>
+            <w:p>
+              <w:pPr>
+                <w:pStyle w:val="TOC3"/>
+                <w:tabs>
+                  <w:tab w:val="right" w:leader="dot" w:pos="9350"/>
+                </w:tabs>
+                <w:jc w:val="both"/>
+                <w:rPr>
+                  <w:noProof/>
+                </w:rPr>
+              </w:pPr>
+              <w:hyperlink w:anchor="_Toc71706355" w:history="1">
+                <w:r>
+                  <w:rPr>
+                    <w:rStyle w:val="Hyperlink"/>
+                    <w:noProof/>
+                  </w:rPr>
+                  <w:t>TF32</w:t>
+                </w:r>
+                <w:r>
+                  <w:rPr>
+                    <w:noProof/>
+                    <w:webHidden/>
+                  </w:rPr>
+                  <w:tab/>
+                </w:r>
+                <w:r>
+                  <w:rPr>
+                    <w:noProof/>
+                    <w:webHidden/>
+                  </w:rPr>
+                  <w:fldChar w:fldCharType="begin"/>
+                </w:r>
+                <w:r>
+                  <w:rPr>
+                    <w:noProof/>
+                    <w:webHidden/>
+                  </w:rPr>
+                  <w:instrText xml:space="preserve"> PAGEREF _Toc71706355 \h </w:instrText>
+                </w:r>
+                <w:r>
+                  <w:rPr>
+                    <w:noProof/>
+                    <w:webHidden/>
+                  </w:rPr>
+                </w:r>
+                <w:r>
+                  <w:rPr>
+                    <w:noProof/>
+                    <w:webHidden/>
+                  </w:rPr>
+                  <w:fldChar w:fldCharType="separate"/>
+                </w:r>
+                <w:r>
+                  <w:rPr>
+                    <w:noProof/>
+                    <w:webHidden/>
+                  </w:rPr>
+                  <w:t>3</w:t>
+                </w:r>
+                <w:r>
+                  <w:rPr>
+                    <w:noProof/>
+                    <w:webHidden/>
+                  </w:rPr>
+                  <w:fldChar w:fldCharType="end"/>
+                </w:r>
+              </w:hyperlink>
+            </w:p>
+            <w:p>
+              <w:pPr>
+                <w:pStyle w:val="TOC3"/>
+                <w:tabs>
+                  <w:tab w:val="right" w:leader="dot" w:pos="9350"/>
+                </w:tabs>
+                <w:jc w:val="both"/>
+                <w:rPr>
+                  <w:noProof/>
+                </w:rPr>
+              </w:pPr>
+              <w:hyperlink w:anchor="_Toc71706356" w:history="1">
+                <w:r>
+                  <w:rPr>
+                    <w:rStyle w:val="Hyperlink"/>
+                    <w:noProof/>
+                  </w:rPr>
+                  <w:t>MATLAB Script</w:t>
+                </w:r>
+                <w:r>
+                  <w:rPr>
+                    <w:noProof/>
+                    <w:webHidden/>
+                  </w:rPr>
+                  <w:tab/>
+                </w:r>
+                <w:r>
+                  <w:rPr>
+                    <w:noProof/>
+                    <w:webHidden/>
+                  </w:rPr>
+                  <w:fldChar w:fldCharType="begin"/>
+                </w:r>
+                <w:r>
+                  <w:rPr>
+                    <w:noProof/>
+                    <w:webHidden/>
+                  </w:rPr>
+                  <w:instrText xml:space="preserve"> PAGEREF _Toc71706356 \h </w:instrText>
+                </w:r>
+                <w:r>
+                  <w:rPr>
+                    <w:noProof/>
+                    <w:webHidden/>
+                  </w:rPr>
+                </w:r>
+                <w:r>
+                  <w:rPr>
+                    <w:noProof/>
+                    <w:webHidden/>
+                  </w:rPr>
+                  <w:fldChar w:fldCharType="separate"/>
+                </w:r>
+                <w:r>
+                  <w:rPr>
+                    <w:noProof/>
+                    <w:webHidden/>
+                  </w:rPr>
+                  <w:t>3</w:t>
+                </w:r>
+                <w:r>
+                  <w:rPr>
+                    <w:noProof/>
+                    <w:webHidden/>
+                  </w:rPr>
+                  <w:fldChar w:fldCharType="end"/>
+                </w:r>
+              </w:hyperlink>
+            </w:p>
+            <w:p>
+              <w:pPr>
+                <w:pStyle w:val="TOC2"/>
+                <w:tabs>
+                  <w:tab w:val="right" w:leader="dot" w:pos="9350"/>
+                </w:tabs>
+                <w:jc w:val="both"/>
+                <w:rPr>
+                  <w:noProof/>
+                </w:rPr>
+              </w:pPr>
+              <w:hyperlink w:anchor="_Toc71706357" w:history="1">
+                <w:r>
+                  <w:rPr>
+                    <w:rStyle w:val="Hyperlink"/>
+                    <w:noProof/>
+                  </w:rPr>
+                  <w:t>Praat (Not on GitHub)</w:t>
+                </w:r>
+                <w:r>
+                  <w:rPr>
+                    <w:noProof/>
+                    <w:webHidden/>
+                  </w:rPr>
+                  <w:tab/>
+                </w:r>
+                <w:r>
+                  <w:rPr>
+                    <w:noProof/>
+                    <w:webHidden/>
+                  </w:rPr>
+                  <w:fldChar w:fldCharType="begin"/>
+                </w:r>
+                <w:r>
+                  <w:rPr>
+                    <w:noProof/>
+                    <w:webHidden/>
+                  </w:rPr>
+                  <w:instrText xml:space="preserve"> PAGEREF _Toc71706357 \h </w:instrText>
+                </w:r>
+                <w:r>
+                  <w:rPr>
+                    <w:noProof/>
+                    <w:webHidden/>
+                  </w:rPr>
+                </w:r>
+                <w:r>
+                  <w:rPr>
+                    <w:noProof/>
+                    <w:webHidden/>
+                  </w:rPr>
+                  <w:fldChar w:fldCharType="separate"/>
+                </w:r>
+                <w:r>
+                  <w:rPr>
+                    <w:noProof/>
+                    <w:webHidden/>
+                  </w:rPr>
+                  <w:t>4</w:t>
+                </w:r>
+                <w:r>
+                  <w:rPr>
+                    <w:noProof/>
+                    <w:webHidden/>
+                  </w:rPr>
+                  <w:fldChar w:fldCharType="end"/>
+                </w:r>
+              </w:hyperlink>
+            </w:p>
+            <w:p>
+              <w:pPr>
+                <w:pStyle w:val="TOC2"/>
+                <w:tabs>
+                  <w:tab w:val="right" w:leader="dot" w:pos="9350"/>
+                </w:tabs>
+                <w:jc w:val="both"/>
+                <w:rPr>
+                  <w:noProof/>
+                </w:rPr>
+              </w:pPr>
+              <w:hyperlink w:anchor="_Toc71706358" w:history="1">
+                <w:r>
+                  <w:rPr>
+                    <w:rStyle w:val="Hyperlink"/>
+                    <w:noProof/>
+                  </w:rPr>
+                  <w:t>Moving Window and Concatenation</w:t>
+                </w:r>
+                <w:r>
+                  <w:rPr>
+                    <w:noProof/>
+                    <w:webHidden/>
+                  </w:rPr>
+                  <w:tab/>
+                </w:r>
+                <w:r>
+                  <w:rPr>
+                    <w:noProof/>
+                    <w:webHidden/>
+                  </w:rPr>
+                  <w:fldChar w:fldCharType="begin"/>
+                </w:r>
+                <w:r>
+                  <w:rPr>
+                    <w:noProof/>
+                    <w:webHidden/>
+                  </w:rPr>
+                  <w:instrText xml:space="preserve"> PAGEREF _Toc71706358 \h </w:instrText>
+                </w:r>
+                <w:r>
+                  <w:rPr>
+                    <w:noProof/>
+                    <w:webHidden/>
+                  </w:rPr>
+                </w:r>
+                <w:r>
+                  <w:rPr>
+                    <w:noProof/>
+                    <w:webHidden/>
+                  </w:rPr>
+                  <w:fldChar w:fldCharType="separate"/>
+                </w:r>
+                <w:r>
+                  <w:rPr>
+                    <w:noProof/>
+                    <w:webHidden/>
+                  </w:rPr>
+                  <w:t>5</w:t>
+                </w:r>
+                <w:r>
+                  <w:rPr>
+                    <w:noProof/>
+                    <w:webHidden/>
+                  </w:rPr>
+                  <w:fldChar w:fldCharType="end"/>
+                </w:r>
+              </w:hyperlink>
+            </w:p>
+            <w:p>
+              <w:pPr>
+                <w:pStyle w:val="TOC3"/>
+                <w:tabs>
+                  <w:tab w:val="right" w:leader="dot" w:pos="9350"/>
+                </w:tabs>
+                <w:jc w:val="both"/>
+                <w:rPr>
+                  <w:noProof/>
+                </w:rPr>
+              </w:pPr>
+              <w:hyperlink w:anchor="_Toc71706359" w:history="1">
+                <w:r>
+                  <w:rPr>
+                    <w:rStyle w:val="Hyperlink"/>
+                    <w:noProof/>
+                  </w:rPr>
+                  <w:t>MATLAB Version</w:t>
+                </w:r>
+                <w:r>
+                  <w:rPr>
+                    <w:noProof/>
+                    <w:webHidden/>
+                  </w:rPr>
+                  <w:tab/>
+                </w:r>
+                <w:r>
+                  <w:rPr>
+                    <w:noProof/>
+                    <w:webHidden/>
+                  </w:rPr>
+                  <w:fldChar w:fldCharType="begin"/>
+                </w:r>
+                <w:r>
+                  <w:rPr>
+                    <w:noProof/>
+                    <w:webHidden/>
+                  </w:rPr>
+                  <w:instrText xml:space="preserve"> PAGEREF _Toc71706359 \h </w:instrText>
+                </w:r>
+                <w:r>
+                  <w:rPr>
+                    <w:noProof/>
+                    <w:webHidden/>
+                  </w:rPr>
+                </w:r>
+                <w:r>
+                  <w:rPr>
+                    <w:noProof/>
+                    <w:webHidden/>
+                  </w:rPr>
+                  <w:fldChar w:fldCharType="separate"/>
+                </w:r>
+                <w:r>
+                  <w:rPr>
+                    <w:noProof/>
+                    <w:webHidden/>
+                  </w:rPr>
+                  <w:t>5</w:t>
+                </w:r>
+                <w:r>
+                  <w:rPr>
+                    <w:noProof/>
+                    <w:webHidden/>
+                  </w:rPr>
+                  <w:fldChar w:fldCharType="end"/>
+                </w:r>
+              </w:hyperlink>
+            </w:p>
+            <w:p>
+              <w:pPr>
+                <w:pStyle w:val="TOC3"/>
+                <w:tabs>
+                  <w:tab w:val="right" w:leader="dot" w:pos="9350"/>
+                </w:tabs>
+                <w:jc w:val="both"/>
+                <w:rPr>
+                  <w:noProof/>
+                </w:rPr>
+              </w:pPr>
+              <w:hyperlink w:anchor="_Toc71706360" w:history="1">
+                <w:r>
+                  <w:rPr>
+                    <w:rStyle w:val="Hyperlink"/>
+                    <w:noProof/>
+                  </w:rPr>
+                  <w:t>LabVIEW Version</w:t>
+                </w:r>
+                <w:r>
+                  <w:rPr>
+                    <w:noProof/>
+                    <w:webHidden/>
+                  </w:rPr>
+                  <w:tab/>
+                </w:r>
+                <w:r>
+                  <w:rPr>
+                    <w:noProof/>
+                    <w:webHidden/>
+                  </w:rPr>
+                  <w:fldChar w:fldCharType="begin"/>
+                </w:r>
+                <w:r>
+                  <w:rPr>
+                    <w:noProof/>
+                    <w:webHidden/>
+                  </w:rPr>
+                  <w:instrText xml:space="preserve"> PAGEREF _Toc71706360 \h </w:instrText>
+                </w:r>
+                <w:r>
+                  <w:rPr>
+                    <w:noProof/>
+                    <w:webHidden/>
+                  </w:rPr>
+                </w:r>
+                <w:r>
+                  <w:rPr>
+                    <w:noProof/>
+                    <w:webHidden/>
+                  </w:rPr>
+                  <w:fldChar w:fldCharType="separate"/>
+                </w:r>
+                <w:r>
+                  <w:rPr>
+                    <w:noProof/>
+                    <w:webHidden/>
+                  </w:rPr>
+                  <w:t>6</w:t>
+                </w:r>
+                <w:r>
+                  <w:rPr>
+                    <w:noProof/>
+                    <w:webHidden/>
+                  </w:rPr>
+                  <w:fldChar w:fldCharType="end"/>
+                </w:r>
+              </w:hyperlink>
+            </w:p>
+            <w:p>
+              <w:pPr>
+                <w:pStyle w:val="TOC2"/>
+                <w:tabs>
+                  <w:tab w:val="right" w:leader="dot" w:pos="9350"/>
+                </w:tabs>
+                <w:jc w:val="both"/>
+                <w:rPr>
+                  <w:noProof/>
+                </w:rPr>
+              </w:pPr>
+              <w:hyperlink w:anchor="_Toc71706361" w:history="1">
+                <w:r>
+                  <w:rPr>
+                    <w:rStyle w:val="Hyperlink"/>
+                    <w:noProof/>
+                  </w:rPr>
+                  <w:t>D2 &amp; K2</w:t>
+                </w:r>
+                <w:r>
+                  <w:rPr>
+                    <w:noProof/>
+                    <w:webHidden/>
+                  </w:rPr>
+                  <w:tab/>
+                </w:r>
+                <w:r>
+                  <w:rPr>
+                    <w:noProof/>
+                    <w:webHidden/>
+                  </w:rPr>
+                  <w:fldChar w:fldCharType="begin"/>
+                </w:r>
+                <w:r>
+                  <w:rPr>
+                    <w:noProof/>
+                    <w:webHidden/>
+                  </w:rPr>
+                  <w:instrText xml:space="preserve"> PAGEREF _Toc71706361 \h </w:instrText>
+                </w:r>
+                <w:r>
+                  <w:rPr>
+                    <w:noProof/>
+                    <w:webHidden/>
+                  </w:rPr>
+                </w:r>
+                <w:r>
+                  <w:rPr>
+                    <w:noProof/>
+                    <w:webHidden/>
+                  </w:rPr>
+                  <w:fldChar w:fldCharType="separate"/>
+                </w:r>
+                <w:r>
+                  <w:rPr>
+                    <w:noProof/>
+                    <w:webHidden/>
+                  </w:rPr>
+                  <w:t>7</w:t>
+                </w:r>
+                <w:r>
+                  <w:rPr>
+                    <w:noProof/>
+                    <w:webHidden/>
+                  </w:rPr>
+                  <w:fldChar w:fldCharType="end"/>
+                </w:r>
+              </w:hyperlink>
+            </w:p>
+            <w:p>
+              <w:pPr>
+                <w:pStyle w:val="TOC2"/>
+                <w:tabs>
+                  <w:tab w:val="right" w:leader="dot" w:pos="9350"/>
+                </w:tabs>
+                <w:jc w:val="both"/>
+                <w:rPr>
+                  <w:noProof/>
+                </w:rPr>
+              </w:pPr>
+              <w:hyperlink w:anchor="_Toc71706362" w:history="1">
+                <w:r>
+                  <w:rPr>
+                    <w:rStyle w:val="Hyperlink"/>
+                    <w:noProof/>
+                  </w:rPr>
+                  <w:t>NEDR</w:t>
+                </w:r>
+                <w:r>
+                  <w:rPr>
+                    <w:noProof/>
+                    <w:webHidden/>
+                  </w:rPr>
+                  <w:tab/>
+                </w:r>
+                <w:r>
+                  <w:rPr>
+                    <w:noProof/>
+                    <w:webHidden/>
+                  </w:rPr>
+                  <w:fldChar w:fldCharType="begin"/>
+                </w:r>
+                <w:r>
+                  <w:rPr>
+                    <w:noProof/>
+                    <w:webHidden/>
+                  </w:rPr>
+                  <w:instrText xml:space="preserve"> PAGEREF _Toc71706362 \h </w:instrText>
+                </w:r>
+                <w:r>
+                  <w:rPr>
+                    <w:noProof/>
+                    <w:webHidden/>
+                  </w:rPr>
+                </w:r>
+                <w:r>
+                  <w:rPr>
+                    <w:noProof/>
+                    <w:webHidden/>
+                  </w:rPr>
+                  <w:fldChar w:fldCharType="separate"/>
+                </w:r>
+                <w:r>
+                  <w:rPr>
+                    <w:noProof/>
+                    <w:webHidden/>
+                  </w:rPr>
+                  <w:t>8</w:t>
+                </w:r>
+                <w:r>
+                  <w:rPr>
+                    <w:noProof/>
+                    <w:webHidden/>
+                  </w:rPr>
+                  <w:fldChar w:fldCharType="end"/>
+                </w:r>
+              </w:hyperlink>
+            </w:p>
+            <w:p>
+              <w:pPr>
+                <w:jc w:val="both"/>
+              </w:pPr>
+              <w:r>
+                <w:rPr>
+                  <w:b/>
+                  <w:bCs/>
+                  <w:noProof/>
+                </w:rPr>
+                <w:fldChar w:fldCharType="end"/>
+              </w:r>
+            </w:p>
+          </w:sdtContent>
+        </w:sdt>
+        <w:p>
+          <w:pPr>
+            <w:jc w:val="both"/>
+            <w:rPr>
+              <w:rFonts w:asciiTheme="majorHAnsi" w:eastAsiaTheme="majorEastAsia" w:hAnsiTheme="majorHAnsi" w:cstheme="majorBidi"/>
+              <w:caps/>
+              <w:color w:val="323232" w:themeColor="text2"/>
+              <w:spacing w:val="-15"/>
+              <w:sz w:val="72"/>
+              <w:szCs w:val="72"/>
+            </w:rPr>
+          </w:pPr>
+        </w:p>
       </w:sdtContent>
     </w:sdt>
     <w:p>
       <w:pPr>
+        <w:jc w:val="both"/>
+        <w:rPr>
+          <w:rFonts w:asciiTheme="majorHAnsi" w:eastAsiaTheme="majorEastAsia" w:hAnsiTheme="majorHAnsi" w:cstheme="majorBidi"/>
+          <w:color w:val="7B230B" w:themeColor="accent1" w:themeShade="BF"/>
+          <w:sz w:val="32"/>
+          <w:szCs w:val="32"/>
+        </w:rPr>
+      </w:pPr>
+      <w:bookmarkStart w:id="0" w:name="_Toc71706352"/>
+      <w:r>
+        <w:br w:type="page"/>
+      </w:r>
+    </w:p>
+    <w:p>
+      <w:pPr>
         <w:pStyle w:val="Heading2"/>
         <w:spacing w:line="276" w:lineRule="auto"/>
+        <w:jc w:val="both"/>
       </w:pPr>
       <w:r>
         <w:lastRenderedPageBreak/>
         <w:t>Spectrum Convergence Ratio (SCR)</w:t>
       </w:r>
-    </w:p>
-    <w:p>
-      <w:pPr>
-        <w:spacing w:after="0" w:line="276" w:lineRule="auto"/>
+      <w:bookmarkEnd w:id="0"/>
+    </w:p>
+    <w:p>
+      <w:pPr>
+        <w:spacing w:after="0" w:line="276" w:lineRule="auto"/>
+        <w:jc w:val="both"/>
       </w:pPr>
       <w:r>
         <w:t>Main File:</w:t>
@@ -639,6 +1516,7 @@
           <w:numId w:val="10"/>
         </w:numPr>
         <w:spacing w:after="0" w:line="276" w:lineRule="auto"/>
+        <w:jc w:val="both"/>
         <w:rPr>
           <w:i/>
           <w:iCs/>
@@ -655,11 +1533,13 @@
     <w:p>
       <w:pPr>
         <w:spacing w:after="0" w:line="276" w:lineRule="auto"/>
-      </w:pPr>
-    </w:p>
-    <w:p>
-      <w:pPr>
-        <w:spacing w:after="0" w:line="276" w:lineRule="auto"/>
+        <w:jc w:val="both"/>
+      </w:pPr>
+    </w:p>
+    <w:p>
+      <w:pPr>
+        <w:spacing w:after="0" w:line="276" w:lineRule="auto"/>
+        <w:jc w:val="both"/>
       </w:pPr>
       <w:r>
         <w:t>Other Required Files:</w:t>
@@ -673,6 +1553,7 @@
           <w:numId w:val="10"/>
         </w:numPr>
         <w:spacing w:after="0" w:line="276" w:lineRule="auto"/>
+        <w:jc w:val="both"/>
       </w:pPr>
       <w:r>
         <w:rPr>
@@ -690,6 +1571,7 @@
           <w:numId w:val="10"/>
         </w:numPr>
         <w:spacing w:after="0" w:line="276" w:lineRule="auto"/>
+        <w:jc w:val="both"/>
       </w:pPr>
       <w:r>
         <w:rPr>
@@ -709,11 +1591,13 @@
     <w:p>
       <w:pPr>
         <w:spacing w:after="0" w:line="276" w:lineRule="auto"/>
-      </w:pPr>
-    </w:p>
-    <w:p>
-      <w:pPr>
-        <w:spacing w:after="0" w:line="276" w:lineRule="auto"/>
+        <w:jc w:val="both"/>
+      </w:pPr>
+    </w:p>
+    <w:p>
+      <w:pPr>
+        <w:spacing w:after="0" w:line="276" w:lineRule="auto"/>
+        <w:jc w:val="both"/>
       </w:pPr>
       <w:r>
         <w:t>Other Requirements:</w:t>
@@ -727,6 +1611,7 @@
           <w:numId w:val="19"/>
         </w:numPr>
         <w:spacing w:after="0" w:line="276" w:lineRule="auto"/>
+        <w:jc w:val="both"/>
       </w:pPr>
       <w:r>
         <w:t>Can only analyze wave file (.wav extension).</w:t>
@@ -740,6 +1625,7 @@
           <w:numId w:val="19"/>
         </w:numPr>
         <w:spacing w:after="0" w:line="276" w:lineRule="auto"/>
+        <w:jc w:val="both"/>
       </w:pPr>
       <w:r>
         <w:t>0.75 second samples should be used for accurate results.</w:t>
@@ -748,11 +1634,13 @@
     <w:p>
       <w:pPr>
         <w:spacing w:after="0" w:line="276" w:lineRule="auto"/>
-      </w:pPr>
-    </w:p>
-    <w:p>
-      <w:pPr>
-        <w:spacing w:after="0" w:line="276" w:lineRule="auto"/>
+        <w:jc w:val="both"/>
+      </w:pPr>
+    </w:p>
+    <w:p>
+      <w:pPr>
+        <w:spacing w:after="0" w:line="276" w:lineRule="auto"/>
+        <w:jc w:val="both"/>
       </w:pPr>
       <w:r>
         <w:t>Instructions</w:t>
@@ -766,6 +1654,7 @@
           <w:numId w:val="11"/>
         </w:numPr>
         <w:spacing w:after="0" w:line="276" w:lineRule="auto"/>
+        <w:jc w:val="both"/>
       </w:pPr>
       <w:r>
         <w:t>Move</w:t>
@@ -800,6 +1689,7 @@
           <w:numId w:val="11"/>
         </w:numPr>
         <w:spacing w:after="0" w:line="276" w:lineRule="auto"/>
+        <w:jc w:val="both"/>
       </w:pPr>
       <w:r>
         <w:t xml:space="preserve">Open </w:t>
@@ -823,6 +1713,7 @@
           <w:numId w:val="11"/>
         </w:numPr>
         <w:spacing w:after="0" w:line="276" w:lineRule="auto"/>
+        <w:jc w:val="both"/>
       </w:pPr>
       <w:r>
         <w:t>Run</w:t>
@@ -855,6 +1746,7 @@
           <w:numId w:val="11"/>
         </w:numPr>
         <w:spacing w:after="0" w:line="276" w:lineRule="auto"/>
+        <w:jc w:val="both"/>
       </w:pPr>
       <w:r>
         <w:t>I</w:t>
@@ -916,6 +1808,7 @@
           <w:numId w:val="11"/>
         </w:numPr>
         <w:spacing w:after="0" w:line="276" w:lineRule="auto"/>
+        <w:jc w:val="both"/>
       </w:pPr>
       <w:r>
         <w:t>If you do not see the Run button, make sure you have the Editor tab open.</w:t>
@@ -929,6 +1822,7 @@
           <w:numId w:val="11"/>
         </w:numPr>
         <w:spacing w:after="0" w:line="276" w:lineRule="auto"/>
+        <w:jc w:val="both"/>
       </w:pPr>
       <w:r>
         <w:t>S</w:t>
@@ -966,6 +1860,7 @@
           <w:numId w:val="11"/>
         </w:numPr>
         <w:spacing w:after="0" w:line="276" w:lineRule="auto"/>
+        <w:jc w:val="both"/>
       </w:pPr>
       <w:r>
         <w:t>You must select more than one file.</w:t>
@@ -979,6 +1874,7 @@
           <w:numId w:val="11"/>
         </w:numPr>
         <w:spacing w:after="0" w:line="276" w:lineRule="auto"/>
+        <w:jc w:val="both"/>
       </w:pPr>
       <w:r>
         <w:t>After files are selected, click ‘Open’</w:t>
@@ -995,6 +1891,7 @@
           <w:numId w:val="11"/>
         </w:numPr>
         <w:spacing w:after="0" w:line="276" w:lineRule="auto"/>
+        <w:jc w:val="both"/>
       </w:pPr>
       <w:r>
         <w:t>The SCR results will show up in a</w:t>
@@ -1020,6 +1917,7 @@
           <w:numId w:val="11"/>
         </w:numPr>
         <w:spacing w:after="0" w:line="276" w:lineRule="auto"/>
+        <w:jc w:val="both"/>
       </w:pPr>
       <w:r>
         <w:t>The results folder will</w:t>
@@ -1052,6 +1950,7 @@
           <w:numId w:val="11"/>
         </w:numPr>
         <w:spacing w:after="0" w:line="276" w:lineRule="auto"/>
+        <w:jc w:val="both"/>
       </w:pPr>
       <w:r>
         <w:t>The file will be named SCR_Results_DD-Month-YYYY_HH-MM-SS</w:t>
@@ -1062,20 +1961,40 @@
         <w:pStyle w:val="ListParagraph"/>
         <w:spacing w:after="0" w:line="276" w:lineRule="auto"/>
         <w:ind w:left="1440"/>
-      </w:pPr>
+        <w:jc w:val="both"/>
+      </w:pPr>
+    </w:p>
+    <w:p>
+      <w:pPr>
+        <w:jc w:val="both"/>
+        <w:rPr>
+          <w:rFonts w:asciiTheme="majorHAnsi" w:eastAsiaTheme="majorEastAsia" w:hAnsiTheme="majorHAnsi" w:cstheme="majorBidi"/>
+          <w:color w:val="7B230B" w:themeColor="accent1" w:themeShade="BF"/>
+          <w:sz w:val="32"/>
+          <w:szCs w:val="32"/>
+        </w:rPr>
+      </w:pPr>
+      <w:r>
+        <w:br w:type="page"/>
+      </w:r>
     </w:p>
     <w:p>
       <w:pPr>
         <w:pStyle w:val="Heading2"/>
         <w:spacing w:line="276" w:lineRule="auto"/>
-      </w:pPr>
-      <w:r>
+        <w:jc w:val="both"/>
+      </w:pPr>
+      <w:bookmarkStart w:id="1" w:name="_Toc71706353"/>
+      <w:r>
+        <w:lastRenderedPageBreak/>
         <w:t>Rate of Divergence (ROD)</w:t>
       </w:r>
-    </w:p>
-    <w:p>
-      <w:pPr>
-        <w:spacing w:after="0" w:line="276" w:lineRule="auto"/>
+      <w:bookmarkEnd w:id="1"/>
+    </w:p>
+    <w:p>
+      <w:pPr>
+        <w:spacing w:after="0" w:line="276" w:lineRule="auto"/>
+        <w:jc w:val="both"/>
       </w:pPr>
       <w:r>
         <w:t>Main Files</w:t>
@@ -1092,6 +2011,7 @@
           <w:numId w:val="12"/>
         </w:numPr>
         <w:spacing w:after="0" w:line="276" w:lineRule="auto"/>
+        <w:jc w:val="both"/>
         <w:rPr>
           <w:i/>
           <w:iCs/>
@@ -1113,6 +2033,7 @@
           <w:numId w:val="12"/>
         </w:numPr>
         <w:spacing w:after="0" w:line="276" w:lineRule="auto"/>
+        <w:jc w:val="both"/>
         <w:rPr>
           <w:i/>
           <w:iCs/>
@@ -1143,11 +2064,13 @@
     <w:p>
       <w:pPr>
         <w:spacing w:after="0" w:line="276" w:lineRule="auto"/>
-      </w:pPr>
-    </w:p>
-    <w:p>
-      <w:pPr>
-        <w:spacing w:after="0" w:line="276" w:lineRule="auto"/>
+        <w:jc w:val="both"/>
+      </w:pPr>
+    </w:p>
+    <w:p>
+      <w:pPr>
+        <w:spacing w:after="0" w:line="276" w:lineRule="auto"/>
+        <w:jc w:val="both"/>
       </w:pPr>
       <w:r>
         <w:t>Instructions</w:t>
@@ -1156,6 +2079,7 @@
     <w:p>
       <w:pPr>
         <w:spacing w:after="0" w:line="276" w:lineRule="auto"/>
+        <w:jc w:val="both"/>
         <w:rPr>
           <w:u w:val="single"/>
         </w:rPr>
@@ -1175,6 +2099,7 @@
           <w:numId w:val="13"/>
         </w:numPr>
         <w:spacing w:after="0" w:line="276" w:lineRule="auto"/>
+        <w:jc w:val="both"/>
       </w:pPr>
       <w:r>
         <w:t xml:space="preserve">Move all the wave files you want to analyze into a folder. </w:t>
@@ -1188,6 +2113,7 @@
           <w:numId w:val="13"/>
         </w:numPr>
         <w:spacing w:after="0" w:line="276" w:lineRule="auto"/>
+        <w:jc w:val="both"/>
       </w:pPr>
       <w:r>
         <w:t xml:space="preserve">Open </w:t>
@@ -1200,10 +2126,7 @@
         <w:t>batchMakeFragmentsForRODDialog.m</w:t>
       </w:r>
       <w:r>
-        <w:t xml:space="preserve"> </w:t>
-      </w:r>
-      <w:r>
-        <w:t>with the most up-to-date version of MATLAB available on your computer.</w:t>
+        <w:t xml:space="preserve"> with the most up-to-date version of MATLAB available on your computer.</w:t>
       </w:r>
     </w:p>
     <w:p>
@@ -1214,6 +2137,7 @@
           <w:numId w:val="13"/>
         </w:numPr>
         <w:spacing w:after="0" w:line="276" w:lineRule="auto"/>
+        <w:jc w:val="both"/>
       </w:pPr>
       <w:r>
         <w:t>Run the ‘batchMakeFragmentsForRODDialog.m’ script</w:t>
@@ -1233,6 +2157,7 @@
           <w:numId w:val="13"/>
         </w:numPr>
         <w:spacing w:after="0" w:line="276" w:lineRule="auto"/>
+        <w:jc w:val="both"/>
       </w:pPr>
       <w:r>
         <w:t xml:space="preserve">If MATLAB displays a message about files not being in current folder, select change folder, </w:t>
@@ -1273,9 +2198,9 @@
           <w:numId w:val="13"/>
         </w:numPr>
         <w:spacing w:after="0" w:line="276" w:lineRule="auto"/>
-      </w:pPr>
-      <w:r>
-        <w:lastRenderedPageBreak/>
+        <w:jc w:val="both"/>
+      </w:pPr>
+      <w:r>
         <w:t>If you do not see the Run button, make sure you have the Editor tab open.</w:t>
       </w:r>
     </w:p>
@@ -1287,6 +2212,7 @@
           <w:numId w:val="13"/>
         </w:numPr>
         <w:spacing w:after="0" w:line="276" w:lineRule="auto"/>
+        <w:jc w:val="both"/>
       </w:pPr>
       <w:r>
         <w:t xml:space="preserve">Click ‘select Dir’ and </w:t>
@@ -1324,6 +2250,7 @@
           <w:numId w:val="13"/>
         </w:numPr>
         <w:spacing w:after="0" w:line="276" w:lineRule="auto"/>
+        <w:jc w:val="both"/>
       </w:pPr>
       <w:r>
         <w:t>You only need to pick one, t</w:t>
@@ -1349,6 +2276,7 @@
           <w:numId w:val="13"/>
         </w:numPr>
         <w:spacing w:after="0" w:line="276" w:lineRule="auto"/>
+        <w:jc w:val="both"/>
       </w:pPr>
       <w:r>
         <w:t xml:space="preserve">Click ‘Batch Make’ (single make </w:t>
@@ -1368,6 +2296,7 @@
           <w:numId w:val="13"/>
         </w:numPr>
         <w:spacing w:after="0" w:line="276" w:lineRule="auto"/>
+        <w:jc w:val="both"/>
       </w:pPr>
       <w:r>
         <w:t xml:space="preserve">Folders with 8 fragments for each </w:t>
@@ -1402,6 +2331,7 @@
           <w:numId w:val="13"/>
         </w:numPr>
         <w:spacing w:after="0" w:line="276" w:lineRule="auto"/>
+        <w:jc w:val="both"/>
       </w:pPr>
       <w:r>
         <w:t xml:space="preserve">Rename files so that the fragments corresponding to each </w:t>
@@ -1423,11 +2353,13 @@
       <w:pPr>
         <w:spacing w:after="0" w:line="276" w:lineRule="auto"/>
         <w:ind w:left="1080"/>
-      </w:pPr>
-    </w:p>
-    <w:p>
-      <w:pPr>
-        <w:spacing w:after="0" w:line="276" w:lineRule="auto"/>
+        <w:jc w:val="both"/>
+      </w:pPr>
+    </w:p>
+    <w:p>
+      <w:pPr>
+        <w:spacing w:after="0" w:line="276" w:lineRule="auto"/>
+        <w:jc w:val="both"/>
         <w:rPr>
           <w:u w:val="single"/>
         </w:rPr>
@@ -1447,6 +2379,7 @@
           <w:numId w:val="14"/>
         </w:numPr>
         <w:spacing w:after="0" w:line="276" w:lineRule="auto"/>
+        <w:jc w:val="both"/>
       </w:pPr>
       <w:r>
         <w:t>Open the ‘CDA22’ folder</w:t>
@@ -1463,6 +2396,7 @@
           <w:numId w:val="14"/>
         </w:numPr>
         <w:spacing w:after="0" w:line="276" w:lineRule="auto"/>
+        <w:jc w:val="both"/>
       </w:pPr>
       <w:r>
         <w:t>This should be found in the ROD Analysis folder, assuming you downloaded everything from GitHub.</w:t>
@@ -1476,9 +2410,18 @@
           <w:numId w:val="14"/>
         </w:numPr>
         <w:spacing w:after="0" w:line="276" w:lineRule="auto"/>
-      </w:pPr>
-      <w:r>
-        <w:t xml:space="preserve">Delete any .dat files that are still there or move them into </w:t>
+        <w:jc w:val="both"/>
+      </w:pPr>
+      <w:r>
+        <w:t>Delete any .</w:t>
+      </w:r>
+      <w:proofErr w:type="spellStart"/>
+      <w:r>
+        <w:t>dat</w:t>
+      </w:r>
+      <w:proofErr w:type="spellEnd"/>
+      <w:r>
+        <w:t xml:space="preserve"> files that are still there or move them into </w:t>
       </w:r>
       <w:r>
         <w:t>different</w:t>
@@ -1498,6 +2441,7 @@
           <w:numId w:val="14"/>
         </w:numPr>
         <w:spacing w:after="0" w:line="276" w:lineRule="auto"/>
+        <w:jc w:val="both"/>
       </w:pPr>
       <w:r>
         <w:t>Copy fragments from Part 1 into the ‘CDA22’ folder</w:t>
@@ -1514,6 +2458,7 @@
           <w:numId w:val="14"/>
         </w:numPr>
         <w:spacing w:after="0" w:line="276" w:lineRule="auto"/>
+        <w:jc w:val="both"/>
       </w:pPr>
       <w:r>
         <w:t>They cannot be in subfolders.</w:t>
@@ -1527,6 +2472,7 @@
           <w:numId w:val="14"/>
         </w:numPr>
         <w:spacing w:after="0" w:line="276" w:lineRule="auto"/>
+        <w:jc w:val="both"/>
       </w:pPr>
       <w:r>
         <w:t xml:space="preserve">Open </w:t>
@@ -1572,6 +2518,7 @@
           <w:numId w:val="14"/>
         </w:numPr>
         <w:spacing w:after="0" w:line="276" w:lineRule="auto"/>
+        <w:jc w:val="both"/>
       </w:pPr>
       <w:r>
         <w:t xml:space="preserve">It says CHAOS.dat not found- just click </w:t>
@@ -1588,6 +2535,7 @@
           <w:numId w:val="14"/>
         </w:numPr>
         <w:spacing w:after="0" w:line="276" w:lineRule="auto"/>
+        <w:jc w:val="both"/>
       </w:pPr>
       <w:r>
         <w:t xml:space="preserve">Select fragment of interest (if not already at file list, click ‘T’) </w:t>
@@ -1601,6 +2549,7 @@
           <w:numId w:val="14"/>
         </w:numPr>
         <w:spacing w:after="0" w:line="276" w:lineRule="auto"/>
+        <w:jc w:val="both"/>
       </w:pPr>
       <w:r>
         <w:t xml:space="preserve">Press ‘H’ to run (Lyapunov Exponent) </w:t>
@@ -1614,6 +2563,7 @@
           <w:numId w:val="14"/>
         </w:numPr>
         <w:spacing w:after="0" w:line="276" w:lineRule="auto"/>
+        <w:jc w:val="both"/>
       </w:pPr>
       <w:r>
         <w:t>You can minimize screens if you want; make sure not to close any screens</w:t>
@@ -1630,6 +2580,7 @@
           <w:numId w:val="14"/>
         </w:numPr>
         <w:spacing w:after="0" w:line="276" w:lineRule="auto"/>
+        <w:jc w:val="both"/>
       </w:pPr>
       <w:r>
         <w:rPr>
@@ -1658,6 +2609,7 @@
           <w:numId w:val="14"/>
         </w:numPr>
         <w:spacing w:after="0" w:line="276" w:lineRule="auto"/>
+        <w:jc w:val="both"/>
       </w:pPr>
       <w:r>
         <w:t xml:space="preserve">You will need to open a new DOSBox window for each fragment that you run; if you need to you can run 30-40 fragments at one time, but if you run more </w:t>
@@ -1689,6 +2641,7 @@
           <w:numId w:val="14"/>
         </w:numPr>
         <w:spacing w:after="0" w:line="276" w:lineRule="auto"/>
+        <w:jc w:val="both"/>
       </w:pPr>
       <w:r>
         <w:t>Final ROD value for a specific .wav file</w:t>
@@ -1705,6 +2658,7 @@
           <w:numId w:val="14"/>
         </w:numPr>
         <w:spacing w:after="0" w:line="276" w:lineRule="auto"/>
+        <w:jc w:val="both"/>
       </w:pPr>
       <w:r>
         <w:t xml:space="preserve">Make sure every fragment is 100% done running (when done, the % disappears) </w:t>
@@ -1718,6 +2672,7 @@
           <w:numId w:val="14"/>
         </w:numPr>
         <w:spacing w:after="0" w:line="276" w:lineRule="auto"/>
+        <w:jc w:val="both"/>
       </w:pPr>
       <w:r>
         <w:t>Take the average of the ROD values for the 8 fragments</w:t>
@@ -1741,6 +2696,7 @@
     <w:p>
       <w:pPr>
         <w:spacing w:after="0" w:line="276" w:lineRule="auto"/>
+        <w:jc w:val="both"/>
         <w:rPr>
           <w:b/>
         </w:rPr>
@@ -1750,23 +2706,30 @@
       <w:pPr>
         <w:pStyle w:val="Heading2"/>
         <w:spacing w:line="276" w:lineRule="auto"/>
-      </w:pPr>
+        <w:jc w:val="both"/>
+      </w:pPr>
+      <w:bookmarkStart w:id="2" w:name="_Toc71706354"/>
       <w:r>
         <w:t>Jitter &amp; Shimmer</w:t>
       </w:r>
+      <w:bookmarkEnd w:id="2"/>
     </w:p>
     <w:p>
       <w:pPr>
         <w:pStyle w:val="Heading3"/>
         <w:spacing w:line="276" w:lineRule="auto"/>
-      </w:pPr>
+        <w:jc w:val="both"/>
+      </w:pPr>
+      <w:bookmarkStart w:id="3" w:name="_Toc71706355"/>
       <w:r>
         <w:t>TF32</w:t>
       </w:r>
-    </w:p>
-    <w:p>
-      <w:pPr>
-        <w:spacing w:after="0" w:line="276" w:lineRule="auto"/>
+      <w:bookmarkEnd w:id="3"/>
+    </w:p>
+    <w:p>
+      <w:pPr>
+        <w:spacing w:after="0" w:line="276" w:lineRule="auto"/>
+        <w:jc w:val="both"/>
       </w:pPr>
       <w:r>
         <w:t>This program can be used to analyze voice samples for % jitter, % shimmer, SNR, and F</w:t>
@@ -1778,7 +2741,7 @@
         <w:t>0</w:t>
       </w:r>
       <w:r>
-        <w:t xml:space="preserve"> </w:t>
+        <w:t>.</w:t>
       </w:r>
     </w:p>
     <w:p>
@@ -1789,6 +2752,7 @@
           <w:numId w:val="15"/>
         </w:numPr>
         <w:spacing w:after="0" w:line="276" w:lineRule="auto"/>
+        <w:jc w:val="both"/>
       </w:pPr>
       <w:r>
         <w:t xml:space="preserve">File &gt; open &gt; choose </w:t>
@@ -1805,6 +2769,7 @@
           <w:numId w:val="15"/>
         </w:numPr>
         <w:spacing w:after="0" w:line="276" w:lineRule="auto"/>
+        <w:jc w:val="both"/>
       </w:pPr>
       <w:r>
         <w:t xml:space="preserve">If you want to choose a specific segment: click </w:t>
@@ -1824,6 +2789,7 @@
           <w:numId w:val="15"/>
         </w:numPr>
         <w:spacing w:after="0" w:line="276" w:lineRule="auto"/>
+        <w:jc w:val="both"/>
       </w:pPr>
       <w:r>
         <w:t xml:space="preserve">View &gt; open &gt; Jitter &gt; compute </w:t>
@@ -1837,6 +2803,7 @@
           <w:numId w:val="15"/>
         </w:numPr>
         <w:spacing w:after="0" w:line="276" w:lineRule="auto"/>
+        <w:jc w:val="both"/>
       </w:pPr>
       <w:r>
         <w:t xml:space="preserve">If </w:t>
@@ -1845,7 +2812,15 @@
         <w:t>you are</w:t>
       </w:r>
       <w:r>
-        <w:t xml:space="preserve"> analyzing multiple files in one folder, you can just use the Next/Prev buttons in the main window to move between </w:t>
+        <w:t xml:space="preserve"> analyzing multiple files in one folder, you can just use the Next/</w:t>
+      </w:r>
+      <w:proofErr w:type="spellStart"/>
+      <w:r>
+        <w:t>Prev</w:t>
+      </w:r>
+      <w:proofErr w:type="spellEnd"/>
+      <w:r>
+        <w:t xml:space="preserve"> buttons in the main window to move between </w:t>
       </w:r>
       <w:r>
         <w:t>samples.</w:t>
@@ -1858,24 +2833,413 @@
       <w:pPr>
         <w:pStyle w:val="Heading3"/>
         <w:spacing w:line="276" w:lineRule="auto"/>
-      </w:pPr>
+        <w:jc w:val="both"/>
+      </w:pPr>
+      <w:bookmarkStart w:id="4" w:name="_Toc71706356"/>
       <w:r>
         <w:t>MATLAB Script</w:t>
       </w:r>
-    </w:p>
-    <w:p>
-      <w:pPr>
-        <w:spacing w:after="0" w:line="276" w:lineRule="auto"/>
+      <w:bookmarkEnd w:id="4"/>
+    </w:p>
+    <w:p>
+      <w:pPr>
+        <w:spacing w:after="0" w:line="276" w:lineRule="auto"/>
+        <w:jc w:val="both"/>
+        <w:rPr>
+          <w:bCs/>
+        </w:rPr>
+      </w:pPr>
+      <w:r>
+        <w:rPr>
+          <w:bCs/>
+        </w:rPr>
+        <w:t>Main File:</w:t>
+      </w:r>
+    </w:p>
+    <w:p>
+      <w:pPr>
+        <w:pStyle w:val="ListParagraph"/>
+        <w:numPr>
+          <w:ilvl w:val="0"/>
+          <w:numId w:val="23"/>
+        </w:numPr>
+        <w:spacing w:after="0" w:line="276" w:lineRule="auto"/>
+        <w:jc w:val="both"/>
+        <w:rPr>
+          <w:bCs/>
+        </w:rPr>
+      </w:pPr>
+      <w:r>
+        <w:rPr>
+          <w:bCs/>
+          <w:i/>
+          <w:iCs/>
+        </w:rPr>
+        <w:t>batch</w:t>
+      </w:r>
+      <w:r>
+        <w:rPr>
+          <w:bCs/>
+          <w:i/>
+          <w:iCs/>
+        </w:rPr>
+        <w:t>_JitterShimmer.m</w:t>
+      </w:r>
+    </w:p>
+    <w:p>
+      <w:pPr>
+        <w:spacing w:after="0" w:line="276" w:lineRule="auto"/>
+        <w:jc w:val="both"/>
+        <w:rPr>
+          <w:bCs/>
+        </w:rPr>
+      </w:pPr>
+    </w:p>
+    <w:p>
+      <w:pPr>
+        <w:spacing w:after="0" w:line="276" w:lineRule="auto"/>
+        <w:jc w:val="both"/>
+        <w:rPr>
+          <w:bCs/>
+        </w:rPr>
+      </w:pPr>
+      <w:r>
+        <w:rPr>
+          <w:bCs/>
+        </w:rPr>
+        <w:t>Other Required Files:</w:t>
+      </w:r>
+    </w:p>
+    <w:p>
+      <w:pPr>
+        <w:pStyle w:val="ListParagraph"/>
+        <w:numPr>
+          <w:ilvl w:val="0"/>
+          <w:numId w:val="23"/>
+        </w:numPr>
+        <w:spacing w:after="0" w:line="276" w:lineRule="auto"/>
+        <w:jc w:val="both"/>
+        <w:rPr>
+          <w:bCs/>
+        </w:rPr>
+      </w:pPr>
+      <w:r>
+        <w:rPr>
+          <w:bCs/>
+          <w:i/>
+          <w:iCs/>
+        </w:rPr>
+        <w:t>JitterShimmer.m</w:t>
+      </w:r>
+    </w:p>
+    <w:p>
+      <w:pPr>
+        <w:pStyle w:val="ListParagraph"/>
+        <w:numPr>
+          <w:ilvl w:val="0"/>
+          <w:numId w:val="23"/>
+        </w:numPr>
+        <w:spacing w:after="0" w:line="276" w:lineRule="auto"/>
+        <w:jc w:val="both"/>
+        <w:rPr>
+          <w:bCs/>
+        </w:rPr>
+      </w:pPr>
+      <w:r>
+        <w:rPr>
+          <w:bCs/>
+          <w:i/>
+          <w:iCs/>
+        </w:rPr>
+        <w:t>Peakdet.m</w:t>
+      </w:r>
+    </w:p>
+    <w:p>
+      <w:pPr>
+        <w:spacing w:after="0" w:line="276" w:lineRule="auto"/>
+        <w:jc w:val="both"/>
+      </w:pPr>
+    </w:p>
+    <w:p>
+      <w:pPr>
+        <w:spacing w:after="0" w:line="276" w:lineRule="auto"/>
+        <w:jc w:val="both"/>
+      </w:pPr>
+      <w:r>
+        <w:t>Instructions</w:t>
+      </w:r>
+    </w:p>
+    <w:p>
+      <w:pPr>
+        <w:pStyle w:val="ListParagraph"/>
+        <w:numPr>
+          <w:ilvl w:val="0"/>
+          <w:numId w:val="24"/>
+        </w:numPr>
+        <w:spacing w:after="0" w:line="276" w:lineRule="auto"/>
+        <w:jc w:val="both"/>
+      </w:pPr>
+      <w:r>
+        <w:t xml:space="preserve">Move all the wave files you want to analyze into a folder. </w:t>
+      </w:r>
+    </w:p>
+    <w:p>
+      <w:pPr>
+        <w:pStyle w:val="ListParagraph"/>
+        <w:numPr>
+          <w:ilvl w:val="0"/>
+          <w:numId w:val="24"/>
+        </w:numPr>
+        <w:spacing w:after="0" w:line="276" w:lineRule="auto"/>
+        <w:jc w:val="both"/>
+      </w:pPr>
+      <w:r>
+        <w:t xml:space="preserve">Open </w:t>
+      </w:r>
+      <w:r>
+        <w:rPr>
+          <w:bCs/>
+          <w:i/>
+          <w:iCs/>
+        </w:rPr>
+        <w:t>batch_JitterShimmer.m</w:t>
+      </w:r>
+      <w:r>
+        <w:rPr>
+          <w:bCs/>
+          <w:i/>
+          <w:iCs/>
+        </w:rPr>
+        <w:t xml:space="preserve"> </w:t>
+      </w:r>
+      <w:r>
+        <w:t>with the most up-to-date version of MATLAB available on your computer.</w:t>
+      </w:r>
+    </w:p>
+    <w:p>
+      <w:pPr>
+        <w:pStyle w:val="ListParagraph"/>
+        <w:numPr>
+          <w:ilvl w:val="0"/>
+          <w:numId w:val="24"/>
+        </w:numPr>
+        <w:spacing w:after="0" w:line="276" w:lineRule="auto"/>
+        <w:jc w:val="both"/>
+      </w:pPr>
+      <w:r>
+        <w:t xml:space="preserve">Run the </w:t>
+      </w:r>
+      <w:r>
+        <w:rPr>
+          <w:bCs/>
+          <w:i/>
+          <w:iCs/>
+        </w:rPr>
+        <w:t xml:space="preserve">batch_JitterShimmer.m </w:t>
+      </w:r>
+      <w:r>
+        <w:t xml:space="preserve">script. </w:t>
+      </w:r>
+    </w:p>
+    <w:p>
+      <w:pPr>
+        <w:pStyle w:val="ListParagraph"/>
+        <w:numPr>
+          <w:ilvl w:val="1"/>
+          <w:numId w:val="24"/>
+        </w:numPr>
+        <w:spacing w:after="0" w:line="276" w:lineRule="auto"/>
+        <w:jc w:val="both"/>
+      </w:pPr>
+      <w:r>
+        <w:t xml:space="preserve">If MATLAB displays a message about files not being in current folder, select change folder, </w:t>
+      </w:r>
+      <w:r>
         <w:rPr>
           <w:b/>
-        </w:rPr>
-      </w:pPr>
+          <w:bCs/>
+          <w:u w:val="single"/>
+        </w:rPr>
+        <w:t>do</w:t>
+      </w:r>
+      <w:r>
+        <w:rPr>
+          <w:b/>
+          <w:bCs/>
+          <w:u w:val="single"/>
+        </w:rPr>
+        <w:t xml:space="preserve"> no</w:t>
+      </w:r>
+      <w:r>
+        <w:rPr>
+          <w:b/>
+          <w:bCs/>
+          <w:u w:val="single"/>
+        </w:rPr>
+        <w:t>t add to path</w:t>
+      </w:r>
+      <w:r>
+        <w:t>)</w:t>
+      </w:r>
+    </w:p>
+    <w:p>
+      <w:pPr>
+        <w:pStyle w:val="ListParagraph"/>
+        <w:numPr>
+          <w:ilvl w:val="1"/>
+          <w:numId w:val="24"/>
+        </w:numPr>
+        <w:spacing w:after="0" w:line="276" w:lineRule="auto"/>
+        <w:jc w:val="both"/>
+      </w:pPr>
+      <w:r>
+        <w:t>If you do not see the Run button, make sure you have the Editor tab open.</w:t>
+      </w:r>
+    </w:p>
+    <w:p>
+      <w:pPr>
+        <w:pStyle w:val="ListParagraph"/>
+        <w:numPr>
+          <w:ilvl w:val="0"/>
+          <w:numId w:val="24"/>
+        </w:numPr>
+        <w:spacing w:after="0" w:line="276" w:lineRule="auto"/>
+        <w:jc w:val="both"/>
+      </w:pPr>
+      <w:r>
+        <w:t xml:space="preserve">Select the wave files of interest. Ctrl/shift to multi-select. </w:t>
+      </w:r>
+    </w:p>
+    <w:p>
+      <w:pPr>
+        <w:pStyle w:val="ListParagraph"/>
+        <w:numPr>
+          <w:ilvl w:val="1"/>
+          <w:numId w:val="24"/>
+        </w:numPr>
+        <w:spacing w:after="0" w:line="276" w:lineRule="auto"/>
+        <w:jc w:val="both"/>
+      </w:pPr>
+      <w:r>
+        <w:t>You must select more than one file.</w:t>
+      </w:r>
+    </w:p>
+    <w:p>
+      <w:pPr>
+        <w:pStyle w:val="ListParagraph"/>
+        <w:numPr>
+          <w:ilvl w:val="0"/>
+          <w:numId w:val="24"/>
+        </w:numPr>
+        <w:spacing w:after="0" w:line="276" w:lineRule="auto"/>
+        <w:jc w:val="both"/>
+      </w:pPr>
+      <w:r>
+        <w:t>After files are selected, click ‘Open’.</w:t>
+      </w:r>
+    </w:p>
+    <w:p>
+      <w:pPr>
+        <w:pStyle w:val="ListParagraph"/>
+        <w:numPr>
+          <w:ilvl w:val="0"/>
+          <w:numId w:val="24"/>
+        </w:numPr>
+        <w:spacing w:after="0" w:line="276" w:lineRule="auto"/>
+        <w:jc w:val="both"/>
+      </w:pPr>
+      <w:r>
+        <w:t>The results will show up in a .csv (Comma Separated Values – open with Excel) file in the Results folder.</w:t>
+      </w:r>
+    </w:p>
+    <w:p>
+      <w:pPr>
+        <w:pStyle w:val="ListParagraph"/>
+        <w:numPr>
+          <w:ilvl w:val="1"/>
+          <w:numId w:val="24"/>
+        </w:numPr>
+        <w:spacing w:after="0" w:line="276" w:lineRule="auto"/>
+        <w:jc w:val="both"/>
+      </w:pPr>
+      <w:r>
+        <w:t xml:space="preserve">The results folder will be within the same folder where </w:t>
+      </w:r>
+      <w:r>
+        <w:rPr>
+          <w:i/>
+          <w:iCs/>
+        </w:rPr>
+        <w:t>batch</w:t>
+      </w:r>
+      <w:r>
+        <w:rPr>
+          <w:i/>
+          <w:iCs/>
+        </w:rPr>
+        <w:t>_JitterShimmer</w:t>
+      </w:r>
+      <w:r>
+        <w:rPr>
+          <w:i/>
+          <w:iCs/>
+        </w:rPr>
+        <w:t>.m</w:t>
+      </w:r>
+      <w:r>
+        <w:t xml:space="preserve"> is located. </w:t>
+      </w:r>
+    </w:p>
+    <w:p>
+      <w:pPr>
+        <w:pStyle w:val="ListParagraph"/>
+        <w:numPr>
+          <w:ilvl w:val="1"/>
+          <w:numId w:val="24"/>
+        </w:numPr>
+        <w:spacing w:after="0" w:line="276" w:lineRule="auto"/>
+        <w:jc w:val="both"/>
+      </w:pPr>
+      <w:r>
+        <w:t xml:space="preserve">The file will be named </w:t>
+      </w:r>
+      <w:r>
+        <w:t>JitterShimmer</w:t>
+      </w:r>
+      <w:r>
+        <w:t>_Results_DD-Month-YYYY_HH-MM-SS</w:t>
+      </w:r>
+    </w:p>
+    <w:p>
+      <w:pPr>
+        <w:spacing w:after="0" w:line="276" w:lineRule="auto"/>
+        <w:jc w:val="both"/>
+        <w:rPr>
+          <w:bCs/>
+        </w:rPr>
+      </w:pPr>
+    </w:p>
+    <w:p>
+      <w:pPr>
+        <w:jc w:val="both"/>
+        <w:rPr>
+          <w:rFonts w:asciiTheme="majorHAnsi" w:eastAsiaTheme="majorEastAsia" w:hAnsiTheme="majorHAnsi" w:cstheme="majorBidi"/>
+          <w:color w:val="7B230B" w:themeColor="accent1" w:themeShade="BF"/>
+          <w:sz w:val="32"/>
+          <w:szCs w:val="32"/>
+        </w:rPr>
+      </w:pPr>
+      <w:r>
+        <w:br w:type="page"/>
+      </w:r>
     </w:p>
     <w:p>
       <w:pPr>
         <w:pStyle w:val="Heading2"/>
         <w:spacing w:line="276" w:lineRule="auto"/>
-      </w:pPr>
+        <w:jc w:val="both"/>
+      </w:pPr>
+      <w:bookmarkStart w:id="5" w:name="_Toc71706357"/>
       <w:r>
         <w:lastRenderedPageBreak/>
         <w:t>Praat</w:t>
@@ -1883,10 +3247,12 @@
       <w:r>
         <w:t xml:space="preserve"> (Not on GitHub)</w:t>
       </w:r>
-    </w:p>
-    <w:p>
-      <w:pPr>
-        <w:spacing w:after="0" w:line="276" w:lineRule="auto"/>
+      <w:bookmarkEnd w:id="5"/>
+    </w:p>
+    <w:p>
+      <w:pPr>
+        <w:spacing w:after="0" w:line="276" w:lineRule="auto"/>
+        <w:jc w:val="both"/>
       </w:pPr>
       <w:r>
         <w:t xml:space="preserve">This program can be used </w:t>
@@ -1901,7 +3267,18 @@
         <w:t xml:space="preserve">. </w:t>
       </w:r>
       <w:r>
-        <w:t>(Download Link)</w:t>
+        <w:t xml:space="preserve">It can be downloaded from </w:t>
+      </w:r>
+      <w:hyperlink r:id="rId7" w:history="1">
+        <w:r>
+          <w:rPr>
+            <w:rStyle w:val="Hyperlink"/>
+          </w:rPr>
+          <w:t>here</w:t>
+        </w:r>
+      </w:hyperlink>
+      <w:r>
+        <w:t>.</w:t>
       </w:r>
     </w:p>
     <w:p>
@@ -1909,12 +3286,25 @@
         <w:pStyle w:val="ListParagraph"/>
         <w:numPr>
           <w:ilvl w:val="0"/>
-          <w:numId w:val="7"/>
-        </w:numPr>
-        <w:spacing w:after="0" w:line="276" w:lineRule="auto"/>
-      </w:pPr>
-      <w:r>
-        <w:t>First copy voice samples of interest into the ‘Voice Samples’ folder</w:t>
+          <w:numId w:val="20"/>
+        </w:numPr>
+        <w:spacing w:after="0" w:line="276" w:lineRule="auto"/>
+        <w:jc w:val="both"/>
+      </w:pPr>
+      <w:r>
+        <w:t>C</w:t>
+      </w:r>
+      <w:r>
+        <w:t xml:space="preserve">opy voice samples of interest into </w:t>
+      </w:r>
+      <w:r>
+        <w:t>one</w:t>
+      </w:r>
+      <w:r>
+        <w:t xml:space="preserve"> folder</w:t>
+      </w:r>
+      <w:r>
+        <w:t>.</w:t>
       </w:r>
     </w:p>
     <w:p>
@@ -1922,9 +3312,10 @@
         <w:pStyle w:val="ListParagraph"/>
         <w:numPr>
           <w:ilvl w:val="0"/>
-          <w:numId w:val="7"/>
-        </w:numPr>
-        <w:spacing w:after="0" w:line="276" w:lineRule="auto"/>
+          <w:numId w:val="20"/>
+        </w:numPr>
+        <w:spacing w:after="0" w:line="276" w:lineRule="auto"/>
+        <w:jc w:val="both"/>
       </w:pPr>
       <w:r>
         <w:t xml:space="preserve">Open the Praat application and in the Praat Objects tab, click Open &gt; Read from </w:t>
@@ -1941,12 +3332,28 @@
         <w:pStyle w:val="ListParagraph"/>
         <w:numPr>
           <w:ilvl w:val="0"/>
-          <w:numId w:val="7"/>
-        </w:numPr>
-        <w:spacing w:after="0" w:line="276" w:lineRule="auto"/>
-      </w:pPr>
-      <w:r>
-        <w:t>Select a .wav file from the ‘Voice Samples’ folder</w:t>
+          <w:numId w:val="20"/>
+        </w:numPr>
+        <w:spacing w:after="0" w:line="276" w:lineRule="auto"/>
+        <w:jc w:val="both"/>
+      </w:pPr>
+      <w:r>
+        <w:t xml:space="preserve">Select a </w:t>
+      </w:r>
+      <w:r>
+        <w:t>wave</w:t>
+      </w:r>
+      <w:r>
+        <w:t xml:space="preserve"> file from </w:t>
+      </w:r>
+      <w:r>
+        <w:t>your</w:t>
+      </w:r>
+      <w:r>
+        <w:t xml:space="preserve"> folder</w:t>
+      </w:r>
+      <w:r>
+        <w:t xml:space="preserve"> of samples.</w:t>
       </w:r>
     </w:p>
     <w:p>
@@ -1954,9 +3361,10 @@
         <w:pStyle w:val="ListParagraph"/>
         <w:numPr>
           <w:ilvl w:val="0"/>
-          <w:numId w:val="7"/>
-        </w:numPr>
-        <w:spacing w:after="0" w:line="276" w:lineRule="auto"/>
+          <w:numId w:val="20"/>
+        </w:numPr>
+        <w:spacing w:after="0" w:line="276" w:lineRule="auto"/>
+        <w:jc w:val="both"/>
       </w:pPr>
       <w:r>
         <w:t xml:space="preserve">Click ‘Analyze spectrum’ &gt; ‘To </w:t>
@@ -1973,28 +3381,27 @@
         <w:pStyle w:val="ListParagraph"/>
         <w:numPr>
           <w:ilvl w:val="0"/>
-          <w:numId w:val="7"/>
-        </w:numPr>
-        <w:spacing w:after="0" w:line="276" w:lineRule="auto"/>
-      </w:pPr>
-      <w:r>
-        <w:t xml:space="preserve">Change default settings to: </w:t>
-      </w:r>
-    </w:p>
-    <w:p>
-      <w:pPr>
-        <w:pStyle w:val="ListParagraph"/>
-        <w:spacing w:after="0" w:line="276" w:lineRule="auto"/>
-        <w:jc w:val="center"/>
+          <w:numId w:val="20"/>
+        </w:numPr>
+        <w:spacing w:after="0" w:line="276" w:lineRule="auto"/>
+        <w:jc w:val="both"/>
       </w:pPr>
       <w:r>
         <w:rPr>
           <w:noProof/>
         </w:rPr>
         <w:drawing>
-          <wp:inline distT="0" distB="0" distL="0" distR="0" wp14:anchorId="7BF59D9D" wp14:editId="18AC98DB">
+          <wp:anchor distT="0" distB="0" distL="114300" distR="114300" simplePos="0" relativeHeight="251660288" behindDoc="0" locked="0" layoutInCell="1" allowOverlap="1" wp14:anchorId="7BF59D9D" wp14:editId="459F34C5">
+            <wp:simplePos x="0" y="0"/>
+            <wp:positionH relativeFrom="margin">
+              <wp:align>center</wp:align>
+            </wp:positionH>
+            <wp:positionV relativeFrom="paragraph">
+              <wp:posOffset>214630</wp:posOffset>
+            </wp:positionV>
             <wp:extent cx="3638550" cy="2828925"/>
             <wp:effectExtent l="0" t="0" r="0" b="9525"/>
+            <wp:wrapTopAndBottom/>
             <wp:docPr id="1" name="Picture 1"/>
             <wp:cNvGraphicFramePr>
               <a:graphicFrameLocks xmlns:a="http://schemas.openxmlformats.org/drawingml/2006/main" noChangeAspect="1"/>
@@ -2007,7 +3414,13 @@
                     <pic:cNvPicPr/>
                   </pic:nvPicPr>
                   <pic:blipFill>
-                    <a:blip r:embed="rId6"/>
+                    <a:blip r:embed="rId8">
+                      <a:extLst>
+                        <a:ext uri="{28A0092B-C50C-407E-A947-70E740481C1C}">
+                          <a14:useLocalDpi xmlns:a14="http://schemas.microsoft.com/office/drawing/2010/main" val="0"/>
+                        </a:ext>
+                      </a:extLst>
+                    </a:blip>
                     <a:stretch>
                       <a:fillRect/>
                     </a:stretch>
@@ -2024,18 +3437,22 @@
                 </pic:pic>
               </a:graphicData>
             </a:graphic>
-          </wp:inline>
+          </wp:anchor>
         </w:drawing>
       </w:r>
+      <w:r>
+        <w:t xml:space="preserve">Change default settings to: </w:t>
+      </w:r>
     </w:p>
     <w:p>
       <w:pPr>
         <w:pStyle w:val="ListParagraph"/>
         <w:numPr>
           <w:ilvl w:val="0"/>
-          <w:numId w:val="7"/>
-        </w:numPr>
-        <w:spacing w:after="0" w:line="276" w:lineRule="auto"/>
+          <w:numId w:val="20"/>
+        </w:numPr>
+        <w:spacing w:after="0" w:line="276" w:lineRule="auto"/>
+        <w:jc w:val="both"/>
       </w:pPr>
       <w:r>
         <w:t>Click ‘Ok’ &gt; ‘</w:t>
@@ -2050,20 +3467,51 @@
     <w:p>
       <w:pPr>
         <w:spacing w:after="0" w:line="276" w:lineRule="auto"/>
-      </w:pPr>
+        <w:jc w:val="both"/>
+      </w:pPr>
+    </w:p>
+    <w:p>
+      <w:pPr>
+        <w:jc w:val="both"/>
+        <w:rPr>
+          <w:rFonts w:asciiTheme="majorHAnsi" w:eastAsiaTheme="majorEastAsia" w:hAnsiTheme="majorHAnsi" w:cstheme="majorBidi"/>
+          <w:color w:val="7B230B" w:themeColor="accent1" w:themeShade="BF"/>
+          <w:sz w:val="32"/>
+          <w:szCs w:val="32"/>
+        </w:rPr>
+      </w:pPr>
+      <w:r>
+        <w:br w:type="page"/>
+      </w:r>
     </w:p>
     <w:p>
       <w:pPr>
         <w:pStyle w:val="Heading2"/>
         <w:spacing w:line="276" w:lineRule="auto"/>
-      </w:pPr>
-      <w:r>
+        <w:jc w:val="both"/>
+      </w:pPr>
+      <w:bookmarkStart w:id="6" w:name="_Toc71706358"/>
+      <w:r>
+        <w:lastRenderedPageBreak/>
         <w:t>Moving Window and Concatenation</w:t>
       </w:r>
-    </w:p>
-    <w:p>
-      <w:pPr>
-        <w:spacing w:after="0" w:line="276" w:lineRule="auto"/>
+      <w:bookmarkEnd w:id="6"/>
+    </w:p>
+    <w:p>
+      <w:pPr>
+        <w:pStyle w:val="Heading3"/>
+        <w:jc w:val="both"/>
+      </w:pPr>
+      <w:bookmarkStart w:id="7" w:name="_Toc71706359"/>
+      <w:r>
+        <w:t>MATLAB Version</w:t>
+      </w:r>
+      <w:bookmarkEnd w:id="7"/>
+    </w:p>
+    <w:p>
+      <w:pPr>
+        <w:spacing w:after="0" w:line="276" w:lineRule="auto"/>
+        <w:jc w:val="both"/>
       </w:pPr>
       <w:r>
         <w:t xml:space="preserve">The moving window program is for splitting up a voice sample into multiple short, overlapping segments. Then each fragment can be analyzed separately to determine which portion of the sample is the “least perturbed” (instructions for this below). This is a useful method for choosing a portion of a longer vowel sample, because it increases consistency between subjects compared to subjectively choosing some portion. </w:t>
@@ -2072,11 +3520,13 @@
     <w:p>
       <w:pPr>
         <w:spacing w:after="0" w:line="276" w:lineRule="auto"/>
-      </w:pPr>
-    </w:p>
-    <w:p>
-      <w:pPr>
-        <w:spacing w:after="0" w:line="276" w:lineRule="auto"/>
+        <w:jc w:val="both"/>
+      </w:pPr>
+    </w:p>
+    <w:p>
+      <w:pPr>
+        <w:spacing w:after="0" w:line="276" w:lineRule="auto"/>
+        <w:jc w:val="both"/>
       </w:pPr>
       <w:r>
         <w:t xml:space="preserve">Runs </w:t>
@@ -2102,9 +3552,18 @@
           <w:numId w:val="2"/>
         </w:numPr>
         <w:spacing w:after="0" w:line="276" w:lineRule="auto"/>
-      </w:pPr>
-      <w:r>
-        <w:t xml:space="preserve">All files are on the ‘Moving Window’ CD (ask Lab Manager for it); File path: E: Acoustic &gt; Moving window program &gt; wavCapture.m (make sure to right click &gt; open with </w:t>
+        <w:jc w:val="both"/>
+      </w:pPr>
+      <w:r>
+        <w:t xml:space="preserve">All files are on the ‘Moving Window’ CD (ask Lab Manager for it); File path: E: Acoustic &gt; Moving window program &gt; </w:t>
+      </w:r>
+      <w:proofErr w:type="spellStart"/>
+      <w:r>
+        <w:t>wavCapture.m</w:t>
+      </w:r>
+      <w:proofErr w:type="spellEnd"/>
+      <w:r>
+        <w:t xml:space="preserve"> (make sure to right click &gt; open with </w:t>
       </w:r>
       <w:r>
         <w:t>MATLAB</w:t>
@@ -2116,23 +3575,13 @@
     <w:p>
       <w:pPr>
         <w:spacing w:after="0" w:line="276" w:lineRule="auto"/>
-      </w:pPr>
-      <w:r>
-        <w:t>Location: Front wall computer in 1</w:t>
-      </w:r>
-      <w:r>
-        <w:rPr>
-          <w:vertAlign w:val="superscript"/>
-        </w:rPr>
-        <w:t>st</w:t>
-      </w:r>
-      <w:r>
-        <w:t xml:space="preserve"> phonosurgery room</w:t>
-      </w:r>
-    </w:p>
-    <w:p>
-      <w:pPr>
-        <w:spacing w:after="0" w:line="276" w:lineRule="auto"/>
+        <w:jc w:val="both"/>
+      </w:pPr>
+    </w:p>
+    <w:p>
+      <w:pPr>
+        <w:spacing w:after="0" w:line="276" w:lineRule="auto"/>
+        <w:jc w:val="both"/>
       </w:pPr>
       <w:r>
         <w:t>Instructions</w:t>
@@ -2146,16 +3595,24 @@
           <w:numId w:val="8"/>
         </w:numPr>
         <w:spacing w:after="0" w:line="276" w:lineRule="auto"/>
-      </w:pPr>
-      <w:r>
-        <w:lastRenderedPageBreak/>
+        <w:jc w:val="both"/>
+      </w:pPr>
+      <w:r>
         <w:t xml:space="preserve">When you open the </w:t>
       </w:r>
       <w:r>
         <w:t>MATLAB</w:t>
       </w:r>
       <w:r>
-        <w:t xml:space="preserve"> file, click ‘Run’ and the wavCapture window should open </w:t>
+        <w:t xml:space="preserve"> file, click ‘Run’ and the </w:t>
+      </w:r>
+      <w:proofErr w:type="spellStart"/>
+      <w:r>
+        <w:t>wavCapture</w:t>
+      </w:r>
+      <w:proofErr w:type="spellEnd"/>
+      <w:r>
+        <w:t xml:space="preserve"> window should open </w:t>
       </w:r>
       <w:r>
         <w:rPr>
@@ -2177,7 +3634,7 @@
                     <pic:cNvPicPr/>
                   </pic:nvPicPr>
                   <pic:blipFill>
-                    <a:blip r:embed="rId7"/>
+                    <a:blip r:embed="rId9"/>
                     <a:stretch>
                       <a:fillRect/>
                     </a:stretch>
@@ -2206,6 +3663,7 @@
           <w:numId w:val="8"/>
         </w:numPr>
         <w:spacing w:after="0" w:line="276" w:lineRule="auto"/>
+        <w:jc w:val="both"/>
       </w:pPr>
       <w:r>
         <w:t xml:space="preserve">In the top left </w:t>
@@ -2228,6 +3686,7 @@
           <w:numId w:val="8"/>
         </w:numPr>
         <w:spacing w:after="0" w:line="276" w:lineRule="auto"/>
+        <w:jc w:val="both"/>
       </w:pPr>
       <w:r>
         <w:t xml:space="preserve">If you want to change and time step or slice width, you can do this in the bottom right </w:t>
@@ -2244,6 +3703,7 @@
           <w:numId w:val="8"/>
         </w:numPr>
         <w:spacing w:after="0" w:line="276" w:lineRule="auto"/>
+        <w:jc w:val="both"/>
       </w:pPr>
       <w:r>
         <w:t xml:space="preserve">Click OK &gt; Save button (upper left corner) and the program should start slicing the </w:t>
@@ -2260,6 +3720,7 @@
           <w:numId w:val="8"/>
         </w:numPr>
         <w:spacing w:after="0" w:line="276" w:lineRule="auto"/>
+        <w:jc w:val="both"/>
       </w:pPr>
       <w:r>
         <w:t xml:space="preserve">A folder with </w:t>
@@ -2282,6 +3743,7 @@
           <w:numId w:val="8"/>
         </w:numPr>
         <w:spacing w:after="0" w:line="276" w:lineRule="auto"/>
+        <w:jc w:val="both"/>
       </w:pPr>
       <w:r>
         <w:t>Ranking the fragments</w:t>
@@ -2295,6 +3757,7 @@
           <w:numId w:val="8"/>
         </w:numPr>
         <w:spacing w:after="0" w:line="276" w:lineRule="auto"/>
+        <w:jc w:val="both"/>
       </w:pPr>
       <w:r>
         <w:t xml:space="preserve">If </w:t>
@@ -2317,6 +3780,7 @@
           <w:numId w:val="8"/>
         </w:numPr>
         <w:spacing w:after="0" w:line="276" w:lineRule="auto"/>
+        <w:jc w:val="both"/>
       </w:pPr>
       <w:r>
         <w:t>If you build a new spreadsheet with different parameters, make sure to be consistent with what should be considered the lowest rank for a given parameter (</w:t>
@@ -2325,7 +3789,11 @@
         <w:t>e.g.,</w:t>
       </w:r>
       <w:r>
-        <w:t xml:space="preserve"> low NEDR is ranked low because it should increase as the voice becomes more disordered. High SCR is ranked low because the opposite trend from NEDR is observed). </w:t>
+        <w:t xml:space="preserve"> low NEDR is </w:t>
+      </w:r>
+      <w:r>
+        <w:lastRenderedPageBreak/>
+        <w:t xml:space="preserve">ranked low because it should increase as the voice becomes more disordered. High SCR is ranked low because the opposite trend from NEDR is observed). </w:t>
       </w:r>
     </w:p>
     <w:p>
@@ -2336,6 +3804,7 @@
           <w:numId w:val="8"/>
         </w:numPr>
         <w:spacing w:after="0" w:line="276" w:lineRule="auto"/>
+        <w:jc w:val="both"/>
       </w:pPr>
       <w:r>
         <w:t>In the example spreadsheet, the lowest ‘Final Rank’ is the “least perturbed” fragment.</w:t>
@@ -2344,20 +3813,44 @@
     <w:p>
       <w:pPr>
         <w:spacing w:after="0" w:line="276" w:lineRule="auto"/>
-      </w:pPr>
+        <w:jc w:val="both"/>
+      </w:pPr>
+    </w:p>
+    <w:p>
+      <w:pPr>
+        <w:pStyle w:val="Heading3"/>
+        <w:jc w:val="both"/>
+        <w:rPr>
+          <w:sz w:val="32"/>
+          <w:szCs w:val="32"/>
+        </w:rPr>
+      </w:pPr>
+      <w:bookmarkStart w:id="8" w:name="_Toc71706360"/>
+      <w:r>
+        <w:t>LabVIEW Version</w:t>
+      </w:r>
+      <w:bookmarkEnd w:id="8"/>
+      <w:r>
+        <w:br w:type="page"/>
+      </w:r>
     </w:p>
     <w:p>
       <w:pPr>
         <w:pStyle w:val="Heading2"/>
         <w:spacing w:line="276" w:lineRule="auto"/>
-      </w:pPr>
-      <w:r>
+        <w:jc w:val="both"/>
+      </w:pPr>
+      <w:bookmarkStart w:id="9" w:name="_Toc71706361"/>
+      <w:r>
+        <w:lastRenderedPageBreak/>
         <w:t>D2 &amp; K2</w:t>
       </w:r>
-    </w:p>
-    <w:p>
-      <w:pPr>
-        <w:spacing w:after="0" w:line="276" w:lineRule="auto"/>
+      <w:bookmarkEnd w:id="9"/>
+    </w:p>
+    <w:p>
+      <w:pPr>
+        <w:spacing w:after="0" w:line="276" w:lineRule="auto"/>
+        <w:jc w:val="both"/>
       </w:pPr>
       <w:r>
         <w:rPr>
@@ -2368,26 +3861,19 @@
         <w:t>DISCLAIMER:</w:t>
       </w:r>
       <w:r>
-        <w:t xml:space="preserve"> The main script has not undergone thorough testing as of this writing. </w:t>
-      </w:r>
-      <w:r>
-        <w:t>It</w:t>
-      </w:r>
-      <w:r>
-        <w:t xml:space="preserve"> is only loosely based on the original. Austin cobbled it together from parts of the 2011 version and some functions that are only in newer versions of MATLAB. </w:t>
-      </w:r>
-      <w:r>
-        <w:t>The results for D2 seem reasonable but have not been compared against previous analysis. The K2 part of the script is unchanged from the original.</w:t>
-      </w:r>
-    </w:p>
-    <w:p>
-      <w:pPr>
-        <w:spacing w:after="0" w:line="276" w:lineRule="auto"/>
-      </w:pPr>
-    </w:p>
-    <w:p>
-      <w:pPr>
-        <w:spacing w:after="0" w:line="276" w:lineRule="auto"/>
+        <w:t xml:space="preserve"> The main script has not undergone thorough testing as of this writing. It is only loosely based on the original. Austin cobbled it together from parts of the 2011 version and some functions that are only in newer versions of MATLAB. The results for D2 seem reasonable but have not been compared against previous analysis. The K2 part of the script is unchanged from the original.</w:t>
+      </w:r>
+    </w:p>
+    <w:p>
+      <w:pPr>
+        <w:spacing w:after="0" w:line="276" w:lineRule="auto"/>
+        <w:jc w:val="both"/>
+      </w:pPr>
+    </w:p>
+    <w:p>
+      <w:pPr>
+        <w:spacing w:after="0" w:line="276" w:lineRule="auto"/>
+        <w:jc w:val="both"/>
       </w:pPr>
       <w:r>
         <w:t>Main File:</w:t>
@@ -2401,6 +3887,7 @@
           <w:numId w:val="10"/>
         </w:numPr>
         <w:spacing w:after="0" w:line="276" w:lineRule="auto"/>
+        <w:jc w:val="both"/>
         <w:rPr>
           <w:i/>
           <w:iCs/>
@@ -2424,11 +3911,13 @@
     <w:p>
       <w:pPr>
         <w:spacing w:after="0" w:line="276" w:lineRule="auto"/>
-      </w:pPr>
-    </w:p>
-    <w:p>
-      <w:pPr>
-        <w:spacing w:after="0" w:line="276" w:lineRule="auto"/>
+        <w:jc w:val="both"/>
+      </w:pPr>
+    </w:p>
+    <w:p>
+      <w:pPr>
+        <w:spacing w:after="0" w:line="276" w:lineRule="auto"/>
+        <w:jc w:val="both"/>
       </w:pPr>
       <w:r>
         <w:t>Other Required Files:</w:t>
@@ -2442,22 +3931,41 @@
           <w:numId w:val="10"/>
         </w:numPr>
         <w:spacing w:after="0" w:line="276" w:lineRule="auto"/>
-      </w:pPr>
+        <w:jc w:val="both"/>
+      </w:pPr>
+      <w:proofErr w:type="spellStart"/>
       <w:r>
         <w:rPr>
           <w:i/>
           <w:iCs/>
         </w:rPr>
-        <w:lastRenderedPageBreak/>
-        <w:t>ComputeSlope</w:t>
-      </w:r>
-      <w:r>
+        <w:t>ComputeSlope.m</w:t>
+      </w:r>
+      <w:proofErr w:type="spellEnd"/>
+    </w:p>
+    <w:p>
+      <w:pPr>
+        <w:pStyle w:val="ListParagraph"/>
+        <w:numPr>
+          <w:ilvl w:val="0"/>
+          <w:numId w:val="10"/>
+        </w:numPr>
+        <w:spacing w:after="0" w:line="276" w:lineRule="auto"/>
+        <w:jc w:val="both"/>
         <w:rPr>
           <w:i/>
           <w:iCs/>
         </w:rPr>
-        <w:t>.m</w:t>
-      </w:r>
+      </w:pPr>
+      <w:proofErr w:type="spellStart"/>
+      <w:r>
+        <w:rPr>
+          <w:i/>
+          <w:iCs/>
+        </w:rPr>
+        <w:t>genKq.m</w:t>
+      </w:r>
+      <w:proofErr w:type="spellEnd"/>
     </w:p>
     <w:p>
       <w:pPr>
@@ -2467,18 +3975,21 @@
           <w:numId w:val="10"/>
         </w:numPr>
         <w:spacing w:after="0" w:line="276" w:lineRule="auto"/>
+        <w:jc w:val="both"/>
         <w:rPr>
           <w:i/>
           <w:iCs/>
         </w:rPr>
       </w:pPr>
+      <w:proofErr w:type="spellStart"/>
       <w:r>
         <w:rPr>
           <w:i/>
           <w:iCs/>
         </w:rPr>
-        <w:t>genKq.m</w:t>
-      </w:r>
+        <w:t>randref.m</w:t>
+      </w:r>
+      <w:proofErr w:type="spellEnd"/>
     </w:p>
     <w:p>
       <w:pPr>
@@ -2488,6 +3999,7 @@
           <w:numId w:val="10"/>
         </w:numPr>
         <w:spacing w:after="0" w:line="276" w:lineRule="auto"/>
+        <w:jc w:val="both"/>
         <w:rPr>
           <w:i/>
           <w:iCs/>
@@ -2498,7 +4010,7 @@
           <w:i/>
           <w:iCs/>
         </w:rPr>
-        <w:t>randref.m</w:t>
+        <w:t>genDimension.mexw64</w:t>
       </w:r>
     </w:p>
     <w:p>
@@ -2509,6 +4021,7 @@
           <w:numId w:val="10"/>
         </w:numPr>
         <w:spacing w:after="0" w:line="276" w:lineRule="auto"/>
+        <w:jc w:val="both"/>
         <w:rPr>
           <w:i/>
           <w:iCs/>
@@ -2519,7 +4032,7 @@
           <w:i/>
           <w:iCs/>
         </w:rPr>
-        <w:t>genDimension.mexw64</w:t>
+        <w:t>maxPCorr.mexw64</w:t>
       </w:r>
     </w:p>
     <w:p>
@@ -2530,6 +4043,7 @@
           <w:numId w:val="10"/>
         </w:numPr>
         <w:spacing w:after="0" w:line="276" w:lineRule="auto"/>
+        <w:jc w:val="both"/>
         <w:rPr>
           <w:i/>
           <w:iCs/>
@@ -2540,7 +4054,179 @@
           <w:i/>
           <w:iCs/>
         </w:rPr>
-        <w:t>maxPCorr.mexw64</w:t>
+        <w:t>minPCorr.mexw64</w:t>
+      </w:r>
+    </w:p>
+    <w:p>
+      <w:pPr>
+        <w:spacing w:after="0" w:line="276" w:lineRule="auto"/>
+        <w:jc w:val="both"/>
+        <w:rPr>
+          <w:i/>
+          <w:iCs/>
+        </w:rPr>
+      </w:pPr>
+    </w:p>
+    <w:p>
+      <w:pPr>
+        <w:spacing w:after="0" w:line="276" w:lineRule="auto"/>
+        <w:jc w:val="both"/>
+      </w:pPr>
+      <w:r>
+        <w:t>Other MATLAB Requirements:</w:t>
+      </w:r>
+    </w:p>
+    <w:p>
+      <w:pPr>
+        <w:pStyle w:val="ListParagraph"/>
+        <w:numPr>
+          <w:ilvl w:val="0"/>
+          <w:numId w:val="16"/>
+        </w:numPr>
+        <w:spacing w:after="0" w:line="276" w:lineRule="auto"/>
+        <w:jc w:val="both"/>
+      </w:pPr>
+      <w:r>
+        <w:t>Signal Processing Toolbox</w:t>
+      </w:r>
+    </w:p>
+    <w:p>
+      <w:pPr>
+        <w:pStyle w:val="ListParagraph"/>
+        <w:numPr>
+          <w:ilvl w:val="0"/>
+          <w:numId w:val="16"/>
+        </w:numPr>
+        <w:spacing w:after="0" w:line="276" w:lineRule="auto"/>
+        <w:jc w:val="both"/>
+      </w:pPr>
+      <w:r>
+        <w:t>Statistics and Machine Learning Toolbox</w:t>
+      </w:r>
+    </w:p>
+    <w:p>
+      <w:pPr>
+        <w:pStyle w:val="ListParagraph"/>
+        <w:numPr>
+          <w:ilvl w:val="0"/>
+          <w:numId w:val="16"/>
+        </w:numPr>
+        <w:spacing w:after="0" w:line="276" w:lineRule="auto"/>
+        <w:jc w:val="both"/>
+      </w:pPr>
+      <w:r>
+        <w:t>System Identification Toolbox</w:t>
+      </w:r>
+    </w:p>
+    <w:p>
+      <w:pPr>
+        <w:pStyle w:val="ListParagraph"/>
+        <w:numPr>
+          <w:ilvl w:val="0"/>
+          <w:numId w:val="16"/>
+        </w:numPr>
+        <w:spacing w:after="0" w:line="276" w:lineRule="auto"/>
+        <w:jc w:val="both"/>
+      </w:pPr>
+      <w:r>
+        <w:t>Predictive Maintenance Toolbox</w:t>
+      </w:r>
+    </w:p>
+    <w:p>
+      <w:pPr>
+        <w:spacing w:after="0" w:line="276" w:lineRule="auto"/>
+        <w:jc w:val="both"/>
+      </w:pPr>
+    </w:p>
+    <w:p>
+      <w:pPr>
+        <w:spacing w:after="0" w:line="276" w:lineRule="auto"/>
+        <w:jc w:val="both"/>
+      </w:pPr>
+      <w:r>
+        <w:t>Instructions</w:t>
+      </w:r>
+    </w:p>
+    <w:p>
+      <w:pPr>
+        <w:pStyle w:val="ListParagraph"/>
+        <w:numPr>
+          <w:ilvl w:val="0"/>
+          <w:numId w:val="18"/>
+        </w:numPr>
+        <w:spacing w:after="0" w:line="276" w:lineRule="auto"/>
+        <w:jc w:val="both"/>
+      </w:pPr>
+      <w:r>
+        <w:t xml:space="preserve">Move all the wave files you want to analyze into a folder. </w:t>
+      </w:r>
+    </w:p>
+    <w:p>
+      <w:pPr>
+        <w:pStyle w:val="ListParagraph"/>
+        <w:numPr>
+          <w:ilvl w:val="0"/>
+          <w:numId w:val="18"/>
+        </w:numPr>
+        <w:spacing w:after="0" w:line="276" w:lineRule="auto"/>
+        <w:jc w:val="both"/>
+      </w:pPr>
+      <w:r>
+        <w:t xml:space="preserve">Open </w:t>
+      </w:r>
+      <w:r>
+        <w:rPr>
+          <w:i/>
+          <w:iCs/>
+        </w:rPr>
+        <w:t>D2K2.m</w:t>
+      </w:r>
+      <w:r>
+        <w:t xml:space="preserve"> </w:t>
+      </w:r>
+      <w:r>
+        <w:t>with the most up-to-date version of MATLAB available on your computer.</w:t>
+      </w:r>
+    </w:p>
+    <w:p>
+      <w:pPr>
+        <w:spacing w:after="0" w:line="276" w:lineRule="auto"/>
+        <w:jc w:val="both"/>
+      </w:pPr>
+    </w:p>
+    <w:p>
+      <w:pPr>
+        <w:jc w:val="both"/>
+        <w:rPr>
+          <w:rFonts w:asciiTheme="majorHAnsi" w:eastAsiaTheme="majorEastAsia" w:hAnsiTheme="majorHAnsi" w:cstheme="majorBidi"/>
+          <w:color w:val="7B230B" w:themeColor="accent1" w:themeShade="BF"/>
+          <w:sz w:val="32"/>
+          <w:szCs w:val="32"/>
+        </w:rPr>
+      </w:pPr>
+      <w:r>
+        <w:br w:type="page"/>
+      </w:r>
+    </w:p>
+    <w:p>
+      <w:pPr>
+        <w:pStyle w:val="Heading2"/>
+        <w:jc w:val="both"/>
+      </w:pPr>
+      <w:bookmarkStart w:id="10" w:name="_Toc71706362"/>
+      <w:r>
+        <w:lastRenderedPageBreak/>
+        <w:t>NEDR</w:t>
+      </w:r>
+      <w:bookmarkEnd w:id="10"/>
+    </w:p>
+    <w:p>
+      <w:pPr>
+        <w:spacing w:after="0" w:line="276" w:lineRule="auto"/>
+        <w:jc w:val="both"/>
+      </w:pPr>
+      <w:r>
+        <w:t>Main File:</w:t>
       </w:r>
     </w:p>
     <w:p>
@@ -2551,6 +4237,7 @@
           <w:numId w:val="10"/>
         </w:numPr>
         <w:spacing w:after="0" w:line="276" w:lineRule="auto"/>
+        <w:jc w:val="both"/>
         <w:rPr>
           <w:i/>
           <w:iCs/>
@@ -2561,129 +4248,490 @@
           <w:i/>
           <w:iCs/>
         </w:rPr>
-        <w:t>minPCorr.mexw64</w:t>
-      </w:r>
-    </w:p>
-    <w:p>
-      <w:pPr>
-        <w:spacing w:after="0" w:line="276" w:lineRule="auto"/>
+        <w:t>batch</w:t>
+      </w:r>
+      <w:r>
         <w:rPr>
           <w:i/>
           <w:iCs/>
         </w:rPr>
-      </w:pPr>
-    </w:p>
-    <w:p>
-      <w:pPr>
-        <w:spacing w:after="0" w:line="276" w:lineRule="auto"/>
-      </w:pPr>
-      <w:r>
-        <w:t>Other MATLAB Requirements:</w:t>
-      </w:r>
-    </w:p>
-    <w:p>
-      <w:pPr>
-        <w:pStyle w:val="ListParagraph"/>
-        <w:numPr>
-          <w:ilvl w:val="0"/>
-          <w:numId w:val="16"/>
-        </w:numPr>
-        <w:spacing w:after="0" w:line="276" w:lineRule="auto"/>
-      </w:pPr>
-      <w:r>
-        <w:t>Signal Processing Toolbox</w:t>
-      </w:r>
-    </w:p>
-    <w:p>
-      <w:pPr>
-        <w:pStyle w:val="ListParagraph"/>
-        <w:numPr>
-          <w:ilvl w:val="0"/>
-          <w:numId w:val="16"/>
-        </w:numPr>
-        <w:spacing w:after="0" w:line="276" w:lineRule="auto"/>
-      </w:pPr>
-      <w:r>
-        <w:t>Statistics and Machine Learning Toolbox</w:t>
-      </w:r>
-    </w:p>
-    <w:p>
-      <w:pPr>
-        <w:pStyle w:val="ListParagraph"/>
-        <w:numPr>
-          <w:ilvl w:val="0"/>
-          <w:numId w:val="16"/>
-        </w:numPr>
-        <w:spacing w:after="0" w:line="276" w:lineRule="auto"/>
-      </w:pPr>
-      <w:r>
-        <w:t>System Identification Toolbox</w:t>
-      </w:r>
-    </w:p>
-    <w:p>
-      <w:pPr>
-        <w:pStyle w:val="ListParagraph"/>
-        <w:numPr>
-          <w:ilvl w:val="0"/>
-          <w:numId w:val="16"/>
-        </w:numPr>
-        <w:spacing w:after="0" w:line="276" w:lineRule="auto"/>
-      </w:pPr>
-      <w:r>
-        <w:t>Predictive Maintenance Toolbox</w:t>
-      </w:r>
-    </w:p>
-    <w:p>
-      <w:pPr>
-        <w:spacing w:after="0" w:line="276" w:lineRule="auto"/>
-      </w:pPr>
-    </w:p>
-    <w:p>
-      <w:pPr>
-        <w:spacing w:after="0" w:line="276" w:lineRule="auto"/>
-      </w:pPr>
-      <w:r>
-        <w:t>Instructions</w:t>
-      </w:r>
-    </w:p>
-    <w:p>
-      <w:pPr>
-        <w:pStyle w:val="ListParagraph"/>
-        <w:numPr>
-          <w:ilvl w:val="0"/>
-          <w:numId w:val="18"/>
-        </w:numPr>
-        <w:spacing w:after="0" w:line="276" w:lineRule="auto"/>
-      </w:pPr>
-      <w:r>
-        <w:t xml:space="preserve">Move all the wave files you want to analyze into a folder. </w:t>
-      </w:r>
-    </w:p>
-    <w:p>
-      <w:pPr>
-        <w:pStyle w:val="ListParagraph"/>
-        <w:numPr>
-          <w:ilvl w:val="0"/>
-          <w:numId w:val="18"/>
-        </w:numPr>
-        <w:spacing w:after="0" w:line="276" w:lineRule="auto"/>
-      </w:pPr>
-      <w:r>
-        <w:t xml:space="preserve">Open </w:t>
+        <w:t>NEDR</w:t>
       </w:r>
       <w:r>
         <w:rPr>
           <w:i/>
           <w:iCs/>
         </w:rPr>
-        <w:t>D2K2.m</w:t>
+        <w:t>.m</w:t>
+      </w:r>
+    </w:p>
+    <w:p>
+      <w:pPr>
+        <w:spacing w:after="0" w:line="276" w:lineRule="auto"/>
+        <w:jc w:val="both"/>
+      </w:pPr>
+    </w:p>
+    <w:p>
+      <w:pPr>
+        <w:spacing w:after="0" w:line="276" w:lineRule="auto"/>
+        <w:jc w:val="both"/>
+      </w:pPr>
+      <w:r>
+        <w:t>Other Required Files:</w:t>
+      </w:r>
+    </w:p>
+    <w:p>
+      <w:pPr>
+        <w:pStyle w:val="ListParagraph"/>
+        <w:numPr>
+          <w:ilvl w:val="0"/>
+          <w:numId w:val="10"/>
+        </w:numPr>
+        <w:spacing w:after="0" w:line="276" w:lineRule="auto"/>
+        <w:jc w:val="both"/>
+      </w:pPr>
+      <w:r>
+        <w:rPr>
+          <w:i/>
+          <w:iCs/>
+        </w:rPr>
+        <w:t>iterateNLSS</w:t>
+      </w:r>
+      <w:r>
+        <w:rPr>
+          <w:i/>
+          <w:iCs/>
+        </w:rPr>
+        <w:t>.m</w:t>
+      </w:r>
+    </w:p>
+    <w:p>
+      <w:pPr>
+        <w:pStyle w:val="ListParagraph"/>
+        <w:numPr>
+          <w:ilvl w:val="0"/>
+          <w:numId w:val="10"/>
+        </w:numPr>
+        <w:spacing w:after="0" w:line="276" w:lineRule="auto"/>
+        <w:jc w:val="both"/>
+      </w:pPr>
+      <w:r>
+        <w:rPr>
+          <w:i/>
+          <w:iCs/>
+        </w:rPr>
+        <w:t>NLSTFT</w:t>
+      </w:r>
+      <w:r>
+        <w:rPr>
+          <w:i/>
+          <w:iCs/>
+        </w:rPr>
+        <w:t>.m</w:t>
+      </w:r>
+    </w:p>
+    <w:p>
+      <w:pPr>
+        <w:pStyle w:val="ListParagraph"/>
+        <w:numPr>
+          <w:ilvl w:val="0"/>
+          <w:numId w:val="10"/>
+        </w:numPr>
+        <w:spacing w:after="0" w:line="276" w:lineRule="auto"/>
+        <w:jc w:val="both"/>
+      </w:pPr>
+      <w:r>
+        <w:rPr>
+          <w:i/>
+          <w:iCs/>
+        </w:rPr>
+        <w:t>polylsqr.m</w:t>
+      </w:r>
+    </w:p>
+    <w:p>
+      <w:pPr>
+        <w:pStyle w:val="ListParagraph"/>
+        <w:numPr>
+          <w:ilvl w:val="0"/>
+          <w:numId w:val="10"/>
+        </w:numPr>
+        <w:spacing w:after="0" w:line="276" w:lineRule="auto"/>
+        <w:jc w:val="both"/>
+      </w:pPr>
+      <w:r>
+        <w:rPr>
+          <w:i/>
+          <w:iCs/>
+        </w:rPr>
+        <w:t>tftb_window.m</w:t>
+      </w:r>
+    </w:p>
+    <w:p>
+      <w:pPr>
+        <w:spacing w:after="0" w:line="276" w:lineRule="auto"/>
+        <w:jc w:val="both"/>
+      </w:pPr>
+    </w:p>
+    <w:p>
+      <w:pPr>
+        <w:spacing w:after="0" w:line="276" w:lineRule="auto"/>
+        <w:jc w:val="both"/>
+      </w:pPr>
+      <w:r>
+        <w:t>Other Requirements:</w:t>
+      </w:r>
+    </w:p>
+    <w:p>
+      <w:pPr>
+        <w:pStyle w:val="ListParagraph"/>
+        <w:numPr>
+          <w:ilvl w:val="0"/>
+          <w:numId w:val="19"/>
+        </w:numPr>
+        <w:spacing w:after="0" w:line="276" w:lineRule="auto"/>
+        <w:jc w:val="both"/>
+      </w:pPr>
+      <w:r>
+        <w:t>Can only analyze wave file</w:t>
+      </w:r>
+      <w:r>
+        <w:t>s</w:t>
+      </w:r>
+      <w:r>
+        <w:t xml:space="preserve"> (.wav extension).</w:t>
+      </w:r>
+    </w:p>
+    <w:p>
+      <w:pPr>
+        <w:pStyle w:val="ListParagraph"/>
+        <w:numPr>
+          <w:ilvl w:val="0"/>
+          <w:numId w:val="19"/>
+        </w:numPr>
+        <w:spacing w:after="0" w:line="276" w:lineRule="auto"/>
+        <w:jc w:val="both"/>
+      </w:pPr>
+      <w:r>
+        <w:t>0.75 second samples should be used for accurate results.</w:t>
+      </w:r>
+    </w:p>
+    <w:p>
+      <w:pPr>
+        <w:pStyle w:val="ListParagraph"/>
+        <w:numPr>
+          <w:ilvl w:val="0"/>
+          <w:numId w:val="19"/>
+        </w:numPr>
+        <w:spacing w:after="0" w:line="276" w:lineRule="auto"/>
+        <w:jc w:val="both"/>
+      </w:pPr>
+      <w:r>
+        <w:t>Uses the Signal Processing Toolbox</w:t>
+      </w:r>
+    </w:p>
+    <w:p>
+      <w:pPr>
+        <w:pStyle w:val="ListParagraph"/>
+        <w:numPr>
+          <w:ilvl w:val="0"/>
+          <w:numId w:val="19"/>
+        </w:numPr>
+        <w:spacing w:after="0" w:line="276" w:lineRule="auto"/>
+        <w:jc w:val="both"/>
+      </w:pPr>
+      <w:r>
+        <w:t>Uses the Curve Fitting Toolbox</w:t>
+      </w:r>
+    </w:p>
+    <w:p>
+      <w:pPr>
+        <w:spacing w:after="0" w:line="276" w:lineRule="auto"/>
+        <w:jc w:val="both"/>
+      </w:pPr>
+    </w:p>
+    <w:p>
+      <w:pPr>
+        <w:spacing w:after="0" w:line="276" w:lineRule="auto"/>
+        <w:jc w:val="both"/>
+      </w:pPr>
+      <w:r>
+        <w:t>Instructions</w:t>
+      </w:r>
+    </w:p>
+    <w:p>
+      <w:pPr>
+        <w:pStyle w:val="ListParagraph"/>
+        <w:numPr>
+          <w:ilvl w:val="0"/>
+          <w:numId w:val="25"/>
+        </w:numPr>
+        <w:spacing w:after="0" w:line="276" w:lineRule="auto"/>
+        <w:jc w:val="both"/>
+      </w:pPr>
+      <w:r>
+        <w:t xml:space="preserve">Move all the wave files you want to analyze into a folder. </w:t>
+      </w:r>
+    </w:p>
+    <w:p>
+      <w:pPr>
+        <w:pStyle w:val="ListParagraph"/>
+        <w:numPr>
+          <w:ilvl w:val="0"/>
+          <w:numId w:val="25"/>
+        </w:numPr>
+        <w:spacing w:after="0" w:line="276" w:lineRule="auto"/>
+        <w:jc w:val="both"/>
+      </w:pPr>
+      <w:r>
+        <w:t xml:space="preserve">Open </w:t>
+      </w:r>
+      <w:r>
+        <w:rPr>
+          <w:i/>
+          <w:iCs/>
+        </w:rPr>
+        <w:t>batch</w:t>
+      </w:r>
+      <w:r>
+        <w:rPr>
+          <w:i/>
+          <w:iCs/>
+        </w:rPr>
+        <w:t>NEDR</w:t>
+      </w:r>
+      <w:r>
+        <w:rPr>
+          <w:i/>
+          <w:iCs/>
+        </w:rPr>
+        <w:t>.m</w:t>
+      </w:r>
+      <w:r>
+        <w:t xml:space="preserve"> with the most up-to-date version of MATLAB available on your computer.</w:t>
+      </w:r>
+    </w:p>
+    <w:p>
+      <w:pPr>
+        <w:pStyle w:val="ListParagraph"/>
+        <w:numPr>
+          <w:ilvl w:val="0"/>
+          <w:numId w:val="25"/>
+        </w:numPr>
+        <w:spacing w:after="0" w:line="276" w:lineRule="auto"/>
+        <w:jc w:val="both"/>
+      </w:pPr>
+      <w:r>
+        <w:t xml:space="preserve">Run the </w:t>
+      </w:r>
+      <w:r>
+        <w:rPr>
+          <w:i/>
+          <w:iCs/>
+        </w:rPr>
+        <w:t>batch</w:t>
+      </w:r>
+      <w:r>
+        <w:rPr>
+          <w:i/>
+          <w:iCs/>
+        </w:rPr>
+        <w:t>NEDR</w:t>
+      </w:r>
+      <w:r>
+        <w:rPr>
+          <w:i/>
+          <w:iCs/>
+        </w:rPr>
+        <w:t>.m</w:t>
+      </w:r>
+      <w:r>
+        <w:t xml:space="preserve"> script. </w:t>
+      </w:r>
+    </w:p>
+    <w:p>
+      <w:pPr>
+        <w:pStyle w:val="ListParagraph"/>
+        <w:numPr>
+          <w:ilvl w:val="1"/>
+          <w:numId w:val="25"/>
+        </w:numPr>
+        <w:spacing w:after="0" w:line="276" w:lineRule="auto"/>
+        <w:jc w:val="both"/>
+      </w:pPr>
+      <w:r>
+        <w:t xml:space="preserve">If MATLAB displays a message about files not being in current folder, select change folder, </w:t>
+      </w:r>
+      <w:r>
+        <w:rPr>
+          <w:b/>
+          <w:bCs/>
+          <w:u w:val="single"/>
+        </w:rPr>
+        <w:t>do</w:t>
+      </w:r>
+      <w:r>
+        <w:rPr>
+          <w:b/>
+          <w:bCs/>
+          <w:u w:val="single"/>
+        </w:rPr>
+        <w:t xml:space="preserve"> no</w:t>
+      </w:r>
+      <w:r>
+        <w:rPr>
+          <w:b/>
+          <w:bCs/>
+          <w:u w:val="single"/>
+        </w:rPr>
+        <w:t>t add to path</w:t>
+      </w:r>
+      <w:r>
+        <w:t>)</w:t>
+      </w:r>
+    </w:p>
+    <w:p>
+      <w:pPr>
+        <w:pStyle w:val="ListParagraph"/>
+        <w:numPr>
+          <w:ilvl w:val="1"/>
+          <w:numId w:val="25"/>
+        </w:numPr>
+        <w:spacing w:after="0" w:line="276" w:lineRule="auto"/>
+        <w:jc w:val="both"/>
+      </w:pPr>
+      <w:r>
+        <w:t>If you do not see the Run button, make sure you have the Editor tab open.</w:t>
+      </w:r>
+    </w:p>
+    <w:p>
+      <w:pPr>
+        <w:pStyle w:val="ListParagraph"/>
+        <w:numPr>
+          <w:ilvl w:val="0"/>
+          <w:numId w:val="25"/>
+        </w:numPr>
+        <w:spacing w:after="0" w:line="276" w:lineRule="auto"/>
+        <w:jc w:val="both"/>
+      </w:pPr>
+      <w:r>
+        <w:t xml:space="preserve">Select the wave files of interest. Ctrl/shift to multi-select. </w:t>
+      </w:r>
+    </w:p>
+    <w:p>
+      <w:pPr>
+        <w:pStyle w:val="ListParagraph"/>
+        <w:numPr>
+          <w:ilvl w:val="1"/>
+          <w:numId w:val="25"/>
+        </w:numPr>
+        <w:spacing w:after="0" w:line="276" w:lineRule="auto"/>
+        <w:jc w:val="both"/>
+      </w:pPr>
+      <w:r>
+        <w:t>You must select more than one file.</w:t>
+      </w:r>
+    </w:p>
+    <w:p>
+      <w:pPr>
+        <w:pStyle w:val="ListParagraph"/>
+        <w:numPr>
+          <w:ilvl w:val="0"/>
+          <w:numId w:val="25"/>
+        </w:numPr>
+        <w:spacing w:after="0" w:line="276" w:lineRule="auto"/>
+        <w:jc w:val="both"/>
+      </w:pPr>
+      <w:r>
+        <w:t>After files are selected, click ‘Open’.</w:t>
+      </w:r>
+    </w:p>
+    <w:p>
+      <w:pPr>
+        <w:pStyle w:val="ListParagraph"/>
+        <w:numPr>
+          <w:ilvl w:val="0"/>
+          <w:numId w:val="25"/>
+        </w:numPr>
+        <w:spacing w:after="0" w:line="276" w:lineRule="auto"/>
+        <w:jc w:val="both"/>
+      </w:pPr>
+      <w:r>
+        <w:t>The</w:t>
       </w:r>
       <w:r>
         <w:t xml:space="preserve"> </w:t>
       </w:r>
       <w:r>
-        <w:t>with the most up-to-date version of MATLAB available on your computer.</w:t>
-      </w:r>
+        <w:t>results will show up in a .csv (Comma Separated Values – open with Excel) file in the Results folder.</w:t>
+      </w:r>
+    </w:p>
+    <w:p>
+      <w:pPr>
+        <w:pStyle w:val="ListParagraph"/>
+        <w:numPr>
+          <w:ilvl w:val="1"/>
+          <w:numId w:val="25"/>
+        </w:numPr>
+        <w:spacing w:after="0" w:line="276" w:lineRule="auto"/>
+        <w:jc w:val="both"/>
+      </w:pPr>
+      <w:r>
+        <w:t xml:space="preserve">The results folder will be within the same folder where </w:t>
+      </w:r>
+      <w:r>
+        <w:rPr>
+          <w:i/>
+          <w:iCs/>
+        </w:rPr>
+        <w:t>batch</w:t>
+      </w:r>
+      <w:r>
+        <w:rPr>
+          <w:i/>
+          <w:iCs/>
+        </w:rPr>
+        <w:t>NED</w:t>
+      </w:r>
+      <w:r>
+        <w:rPr>
+          <w:i/>
+          <w:iCs/>
+        </w:rPr>
+        <w:t>R.m</w:t>
+      </w:r>
+      <w:r>
+        <w:t xml:space="preserve"> is located. </w:t>
+      </w:r>
+    </w:p>
+    <w:p>
+      <w:pPr>
+        <w:pStyle w:val="ListParagraph"/>
+        <w:numPr>
+          <w:ilvl w:val="1"/>
+          <w:numId w:val="25"/>
+        </w:numPr>
+        <w:spacing w:after="0" w:line="276" w:lineRule="auto"/>
+        <w:jc w:val="both"/>
+      </w:pPr>
+      <w:r>
+        <w:t xml:space="preserve">The file will be named </w:t>
+      </w:r>
+      <w:r>
+        <w:t>NEDR</w:t>
+      </w:r>
+      <w:r>
+        <w:t>_Results_DD-Month-YYYY_HH-MM-SS</w:t>
+      </w:r>
+    </w:p>
+    <w:p>
+      <w:pPr>
+        <w:jc w:val="both"/>
+      </w:pPr>
+    </w:p>
+    <w:p>
+      <w:pPr>
+        <w:jc w:val="both"/>
+      </w:pPr>
     </w:p>
     <w:sectPr>
       <w:pgSz w:w="12240" w:h="15840"/>
@@ -2813,6 +4861,92 @@
     </w:lvl>
   </w:abstractNum>
   <w:abstractNum w:abstractNumId="1" w15:restartNumberingAfterBreak="0">
+    <w:nsid w:val="07626D80"/>
+    <w:multiLevelType w:val="hybridMultilevel"/>
+    <w:tmpl w:val="DEBA34BA"/>
+    <w:lvl w:ilvl="0" w:tplc="0409000F">
+      <w:start w:val="1"/>
+      <w:numFmt w:val="decimal"/>
+      <w:lvlText w:val="%1."/>
+      <w:lvlJc w:val="left"/>
+      <w:pPr>
+        <w:ind w:left="720" w:hanging="360"/>
+      </w:pPr>
+    </w:lvl>
+    <w:lvl w:ilvl="1" w:tplc="04090019">
+      <w:start w:val="1"/>
+      <w:numFmt w:val="lowerLetter"/>
+      <w:lvlText w:val="%2."/>
+      <w:lvlJc w:val="left"/>
+      <w:pPr>
+        <w:ind w:left="1440" w:hanging="360"/>
+      </w:pPr>
+    </w:lvl>
+    <w:lvl w:ilvl="2" w:tplc="0409001B" w:tentative="1">
+      <w:start w:val="1"/>
+      <w:numFmt w:val="lowerRoman"/>
+      <w:lvlText w:val="%3."/>
+      <w:lvlJc w:val="right"/>
+      <w:pPr>
+        <w:ind w:left="2160" w:hanging="180"/>
+      </w:pPr>
+    </w:lvl>
+    <w:lvl w:ilvl="3" w:tplc="0409000F" w:tentative="1">
+      <w:start w:val="1"/>
+      <w:numFmt w:val="decimal"/>
+      <w:lvlText w:val="%4."/>
+      <w:lvlJc w:val="left"/>
+      <w:pPr>
+        <w:ind w:left="2880" w:hanging="360"/>
+      </w:pPr>
+    </w:lvl>
+    <w:lvl w:ilvl="4" w:tplc="04090019" w:tentative="1">
+      <w:start w:val="1"/>
+      <w:numFmt w:val="lowerLetter"/>
+      <w:lvlText w:val="%5."/>
+      <w:lvlJc w:val="left"/>
+      <w:pPr>
+        <w:ind w:left="3600" w:hanging="360"/>
+      </w:pPr>
+    </w:lvl>
+    <w:lvl w:ilvl="5" w:tplc="0409001B" w:tentative="1">
+      <w:start w:val="1"/>
+      <w:numFmt w:val="lowerRoman"/>
+      <w:lvlText w:val="%6."/>
+      <w:lvlJc w:val="right"/>
+      <w:pPr>
+        <w:ind w:left="4320" w:hanging="180"/>
+      </w:pPr>
+    </w:lvl>
+    <w:lvl w:ilvl="6" w:tplc="0409000F" w:tentative="1">
+      <w:start w:val="1"/>
+      <w:numFmt w:val="decimal"/>
+      <w:lvlText w:val="%7."/>
+      <w:lvlJc w:val="left"/>
+      <w:pPr>
+        <w:ind w:left="5040" w:hanging="360"/>
+      </w:pPr>
+    </w:lvl>
+    <w:lvl w:ilvl="7" w:tplc="04090019" w:tentative="1">
+      <w:start w:val="1"/>
+      <w:numFmt w:val="lowerLetter"/>
+      <w:lvlText w:val="%8."/>
+      <w:lvlJc w:val="left"/>
+      <w:pPr>
+        <w:ind w:left="5760" w:hanging="360"/>
+      </w:pPr>
+    </w:lvl>
+    <w:lvl w:ilvl="8" w:tplc="0409001B" w:tentative="1">
+      <w:start w:val="1"/>
+      <w:numFmt w:val="lowerRoman"/>
+      <w:lvlText w:val="%9."/>
+      <w:lvlJc w:val="right"/>
+      <w:pPr>
+        <w:ind w:left="6480" w:hanging="180"/>
+      </w:pPr>
+    </w:lvl>
+  </w:abstractNum>
+  <w:abstractNum w:abstractNumId="2" w15:restartNumberingAfterBreak="0">
     <w:nsid w:val="096106F9"/>
     <w:multiLevelType w:val="hybridMultilevel"/>
     <w:tmpl w:val="6DD056DA"/>
@@ -2925,7 +5059,7 @@
       </w:rPr>
     </w:lvl>
   </w:abstractNum>
-  <w:abstractNum w:abstractNumId="2" w15:restartNumberingAfterBreak="0">
+  <w:abstractNum w:abstractNumId="3" w15:restartNumberingAfterBreak="0">
     <w:nsid w:val="143B4A76"/>
     <w:multiLevelType w:val="hybridMultilevel"/>
     <w:tmpl w:val="C17AE7DA"/>
@@ -3038,7 +5172,7 @@
       </w:rPr>
     </w:lvl>
   </w:abstractNum>
-  <w:abstractNum w:abstractNumId="3" w15:restartNumberingAfterBreak="0">
+  <w:abstractNum w:abstractNumId="4" w15:restartNumberingAfterBreak="0">
     <w:nsid w:val="1B720FEF"/>
     <w:multiLevelType w:val="hybridMultilevel"/>
     <w:tmpl w:val="E76E239E"/>
@@ -3151,7 +5285,206 @@
       </w:rPr>
     </w:lvl>
   </w:abstractNum>
-  <w:abstractNum w:abstractNumId="4" w15:restartNumberingAfterBreak="0">
+  <w:abstractNum w:abstractNumId="5" w15:restartNumberingAfterBreak="0">
+    <w:nsid w:val="23C45E4E"/>
+    <w:multiLevelType w:val="hybridMultilevel"/>
+    <w:tmpl w:val="D8EA3F9E"/>
+    <w:lvl w:ilvl="0" w:tplc="04090001">
+      <w:start w:val="1"/>
+      <w:numFmt w:val="bullet"/>
+      <w:lvlText w:val=""/>
+      <w:lvlJc w:val="left"/>
+      <w:pPr>
+        <w:ind w:left="720" w:hanging="360"/>
+      </w:pPr>
+      <w:rPr>
+        <w:rFonts w:ascii="Symbol" w:hAnsi="Symbol" w:hint="default"/>
+      </w:rPr>
+    </w:lvl>
+    <w:lvl w:ilvl="1" w:tplc="04090003" w:tentative="1">
+      <w:start w:val="1"/>
+      <w:numFmt w:val="bullet"/>
+      <w:lvlText w:val="o"/>
+      <w:lvlJc w:val="left"/>
+      <w:pPr>
+        <w:ind w:left="1440" w:hanging="360"/>
+      </w:pPr>
+      <w:rPr>
+        <w:rFonts w:ascii="Courier New" w:hAnsi="Courier New" w:cs="Courier New" w:hint="default"/>
+      </w:rPr>
+    </w:lvl>
+    <w:lvl w:ilvl="2" w:tplc="04090005" w:tentative="1">
+      <w:start w:val="1"/>
+      <w:numFmt w:val="bullet"/>
+      <w:lvlText w:val=""/>
+      <w:lvlJc w:val="left"/>
+      <w:pPr>
+        <w:ind w:left="2160" w:hanging="360"/>
+      </w:pPr>
+      <w:rPr>
+        <w:rFonts w:ascii="Wingdings" w:hAnsi="Wingdings" w:hint="default"/>
+      </w:rPr>
+    </w:lvl>
+    <w:lvl w:ilvl="3" w:tplc="04090001" w:tentative="1">
+      <w:start w:val="1"/>
+      <w:numFmt w:val="bullet"/>
+      <w:lvlText w:val=""/>
+      <w:lvlJc w:val="left"/>
+      <w:pPr>
+        <w:ind w:left="2880" w:hanging="360"/>
+      </w:pPr>
+      <w:rPr>
+        <w:rFonts w:ascii="Symbol" w:hAnsi="Symbol" w:hint="default"/>
+      </w:rPr>
+    </w:lvl>
+    <w:lvl w:ilvl="4" w:tplc="04090003" w:tentative="1">
+      <w:start w:val="1"/>
+      <w:numFmt w:val="bullet"/>
+      <w:lvlText w:val="o"/>
+      <w:lvlJc w:val="left"/>
+      <w:pPr>
+        <w:ind w:left="3600" w:hanging="360"/>
+      </w:pPr>
+      <w:rPr>
+        <w:rFonts w:ascii="Courier New" w:hAnsi="Courier New" w:cs="Courier New" w:hint="default"/>
+      </w:rPr>
+    </w:lvl>
+    <w:lvl w:ilvl="5" w:tplc="04090005" w:tentative="1">
+      <w:start w:val="1"/>
+      <w:numFmt w:val="bullet"/>
+      <w:lvlText w:val=""/>
+      <w:lvlJc w:val="left"/>
+      <w:pPr>
+        <w:ind w:left="4320" w:hanging="360"/>
+      </w:pPr>
+      <w:rPr>
+        <w:rFonts w:ascii="Wingdings" w:hAnsi="Wingdings" w:hint="default"/>
+      </w:rPr>
+    </w:lvl>
+    <w:lvl w:ilvl="6" w:tplc="04090001" w:tentative="1">
+      <w:start w:val="1"/>
+      <w:numFmt w:val="bullet"/>
+      <w:lvlText w:val=""/>
+      <w:lvlJc w:val="left"/>
+      <w:pPr>
+        <w:ind w:left="5040" w:hanging="360"/>
+      </w:pPr>
+      <w:rPr>
+        <w:rFonts w:ascii="Symbol" w:hAnsi="Symbol" w:hint="default"/>
+      </w:rPr>
+    </w:lvl>
+    <w:lvl w:ilvl="7" w:tplc="04090003" w:tentative="1">
+      <w:start w:val="1"/>
+      <w:numFmt w:val="bullet"/>
+      <w:lvlText w:val="o"/>
+      <w:lvlJc w:val="left"/>
+      <w:pPr>
+        <w:ind w:left="5760" w:hanging="360"/>
+      </w:pPr>
+      <w:rPr>
+        <w:rFonts w:ascii="Courier New" w:hAnsi="Courier New" w:cs="Courier New" w:hint="default"/>
+      </w:rPr>
+    </w:lvl>
+    <w:lvl w:ilvl="8" w:tplc="04090005" w:tentative="1">
+      <w:start w:val="1"/>
+      <w:numFmt w:val="bullet"/>
+      <w:lvlText w:val=""/>
+      <w:lvlJc w:val="left"/>
+      <w:pPr>
+        <w:ind w:left="6480" w:hanging="360"/>
+      </w:pPr>
+      <w:rPr>
+        <w:rFonts w:ascii="Wingdings" w:hAnsi="Wingdings" w:hint="default"/>
+      </w:rPr>
+    </w:lvl>
+  </w:abstractNum>
+  <w:abstractNum w:abstractNumId="6" w15:restartNumberingAfterBreak="0">
+    <w:nsid w:val="28126580"/>
+    <w:multiLevelType w:val="hybridMultilevel"/>
+    <w:tmpl w:val="DEBA34BA"/>
+    <w:lvl w:ilvl="0" w:tplc="0409000F">
+      <w:start w:val="1"/>
+      <w:numFmt w:val="decimal"/>
+      <w:lvlText w:val="%1."/>
+      <w:lvlJc w:val="left"/>
+      <w:pPr>
+        <w:ind w:left="720" w:hanging="360"/>
+      </w:pPr>
+    </w:lvl>
+    <w:lvl w:ilvl="1" w:tplc="04090019">
+      <w:start w:val="1"/>
+      <w:numFmt w:val="lowerLetter"/>
+      <w:lvlText w:val="%2."/>
+      <w:lvlJc w:val="left"/>
+      <w:pPr>
+        <w:ind w:left="1440" w:hanging="360"/>
+      </w:pPr>
+    </w:lvl>
+    <w:lvl w:ilvl="2" w:tplc="0409001B" w:tentative="1">
+      <w:start w:val="1"/>
+      <w:numFmt w:val="lowerRoman"/>
+      <w:lvlText w:val="%3."/>
+      <w:lvlJc w:val="right"/>
+      <w:pPr>
+        <w:ind w:left="2160" w:hanging="180"/>
+      </w:pPr>
+    </w:lvl>
+    <w:lvl w:ilvl="3" w:tplc="0409000F" w:tentative="1">
+      <w:start w:val="1"/>
+      <w:numFmt w:val="decimal"/>
+      <w:lvlText w:val="%4."/>
+      <w:lvlJc w:val="left"/>
+      <w:pPr>
+        <w:ind w:left="2880" w:hanging="360"/>
+      </w:pPr>
+    </w:lvl>
+    <w:lvl w:ilvl="4" w:tplc="04090019" w:tentative="1">
+      <w:start w:val="1"/>
+      <w:numFmt w:val="lowerLetter"/>
+      <w:lvlText w:val="%5."/>
+      <w:lvlJc w:val="left"/>
+      <w:pPr>
+        <w:ind w:left="3600" w:hanging="360"/>
+      </w:pPr>
+    </w:lvl>
+    <w:lvl w:ilvl="5" w:tplc="0409001B" w:tentative="1">
+      <w:start w:val="1"/>
+      <w:numFmt w:val="lowerRoman"/>
+      <w:lvlText w:val="%6."/>
+      <w:lvlJc w:val="right"/>
+      <w:pPr>
+        <w:ind w:left="4320" w:hanging="180"/>
+      </w:pPr>
+    </w:lvl>
+    <w:lvl w:ilvl="6" w:tplc="0409000F" w:tentative="1">
+      <w:start w:val="1"/>
+      <w:numFmt w:val="decimal"/>
+      <w:lvlText w:val="%7."/>
+      <w:lvlJc w:val="left"/>
+      <w:pPr>
+        <w:ind w:left="5040" w:hanging="360"/>
+      </w:pPr>
+    </w:lvl>
+    <w:lvl w:ilvl="7" w:tplc="04090019" w:tentative="1">
+      <w:start w:val="1"/>
+      <w:numFmt w:val="lowerLetter"/>
+      <w:lvlText w:val="%8."/>
+      <w:lvlJc w:val="left"/>
+      <w:pPr>
+        <w:ind w:left="5760" w:hanging="360"/>
+      </w:pPr>
+    </w:lvl>
+    <w:lvl w:ilvl="8" w:tplc="0409001B" w:tentative="1">
+      <w:start w:val="1"/>
+      <w:numFmt w:val="lowerRoman"/>
+      <w:lvlText w:val="%9."/>
+      <w:lvlJc w:val="right"/>
+      <w:pPr>
+        <w:ind w:left="6480" w:hanging="180"/>
+      </w:pPr>
+    </w:lvl>
+  </w:abstractNum>
+  <w:abstractNum w:abstractNumId="7" w15:restartNumberingAfterBreak="0">
     <w:nsid w:val="282710FD"/>
     <w:multiLevelType w:val="hybridMultilevel"/>
     <w:tmpl w:val="DEBA34BA"/>
@@ -3237,7 +5570,7 @@
       </w:pPr>
     </w:lvl>
   </w:abstractNum>
-  <w:abstractNum w:abstractNumId="5" w15:restartNumberingAfterBreak="0">
+  <w:abstractNum w:abstractNumId="8" w15:restartNumberingAfterBreak="0">
     <w:nsid w:val="2FA509CF"/>
     <w:multiLevelType w:val="hybridMultilevel"/>
     <w:tmpl w:val="56A6811E"/>
@@ -3350,7 +5683,7 @@
       </w:rPr>
     </w:lvl>
   </w:abstractNum>
-  <w:abstractNum w:abstractNumId="6" w15:restartNumberingAfterBreak="0">
+  <w:abstractNum w:abstractNumId="9" w15:restartNumberingAfterBreak="0">
     <w:nsid w:val="310D6E18"/>
     <w:multiLevelType w:val="hybridMultilevel"/>
     <w:tmpl w:val="09822A0E"/>
@@ -3463,7 +5796,7 @@
       </w:rPr>
     </w:lvl>
   </w:abstractNum>
-  <w:abstractNum w:abstractNumId="7" w15:restartNumberingAfterBreak="0">
+  <w:abstractNum w:abstractNumId="10" w15:restartNumberingAfterBreak="0">
     <w:nsid w:val="34E912F5"/>
     <w:multiLevelType w:val="hybridMultilevel"/>
     <w:tmpl w:val="E5D856FA"/>
@@ -3549,7 +5882,7 @@
       </w:pPr>
     </w:lvl>
   </w:abstractNum>
-  <w:abstractNum w:abstractNumId="8" w15:restartNumberingAfterBreak="0">
+  <w:abstractNum w:abstractNumId="11" w15:restartNumberingAfterBreak="0">
     <w:nsid w:val="42BC7059"/>
     <w:multiLevelType w:val="hybridMultilevel"/>
     <w:tmpl w:val="81B8E5F2"/>
@@ -3662,7 +5995,7 @@
       </w:rPr>
     </w:lvl>
   </w:abstractNum>
-  <w:abstractNum w:abstractNumId="9" w15:restartNumberingAfterBreak="0">
+  <w:abstractNum w:abstractNumId="12" w15:restartNumberingAfterBreak="0">
     <w:nsid w:val="453533BB"/>
     <w:multiLevelType w:val="hybridMultilevel"/>
     <w:tmpl w:val="A0F6A4C0"/>
@@ -3775,7 +6108,120 @@
       </w:rPr>
     </w:lvl>
   </w:abstractNum>
-  <w:abstractNum w:abstractNumId="10" w15:restartNumberingAfterBreak="0">
+  <w:abstractNum w:abstractNumId="13" w15:restartNumberingAfterBreak="0">
+    <w:nsid w:val="48C26F65"/>
+    <w:multiLevelType w:val="hybridMultilevel"/>
+    <w:tmpl w:val="9020A4CC"/>
+    <w:lvl w:ilvl="0" w:tplc="04090001">
+      <w:start w:val="1"/>
+      <w:numFmt w:val="bullet"/>
+      <w:lvlText w:val=""/>
+      <w:lvlJc w:val="left"/>
+      <w:pPr>
+        <w:ind w:left="360" w:hanging="360"/>
+      </w:pPr>
+      <w:rPr>
+        <w:rFonts w:ascii="Symbol" w:hAnsi="Symbol" w:hint="default"/>
+      </w:rPr>
+    </w:lvl>
+    <w:lvl w:ilvl="1" w:tplc="04090003" w:tentative="1">
+      <w:start w:val="1"/>
+      <w:numFmt w:val="bullet"/>
+      <w:lvlText w:val="o"/>
+      <w:lvlJc w:val="left"/>
+      <w:pPr>
+        <w:ind w:left="1080" w:hanging="360"/>
+      </w:pPr>
+      <w:rPr>
+        <w:rFonts w:ascii="Courier New" w:hAnsi="Courier New" w:cs="Courier New" w:hint="default"/>
+      </w:rPr>
+    </w:lvl>
+    <w:lvl w:ilvl="2" w:tplc="04090005" w:tentative="1">
+      <w:start w:val="1"/>
+      <w:numFmt w:val="bullet"/>
+      <w:lvlText w:val=""/>
+      <w:lvlJc w:val="left"/>
+      <w:pPr>
+        <w:ind w:left="1800" w:hanging="360"/>
+      </w:pPr>
+      <w:rPr>
+        <w:rFonts w:ascii="Wingdings" w:hAnsi="Wingdings" w:hint="default"/>
+      </w:rPr>
+    </w:lvl>
+    <w:lvl w:ilvl="3" w:tplc="04090001" w:tentative="1">
+      <w:start w:val="1"/>
+      <w:numFmt w:val="bullet"/>
+      <w:lvlText w:val=""/>
+      <w:lvlJc w:val="left"/>
+      <w:pPr>
+        <w:ind w:left="2520" w:hanging="360"/>
+      </w:pPr>
+      <w:rPr>
+        <w:rFonts w:ascii="Symbol" w:hAnsi="Symbol" w:hint="default"/>
+      </w:rPr>
+    </w:lvl>
+    <w:lvl w:ilvl="4" w:tplc="04090003" w:tentative="1">
+      <w:start w:val="1"/>
+      <w:numFmt w:val="bullet"/>
+      <w:lvlText w:val="o"/>
+      <w:lvlJc w:val="left"/>
+      <w:pPr>
+        <w:ind w:left="3240" w:hanging="360"/>
+      </w:pPr>
+      <w:rPr>
+        <w:rFonts w:ascii="Courier New" w:hAnsi="Courier New" w:cs="Courier New" w:hint="default"/>
+      </w:rPr>
+    </w:lvl>
+    <w:lvl w:ilvl="5" w:tplc="04090005" w:tentative="1">
+      <w:start w:val="1"/>
+      <w:numFmt w:val="bullet"/>
+      <w:lvlText w:val=""/>
+      <w:lvlJc w:val="left"/>
+      <w:pPr>
+        <w:ind w:left="3960" w:hanging="360"/>
+      </w:pPr>
+      <w:rPr>
+        <w:rFonts w:ascii="Wingdings" w:hAnsi="Wingdings" w:hint="default"/>
+      </w:rPr>
+    </w:lvl>
+    <w:lvl w:ilvl="6" w:tplc="04090001" w:tentative="1">
+      <w:start w:val="1"/>
+      <w:numFmt w:val="bullet"/>
+      <w:lvlText w:val=""/>
+      <w:lvlJc w:val="left"/>
+      <w:pPr>
+        <w:ind w:left="4680" w:hanging="360"/>
+      </w:pPr>
+      <w:rPr>
+        <w:rFonts w:ascii="Symbol" w:hAnsi="Symbol" w:hint="default"/>
+      </w:rPr>
+    </w:lvl>
+    <w:lvl w:ilvl="7" w:tplc="04090003" w:tentative="1">
+      <w:start w:val="1"/>
+      <w:numFmt w:val="bullet"/>
+      <w:lvlText w:val="o"/>
+      <w:lvlJc w:val="left"/>
+      <w:pPr>
+        <w:ind w:left="5400" w:hanging="360"/>
+      </w:pPr>
+      <w:rPr>
+        <w:rFonts w:ascii="Courier New" w:hAnsi="Courier New" w:cs="Courier New" w:hint="default"/>
+      </w:rPr>
+    </w:lvl>
+    <w:lvl w:ilvl="8" w:tplc="04090005" w:tentative="1">
+      <w:start w:val="1"/>
+      <w:numFmt w:val="bullet"/>
+      <w:lvlText w:val=""/>
+      <w:lvlJc w:val="left"/>
+      <w:pPr>
+        <w:ind w:left="6120" w:hanging="360"/>
+      </w:pPr>
+      <w:rPr>
+        <w:rFonts w:ascii="Wingdings" w:hAnsi="Wingdings" w:hint="default"/>
+      </w:rPr>
+    </w:lvl>
+  </w:abstractNum>
+  <w:abstractNum w:abstractNumId="14" w15:restartNumberingAfterBreak="0">
     <w:nsid w:val="4F867CBF"/>
     <w:multiLevelType w:val="hybridMultilevel"/>
     <w:tmpl w:val="0BB2F568"/>
@@ -3888,7 +6334,233 @@
       </w:rPr>
     </w:lvl>
   </w:abstractNum>
-  <w:abstractNum w:abstractNumId="11" w15:restartNumberingAfterBreak="0">
+  <w:abstractNum w:abstractNumId="15" w15:restartNumberingAfterBreak="0">
+    <w:nsid w:val="524F7674"/>
+    <w:multiLevelType w:val="hybridMultilevel"/>
+    <w:tmpl w:val="3A88C6D8"/>
+    <w:lvl w:ilvl="0" w:tplc="0409000F">
+      <w:start w:val="1"/>
+      <w:numFmt w:val="decimal"/>
+      <w:lvlText w:val="%1."/>
+      <w:lvlJc w:val="left"/>
+      <w:pPr>
+        <w:ind w:left="720" w:hanging="360"/>
+      </w:pPr>
+      <w:rPr>
+        <w:rFonts w:hint="default"/>
+      </w:rPr>
+    </w:lvl>
+    <w:lvl w:ilvl="1" w:tplc="04090003" w:tentative="1">
+      <w:start w:val="1"/>
+      <w:numFmt w:val="bullet"/>
+      <w:lvlText w:val="o"/>
+      <w:lvlJc w:val="left"/>
+      <w:pPr>
+        <w:ind w:left="1440" w:hanging="360"/>
+      </w:pPr>
+      <w:rPr>
+        <w:rFonts w:ascii="Courier New" w:hAnsi="Courier New" w:cs="Courier New" w:hint="default"/>
+      </w:rPr>
+    </w:lvl>
+    <w:lvl w:ilvl="2" w:tplc="04090005" w:tentative="1">
+      <w:start w:val="1"/>
+      <w:numFmt w:val="bullet"/>
+      <w:lvlText w:val=""/>
+      <w:lvlJc w:val="left"/>
+      <w:pPr>
+        <w:ind w:left="2160" w:hanging="360"/>
+      </w:pPr>
+      <w:rPr>
+        <w:rFonts w:ascii="Wingdings" w:hAnsi="Wingdings" w:hint="default"/>
+      </w:rPr>
+    </w:lvl>
+    <w:lvl w:ilvl="3" w:tplc="04090001" w:tentative="1">
+      <w:start w:val="1"/>
+      <w:numFmt w:val="bullet"/>
+      <w:lvlText w:val=""/>
+      <w:lvlJc w:val="left"/>
+      <w:pPr>
+        <w:ind w:left="2880" w:hanging="360"/>
+      </w:pPr>
+      <w:rPr>
+        <w:rFonts w:ascii="Symbol" w:hAnsi="Symbol" w:hint="default"/>
+      </w:rPr>
+    </w:lvl>
+    <w:lvl w:ilvl="4" w:tplc="04090003" w:tentative="1">
+      <w:start w:val="1"/>
+      <w:numFmt w:val="bullet"/>
+      <w:lvlText w:val="o"/>
+      <w:lvlJc w:val="left"/>
+      <w:pPr>
+        <w:ind w:left="3600" w:hanging="360"/>
+      </w:pPr>
+      <w:rPr>
+        <w:rFonts w:ascii="Courier New" w:hAnsi="Courier New" w:cs="Courier New" w:hint="default"/>
+      </w:rPr>
+    </w:lvl>
+    <w:lvl w:ilvl="5" w:tplc="04090005" w:tentative="1">
+      <w:start w:val="1"/>
+      <w:numFmt w:val="bullet"/>
+      <w:lvlText w:val=""/>
+      <w:lvlJc w:val="left"/>
+      <w:pPr>
+        <w:ind w:left="4320" w:hanging="360"/>
+      </w:pPr>
+      <w:rPr>
+        <w:rFonts w:ascii="Wingdings" w:hAnsi="Wingdings" w:hint="default"/>
+      </w:rPr>
+    </w:lvl>
+    <w:lvl w:ilvl="6" w:tplc="04090001" w:tentative="1">
+      <w:start w:val="1"/>
+      <w:numFmt w:val="bullet"/>
+      <w:lvlText w:val=""/>
+      <w:lvlJc w:val="left"/>
+      <w:pPr>
+        <w:ind w:left="5040" w:hanging="360"/>
+      </w:pPr>
+      <w:rPr>
+        <w:rFonts w:ascii="Symbol" w:hAnsi="Symbol" w:hint="default"/>
+      </w:rPr>
+    </w:lvl>
+    <w:lvl w:ilvl="7" w:tplc="04090003" w:tentative="1">
+      <w:start w:val="1"/>
+      <w:numFmt w:val="bullet"/>
+      <w:lvlText w:val="o"/>
+      <w:lvlJc w:val="left"/>
+      <w:pPr>
+        <w:ind w:left="5760" w:hanging="360"/>
+      </w:pPr>
+      <w:rPr>
+        <w:rFonts w:ascii="Courier New" w:hAnsi="Courier New" w:cs="Courier New" w:hint="default"/>
+      </w:rPr>
+    </w:lvl>
+    <w:lvl w:ilvl="8" w:tplc="04090005" w:tentative="1">
+      <w:start w:val="1"/>
+      <w:numFmt w:val="bullet"/>
+      <w:lvlText w:val=""/>
+      <w:lvlJc w:val="left"/>
+      <w:pPr>
+        <w:ind w:left="6480" w:hanging="360"/>
+      </w:pPr>
+      <w:rPr>
+        <w:rFonts w:ascii="Wingdings" w:hAnsi="Wingdings" w:hint="default"/>
+      </w:rPr>
+    </w:lvl>
+  </w:abstractNum>
+  <w:abstractNum w:abstractNumId="16" w15:restartNumberingAfterBreak="0">
+    <w:nsid w:val="5B0D4157"/>
+    <w:multiLevelType w:val="hybridMultilevel"/>
+    <w:tmpl w:val="E278C2FC"/>
+    <w:lvl w:ilvl="0" w:tplc="0409000F">
+      <w:start w:val="1"/>
+      <w:numFmt w:val="decimal"/>
+      <w:lvlText w:val="%1."/>
+      <w:lvlJc w:val="left"/>
+      <w:pPr>
+        <w:ind w:left="720" w:hanging="360"/>
+      </w:pPr>
+      <w:rPr>
+        <w:rFonts w:hint="default"/>
+      </w:rPr>
+    </w:lvl>
+    <w:lvl w:ilvl="1" w:tplc="04090003" w:tentative="1">
+      <w:start w:val="1"/>
+      <w:numFmt w:val="bullet"/>
+      <w:lvlText w:val="o"/>
+      <w:lvlJc w:val="left"/>
+      <w:pPr>
+        <w:ind w:left="1440" w:hanging="360"/>
+      </w:pPr>
+      <w:rPr>
+        <w:rFonts w:ascii="Courier New" w:hAnsi="Courier New" w:cs="Courier New" w:hint="default"/>
+      </w:rPr>
+    </w:lvl>
+    <w:lvl w:ilvl="2" w:tplc="04090005" w:tentative="1">
+      <w:start w:val="1"/>
+      <w:numFmt w:val="bullet"/>
+      <w:lvlText w:val=""/>
+      <w:lvlJc w:val="left"/>
+      <w:pPr>
+        <w:ind w:left="2160" w:hanging="360"/>
+      </w:pPr>
+      <w:rPr>
+        <w:rFonts w:ascii="Wingdings" w:hAnsi="Wingdings" w:hint="default"/>
+      </w:rPr>
+    </w:lvl>
+    <w:lvl w:ilvl="3" w:tplc="04090001" w:tentative="1">
+      <w:start w:val="1"/>
+      <w:numFmt w:val="bullet"/>
+      <w:lvlText w:val=""/>
+      <w:lvlJc w:val="left"/>
+      <w:pPr>
+        <w:ind w:left="2880" w:hanging="360"/>
+      </w:pPr>
+      <w:rPr>
+        <w:rFonts w:ascii="Symbol" w:hAnsi="Symbol" w:hint="default"/>
+      </w:rPr>
+    </w:lvl>
+    <w:lvl w:ilvl="4" w:tplc="04090003" w:tentative="1">
+      <w:start w:val="1"/>
+      <w:numFmt w:val="bullet"/>
+      <w:lvlText w:val="o"/>
+      <w:lvlJc w:val="left"/>
+      <w:pPr>
+        <w:ind w:left="3600" w:hanging="360"/>
+      </w:pPr>
+      <w:rPr>
+        <w:rFonts w:ascii="Courier New" w:hAnsi="Courier New" w:cs="Courier New" w:hint="default"/>
+      </w:rPr>
+    </w:lvl>
+    <w:lvl w:ilvl="5" w:tplc="04090005" w:tentative="1">
+      <w:start w:val="1"/>
+      <w:numFmt w:val="bullet"/>
+      <w:lvlText w:val=""/>
+      <w:lvlJc w:val="left"/>
+      <w:pPr>
+        <w:ind w:left="4320" w:hanging="360"/>
+      </w:pPr>
+      <w:rPr>
+        <w:rFonts w:ascii="Wingdings" w:hAnsi="Wingdings" w:hint="default"/>
+      </w:rPr>
+    </w:lvl>
+    <w:lvl w:ilvl="6" w:tplc="04090001" w:tentative="1">
+      <w:start w:val="1"/>
+      <w:numFmt w:val="bullet"/>
+      <w:lvlText w:val=""/>
+      <w:lvlJc w:val="left"/>
+      <w:pPr>
+        <w:ind w:left="5040" w:hanging="360"/>
+      </w:pPr>
+      <w:rPr>
+        <w:rFonts w:ascii="Symbol" w:hAnsi="Symbol" w:hint="default"/>
+      </w:rPr>
+    </w:lvl>
+    <w:lvl w:ilvl="7" w:tplc="04090003" w:tentative="1">
+      <w:start w:val="1"/>
+      <w:numFmt w:val="bullet"/>
+      <w:lvlText w:val="o"/>
+      <w:lvlJc w:val="left"/>
+      <w:pPr>
+        <w:ind w:left="5760" w:hanging="360"/>
+      </w:pPr>
+      <w:rPr>
+        <w:rFonts w:ascii="Courier New" w:hAnsi="Courier New" w:cs="Courier New" w:hint="default"/>
+      </w:rPr>
+    </w:lvl>
+    <w:lvl w:ilvl="8" w:tplc="04090005" w:tentative="1">
+      <w:start w:val="1"/>
+      <w:numFmt w:val="bullet"/>
+      <w:lvlText w:val=""/>
+      <w:lvlJc w:val="left"/>
+      <w:pPr>
+        <w:ind w:left="6480" w:hanging="360"/>
+      </w:pPr>
+      <w:rPr>
+        <w:rFonts w:ascii="Wingdings" w:hAnsi="Wingdings" w:hint="default"/>
+      </w:rPr>
+    </w:lvl>
+  </w:abstractNum>
+  <w:abstractNum w:abstractNumId="17" w15:restartNumberingAfterBreak="0">
     <w:nsid w:val="5C35392F"/>
     <w:multiLevelType w:val="hybridMultilevel"/>
     <w:tmpl w:val="E460EB16"/>
@@ -4001,7 +6673,7 @@
       </w:rPr>
     </w:lvl>
   </w:abstractNum>
-  <w:abstractNum w:abstractNumId="12" w15:restartNumberingAfterBreak="0">
+  <w:abstractNum w:abstractNumId="18" w15:restartNumberingAfterBreak="0">
     <w:nsid w:val="5D542421"/>
     <w:multiLevelType w:val="hybridMultilevel"/>
     <w:tmpl w:val="93A8120E"/>
@@ -4114,7 +6786,7 @@
       </w:rPr>
     </w:lvl>
   </w:abstractNum>
-  <w:abstractNum w:abstractNumId="13" w15:restartNumberingAfterBreak="0">
+  <w:abstractNum w:abstractNumId="19" w15:restartNumberingAfterBreak="0">
     <w:nsid w:val="64414AC7"/>
     <w:multiLevelType w:val="hybridMultilevel"/>
     <w:tmpl w:val="DC380F0E"/>
@@ -4200,7 +6872,7 @@
       </w:pPr>
     </w:lvl>
   </w:abstractNum>
-  <w:abstractNum w:abstractNumId="14" w15:restartNumberingAfterBreak="0">
+  <w:abstractNum w:abstractNumId="20" w15:restartNumberingAfterBreak="0">
     <w:nsid w:val="6CCE63AB"/>
     <w:multiLevelType w:val="hybridMultilevel"/>
     <w:tmpl w:val="DA28CA30"/>
@@ -4286,7 +6958,7 @@
       </w:pPr>
     </w:lvl>
   </w:abstractNum>
-  <w:abstractNum w:abstractNumId="15" w15:restartNumberingAfterBreak="0">
+  <w:abstractNum w:abstractNumId="21" w15:restartNumberingAfterBreak="0">
     <w:nsid w:val="70B17960"/>
     <w:multiLevelType w:val="hybridMultilevel"/>
     <w:tmpl w:val="DEBA34BA"/>
@@ -4372,7 +7044,7 @@
       </w:pPr>
     </w:lvl>
   </w:abstractNum>
-  <w:abstractNum w:abstractNumId="16" w15:restartNumberingAfterBreak="0">
+  <w:abstractNum w:abstractNumId="22" w15:restartNumberingAfterBreak="0">
     <w:nsid w:val="70F70E91"/>
     <w:multiLevelType w:val="hybridMultilevel"/>
     <w:tmpl w:val="47ACF764"/>
@@ -4485,7 +7157,7 @@
       </w:rPr>
     </w:lvl>
   </w:abstractNum>
-  <w:abstractNum w:abstractNumId="17" w15:restartNumberingAfterBreak="0">
+  <w:abstractNum w:abstractNumId="23" w15:restartNumberingAfterBreak="0">
     <w:nsid w:val="733050B9"/>
     <w:multiLevelType w:val="hybridMultilevel"/>
     <w:tmpl w:val="FBE07D1E"/>
@@ -4598,7 +7270,7 @@
       </w:rPr>
     </w:lvl>
   </w:abstractNum>
-  <w:abstractNum w:abstractNumId="18" w15:restartNumberingAfterBreak="0">
+  <w:abstractNum w:abstractNumId="24" w15:restartNumberingAfterBreak="0">
     <w:nsid w:val="7BCA5432"/>
     <w:multiLevelType w:val="hybridMultilevel"/>
     <w:tmpl w:val="8B327486"/>
@@ -4712,61 +7384,79 @@
     </w:lvl>
   </w:abstractNum>
   <w:num w:numId="1">
+    <w:abstractNumId w:val="18"/>
+  </w:num>
+  <w:num w:numId="2">
+    <w:abstractNumId w:val="17"/>
+  </w:num>
+  <w:num w:numId="3">
+    <w:abstractNumId w:val="11"/>
+  </w:num>
+  <w:num w:numId="4">
+    <w:abstractNumId w:val="8"/>
+  </w:num>
+  <w:num w:numId="5">
     <w:abstractNumId w:val="12"/>
   </w:num>
-  <w:num w:numId="2">
-    <w:abstractNumId w:val="11"/>
-  </w:num>
-  <w:num w:numId="3">
-    <w:abstractNumId w:val="8"/>
-  </w:num>
-  <w:num w:numId="4">
-    <w:abstractNumId w:val="5"/>
-  </w:num>
-  <w:num w:numId="5">
-    <w:abstractNumId w:val="9"/>
-  </w:num>
   <w:num w:numId="6">
-    <w:abstractNumId w:val="10"/>
+    <w:abstractNumId w:val="14"/>
   </w:num>
   <w:num w:numId="7">
-    <w:abstractNumId w:val="16"/>
+    <w:abstractNumId w:val="22"/>
   </w:num>
   <w:num w:numId="8">
     <w:abstractNumId w:val="0"/>
   </w:num>
   <w:num w:numId="9">
+    <w:abstractNumId w:val="3"/>
+  </w:num>
+  <w:num w:numId="10">
+    <w:abstractNumId w:val="9"/>
+  </w:num>
+  <w:num w:numId="11">
+    <w:abstractNumId w:val="7"/>
+  </w:num>
+  <w:num w:numId="12">
+    <w:abstractNumId w:val="23"/>
+  </w:num>
+  <w:num w:numId="13">
+    <w:abstractNumId w:val="20"/>
+  </w:num>
+  <w:num w:numId="14">
+    <w:abstractNumId w:val="10"/>
+  </w:num>
+  <w:num w:numId="15">
+    <w:abstractNumId w:val="4"/>
+  </w:num>
+  <w:num w:numId="16">
     <w:abstractNumId w:val="2"/>
   </w:num>
-  <w:num w:numId="10">
-    <w:abstractNumId w:val="6"/>
+  <w:num w:numId="17">
+    <w:abstractNumId w:val="19"/>
   </w:num>
-  <w:num w:numId="11">
-    <w:abstractNumId w:val="4"/>
+  <w:num w:numId="18">
+    <w:abstractNumId w:val="21"/>
   </w:num>
-  <w:num w:numId="12">
-    <w:abstractNumId w:val="17"/>
+  <w:num w:numId="19">
+    <w:abstractNumId w:val="24"/>
   </w:num>
-  <w:num w:numId="13">
-    <w:abstractNumId w:val="14"/>
+  <w:num w:numId="20">
+    <w:abstractNumId w:val="15"/>
   </w:num>
-  <w:num w:numId="14">
-    <w:abstractNumId w:val="7"/>
+  <w:num w:numId="21">
+    <w:abstractNumId w:val="16"/>
   </w:num>
-  <w:num w:numId="15">
-    <w:abstractNumId w:val="3"/>
+  <w:num w:numId="22">
+    <w:abstractNumId w:val="13"/>
   </w:num>
-  <w:num w:numId="16">
+  <w:num w:numId="23">
+    <w:abstractNumId w:val="5"/>
+  </w:num>
+  <w:num w:numId="24">
     <w:abstractNumId w:val="1"/>
   </w:num>
-  <w:num w:numId="17">
-    <w:abstractNumId w:val="13"/>
-  </w:num>
-  <w:num w:numId="18">
-    <w:abstractNumId w:val="15"/>
-  </w:num>
-  <w:num w:numId="19">
-    <w:abstractNumId w:val="18"/>
+  <w:num w:numId="25">
+    <w:abstractNumId w:val="6"/>
   </w:num>
 </w:numbering>
 </file>
@@ -5795,7 +8485,6 @@
     <w:basedOn w:val="Heading1"/>
     <w:next w:val="Normal"/>
     <w:uiPriority w:val="39"/>
-    <w:semiHidden/>
     <w:unhideWhenUsed/>
     <w:qFormat/>
     <w:rsid w:val="00CE7148"/>
@@ -5809,6 +8498,55 @@
     <w:link w:val="NoSpacing"/>
     <w:uiPriority w:val="1"/>
     <w:rsid w:val="00CC4092"/>
+  </w:style>
+  <w:style w:type="character" w:styleId="Hyperlink">
+    <w:name w:val="Hyperlink"/>
+    <w:basedOn w:val="DefaultParagraphFont"/>
+    <w:uiPriority w:val="99"/>
+    <w:unhideWhenUsed/>
+    <w:rsid w:val="00372EE6"/>
+    <w:rPr>
+      <w:color w:val="6B9F25" w:themeColor="hyperlink"/>
+      <w:u w:val="single"/>
+    </w:rPr>
+  </w:style>
+  <w:style w:type="character" w:styleId="UnresolvedMention">
+    <w:name w:val="Unresolved Mention"/>
+    <w:basedOn w:val="DefaultParagraphFont"/>
+    <w:uiPriority w:val="99"/>
+    <w:semiHidden/>
+    <w:unhideWhenUsed/>
+    <w:rsid w:val="00372EE6"/>
+    <w:rPr>
+      <w:color w:val="605E5C"/>
+      <w:shd w:val="clear" w:color="auto" w:fill="E1DFDD"/>
+    </w:rPr>
+  </w:style>
+  <w:style w:type="paragraph" w:styleId="TOC2">
+    <w:name w:val="toc 2"/>
+    <w:basedOn w:val="Normal"/>
+    <w:next w:val="Normal"/>
+    <w:autoRedefine/>
+    <w:uiPriority w:val="39"/>
+    <w:unhideWhenUsed/>
+    <w:rsid w:val="000B646E"/>
+    <w:pPr>
+      <w:spacing w:after="100"/>
+      <w:ind w:left="220"/>
+    </w:pPr>
+  </w:style>
+  <w:style w:type="paragraph" w:styleId="TOC3">
+    <w:name w:val="toc 3"/>
+    <w:basedOn w:val="Normal"/>
+    <w:next w:val="Normal"/>
+    <w:autoRedefine/>
+    <w:uiPriority w:val="39"/>
+    <w:unhideWhenUsed/>
+    <w:rsid w:val="000B646E"/>
+    <w:pPr>
+      <w:spacing w:after="100"/>
+      <w:ind w:left="440"/>
+    </w:pPr>
   </w:style>
 </w:styles>
 </file>
@@ -6072,4 +8810,16 @@
     </a:ext>
   </a:extLst>
 </a:theme>
+</file>
+
+<file path=customXml/item1.xml><?xml version="1.0" encoding="utf-8"?>
+<b:Sources xmlns:b="http://schemas.openxmlformats.org/officeDocument/2006/bibliography" xmlns="http://schemas.openxmlformats.org/officeDocument/2006/bibliography" SelectedStyle="\CHICAGO.XSL" StyleName="Chicago" Version="16"/>
+</file>
+
+<file path=customXml/itemProps1.xml><?xml version="1.0" encoding="utf-8"?>
+<ds:datastoreItem xmlns:ds="http://schemas.openxmlformats.org/officeDocument/2006/customXml" ds:itemID="{84DC484B-3637-4951-914D-334745CD01D2}">
+  <ds:schemaRefs>
+    <ds:schemaRef ds:uri="http://schemas.openxmlformats.org/officeDocument/2006/bibliography"/>
+  </ds:schemaRefs>
+</ds:datastoreItem>
 </file>
</xml_diff>

<commit_message>
guide update and D2 feedback fixes
</commit_message>
<xml_diff>
--- a/Chaos Program Guide.docx
+++ b/Chaos Program Guide.docx
@@ -321,13 +321,25 @@
                                             <w:rPr>
                                               <w:color w:val="323232" w:themeColor="text2"/>
                                             </w:rPr>
-                                            <w:t>Last edited by Austin Scholp on May 1</w:t>
+                                            <w:t xml:space="preserve">Last edited by Austin Scholp on </w:t>
                                           </w:r>
                                           <w:r>
                                             <w:rPr>
                                               <w:color w:val="323232" w:themeColor="text2"/>
                                             </w:rPr>
-                                            <w:t>3</w:t>
+                                            <w:t>June</w:t>
+                                          </w:r>
+                                          <w:r>
+                                            <w:rPr>
+                                              <w:color w:val="323232" w:themeColor="text2"/>
+                                            </w:rPr>
+                                            <w:t xml:space="preserve"> </w:t>
+                                          </w:r>
+                                          <w:r>
+                                            <w:rPr>
+                                              <w:color w:val="323232" w:themeColor="text2"/>
+                                            </w:rPr>
+                                            <w:t>4</w:t>
                                           </w:r>
                                           <w:r>
                                             <w:rPr>
@@ -612,13 +624,25 @@
                                       <w:rPr>
                                         <w:color w:val="323232" w:themeColor="text2"/>
                                       </w:rPr>
-                                      <w:t>Last edited by Austin Scholp on May 1</w:t>
+                                      <w:t xml:space="preserve">Last edited by Austin Scholp on </w:t>
                                     </w:r>
                                     <w:r>
                                       <w:rPr>
                                         <w:color w:val="323232" w:themeColor="text2"/>
                                       </w:rPr>
-                                      <w:t>3</w:t>
+                                      <w:t>June</w:t>
+                                    </w:r>
+                                    <w:r>
+                                      <w:rPr>
+                                        <w:color w:val="323232" w:themeColor="text2"/>
+                                      </w:rPr>
+                                      <w:t xml:space="preserve"> </w:t>
+                                    </w:r>
+                                    <w:r>
+                                      <w:rPr>
+                                        <w:color w:val="323232" w:themeColor="text2"/>
+                                      </w:rPr>
+                                      <w:t>4</w:t>
                                     </w:r>
                                     <w:r>
                                       <w:rPr>
@@ -682,7 +706,6 @@
                 <w:tabs>
                   <w:tab w:val="right" w:leader="dot" w:pos="9350"/>
                 </w:tabs>
-                <w:jc w:val="both"/>
                 <w:rPr>
                   <w:noProof/>
                 </w:rPr>
@@ -696,7 +719,7 @@
               <w:r>
                 <w:fldChar w:fldCharType="separate"/>
               </w:r>
-              <w:hyperlink w:anchor="_Toc71706352" w:history="1">
+              <w:hyperlink w:anchor="_Toc73702862" w:history="1">
                 <w:r>
                   <w:rPr>
                     <w:rStyle w:val="Hyperlink"/>
@@ -723,76 +746,7 @@
                     <w:noProof/>
                     <w:webHidden/>
                   </w:rPr>
-                  <w:instrText xml:space="preserve"> PAGEREF _Toc71706352 \h </w:instrText>
-                </w:r>
-                <w:r>
-                  <w:rPr>
-                    <w:noProof/>
-                    <w:webHidden/>
-                  </w:rPr>
-                </w:r>
-                <w:r>
-                  <w:rPr>
-                    <w:noProof/>
-                    <w:webHidden/>
-                  </w:rPr>
-                  <w:fldChar w:fldCharType="separate"/>
-                </w:r>
-                <w:r>
-                  <w:rPr>
-                    <w:noProof/>
-                    <w:webHidden/>
-                  </w:rPr>
-                  <w:t>1</w:t>
-                </w:r>
-                <w:r>
-                  <w:rPr>
-                    <w:noProof/>
-                    <w:webHidden/>
-                  </w:rPr>
-                  <w:fldChar w:fldCharType="end"/>
-                </w:r>
-              </w:hyperlink>
-            </w:p>
-            <w:p>
-              <w:pPr>
-                <w:pStyle w:val="TOC2"/>
-                <w:tabs>
-                  <w:tab w:val="right" w:leader="dot" w:pos="9350"/>
-                </w:tabs>
-                <w:jc w:val="both"/>
-                <w:rPr>
-                  <w:noProof/>
-                </w:rPr>
-              </w:pPr>
-              <w:hyperlink w:anchor="_Toc71706353" w:history="1">
-                <w:r>
-                  <w:rPr>
-                    <w:rStyle w:val="Hyperlink"/>
-                    <w:noProof/>
-                  </w:rPr>
-                  <w:t>Rate of Divergence (ROD)</w:t>
-                </w:r>
-                <w:r>
-                  <w:rPr>
-                    <w:noProof/>
-                    <w:webHidden/>
-                  </w:rPr>
-                  <w:tab/>
-                </w:r>
-                <w:r>
-                  <w:rPr>
-                    <w:noProof/>
-                    <w:webHidden/>
-                  </w:rPr>
-                  <w:fldChar w:fldCharType="begin"/>
-                </w:r>
-                <w:r>
-                  <w:rPr>
-                    <w:noProof/>
-                    <w:webHidden/>
-                  </w:rPr>
-                  <w:instrText xml:space="preserve"> PAGEREF _Toc71706353 \h </w:instrText>
+                  <w:instrText xml:space="preserve"> PAGEREF _Toc73702862 \h </w:instrText>
                 </w:r>
                 <w:r>
                   <w:rPr>
@@ -829,18 +783,17 @@
                 <w:tabs>
                   <w:tab w:val="right" w:leader="dot" w:pos="9350"/>
                 </w:tabs>
-                <w:jc w:val="both"/>
                 <w:rPr>
                   <w:noProof/>
                 </w:rPr>
               </w:pPr>
-              <w:hyperlink w:anchor="_Toc71706354" w:history="1">
+              <w:hyperlink w:anchor="_Toc73702863" w:history="1">
                 <w:r>
                   <w:rPr>
                     <w:rStyle w:val="Hyperlink"/>
                     <w:noProof/>
                   </w:rPr>
-                  <w:t>Jitter &amp; Shimmer</w:t>
+                  <w:t>Rate of Divergence (ROD)</w:t>
                 </w:r>
                 <w:r>
                   <w:rPr>
@@ -861,145 +814,7 @@
                     <w:noProof/>
                     <w:webHidden/>
                   </w:rPr>
-                  <w:instrText xml:space="preserve"> PAGEREF _Toc71706354 \h </w:instrText>
-                </w:r>
-                <w:r>
-                  <w:rPr>
-                    <w:noProof/>
-                    <w:webHidden/>
-                  </w:rPr>
-                </w:r>
-                <w:r>
-                  <w:rPr>
-                    <w:noProof/>
-                    <w:webHidden/>
-                  </w:rPr>
-                  <w:fldChar w:fldCharType="separate"/>
-                </w:r>
-                <w:r>
-                  <w:rPr>
-                    <w:noProof/>
-                    <w:webHidden/>
-                  </w:rPr>
-                  <w:t>3</w:t>
-                </w:r>
-                <w:r>
-                  <w:rPr>
-                    <w:noProof/>
-                    <w:webHidden/>
-                  </w:rPr>
-                  <w:fldChar w:fldCharType="end"/>
-                </w:r>
-              </w:hyperlink>
-            </w:p>
-            <w:p>
-              <w:pPr>
-                <w:pStyle w:val="TOC3"/>
-                <w:tabs>
-                  <w:tab w:val="right" w:leader="dot" w:pos="9350"/>
-                </w:tabs>
-                <w:jc w:val="both"/>
-                <w:rPr>
-                  <w:noProof/>
-                </w:rPr>
-              </w:pPr>
-              <w:hyperlink w:anchor="_Toc71706355" w:history="1">
-                <w:r>
-                  <w:rPr>
-                    <w:rStyle w:val="Hyperlink"/>
-                    <w:noProof/>
-                  </w:rPr>
-                  <w:t>TF32</w:t>
-                </w:r>
-                <w:r>
-                  <w:rPr>
-                    <w:noProof/>
-                    <w:webHidden/>
-                  </w:rPr>
-                  <w:tab/>
-                </w:r>
-                <w:r>
-                  <w:rPr>
-                    <w:noProof/>
-                    <w:webHidden/>
-                  </w:rPr>
-                  <w:fldChar w:fldCharType="begin"/>
-                </w:r>
-                <w:r>
-                  <w:rPr>
-                    <w:noProof/>
-                    <w:webHidden/>
-                  </w:rPr>
-                  <w:instrText xml:space="preserve"> PAGEREF _Toc71706355 \h </w:instrText>
-                </w:r>
-                <w:r>
-                  <w:rPr>
-                    <w:noProof/>
-                    <w:webHidden/>
-                  </w:rPr>
-                </w:r>
-                <w:r>
-                  <w:rPr>
-                    <w:noProof/>
-                    <w:webHidden/>
-                  </w:rPr>
-                  <w:fldChar w:fldCharType="separate"/>
-                </w:r>
-                <w:r>
-                  <w:rPr>
-                    <w:noProof/>
-                    <w:webHidden/>
-                  </w:rPr>
-                  <w:t>3</w:t>
-                </w:r>
-                <w:r>
-                  <w:rPr>
-                    <w:noProof/>
-                    <w:webHidden/>
-                  </w:rPr>
-                  <w:fldChar w:fldCharType="end"/>
-                </w:r>
-              </w:hyperlink>
-            </w:p>
-            <w:p>
-              <w:pPr>
-                <w:pStyle w:val="TOC3"/>
-                <w:tabs>
-                  <w:tab w:val="right" w:leader="dot" w:pos="9350"/>
-                </w:tabs>
-                <w:jc w:val="both"/>
-                <w:rPr>
-                  <w:noProof/>
-                </w:rPr>
-              </w:pPr>
-              <w:hyperlink w:anchor="_Toc71706356" w:history="1">
-                <w:r>
-                  <w:rPr>
-                    <w:rStyle w:val="Hyperlink"/>
-                    <w:noProof/>
-                  </w:rPr>
-                  <w:t>MATLAB Script</w:t>
-                </w:r>
-                <w:r>
-                  <w:rPr>
-                    <w:noProof/>
-                    <w:webHidden/>
-                  </w:rPr>
-                  <w:tab/>
-                </w:r>
-                <w:r>
-                  <w:rPr>
-                    <w:noProof/>
-                    <w:webHidden/>
-                  </w:rPr>
-                  <w:fldChar w:fldCharType="begin"/>
-                </w:r>
-                <w:r>
-                  <w:rPr>
-                    <w:noProof/>
-                    <w:webHidden/>
-                  </w:rPr>
-                  <w:instrText xml:space="preserve"> PAGEREF _Toc71706356 \h </w:instrText>
+                  <w:instrText xml:space="preserve"> PAGEREF _Toc73702863 \h </w:instrText>
                 </w:r>
                 <w:r>
                   <w:rPr>
@@ -1036,18 +851,17 @@
                 <w:tabs>
                   <w:tab w:val="right" w:leader="dot" w:pos="9350"/>
                 </w:tabs>
-                <w:jc w:val="both"/>
                 <w:rPr>
                   <w:noProof/>
                 </w:rPr>
               </w:pPr>
-              <w:hyperlink w:anchor="_Toc71706357" w:history="1">
+              <w:hyperlink w:anchor="_Toc73702864" w:history="1">
                 <w:r>
                   <w:rPr>
                     <w:rStyle w:val="Hyperlink"/>
                     <w:noProof/>
                   </w:rPr>
-                  <w:t>Praat (Not on GitHub)</w:t>
+                  <w:t>Jitter &amp; Shimmer</w:t>
                 </w:r>
                 <w:r>
                   <w:rPr>
@@ -1068,7 +882,143 @@
                     <w:noProof/>
                     <w:webHidden/>
                   </w:rPr>
-                  <w:instrText xml:space="preserve"> PAGEREF _Toc71706357 \h </w:instrText>
+                  <w:instrText xml:space="preserve"> PAGEREF _Toc73702864 \h </w:instrText>
+                </w:r>
+                <w:r>
+                  <w:rPr>
+                    <w:noProof/>
+                    <w:webHidden/>
+                  </w:rPr>
+                </w:r>
+                <w:r>
+                  <w:rPr>
+                    <w:noProof/>
+                    <w:webHidden/>
+                  </w:rPr>
+                  <w:fldChar w:fldCharType="separate"/>
+                </w:r>
+                <w:r>
+                  <w:rPr>
+                    <w:noProof/>
+                    <w:webHidden/>
+                  </w:rPr>
+                  <w:t>4</w:t>
+                </w:r>
+                <w:r>
+                  <w:rPr>
+                    <w:noProof/>
+                    <w:webHidden/>
+                  </w:rPr>
+                  <w:fldChar w:fldCharType="end"/>
+                </w:r>
+              </w:hyperlink>
+            </w:p>
+            <w:p>
+              <w:pPr>
+                <w:pStyle w:val="TOC3"/>
+                <w:tabs>
+                  <w:tab w:val="right" w:leader="dot" w:pos="9350"/>
+                </w:tabs>
+                <w:rPr>
+                  <w:noProof/>
+                </w:rPr>
+              </w:pPr>
+              <w:hyperlink w:anchor="_Toc73702865" w:history="1">
+                <w:r>
+                  <w:rPr>
+                    <w:rStyle w:val="Hyperlink"/>
+                    <w:noProof/>
+                  </w:rPr>
+                  <w:t>TF32</w:t>
+                </w:r>
+                <w:r>
+                  <w:rPr>
+                    <w:noProof/>
+                    <w:webHidden/>
+                  </w:rPr>
+                  <w:tab/>
+                </w:r>
+                <w:r>
+                  <w:rPr>
+                    <w:noProof/>
+                    <w:webHidden/>
+                  </w:rPr>
+                  <w:fldChar w:fldCharType="begin"/>
+                </w:r>
+                <w:r>
+                  <w:rPr>
+                    <w:noProof/>
+                    <w:webHidden/>
+                  </w:rPr>
+                  <w:instrText xml:space="preserve"> PAGEREF _Toc73702865 \h </w:instrText>
+                </w:r>
+                <w:r>
+                  <w:rPr>
+                    <w:noProof/>
+                    <w:webHidden/>
+                  </w:rPr>
+                </w:r>
+                <w:r>
+                  <w:rPr>
+                    <w:noProof/>
+                    <w:webHidden/>
+                  </w:rPr>
+                  <w:fldChar w:fldCharType="separate"/>
+                </w:r>
+                <w:r>
+                  <w:rPr>
+                    <w:noProof/>
+                    <w:webHidden/>
+                  </w:rPr>
+                  <w:t>4</w:t>
+                </w:r>
+                <w:r>
+                  <w:rPr>
+                    <w:noProof/>
+                    <w:webHidden/>
+                  </w:rPr>
+                  <w:fldChar w:fldCharType="end"/>
+                </w:r>
+              </w:hyperlink>
+            </w:p>
+            <w:p>
+              <w:pPr>
+                <w:pStyle w:val="TOC3"/>
+                <w:tabs>
+                  <w:tab w:val="right" w:leader="dot" w:pos="9350"/>
+                </w:tabs>
+                <w:rPr>
+                  <w:noProof/>
+                </w:rPr>
+              </w:pPr>
+              <w:hyperlink w:anchor="_Toc73702866" w:history="1">
+                <w:r>
+                  <w:rPr>
+                    <w:rStyle w:val="Hyperlink"/>
+                    <w:noProof/>
+                  </w:rPr>
+                  <w:t>MATLAB Script</w:t>
+                </w:r>
+                <w:r>
+                  <w:rPr>
+                    <w:noProof/>
+                    <w:webHidden/>
+                  </w:rPr>
+                  <w:tab/>
+                </w:r>
+                <w:r>
+                  <w:rPr>
+                    <w:noProof/>
+                    <w:webHidden/>
+                  </w:rPr>
+                  <w:fldChar w:fldCharType="begin"/>
+                </w:r>
+                <w:r>
+                  <w:rPr>
+                    <w:noProof/>
+                    <w:webHidden/>
+                  </w:rPr>
+                  <w:instrText xml:space="preserve"> PAGEREF _Toc73702866 \h </w:instrText>
                 </w:r>
                 <w:r>
                   <w:rPr>
@@ -1105,18 +1055,17 @@
                 <w:tabs>
                   <w:tab w:val="right" w:leader="dot" w:pos="9350"/>
                 </w:tabs>
-                <w:jc w:val="both"/>
                 <w:rPr>
                   <w:noProof/>
                 </w:rPr>
               </w:pPr>
-              <w:hyperlink w:anchor="_Toc71706358" w:history="1">
+              <w:hyperlink w:anchor="_Toc73702867" w:history="1">
                 <w:r>
                   <w:rPr>
                     <w:rStyle w:val="Hyperlink"/>
                     <w:noProof/>
                   </w:rPr>
-                  <w:t>Moving Window and Concatenation</w:t>
+                  <w:t>Praat (Not on GitHub)</w:t>
                 </w:r>
                 <w:r>
                   <w:rPr>
@@ -1137,7 +1086,7 @@
                     <w:noProof/>
                     <w:webHidden/>
                   </w:rPr>
-                  <w:instrText xml:space="preserve"> PAGEREF _Toc71706358 \h </w:instrText>
+                  <w:instrText xml:space="preserve"> PAGEREF _Toc73702867 \h </w:instrText>
                 </w:r>
                 <w:r>
                   <w:rPr>
@@ -1170,16 +1119,83 @@
             </w:p>
             <w:p>
               <w:pPr>
+                <w:pStyle w:val="TOC2"/>
+                <w:tabs>
+                  <w:tab w:val="right" w:leader="dot" w:pos="9350"/>
+                </w:tabs>
+                <w:rPr>
+                  <w:noProof/>
+                </w:rPr>
+              </w:pPr>
+              <w:hyperlink w:anchor="_Toc73702868" w:history="1">
+                <w:r>
+                  <w:rPr>
+                    <w:rStyle w:val="Hyperlink"/>
+                    <w:noProof/>
+                  </w:rPr>
+                  <w:t>Moving Window and Concatenation</w:t>
+                </w:r>
+                <w:r>
+                  <w:rPr>
+                    <w:noProof/>
+                    <w:webHidden/>
+                  </w:rPr>
+                  <w:tab/>
+                </w:r>
+                <w:r>
+                  <w:rPr>
+                    <w:noProof/>
+                    <w:webHidden/>
+                  </w:rPr>
+                  <w:fldChar w:fldCharType="begin"/>
+                </w:r>
+                <w:r>
+                  <w:rPr>
+                    <w:noProof/>
+                    <w:webHidden/>
+                  </w:rPr>
+                  <w:instrText xml:space="preserve"> PAGEREF _Toc73702868 \h </w:instrText>
+                </w:r>
+                <w:r>
+                  <w:rPr>
+                    <w:noProof/>
+                    <w:webHidden/>
+                  </w:rPr>
+                </w:r>
+                <w:r>
+                  <w:rPr>
+                    <w:noProof/>
+                    <w:webHidden/>
+                  </w:rPr>
+                  <w:fldChar w:fldCharType="separate"/>
+                </w:r>
+                <w:r>
+                  <w:rPr>
+                    <w:noProof/>
+                    <w:webHidden/>
+                  </w:rPr>
+                  <w:t>6</w:t>
+                </w:r>
+                <w:r>
+                  <w:rPr>
+                    <w:noProof/>
+                    <w:webHidden/>
+                  </w:rPr>
+                  <w:fldChar w:fldCharType="end"/>
+                </w:r>
+              </w:hyperlink>
+            </w:p>
+            <w:p>
+              <w:pPr>
                 <w:pStyle w:val="TOC3"/>
                 <w:tabs>
                   <w:tab w:val="right" w:leader="dot" w:pos="9350"/>
                 </w:tabs>
-                <w:jc w:val="both"/>
                 <w:rPr>
                   <w:noProof/>
                 </w:rPr>
               </w:pPr>
-              <w:hyperlink w:anchor="_Toc71706359" w:history="1">
+              <w:hyperlink w:anchor="_Toc73702869" w:history="1">
                 <w:r>
                   <w:rPr>
                     <w:rStyle w:val="Hyperlink"/>
@@ -1206,7 +1222,7 @@
                     <w:noProof/>
                     <w:webHidden/>
                   </w:rPr>
-                  <w:instrText xml:space="preserve"> PAGEREF _Toc71706359 \h </w:instrText>
+                  <w:instrText xml:space="preserve"> PAGEREF _Toc73702869 \h </w:instrText>
                 </w:r>
                 <w:r>
                   <w:rPr>
@@ -1226,7 +1242,7 @@
                     <w:noProof/>
                     <w:webHidden/>
                   </w:rPr>
-                  <w:t>5</w:t>
+                  <w:t>6</w:t>
                 </w:r>
                 <w:r>
                   <w:rPr>
@@ -1243,12 +1259,11 @@
                 <w:tabs>
                   <w:tab w:val="right" w:leader="dot" w:pos="9350"/>
                 </w:tabs>
-                <w:jc w:val="both"/>
                 <w:rPr>
                   <w:noProof/>
                 </w:rPr>
               </w:pPr>
-              <w:hyperlink w:anchor="_Toc71706360" w:history="1">
+              <w:hyperlink w:anchor="_Toc73702870" w:history="1">
                 <w:r>
                   <w:rPr>
                     <w:rStyle w:val="Hyperlink"/>
@@ -1275,7 +1290,7 @@
                     <w:noProof/>
                     <w:webHidden/>
                   </w:rPr>
-                  <w:instrText xml:space="preserve"> PAGEREF _Toc71706360 \h </w:instrText>
+                  <w:instrText xml:space="preserve"> PAGEREF _Toc73702870 \h </w:instrText>
                 </w:r>
                 <w:r>
                   <w:rPr>
@@ -1312,12 +1327,11 @@
                 <w:tabs>
                   <w:tab w:val="right" w:leader="dot" w:pos="9350"/>
                 </w:tabs>
-                <w:jc w:val="both"/>
                 <w:rPr>
                   <w:noProof/>
                 </w:rPr>
               </w:pPr>
-              <w:hyperlink w:anchor="_Toc71706361" w:history="1">
+              <w:hyperlink w:anchor="_Toc73702871" w:history="1">
                 <w:r>
                   <w:rPr>
                     <w:rStyle w:val="Hyperlink"/>
@@ -1344,7 +1358,7 @@
                     <w:noProof/>
                     <w:webHidden/>
                   </w:rPr>
-                  <w:instrText xml:space="preserve"> PAGEREF _Toc71706361 \h </w:instrText>
+                  <w:instrText xml:space="preserve"> PAGEREF _Toc73702871 \h </w:instrText>
                 </w:r>
                 <w:r>
                   <w:rPr>
@@ -1381,12 +1395,11 @@
                 <w:tabs>
                   <w:tab w:val="right" w:leader="dot" w:pos="9350"/>
                 </w:tabs>
-                <w:jc w:val="both"/>
                 <w:rPr>
                   <w:noProof/>
                 </w:rPr>
               </w:pPr>
-              <w:hyperlink w:anchor="_Toc71706362" w:history="1">
+              <w:hyperlink w:anchor="_Toc73702872" w:history="1">
                 <w:r>
                   <w:rPr>
                     <w:rStyle w:val="Hyperlink"/>
@@ -1413,7 +1426,7 @@
                     <w:noProof/>
                     <w:webHidden/>
                   </w:rPr>
-                  <w:instrText xml:space="preserve"> PAGEREF _Toc71706362 \h </w:instrText>
+                  <w:instrText xml:space="preserve"> PAGEREF _Toc73702872 \h </w:instrText>
                 </w:r>
                 <w:r>
                   <w:rPr>
@@ -1484,7 +1497,6 @@
           <w:szCs w:val="32"/>
         </w:rPr>
       </w:pPr>
-      <w:bookmarkStart w:id="0" w:name="_Toc71706352"/>
       <w:r>
         <w:br w:type="page"/>
       </w:r>
@@ -1495,6 +1507,7 @@
         <w:spacing w:line="276" w:lineRule="auto"/>
         <w:jc w:val="both"/>
       </w:pPr>
+      <w:bookmarkStart w:id="0" w:name="_Toc73702862"/>
       <w:r>
         <w:lastRenderedPageBreak/>
         <w:t>Spectrum Convergence Ratio (SCR)</w:t>
@@ -1986,7 +1999,7 @@
         <w:spacing w:line="276" w:lineRule="auto"/>
         <w:jc w:val="both"/>
       </w:pPr>
-      <w:bookmarkStart w:id="1" w:name="_Toc71706353"/>
+      <w:bookmarkStart w:id="1" w:name="_Toc73702863"/>
       <w:r>
         <w:lastRenderedPageBreak/>
         <w:t>Rate of Divergence (ROD)</w:t>
@@ -2415,15 +2428,7 @@
         <w:jc w:val="both"/>
       </w:pPr>
       <w:r>
-        <w:t>Delete any .</w:t>
-      </w:r>
-      <w:proofErr w:type="spellStart"/>
-      <w:r>
-        <w:t>dat</w:t>
-      </w:r>
-      <w:proofErr w:type="spellEnd"/>
-      <w:r>
-        <w:t xml:space="preserve"> files that are still there or move them into </w:t>
+        <w:t xml:space="preserve">Delete any .dat files that are still there or move them into </w:t>
       </w:r>
       <w:r>
         <w:t>different</w:t>
@@ -2710,7 +2715,7 @@
         <w:spacing w:line="276" w:lineRule="auto"/>
         <w:jc w:val="both"/>
       </w:pPr>
-      <w:bookmarkStart w:id="2" w:name="_Toc71706354"/>
+      <w:bookmarkStart w:id="2" w:name="_Toc73702864"/>
       <w:r>
         <w:t>Jitter &amp; Shimmer</w:t>
       </w:r>
@@ -2722,7 +2727,7 @@
         <w:spacing w:line="276" w:lineRule="auto"/>
         <w:jc w:val="both"/>
       </w:pPr>
-      <w:bookmarkStart w:id="3" w:name="_Toc71706355"/>
+      <w:bookmarkStart w:id="3" w:name="_Toc73702865"/>
       <w:r>
         <w:t>TF32</w:t>
       </w:r>
@@ -2814,15 +2819,7 @@
         <w:t>you are</w:t>
       </w:r>
       <w:r>
-        <w:t xml:space="preserve"> analyzing multiple files in one folder, you can just use the Next/</w:t>
-      </w:r>
-      <w:proofErr w:type="spellStart"/>
-      <w:r>
-        <w:t>Prev</w:t>
-      </w:r>
-      <w:proofErr w:type="spellEnd"/>
-      <w:r>
-        <w:t xml:space="preserve"> buttons in the main window to move between </w:t>
+        <w:t xml:space="preserve"> analyzing multiple files in one folder, you can just use the Next/Prev buttons in the main window to move between </w:t>
       </w:r>
       <w:r>
         <w:t>samples.</w:t>
@@ -2837,7 +2834,7 @@
         <w:spacing w:line="276" w:lineRule="auto"/>
         <w:jc w:val="both"/>
       </w:pPr>
-      <w:bookmarkStart w:id="4" w:name="_Toc71706356"/>
+      <w:bookmarkStart w:id="4" w:name="_Toc73702866"/>
       <w:r>
         <w:t>MATLAB Script</w:t>
       </w:r>
@@ -3213,7 +3210,7 @@
         <w:spacing w:line="276" w:lineRule="auto"/>
         <w:jc w:val="both"/>
       </w:pPr>
-      <w:bookmarkStart w:id="5" w:name="_Toc71706357"/>
+      <w:bookmarkStart w:id="5" w:name="_Toc73702867"/>
       <w:r>
         <w:lastRenderedPageBreak/>
         <w:t>Praat</w:t>
@@ -3464,7 +3461,7 @@
         <w:spacing w:line="276" w:lineRule="auto"/>
         <w:jc w:val="both"/>
       </w:pPr>
-      <w:bookmarkStart w:id="6" w:name="_Toc71706358"/>
+      <w:bookmarkStart w:id="6" w:name="_Toc73702868"/>
       <w:r>
         <w:lastRenderedPageBreak/>
         <w:t>Moving Window and Concatenation</w:t>
@@ -3476,7 +3473,7 @@
         <w:pStyle w:val="Heading3"/>
         <w:jc w:val="both"/>
       </w:pPr>
-      <w:bookmarkStart w:id="7" w:name="_Toc71706359"/>
+      <w:bookmarkStart w:id="7" w:name="_Toc73702869"/>
       <w:r>
         <w:t>MATLAB Version</w:t>
       </w:r>
@@ -3488,34 +3485,79 @@
         <w:jc w:val="both"/>
       </w:pPr>
       <w:r>
-        <w:t xml:space="preserve">The moving window program is for splitting up a voice sample into multiple short, overlapping segments. Then each fragment can be analyzed separately to determine which portion of the sample is the “least perturbed” (instructions for this below). This is a useful method for choosing a portion of a longer vowel sample, because it increases consistency between subjects compared to subjectively choosing some portion. </w:t>
-      </w:r>
-    </w:p>
-    <w:p>
-      <w:pPr>
-        <w:spacing w:after="0" w:line="276" w:lineRule="auto"/>
-        <w:jc w:val="both"/>
-      </w:pPr>
-    </w:p>
-    <w:p>
-      <w:pPr>
-        <w:spacing w:after="0" w:line="276" w:lineRule="auto"/>
-        <w:jc w:val="both"/>
-      </w:pPr>
-      <w:r>
-        <w:t xml:space="preserve">Runs </w:t>
-      </w:r>
-      <w:r>
-        <w:t>in</w:t>
+        <w:t>Main File:</w:t>
+      </w:r>
+    </w:p>
+    <w:p>
+      <w:pPr>
+        <w:pStyle w:val="ListParagraph"/>
+        <w:numPr>
+          <w:ilvl w:val="0"/>
+          <w:numId w:val="26"/>
+        </w:numPr>
+        <w:spacing w:after="0" w:line="276" w:lineRule="auto"/>
+        <w:jc w:val="both"/>
+      </w:pPr>
+      <w:r>
+        <w:rPr>
+          <w:i/>
+          <w:iCs/>
+        </w:rPr>
+        <w:t>wavCapture.m</w:t>
+      </w:r>
+    </w:p>
+    <w:p>
+      <w:pPr>
+        <w:spacing w:after="0" w:line="276" w:lineRule="auto"/>
+        <w:jc w:val="both"/>
+      </w:pPr>
+    </w:p>
+    <w:p>
+      <w:pPr>
+        <w:spacing w:after="0" w:line="276" w:lineRule="auto"/>
+        <w:jc w:val="both"/>
+      </w:pPr>
+      <w:r>
+        <w:t>Instructions</w:t>
+      </w:r>
+    </w:p>
+    <w:p>
+      <w:pPr>
+        <w:pStyle w:val="ListParagraph"/>
+        <w:numPr>
+          <w:ilvl w:val="0"/>
+          <w:numId w:val="27"/>
+        </w:numPr>
+        <w:spacing w:after="0" w:line="276" w:lineRule="auto"/>
+        <w:jc w:val="both"/>
+      </w:pPr>
+      <w:r>
+        <w:t xml:space="preserve">Right-click </w:t>
+      </w:r>
+      <w:r>
+        <w:rPr>
+          <w:i/>
+          <w:iCs/>
+        </w:rPr>
+        <w:t>wavCapture.m</w:t>
       </w:r>
       <w:r>
         <w:t xml:space="preserve"> </w:t>
       </w:r>
       <w:r>
-        <w:t>MATLAB</w:t>
-      </w:r>
-      <w:r>
-        <w:t xml:space="preserve"> R2013b</w:t>
+        <w:t>and select</w:t>
+      </w:r>
+      <w:r>
+        <w:t xml:space="preserve"> </w:t>
+      </w:r>
+      <w:r>
+        <w:t>‘</w:t>
+      </w:r>
+      <w:r>
+        <w:t>open with MATLAB R2013b</w:t>
+      </w:r>
+      <w:r>
+        <w:t>’.</w:t>
       </w:r>
     </w:p>
     <w:p>
@@ -3523,71 +3565,26 @@
         <w:pStyle w:val="ListParagraph"/>
         <w:numPr>
           <w:ilvl w:val="0"/>
-          <w:numId w:val="2"/>
-        </w:numPr>
-        <w:spacing w:after="0" w:line="276" w:lineRule="auto"/>
-        <w:jc w:val="both"/>
-      </w:pPr>
-      <w:r>
-        <w:t xml:space="preserve">All files are on the ‘Moving Window’ CD (ask Lab Manager for it); File path: E: Acoustic &gt; Moving window program &gt; </w:t>
-      </w:r>
-      <w:proofErr w:type="spellStart"/>
-      <w:r>
-        <w:t>wavCapture.m</w:t>
-      </w:r>
-      <w:proofErr w:type="spellEnd"/>
-      <w:r>
-        <w:t xml:space="preserve"> (make sure to right click &gt; open with </w:t>
-      </w:r>
-      <w:r>
-        <w:t>MATLAB</w:t>
-      </w:r>
-      <w:r>
-        <w:t xml:space="preserve"> R2013b)</w:t>
-      </w:r>
-    </w:p>
-    <w:p>
-      <w:pPr>
-        <w:spacing w:after="0" w:line="276" w:lineRule="auto"/>
-        <w:jc w:val="both"/>
-      </w:pPr>
-    </w:p>
-    <w:p>
-      <w:pPr>
-        <w:spacing w:after="0" w:line="276" w:lineRule="auto"/>
-        <w:jc w:val="both"/>
-      </w:pPr>
-      <w:r>
-        <w:t>Instructions</w:t>
-      </w:r>
-    </w:p>
-    <w:p>
-      <w:pPr>
-        <w:pStyle w:val="ListParagraph"/>
-        <w:numPr>
-          <w:ilvl w:val="0"/>
-          <w:numId w:val="8"/>
-        </w:numPr>
-        <w:spacing w:after="0" w:line="276" w:lineRule="auto"/>
-        <w:jc w:val="both"/>
-      </w:pPr>
-      <w:r>
-        <w:t xml:space="preserve">When you open the </w:t>
-      </w:r>
-      <w:r>
-        <w:t>MATLAB</w:t>
-      </w:r>
-      <w:r>
-        <w:t xml:space="preserve"> file, click ‘Run’ and the wavCapture window should open </w:t>
-      </w:r>
+          <w:numId w:val="27"/>
+        </w:numPr>
+        <w:spacing w:after="0" w:line="276" w:lineRule="auto"/>
+      </w:pPr>
       <w:r>
         <w:rPr>
           <w:noProof/>
         </w:rPr>
         <w:drawing>
-          <wp:inline distT="0" distB="0" distL="0" distR="0" wp14:anchorId="3070D71C" wp14:editId="73F926EF">
-            <wp:extent cx="3613152" cy="2997835"/>
-            <wp:effectExtent l="0" t="0" r="6350" b="0"/>
+          <wp:anchor distT="0" distB="0" distL="114300" distR="114300" simplePos="0" relativeHeight="251661312" behindDoc="0" locked="0" layoutInCell="1" allowOverlap="1" wp14:anchorId="3070D71C" wp14:editId="088C9A9F">
+            <wp:simplePos x="0" y="0"/>
+            <wp:positionH relativeFrom="margin">
+              <wp:posOffset>2417445</wp:posOffset>
+            </wp:positionH>
+            <wp:positionV relativeFrom="paragraph">
+              <wp:posOffset>26670</wp:posOffset>
+            </wp:positionV>
+            <wp:extent cx="3516630" cy="2917825"/>
+            <wp:effectExtent l="0" t="0" r="7620" b="0"/>
+            <wp:wrapSquare wrapText="bothSides"/>
             <wp:docPr id="2" name="Picture 2"/>
             <wp:cNvGraphicFramePr>
               <a:graphicFrameLocks xmlns:a="http://schemas.openxmlformats.org/drawingml/2006/main" noChangeAspect="1"/>
@@ -3600,7 +3597,13 @@
                     <pic:cNvPicPr/>
                   </pic:nvPicPr>
                   <pic:blipFill>
-                    <a:blip r:embed="rId9"/>
+                    <a:blip r:embed="rId9">
+                      <a:extLst>
+                        <a:ext uri="{28A0092B-C50C-407E-A947-70E740481C1C}">
+                          <a14:useLocalDpi xmlns:a14="http://schemas.microsoft.com/office/drawing/2010/main" val="0"/>
+                        </a:ext>
+                      </a:extLst>
+                    </a:blip>
                     <a:stretch>
                       <a:fillRect/>
                     </a:stretch>
@@ -3608,7 +3611,7 @@
                   <pic:spPr>
                     <a:xfrm>
                       <a:off x="0" y="0"/>
-                      <a:ext cx="3616933" cy="3000972"/>
+                      <a:ext cx="3516630" cy="2917825"/>
                     </a:xfrm>
                     <a:prstGeom prst="rect">
                       <a:avLst/>
@@ -3617,16 +3620,34 @@
                 </pic:pic>
               </a:graphicData>
             </a:graphic>
-          </wp:inline>
+            <wp14:sizeRelH relativeFrom="margin">
+              <wp14:pctWidth>0</wp14:pctWidth>
+            </wp14:sizeRelH>
+            <wp14:sizeRelV relativeFrom="margin">
+              <wp14:pctHeight>0</wp14:pctHeight>
+            </wp14:sizeRelV>
+          </wp:anchor>
         </w:drawing>
       </w:r>
+      <w:r>
+        <w:t>C</w:t>
+      </w:r>
+      <w:r>
+        <w:t xml:space="preserve">lick ‘Run’ and the wavCapture window should </w:t>
+      </w:r>
+      <w:r>
+        <w:t>open.</w:t>
+      </w:r>
+      <w:r>
+        <w:t xml:space="preserve"> </w:t>
+      </w:r>
     </w:p>
     <w:p>
       <w:pPr>
         <w:pStyle w:val="ListParagraph"/>
         <w:numPr>
           <w:ilvl w:val="0"/>
-          <w:numId w:val="8"/>
+          <w:numId w:val="27"/>
         </w:numPr>
         <w:spacing w:after="0" w:line="276" w:lineRule="auto"/>
         <w:jc w:val="both"/>
@@ -3649,7 +3670,7 @@
         <w:pStyle w:val="ListParagraph"/>
         <w:numPr>
           <w:ilvl w:val="0"/>
-          <w:numId w:val="8"/>
+          <w:numId w:val="27"/>
         </w:numPr>
         <w:spacing w:after="0" w:line="276" w:lineRule="auto"/>
         <w:jc w:val="both"/>
@@ -3666,7 +3687,7 @@
         <w:pStyle w:val="ListParagraph"/>
         <w:numPr>
           <w:ilvl w:val="0"/>
-          <w:numId w:val="8"/>
+          <w:numId w:val="27"/>
         </w:numPr>
         <w:spacing w:after="0" w:line="276" w:lineRule="auto"/>
         <w:jc w:val="both"/>
@@ -3683,7 +3704,7 @@
         <w:pStyle w:val="ListParagraph"/>
         <w:numPr>
           <w:ilvl w:val="0"/>
-          <w:numId w:val="8"/>
+          <w:numId w:val="27"/>
         </w:numPr>
         <w:spacing w:after="0" w:line="276" w:lineRule="auto"/>
         <w:jc w:val="both"/>
@@ -3706,7 +3727,7 @@
         <w:pStyle w:val="ListParagraph"/>
         <w:numPr>
           <w:ilvl w:val="0"/>
-          <w:numId w:val="8"/>
+          <w:numId w:val="27"/>
         </w:numPr>
         <w:spacing w:after="0" w:line="276" w:lineRule="auto"/>
         <w:jc w:val="both"/>
@@ -3720,7 +3741,7 @@
         <w:pStyle w:val="ListParagraph"/>
         <w:numPr>
           <w:ilvl w:val="1"/>
-          <w:numId w:val="8"/>
+          <w:numId w:val="27"/>
         </w:numPr>
         <w:spacing w:after="0" w:line="276" w:lineRule="auto"/>
         <w:jc w:val="both"/>
@@ -3743,7 +3764,7 @@
         <w:pStyle w:val="ListParagraph"/>
         <w:numPr>
           <w:ilvl w:val="1"/>
-          <w:numId w:val="8"/>
+          <w:numId w:val="27"/>
         </w:numPr>
         <w:spacing w:after="0" w:line="276" w:lineRule="auto"/>
         <w:jc w:val="both"/>
@@ -3755,11 +3776,7 @@
         <w:t>e.g.,</w:t>
       </w:r>
       <w:r>
-        <w:t xml:space="preserve"> low NEDR is </w:t>
-      </w:r>
-      <w:r>
-        <w:lastRenderedPageBreak/>
-        <w:t xml:space="preserve">ranked low because it should increase as the voice becomes more disordered. High SCR is ranked low because the opposite trend from NEDR is observed). </w:t>
+        <w:t xml:space="preserve"> low NEDR is ranked low because it should increase as the voice becomes more disordered. High SCR is ranked low because the opposite trend from NEDR is observed). </w:t>
       </w:r>
     </w:p>
     <w:p>
@@ -3767,7 +3784,7 @@
         <w:pStyle w:val="ListParagraph"/>
         <w:numPr>
           <w:ilvl w:val="1"/>
-          <w:numId w:val="8"/>
+          <w:numId w:val="27"/>
         </w:numPr>
         <w:spacing w:after="0" w:line="276" w:lineRule="auto"/>
         <w:jc w:val="both"/>
@@ -3786,63 +3803,51 @@
       <w:pPr>
         <w:pStyle w:val="Heading3"/>
         <w:jc w:val="both"/>
+      </w:pPr>
+      <w:bookmarkStart w:id="8" w:name="_Toc73702870"/>
+      <w:r>
+        <w:t>LabVIEW Version</w:t>
+      </w:r>
+      <w:bookmarkEnd w:id="8"/>
+    </w:p>
+    <w:p>
+      <w:pPr>
+        <w:pStyle w:val="ListParagraph"/>
+        <w:numPr>
+          <w:ilvl w:val="0"/>
+          <w:numId w:val="29"/>
+        </w:numPr>
         <w:rPr>
           <w:sz w:val="32"/>
           <w:szCs w:val="32"/>
         </w:rPr>
       </w:pPr>
-      <w:bookmarkStart w:id="8" w:name="_Toc71706360"/>
-      <w:r>
-        <w:t>LabVIEW Version</w:t>
-      </w:r>
-      <w:bookmarkEnd w:id="8"/>
-      <w:r>
-        <w:br w:type="page"/>
-      </w:r>
-    </w:p>
-    <w:p>
-      <w:pPr>
-        <w:pStyle w:val="Heading2"/>
-        <w:spacing w:line="276" w:lineRule="auto"/>
-        <w:jc w:val="both"/>
-      </w:pPr>
-      <w:bookmarkStart w:id="9" w:name="_Toc71706361"/>
-      <w:r>
-        <w:lastRenderedPageBreak/>
-        <w:t>D2 &amp; K2</w:t>
-      </w:r>
-      <w:bookmarkEnd w:id="9"/>
-    </w:p>
-    <w:p>
-      <w:pPr>
-        <w:spacing w:after="0" w:line="276" w:lineRule="auto"/>
-        <w:jc w:val="both"/>
-      </w:pPr>
-      <w:r>
-        <w:rPr>
-          <w:b/>
-          <w:bCs/>
-          <w:u w:val="single"/>
-        </w:rPr>
-        <w:t>DISCLAIMER:</w:t>
-      </w:r>
-      <w:r>
-        <w:t xml:space="preserve"> The main script has not undergone thorough testing as of this writing. It is only loosely based on the original. Austin cobbled it together from parts of the 2011 version and some functions that are only in newer versions of MATLAB. The results for D2 seem reasonable but have not been compared against previous analysis. The K2 part of the script is unchanged from the original.</w:t>
-      </w:r>
-    </w:p>
-    <w:p>
-      <w:pPr>
-        <w:spacing w:after="0" w:line="276" w:lineRule="auto"/>
-        <w:jc w:val="both"/>
-      </w:pPr>
-    </w:p>
-    <w:p>
-      <w:pPr>
-        <w:spacing w:after="0" w:line="276" w:lineRule="auto"/>
-        <w:jc w:val="both"/>
-      </w:pPr>
-      <w:r>
-        <w:t>Main File:</w:t>
+      <w:r>
+        <w:t>Open a version of the program, the installed version will be easiest.</w:t>
+      </w:r>
+    </w:p>
+    <w:p>
+      <w:pPr>
+        <w:pStyle w:val="ListParagraph"/>
+        <w:numPr>
+          <w:ilvl w:val="1"/>
+          <w:numId w:val="29"/>
+        </w:numPr>
+        <w:rPr>
+          <w:rFonts w:cstheme="minorHAnsi"/>
+        </w:rPr>
+      </w:pPr>
+      <w:r>
+        <w:rPr>
+          <w:rFonts w:cstheme="minorHAnsi"/>
+        </w:rPr>
+        <w:t>Onl</w:t>
+      </w:r>
+      <w:r>
+        <w:rPr>
+          <w:rFonts w:cstheme="minorHAnsi"/>
+        </w:rPr>
+        <w:t>y open the LabVIEW project if you know what you are doing.</w:t>
       </w:r>
     </w:p>
     <w:p>
@@ -3850,43 +3855,17 @@
         <w:pStyle w:val="ListParagraph"/>
         <w:numPr>
           <w:ilvl w:val="0"/>
-          <w:numId w:val="10"/>
-        </w:numPr>
-        <w:spacing w:after="0" w:line="276" w:lineRule="auto"/>
-        <w:jc w:val="both"/>
-        <w:rPr>
-          <w:i/>
-          <w:iCs/>
-        </w:rPr>
-      </w:pPr>
-      <w:r>
-        <w:rPr>
-          <w:i/>
-          <w:iCs/>
-        </w:rPr>
-        <w:t>D2K2</w:t>
-      </w:r>
-      <w:r>
-        <w:rPr>
-          <w:i/>
-          <w:iCs/>
-        </w:rPr>
-        <w:t>.m</w:t>
-      </w:r>
-    </w:p>
-    <w:p>
-      <w:pPr>
-        <w:spacing w:after="0" w:line="276" w:lineRule="auto"/>
-        <w:jc w:val="both"/>
-      </w:pPr>
-    </w:p>
-    <w:p>
-      <w:pPr>
-        <w:spacing w:after="0" w:line="276" w:lineRule="auto"/>
-        <w:jc w:val="both"/>
-      </w:pPr>
-      <w:r>
-        <w:t>Other Required Files:</w:t>
+          <w:numId w:val="29"/>
+        </w:numPr>
+        <w:rPr>
+          <w:rFonts w:cstheme="minorHAnsi"/>
+        </w:rPr>
+      </w:pPr>
+      <w:r>
+        <w:rPr>
+          <w:rFonts w:cstheme="minorHAnsi"/>
+        </w:rPr>
+        <w:t>Click the “Open” button.</w:t>
       </w:r>
     </w:p>
     <w:p>
@@ -3894,275 +3873,57 @@
         <w:pStyle w:val="ListParagraph"/>
         <w:numPr>
           <w:ilvl w:val="0"/>
-          <w:numId w:val="10"/>
-        </w:numPr>
-        <w:spacing w:after="0" w:line="276" w:lineRule="auto"/>
-        <w:jc w:val="both"/>
-      </w:pPr>
-      <w:proofErr w:type="spellStart"/>
-      <w:r>
-        <w:rPr>
-          <w:i/>
-          <w:iCs/>
-        </w:rPr>
-        <w:t>ComputeSlope.m</w:t>
-      </w:r>
-      <w:proofErr w:type="spellEnd"/>
+          <w:numId w:val="29"/>
+        </w:numPr>
+        <w:rPr>
+          <w:rFonts w:cstheme="minorHAnsi"/>
+        </w:rPr>
+      </w:pPr>
+      <w:r>
+        <w:rPr>
+          <w:rFonts w:cstheme="minorHAnsi"/>
+        </w:rPr>
+        <w:t>Select a wav file.</w:t>
+      </w:r>
     </w:p>
     <w:p>
       <w:pPr>
         <w:pStyle w:val="ListParagraph"/>
         <w:numPr>
           <w:ilvl w:val="0"/>
-          <w:numId w:val="10"/>
-        </w:numPr>
-        <w:spacing w:after="0" w:line="276" w:lineRule="auto"/>
-        <w:jc w:val="both"/>
-        <w:rPr>
-          <w:i/>
-          <w:iCs/>
-        </w:rPr>
-      </w:pPr>
-      <w:proofErr w:type="spellStart"/>
-      <w:r>
-        <w:rPr>
-          <w:i/>
-          <w:iCs/>
-        </w:rPr>
-        <w:t>genKq.m</w:t>
-      </w:r>
-      <w:proofErr w:type="spellEnd"/>
+          <w:numId w:val="29"/>
+        </w:numPr>
+        <w:rPr>
+          <w:rFonts w:cstheme="minorHAnsi"/>
+        </w:rPr>
+      </w:pPr>
+      <w:r>
+        <w:rPr>
+          <w:rFonts w:cstheme="minorHAnsi"/>
+        </w:rPr>
+        <w:t>Click the “Segment” button.</w:t>
+      </w:r>
     </w:p>
     <w:p>
       <w:pPr>
         <w:pStyle w:val="ListParagraph"/>
         <w:numPr>
           <w:ilvl w:val="0"/>
-          <w:numId w:val="10"/>
-        </w:numPr>
-        <w:spacing w:after="0" w:line="276" w:lineRule="auto"/>
-        <w:jc w:val="both"/>
-        <w:rPr>
-          <w:i/>
-          <w:iCs/>
-        </w:rPr>
-      </w:pPr>
-      <w:proofErr w:type="spellStart"/>
-      <w:r>
-        <w:rPr>
-          <w:i/>
-          <w:iCs/>
-        </w:rPr>
-        <w:t>randref.m</w:t>
-      </w:r>
-      <w:proofErr w:type="spellEnd"/>
-    </w:p>
-    <w:p>
-      <w:pPr>
-        <w:pStyle w:val="ListParagraph"/>
-        <w:numPr>
-          <w:ilvl w:val="0"/>
-          <w:numId w:val="10"/>
-        </w:numPr>
-        <w:spacing w:after="0" w:line="276" w:lineRule="auto"/>
-        <w:jc w:val="both"/>
-        <w:rPr>
-          <w:i/>
-          <w:iCs/>
-        </w:rPr>
-      </w:pPr>
-      <w:r>
-        <w:rPr>
-          <w:i/>
-          <w:iCs/>
-        </w:rPr>
-        <w:t>genDimension.mexw64</w:t>
-      </w:r>
-    </w:p>
-    <w:p>
-      <w:pPr>
-        <w:pStyle w:val="ListParagraph"/>
-        <w:numPr>
-          <w:ilvl w:val="0"/>
-          <w:numId w:val="10"/>
-        </w:numPr>
-        <w:spacing w:after="0" w:line="276" w:lineRule="auto"/>
-        <w:jc w:val="both"/>
-        <w:rPr>
-          <w:i/>
-          <w:iCs/>
-        </w:rPr>
-      </w:pPr>
-      <w:r>
-        <w:rPr>
-          <w:i/>
-          <w:iCs/>
-        </w:rPr>
-        <w:t>maxPCorr.mexw64</w:t>
-      </w:r>
-    </w:p>
-    <w:p>
-      <w:pPr>
-        <w:pStyle w:val="ListParagraph"/>
-        <w:numPr>
-          <w:ilvl w:val="0"/>
-          <w:numId w:val="10"/>
-        </w:numPr>
-        <w:spacing w:after="0" w:line="276" w:lineRule="auto"/>
-        <w:jc w:val="both"/>
-        <w:rPr>
-          <w:i/>
-          <w:iCs/>
-        </w:rPr>
-      </w:pPr>
-      <w:r>
-        <w:rPr>
-          <w:i/>
-          <w:iCs/>
-        </w:rPr>
-        <w:t>minPCorr.mexw64</w:t>
-      </w:r>
-    </w:p>
-    <w:p>
-      <w:pPr>
-        <w:spacing w:after="0" w:line="276" w:lineRule="auto"/>
-        <w:jc w:val="both"/>
-        <w:rPr>
-          <w:i/>
-          <w:iCs/>
-        </w:rPr>
-      </w:pPr>
-    </w:p>
-    <w:p>
-      <w:pPr>
-        <w:spacing w:after="0" w:line="276" w:lineRule="auto"/>
-        <w:jc w:val="both"/>
-      </w:pPr>
-      <w:r>
-        <w:t>Other MATLAB Requirements:</w:t>
-      </w:r>
-    </w:p>
-    <w:p>
-      <w:pPr>
-        <w:pStyle w:val="ListParagraph"/>
-        <w:numPr>
-          <w:ilvl w:val="0"/>
-          <w:numId w:val="16"/>
-        </w:numPr>
-        <w:spacing w:after="0" w:line="276" w:lineRule="auto"/>
-        <w:jc w:val="both"/>
-      </w:pPr>
-      <w:r>
-        <w:t>Signal Processing Toolbox</w:t>
-      </w:r>
-    </w:p>
-    <w:p>
-      <w:pPr>
-        <w:pStyle w:val="ListParagraph"/>
-        <w:numPr>
-          <w:ilvl w:val="0"/>
-          <w:numId w:val="16"/>
-        </w:numPr>
-        <w:spacing w:after="0" w:line="276" w:lineRule="auto"/>
-        <w:jc w:val="both"/>
-      </w:pPr>
-      <w:r>
-        <w:t>Statistics and Machine Learning Toolbox</w:t>
-      </w:r>
-    </w:p>
-    <w:p>
-      <w:pPr>
-        <w:pStyle w:val="ListParagraph"/>
-        <w:numPr>
-          <w:ilvl w:val="0"/>
-          <w:numId w:val="16"/>
-        </w:numPr>
-        <w:spacing w:after="0" w:line="276" w:lineRule="auto"/>
-        <w:jc w:val="both"/>
-      </w:pPr>
-      <w:r>
-        <w:t>System Identification Toolbox</w:t>
-      </w:r>
-    </w:p>
-    <w:p>
-      <w:pPr>
-        <w:pStyle w:val="ListParagraph"/>
-        <w:numPr>
-          <w:ilvl w:val="0"/>
-          <w:numId w:val="16"/>
-        </w:numPr>
-        <w:spacing w:after="0" w:line="276" w:lineRule="auto"/>
-        <w:jc w:val="both"/>
-      </w:pPr>
-      <w:r>
-        <w:t>Predictive Maintenance Toolbox</w:t>
-      </w:r>
-    </w:p>
-    <w:p>
-      <w:pPr>
-        <w:spacing w:after="0" w:line="276" w:lineRule="auto"/>
-        <w:jc w:val="both"/>
-      </w:pPr>
-    </w:p>
-    <w:p>
-      <w:pPr>
-        <w:spacing w:after="0" w:line="276" w:lineRule="auto"/>
-        <w:jc w:val="both"/>
-      </w:pPr>
-      <w:r>
-        <w:t>Instructions</w:t>
-      </w:r>
-    </w:p>
-    <w:p>
-      <w:pPr>
-        <w:pStyle w:val="ListParagraph"/>
-        <w:numPr>
-          <w:ilvl w:val="0"/>
-          <w:numId w:val="18"/>
-        </w:numPr>
-        <w:spacing w:after="0" w:line="276" w:lineRule="auto"/>
-        <w:jc w:val="both"/>
-      </w:pPr>
-      <w:r>
-        <w:t xml:space="preserve">Move all the wave files you want to analyze into a folder. </w:t>
-      </w:r>
-    </w:p>
-    <w:p>
-      <w:pPr>
-        <w:pStyle w:val="ListParagraph"/>
-        <w:numPr>
-          <w:ilvl w:val="0"/>
-          <w:numId w:val="18"/>
-        </w:numPr>
-        <w:spacing w:after="0" w:line="276" w:lineRule="auto"/>
-        <w:jc w:val="both"/>
-      </w:pPr>
-      <w:r>
-        <w:t xml:space="preserve">Open </w:t>
-      </w:r>
-      <w:r>
-        <w:rPr>
-          <w:i/>
-          <w:iCs/>
-        </w:rPr>
-        <w:t>D2K2.m</w:t>
-      </w:r>
-      <w:r>
-        <w:t xml:space="preserve"> </w:t>
-      </w:r>
-      <w:r>
-        <w:t>with the most up-to-date version of MATLAB available on your computer.</w:t>
-      </w:r>
-    </w:p>
-    <w:p>
-      <w:pPr>
-        <w:spacing w:after="0" w:line="276" w:lineRule="auto"/>
-        <w:jc w:val="both"/>
-      </w:pPr>
-    </w:p>
-    <w:p>
-      <w:pPr>
-        <w:jc w:val="both"/>
+          <w:numId w:val="29"/>
+        </w:numPr>
+        <w:rPr>
+          <w:rFonts w:cstheme="minorHAnsi"/>
+        </w:rPr>
+      </w:pPr>
+      <w:r>
+        <w:rPr>
+          <w:rFonts w:cstheme="minorHAnsi"/>
+        </w:rPr>
+        <w:t>All done!</w:t>
+      </w:r>
+    </w:p>
+    <w:p>
+      <w:pPr>
         <w:rPr>
           <w:rFonts w:asciiTheme="majorHAnsi" w:eastAsiaTheme="majorEastAsia" w:hAnsiTheme="majorHAnsi" w:cstheme="majorBidi"/>
           <w:color w:val="7B230B" w:themeColor="accent1" w:themeShade="BF"/>
@@ -4170,16 +3931,593 @@
           <w:szCs w:val="32"/>
         </w:rPr>
       </w:pPr>
-      <w:r>
-        <w:br w:type="page"/>
-      </w:r>
     </w:p>
     <w:p>
       <w:pPr>
         <w:pStyle w:val="Heading2"/>
-        <w:jc w:val="both"/>
-      </w:pPr>
-      <w:bookmarkStart w:id="10" w:name="_Toc71706362"/>
+        <w:spacing w:line="276" w:lineRule="auto"/>
+        <w:jc w:val="both"/>
+      </w:pPr>
+      <w:bookmarkStart w:id="9" w:name="_Toc73702871"/>
+      <w:r>
+        <w:lastRenderedPageBreak/>
+        <w:t>D2 &amp; K2</w:t>
+      </w:r>
+      <w:bookmarkEnd w:id="9"/>
+    </w:p>
+    <w:p>
+      <w:pPr>
+        <w:spacing w:after="0" w:line="276" w:lineRule="auto"/>
+        <w:jc w:val="both"/>
+      </w:pPr>
+      <w:r>
+        <w:rPr>
+          <w:b/>
+          <w:bCs/>
+          <w:u w:val="single"/>
+        </w:rPr>
+        <w:t>DISCLAIMER:</w:t>
+      </w:r>
+      <w:r>
+        <w:t xml:space="preserve"> The main script has not undergone thorough testing as of this writing. It is only loosely based on the original. Austin cobbled it together from parts of the 2011 version and some functions that are only in newer versions of MATLAB. The results for D2 seem reasonable but have not been compared against previous analysis. The K2 part of the script is unchanged from the original.</w:t>
+      </w:r>
+    </w:p>
+    <w:p>
+      <w:pPr>
+        <w:spacing w:after="0" w:line="276" w:lineRule="auto"/>
+        <w:jc w:val="both"/>
+      </w:pPr>
+    </w:p>
+    <w:p>
+      <w:pPr>
+        <w:spacing w:after="0" w:line="276" w:lineRule="auto"/>
+        <w:jc w:val="both"/>
+      </w:pPr>
+      <w:r>
+        <w:t>Main File:</w:t>
+      </w:r>
+    </w:p>
+    <w:p>
+      <w:pPr>
+        <w:pStyle w:val="ListParagraph"/>
+        <w:numPr>
+          <w:ilvl w:val="0"/>
+          <w:numId w:val="10"/>
+        </w:numPr>
+        <w:spacing w:after="0" w:line="276" w:lineRule="auto"/>
+        <w:jc w:val="both"/>
+        <w:rPr>
+          <w:i/>
+          <w:iCs/>
+        </w:rPr>
+      </w:pPr>
+      <w:r>
+        <w:rPr>
+          <w:i/>
+          <w:iCs/>
+        </w:rPr>
+        <w:t>D2K2</w:t>
+      </w:r>
+      <w:r>
+        <w:rPr>
+          <w:i/>
+          <w:iCs/>
+        </w:rPr>
+        <w:t>.m</w:t>
+      </w:r>
+    </w:p>
+    <w:p>
+      <w:pPr>
+        <w:spacing w:after="0" w:line="276" w:lineRule="auto"/>
+        <w:jc w:val="both"/>
+      </w:pPr>
+    </w:p>
+    <w:p>
+      <w:pPr>
+        <w:spacing w:after="0" w:line="276" w:lineRule="auto"/>
+        <w:jc w:val="both"/>
+      </w:pPr>
+      <w:r>
+        <w:t>Other Required Files:</w:t>
+      </w:r>
+    </w:p>
+    <w:p>
+      <w:pPr>
+        <w:pStyle w:val="ListParagraph"/>
+        <w:numPr>
+          <w:ilvl w:val="0"/>
+          <w:numId w:val="10"/>
+        </w:numPr>
+        <w:spacing w:after="0" w:line="276" w:lineRule="auto"/>
+        <w:jc w:val="both"/>
+      </w:pPr>
+      <w:r>
+        <w:rPr>
+          <w:i/>
+          <w:iCs/>
+        </w:rPr>
+        <w:t>ComputeSlope.m</w:t>
+      </w:r>
+    </w:p>
+    <w:p>
+      <w:pPr>
+        <w:pStyle w:val="ListParagraph"/>
+        <w:numPr>
+          <w:ilvl w:val="0"/>
+          <w:numId w:val="10"/>
+        </w:numPr>
+        <w:spacing w:after="0" w:line="276" w:lineRule="auto"/>
+        <w:jc w:val="both"/>
+        <w:rPr>
+          <w:i/>
+          <w:iCs/>
+        </w:rPr>
+      </w:pPr>
+      <w:r>
+        <w:rPr>
+          <w:i/>
+          <w:iCs/>
+        </w:rPr>
+        <w:t>genKq.m</w:t>
+      </w:r>
+    </w:p>
+    <w:p>
+      <w:pPr>
+        <w:pStyle w:val="ListParagraph"/>
+        <w:numPr>
+          <w:ilvl w:val="0"/>
+          <w:numId w:val="10"/>
+        </w:numPr>
+        <w:spacing w:after="0" w:line="276" w:lineRule="auto"/>
+        <w:jc w:val="both"/>
+        <w:rPr>
+          <w:i/>
+          <w:iCs/>
+        </w:rPr>
+      </w:pPr>
+      <w:r>
+        <w:rPr>
+          <w:i/>
+          <w:iCs/>
+        </w:rPr>
+        <w:t>randref.m</w:t>
+      </w:r>
+    </w:p>
+    <w:p>
+      <w:pPr>
+        <w:pStyle w:val="ListParagraph"/>
+        <w:numPr>
+          <w:ilvl w:val="0"/>
+          <w:numId w:val="10"/>
+        </w:numPr>
+        <w:spacing w:after="0" w:line="276" w:lineRule="auto"/>
+        <w:jc w:val="both"/>
+        <w:rPr>
+          <w:i/>
+          <w:iCs/>
+        </w:rPr>
+      </w:pPr>
+      <w:r>
+        <w:rPr>
+          <w:i/>
+          <w:iCs/>
+        </w:rPr>
+        <w:t>genDimension.mexw64</w:t>
+      </w:r>
+    </w:p>
+    <w:p>
+      <w:pPr>
+        <w:pStyle w:val="ListParagraph"/>
+        <w:numPr>
+          <w:ilvl w:val="0"/>
+          <w:numId w:val="10"/>
+        </w:numPr>
+        <w:spacing w:after="0" w:line="276" w:lineRule="auto"/>
+        <w:jc w:val="both"/>
+        <w:rPr>
+          <w:i/>
+          <w:iCs/>
+        </w:rPr>
+      </w:pPr>
+      <w:r>
+        <w:rPr>
+          <w:i/>
+          <w:iCs/>
+        </w:rPr>
+        <w:t>maxPCorr.mexw64</w:t>
+      </w:r>
+    </w:p>
+    <w:p>
+      <w:pPr>
+        <w:pStyle w:val="ListParagraph"/>
+        <w:numPr>
+          <w:ilvl w:val="0"/>
+          <w:numId w:val="10"/>
+        </w:numPr>
+        <w:spacing w:after="0" w:line="276" w:lineRule="auto"/>
+        <w:jc w:val="both"/>
+        <w:rPr>
+          <w:i/>
+          <w:iCs/>
+        </w:rPr>
+      </w:pPr>
+      <w:r>
+        <w:rPr>
+          <w:i/>
+          <w:iCs/>
+        </w:rPr>
+        <w:t>minPCorr.mexw64</w:t>
+      </w:r>
+    </w:p>
+    <w:p>
+      <w:pPr>
+        <w:spacing w:after="0" w:line="276" w:lineRule="auto"/>
+        <w:jc w:val="both"/>
+        <w:rPr>
+          <w:i/>
+          <w:iCs/>
+        </w:rPr>
+      </w:pPr>
+    </w:p>
+    <w:p>
+      <w:pPr>
+        <w:spacing w:after="0" w:line="276" w:lineRule="auto"/>
+        <w:jc w:val="both"/>
+      </w:pPr>
+      <w:r>
+        <w:t>Other MATLAB Requirements:</w:t>
+      </w:r>
+    </w:p>
+    <w:p>
+      <w:pPr>
+        <w:pStyle w:val="ListParagraph"/>
+        <w:numPr>
+          <w:ilvl w:val="0"/>
+          <w:numId w:val="16"/>
+        </w:numPr>
+        <w:spacing w:after="0" w:line="276" w:lineRule="auto"/>
+        <w:jc w:val="both"/>
+      </w:pPr>
+      <w:r>
+        <w:t>Signal Processing Toolbox</w:t>
+      </w:r>
+    </w:p>
+    <w:p>
+      <w:pPr>
+        <w:pStyle w:val="ListParagraph"/>
+        <w:numPr>
+          <w:ilvl w:val="0"/>
+          <w:numId w:val="16"/>
+        </w:numPr>
+        <w:spacing w:after="0" w:line="276" w:lineRule="auto"/>
+        <w:jc w:val="both"/>
+      </w:pPr>
+      <w:r>
+        <w:t>Statistics and Machine Learning Toolbox</w:t>
+      </w:r>
+    </w:p>
+    <w:p>
+      <w:pPr>
+        <w:pStyle w:val="ListParagraph"/>
+        <w:numPr>
+          <w:ilvl w:val="0"/>
+          <w:numId w:val="16"/>
+        </w:numPr>
+        <w:spacing w:after="0" w:line="276" w:lineRule="auto"/>
+        <w:jc w:val="both"/>
+      </w:pPr>
+      <w:r>
+        <w:t>System Identification Toolbox</w:t>
+      </w:r>
+    </w:p>
+    <w:p>
+      <w:pPr>
+        <w:pStyle w:val="ListParagraph"/>
+        <w:numPr>
+          <w:ilvl w:val="0"/>
+          <w:numId w:val="16"/>
+        </w:numPr>
+        <w:spacing w:after="0" w:line="276" w:lineRule="auto"/>
+        <w:jc w:val="both"/>
+      </w:pPr>
+      <w:r>
+        <w:t>Predictive Maintenance Toolbox</w:t>
+      </w:r>
+    </w:p>
+    <w:p>
+      <w:pPr>
+        <w:spacing w:after="0" w:line="276" w:lineRule="auto"/>
+        <w:jc w:val="both"/>
+      </w:pPr>
+    </w:p>
+    <w:p>
+      <w:pPr>
+        <w:spacing w:after="0" w:line="276" w:lineRule="auto"/>
+        <w:jc w:val="both"/>
+      </w:pPr>
+      <w:r>
+        <w:t>Instructions</w:t>
+      </w:r>
+    </w:p>
+    <w:p>
+      <w:pPr>
+        <w:pStyle w:val="ListParagraph"/>
+        <w:numPr>
+          <w:ilvl w:val="0"/>
+          <w:numId w:val="18"/>
+        </w:numPr>
+        <w:spacing w:after="0" w:line="276" w:lineRule="auto"/>
+        <w:jc w:val="both"/>
+      </w:pPr>
+      <w:r>
+        <w:t xml:space="preserve">Move all the wave files you want to analyze into a folder. </w:t>
+      </w:r>
+    </w:p>
+    <w:p>
+      <w:pPr>
+        <w:pStyle w:val="ListParagraph"/>
+        <w:numPr>
+          <w:ilvl w:val="0"/>
+          <w:numId w:val="18"/>
+        </w:numPr>
+        <w:spacing w:after="0" w:line="276" w:lineRule="auto"/>
+        <w:jc w:val="both"/>
+      </w:pPr>
+      <w:r>
+        <w:t xml:space="preserve">Open </w:t>
+      </w:r>
+      <w:r>
+        <w:rPr>
+          <w:i/>
+          <w:iCs/>
+        </w:rPr>
+        <w:t>D2K2.m</w:t>
+      </w:r>
+      <w:r>
+        <w:t xml:space="preserve"> </w:t>
+      </w:r>
+      <w:r>
+        <w:t>with the most up-to-date version of MATLAB available on your computer.</w:t>
+      </w:r>
+    </w:p>
+    <w:p>
+      <w:pPr>
+        <w:pStyle w:val="ListParagraph"/>
+        <w:numPr>
+          <w:ilvl w:val="0"/>
+          <w:numId w:val="18"/>
+        </w:numPr>
+        <w:spacing w:after="0" w:line="276" w:lineRule="auto"/>
+        <w:jc w:val="both"/>
+      </w:pPr>
+      <w:r>
+        <w:t xml:space="preserve">Run the </w:t>
+      </w:r>
+      <w:r>
+        <w:rPr>
+          <w:bCs/>
+          <w:i/>
+          <w:iCs/>
+        </w:rPr>
+        <w:t>D2K2</w:t>
+      </w:r>
+      <w:r>
+        <w:rPr>
+          <w:bCs/>
+          <w:i/>
+          <w:iCs/>
+        </w:rPr>
+        <w:t xml:space="preserve">.m </w:t>
+      </w:r>
+      <w:r>
+        <w:t xml:space="preserve">script. </w:t>
+      </w:r>
+    </w:p>
+    <w:p>
+      <w:pPr>
+        <w:pStyle w:val="ListParagraph"/>
+        <w:numPr>
+          <w:ilvl w:val="1"/>
+          <w:numId w:val="18"/>
+        </w:numPr>
+        <w:spacing w:after="0" w:line="276" w:lineRule="auto"/>
+        <w:jc w:val="both"/>
+      </w:pPr>
+      <w:r>
+        <w:t xml:space="preserve">If MATLAB displays a message about files not being in current folder, select change folder, </w:t>
+      </w:r>
+      <w:r>
+        <w:rPr>
+          <w:b/>
+          <w:bCs/>
+          <w:u w:val="single"/>
+        </w:rPr>
+        <w:t>do</w:t>
+      </w:r>
+      <w:r>
+        <w:rPr>
+          <w:b/>
+          <w:bCs/>
+          <w:u w:val="single"/>
+        </w:rPr>
+        <w:t xml:space="preserve"> no</w:t>
+      </w:r>
+      <w:r>
+        <w:rPr>
+          <w:b/>
+          <w:bCs/>
+          <w:u w:val="single"/>
+        </w:rPr>
+        <w:t>t add to path</w:t>
+      </w:r>
+      <w:r>
+        <w:t>)</w:t>
+      </w:r>
+      <w:r>
+        <w:t>.</w:t>
+      </w:r>
+    </w:p>
+    <w:p>
+      <w:pPr>
+        <w:pStyle w:val="ListParagraph"/>
+        <w:numPr>
+          <w:ilvl w:val="1"/>
+          <w:numId w:val="18"/>
+        </w:numPr>
+        <w:spacing w:after="0" w:line="276" w:lineRule="auto"/>
+        <w:jc w:val="both"/>
+      </w:pPr>
+      <w:r>
+        <w:t>If you do not see the Run button, make sure you have the Editor tab open.</w:t>
+      </w:r>
+    </w:p>
+    <w:p>
+      <w:pPr>
+        <w:pStyle w:val="ListParagraph"/>
+        <w:numPr>
+          <w:ilvl w:val="0"/>
+          <w:numId w:val="18"/>
+        </w:numPr>
+        <w:spacing w:after="0" w:line="276" w:lineRule="auto"/>
+        <w:jc w:val="both"/>
+      </w:pPr>
+      <w:r>
+        <w:t>Select a file to analyze.</w:t>
+      </w:r>
+    </w:p>
+    <w:p>
+      <w:pPr>
+        <w:pStyle w:val="ListParagraph"/>
+        <w:numPr>
+          <w:ilvl w:val="0"/>
+          <w:numId w:val="18"/>
+        </w:numPr>
+        <w:spacing w:after="0" w:line="276" w:lineRule="auto"/>
+        <w:jc w:val="both"/>
+      </w:pPr>
+      <w:r>
+        <w:t>A graph will appear eventually. When this happens, move the dotted lines to mark the beginning and end of the linear region of the plot.</w:t>
+      </w:r>
+    </w:p>
+    <w:p>
+      <w:pPr>
+        <w:pStyle w:val="ListParagraph"/>
+        <w:numPr>
+          <w:ilvl w:val="0"/>
+          <w:numId w:val="18"/>
+        </w:numPr>
+        <w:spacing w:after="0" w:line="276" w:lineRule="auto"/>
+        <w:jc w:val="both"/>
+      </w:pPr>
+      <w:r>
+        <w:t>Once set, enter the X-position of the left cursor in the command window. Do the same thing for the right cursor.</w:t>
+      </w:r>
+    </w:p>
+    <w:p>
+      <w:pPr>
+        <w:pStyle w:val="ListParagraph"/>
+        <w:numPr>
+          <w:ilvl w:val="0"/>
+          <w:numId w:val="18"/>
+        </w:numPr>
+        <w:spacing w:after="0" w:line="276" w:lineRule="auto"/>
+        <w:jc w:val="both"/>
+      </w:pPr>
+      <w:r>
+        <w:t>After both positions are entered, D</w:t>
+      </w:r>
+      <w:r>
+        <w:rPr>
+          <w:vertAlign w:val="subscript"/>
+        </w:rPr>
+        <w:t>2</w:t>
+      </w:r>
+      <w:r>
+        <w:t xml:space="preserve"> will be calculated.</w:t>
+      </w:r>
+    </w:p>
+    <w:p>
+      <w:pPr>
+        <w:pStyle w:val="ListParagraph"/>
+        <w:numPr>
+          <w:ilvl w:val="0"/>
+          <w:numId w:val="18"/>
+        </w:numPr>
+        <w:spacing w:after="0" w:line="276" w:lineRule="auto"/>
+        <w:jc w:val="both"/>
+      </w:pPr>
+      <w:r>
+        <w:t>Calculation of K</w:t>
+      </w:r>
+      <w:r>
+        <w:rPr>
+          <w:vertAlign w:val="subscript"/>
+        </w:rPr>
+        <w:t>2</w:t>
+      </w:r>
+      <w:r>
+        <w:t>, K</w:t>
+      </w:r>
+      <w:r>
+        <w:rPr>
+          <w:rFonts w:cstheme="minorHAnsi"/>
+          <w:vertAlign w:val="subscript"/>
+        </w:rPr>
+        <w:t>∞</w:t>
+      </w:r>
+      <w:r>
+        <w:t>, and K</w:t>
+      </w:r>
+      <w:r>
+        <w:rPr>
+          <w:vertAlign w:val="subscript"/>
+        </w:rPr>
+        <w:t>-</w:t>
+      </w:r>
+      <w:r>
+        <w:rPr>
+          <w:rFonts w:cstheme="minorHAnsi"/>
+          <w:vertAlign w:val="subscript"/>
+        </w:rPr>
+        <w:t>∞</w:t>
+      </w:r>
+      <w:r>
+        <w:rPr>
+          <w:rFonts w:cstheme="minorHAnsi"/>
+          <w:vertAlign w:val="subscript"/>
+        </w:rPr>
+        <w:t xml:space="preserve"> </w:t>
+      </w:r>
+      <w:r>
+        <w:t>all follow a similar procedure, but with a worse user interface.</w:t>
+      </w:r>
+    </w:p>
+    <w:p>
+      <w:pPr>
+        <w:pStyle w:val="ListParagraph"/>
+        <w:numPr>
+          <w:ilvl w:val="1"/>
+          <w:numId w:val="18"/>
+        </w:numPr>
+        <w:spacing w:after="0" w:line="276" w:lineRule="auto"/>
+        <w:jc w:val="both"/>
+      </w:pPr>
+      <w:r>
+        <w:t>Old instructions say to locate the beginning and end of the linear region of the plot furthest to the right.</w:t>
+      </w:r>
+    </w:p>
+    <w:p>
+      <w:pPr>
+        <w:spacing w:after="0" w:line="276" w:lineRule="auto"/>
+        <w:jc w:val="both"/>
+      </w:pPr>
+    </w:p>
+    <w:p>
+      <w:pPr>
+        <w:pStyle w:val="Heading2"/>
+        <w:jc w:val="both"/>
+      </w:pPr>
+      <w:bookmarkStart w:id="10" w:name="_Toc73702872"/>
       <w:r>
         <w:lastRenderedPageBreak/>
         <w:t>NEDR</w:t>
@@ -5477,6 +5815,92 @@
     </w:lvl>
   </w:abstractNum>
   <w:abstractNum w:abstractNumId="8" w15:restartNumberingAfterBreak="0">
+    <w:nsid w:val="2D3511E5"/>
+    <w:multiLevelType w:val="hybridMultilevel"/>
+    <w:tmpl w:val="4CA25F00"/>
+    <w:lvl w:ilvl="0" w:tplc="0409000F">
+      <w:start w:val="1"/>
+      <w:numFmt w:val="decimal"/>
+      <w:lvlText w:val="%1."/>
+      <w:lvlJc w:val="left"/>
+      <w:pPr>
+        <w:ind w:left="720" w:hanging="360"/>
+      </w:pPr>
+    </w:lvl>
+    <w:lvl w:ilvl="1" w:tplc="04090019">
+      <w:start w:val="1"/>
+      <w:numFmt w:val="lowerLetter"/>
+      <w:lvlText w:val="%2."/>
+      <w:lvlJc w:val="left"/>
+      <w:pPr>
+        <w:ind w:left="1440" w:hanging="360"/>
+      </w:pPr>
+    </w:lvl>
+    <w:lvl w:ilvl="2" w:tplc="0409001B" w:tentative="1">
+      <w:start w:val="1"/>
+      <w:numFmt w:val="lowerRoman"/>
+      <w:lvlText w:val="%3."/>
+      <w:lvlJc w:val="right"/>
+      <w:pPr>
+        <w:ind w:left="2160" w:hanging="180"/>
+      </w:pPr>
+    </w:lvl>
+    <w:lvl w:ilvl="3" w:tplc="0409000F" w:tentative="1">
+      <w:start w:val="1"/>
+      <w:numFmt w:val="decimal"/>
+      <w:lvlText w:val="%4."/>
+      <w:lvlJc w:val="left"/>
+      <w:pPr>
+        <w:ind w:left="2880" w:hanging="360"/>
+      </w:pPr>
+    </w:lvl>
+    <w:lvl w:ilvl="4" w:tplc="04090019" w:tentative="1">
+      <w:start w:val="1"/>
+      <w:numFmt w:val="lowerLetter"/>
+      <w:lvlText w:val="%5."/>
+      <w:lvlJc w:val="left"/>
+      <w:pPr>
+        <w:ind w:left="3600" w:hanging="360"/>
+      </w:pPr>
+    </w:lvl>
+    <w:lvl w:ilvl="5" w:tplc="0409001B" w:tentative="1">
+      <w:start w:val="1"/>
+      <w:numFmt w:val="lowerRoman"/>
+      <w:lvlText w:val="%6."/>
+      <w:lvlJc w:val="right"/>
+      <w:pPr>
+        <w:ind w:left="4320" w:hanging="180"/>
+      </w:pPr>
+    </w:lvl>
+    <w:lvl w:ilvl="6" w:tplc="0409000F" w:tentative="1">
+      <w:start w:val="1"/>
+      <w:numFmt w:val="decimal"/>
+      <w:lvlText w:val="%7."/>
+      <w:lvlJc w:val="left"/>
+      <w:pPr>
+        <w:ind w:left="5040" w:hanging="360"/>
+      </w:pPr>
+    </w:lvl>
+    <w:lvl w:ilvl="7" w:tplc="04090019" w:tentative="1">
+      <w:start w:val="1"/>
+      <w:numFmt w:val="lowerLetter"/>
+      <w:lvlText w:val="%8."/>
+      <w:lvlJc w:val="left"/>
+      <w:pPr>
+        <w:ind w:left="5760" w:hanging="360"/>
+      </w:pPr>
+    </w:lvl>
+    <w:lvl w:ilvl="8" w:tplc="0409001B" w:tentative="1">
+      <w:start w:val="1"/>
+      <w:numFmt w:val="lowerRoman"/>
+      <w:lvlText w:val="%9."/>
+      <w:lvlJc w:val="right"/>
+      <w:pPr>
+        <w:ind w:left="6480" w:hanging="180"/>
+      </w:pPr>
+    </w:lvl>
+  </w:abstractNum>
+  <w:abstractNum w:abstractNumId="9" w15:restartNumberingAfterBreak="0">
     <w:nsid w:val="2FA509CF"/>
     <w:multiLevelType w:val="hybridMultilevel"/>
     <w:tmpl w:val="56A6811E"/>
@@ -5589,7 +6013,7 @@
       </w:rPr>
     </w:lvl>
   </w:abstractNum>
-  <w:abstractNum w:abstractNumId="9" w15:restartNumberingAfterBreak="0">
+  <w:abstractNum w:abstractNumId="10" w15:restartNumberingAfterBreak="0">
     <w:nsid w:val="310D6E18"/>
     <w:multiLevelType w:val="hybridMultilevel"/>
     <w:tmpl w:val="09822A0E"/>
@@ -5702,7 +6126,120 @@
       </w:rPr>
     </w:lvl>
   </w:abstractNum>
-  <w:abstractNum w:abstractNumId="10" w15:restartNumberingAfterBreak="0">
+  <w:abstractNum w:abstractNumId="11" w15:restartNumberingAfterBreak="0">
+    <w:nsid w:val="32163624"/>
+    <w:multiLevelType w:val="hybridMultilevel"/>
+    <w:tmpl w:val="9DA67734"/>
+    <w:lvl w:ilvl="0" w:tplc="04090001">
+      <w:start w:val="1"/>
+      <w:numFmt w:val="bullet"/>
+      <w:lvlText w:val=""/>
+      <w:lvlJc w:val="left"/>
+      <w:pPr>
+        <w:ind w:left="720" w:hanging="360"/>
+      </w:pPr>
+      <w:rPr>
+        <w:rFonts w:ascii="Symbol" w:hAnsi="Symbol" w:hint="default"/>
+      </w:rPr>
+    </w:lvl>
+    <w:lvl w:ilvl="1" w:tplc="04090003" w:tentative="1">
+      <w:start w:val="1"/>
+      <w:numFmt w:val="bullet"/>
+      <w:lvlText w:val="o"/>
+      <w:lvlJc w:val="left"/>
+      <w:pPr>
+        <w:ind w:left="1440" w:hanging="360"/>
+      </w:pPr>
+      <w:rPr>
+        <w:rFonts w:ascii="Courier New" w:hAnsi="Courier New" w:cs="Courier New" w:hint="default"/>
+      </w:rPr>
+    </w:lvl>
+    <w:lvl w:ilvl="2" w:tplc="04090005" w:tentative="1">
+      <w:start w:val="1"/>
+      <w:numFmt w:val="bullet"/>
+      <w:lvlText w:val=""/>
+      <w:lvlJc w:val="left"/>
+      <w:pPr>
+        <w:ind w:left="2160" w:hanging="360"/>
+      </w:pPr>
+      <w:rPr>
+        <w:rFonts w:ascii="Wingdings" w:hAnsi="Wingdings" w:hint="default"/>
+      </w:rPr>
+    </w:lvl>
+    <w:lvl w:ilvl="3" w:tplc="04090001" w:tentative="1">
+      <w:start w:val="1"/>
+      <w:numFmt w:val="bullet"/>
+      <w:lvlText w:val=""/>
+      <w:lvlJc w:val="left"/>
+      <w:pPr>
+        <w:ind w:left="2880" w:hanging="360"/>
+      </w:pPr>
+      <w:rPr>
+        <w:rFonts w:ascii="Symbol" w:hAnsi="Symbol" w:hint="default"/>
+      </w:rPr>
+    </w:lvl>
+    <w:lvl w:ilvl="4" w:tplc="04090003" w:tentative="1">
+      <w:start w:val="1"/>
+      <w:numFmt w:val="bullet"/>
+      <w:lvlText w:val="o"/>
+      <w:lvlJc w:val="left"/>
+      <w:pPr>
+        <w:ind w:left="3600" w:hanging="360"/>
+      </w:pPr>
+      <w:rPr>
+        <w:rFonts w:ascii="Courier New" w:hAnsi="Courier New" w:cs="Courier New" w:hint="default"/>
+      </w:rPr>
+    </w:lvl>
+    <w:lvl w:ilvl="5" w:tplc="04090005" w:tentative="1">
+      <w:start w:val="1"/>
+      <w:numFmt w:val="bullet"/>
+      <w:lvlText w:val=""/>
+      <w:lvlJc w:val="left"/>
+      <w:pPr>
+        <w:ind w:left="4320" w:hanging="360"/>
+      </w:pPr>
+      <w:rPr>
+        <w:rFonts w:ascii="Wingdings" w:hAnsi="Wingdings" w:hint="default"/>
+      </w:rPr>
+    </w:lvl>
+    <w:lvl w:ilvl="6" w:tplc="04090001" w:tentative="1">
+      <w:start w:val="1"/>
+      <w:numFmt w:val="bullet"/>
+      <w:lvlText w:val=""/>
+      <w:lvlJc w:val="left"/>
+      <w:pPr>
+        <w:ind w:left="5040" w:hanging="360"/>
+      </w:pPr>
+      <w:rPr>
+        <w:rFonts w:ascii="Symbol" w:hAnsi="Symbol" w:hint="default"/>
+      </w:rPr>
+    </w:lvl>
+    <w:lvl w:ilvl="7" w:tplc="04090003" w:tentative="1">
+      <w:start w:val="1"/>
+      <w:numFmt w:val="bullet"/>
+      <w:lvlText w:val="o"/>
+      <w:lvlJc w:val="left"/>
+      <w:pPr>
+        <w:ind w:left="5760" w:hanging="360"/>
+      </w:pPr>
+      <w:rPr>
+        <w:rFonts w:ascii="Courier New" w:hAnsi="Courier New" w:cs="Courier New" w:hint="default"/>
+      </w:rPr>
+    </w:lvl>
+    <w:lvl w:ilvl="8" w:tplc="04090005" w:tentative="1">
+      <w:start w:val="1"/>
+      <w:numFmt w:val="bullet"/>
+      <w:lvlText w:val=""/>
+      <w:lvlJc w:val="left"/>
+      <w:pPr>
+        <w:ind w:left="6480" w:hanging="360"/>
+      </w:pPr>
+      <w:rPr>
+        <w:rFonts w:ascii="Wingdings" w:hAnsi="Wingdings" w:hint="default"/>
+      </w:rPr>
+    </w:lvl>
+  </w:abstractNum>
+  <w:abstractNum w:abstractNumId="12" w15:restartNumberingAfterBreak="0">
     <w:nsid w:val="34E912F5"/>
     <w:multiLevelType w:val="hybridMultilevel"/>
     <w:tmpl w:val="E5D856FA"/>
@@ -5788,7 +6325,7 @@
       </w:pPr>
     </w:lvl>
   </w:abstractNum>
-  <w:abstractNum w:abstractNumId="11" w15:restartNumberingAfterBreak="0">
+  <w:abstractNum w:abstractNumId="13" w15:restartNumberingAfterBreak="0">
     <w:nsid w:val="42BC7059"/>
     <w:multiLevelType w:val="hybridMultilevel"/>
     <w:tmpl w:val="81B8E5F2"/>
@@ -5901,7 +6438,7 @@
       </w:rPr>
     </w:lvl>
   </w:abstractNum>
-  <w:abstractNum w:abstractNumId="12" w15:restartNumberingAfterBreak="0">
+  <w:abstractNum w:abstractNumId="14" w15:restartNumberingAfterBreak="0">
     <w:nsid w:val="453533BB"/>
     <w:multiLevelType w:val="hybridMultilevel"/>
     <w:tmpl w:val="A0F6A4C0"/>
@@ -6014,7 +6551,7 @@
       </w:rPr>
     </w:lvl>
   </w:abstractNum>
-  <w:abstractNum w:abstractNumId="13" w15:restartNumberingAfterBreak="0">
+  <w:abstractNum w:abstractNumId="15" w15:restartNumberingAfterBreak="0">
     <w:nsid w:val="48C26F65"/>
     <w:multiLevelType w:val="hybridMultilevel"/>
     <w:tmpl w:val="9020A4CC"/>
@@ -6127,7 +6664,7 @@
       </w:rPr>
     </w:lvl>
   </w:abstractNum>
-  <w:abstractNum w:abstractNumId="14" w15:restartNumberingAfterBreak="0">
+  <w:abstractNum w:abstractNumId="16" w15:restartNumberingAfterBreak="0">
     <w:nsid w:val="4F867CBF"/>
     <w:multiLevelType w:val="hybridMultilevel"/>
     <w:tmpl w:val="0BB2F568"/>
@@ -6240,7 +6777,7 @@
       </w:rPr>
     </w:lvl>
   </w:abstractNum>
-  <w:abstractNum w:abstractNumId="15" w15:restartNumberingAfterBreak="0">
+  <w:abstractNum w:abstractNumId="17" w15:restartNumberingAfterBreak="0">
     <w:nsid w:val="524F7674"/>
     <w:multiLevelType w:val="hybridMultilevel"/>
     <w:tmpl w:val="3A88C6D8"/>
@@ -6353,7 +6890,97 @@
       </w:rPr>
     </w:lvl>
   </w:abstractNum>
-  <w:abstractNum w:abstractNumId="16" w15:restartNumberingAfterBreak="0">
+  <w:abstractNum w:abstractNumId="18" w15:restartNumberingAfterBreak="0">
+    <w:nsid w:val="56136203"/>
+    <w:multiLevelType w:val="hybridMultilevel"/>
+    <w:tmpl w:val="CA7EFBC4"/>
+    <w:lvl w:ilvl="0" w:tplc="F61E9724">
+      <w:start w:val="1"/>
+      <w:numFmt w:val="decimal"/>
+      <w:lvlText w:val="%1."/>
+      <w:lvlJc w:val="left"/>
+      <w:pPr>
+        <w:ind w:left="720" w:hanging="360"/>
+      </w:pPr>
+      <w:rPr>
+        <w:rFonts w:hint="default"/>
+        <w:sz w:val="22"/>
+      </w:rPr>
+    </w:lvl>
+    <w:lvl w:ilvl="1" w:tplc="04090019">
+      <w:start w:val="1"/>
+      <w:numFmt w:val="lowerLetter"/>
+      <w:lvlText w:val="%2."/>
+      <w:lvlJc w:val="left"/>
+      <w:pPr>
+        <w:ind w:left="1440" w:hanging="360"/>
+      </w:pPr>
+    </w:lvl>
+    <w:lvl w:ilvl="2" w:tplc="0409001B" w:tentative="1">
+      <w:start w:val="1"/>
+      <w:numFmt w:val="lowerRoman"/>
+      <w:lvlText w:val="%3."/>
+      <w:lvlJc w:val="right"/>
+      <w:pPr>
+        <w:ind w:left="2160" w:hanging="180"/>
+      </w:pPr>
+    </w:lvl>
+    <w:lvl w:ilvl="3" w:tplc="0409000F" w:tentative="1">
+      <w:start w:val="1"/>
+      <w:numFmt w:val="decimal"/>
+      <w:lvlText w:val="%4."/>
+      <w:lvlJc w:val="left"/>
+      <w:pPr>
+        <w:ind w:left="2880" w:hanging="360"/>
+      </w:pPr>
+    </w:lvl>
+    <w:lvl w:ilvl="4" w:tplc="04090019" w:tentative="1">
+      <w:start w:val="1"/>
+      <w:numFmt w:val="lowerLetter"/>
+      <w:lvlText w:val="%5."/>
+      <w:lvlJc w:val="left"/>
+      <w:pPr>
+        <w:ind w:left="3600" w:hanging="360"/>
+      </w:pPr>
+    </w:lvl>
+    <w:lvl w:ilvl="5" w:tplc="0409001B" w:tentative="1">
+      <w:start w:val="1"/>
+      <w:numFmt w:val="lowerRoman"/>
+      <w:lvlText w:val="%6."/>
+      <w:lvlJc w:val="right"/>
+      <w:pPr>
+        <w:ind w:left="4320" w:hanging="180"/>
+      </w:pPr>
+    </w:lvl>
+    <w:lvl w:ilvl="6" w:tplc="0409000F" w:tentative="1">
+      <w:start w:val="1"/>
+      <w:numFmt w:val="decimal"/>
+      <w:lvlText w:val="%7."/>
+      <w:lvlJc w:val="left"/>
+      <w:pPr>
+        <w:ind w:left="5040" w:hanging="360"/>
+      </w:pPr>
+    </w:lvl>
+    <w:lvl w:ilvl="7" w:tplc="04090019" w:tentative="1">
+      <w:start w:val="1"/>
+      <w:numFmt w:val="lowerLetter"/>
+      <w:lvlText w:val="%8."/>
+      <w:lvlJc w:val="left"/>
+      <w:pPr>
+        <w:ind w:left="5760" w:hanging="360"/>
+      </w:pPr>
+    </w:lvl>
+    <w:lvl w:ilvl="8" w:tplc="0409001B" w:tentative="1">
+      <w:start w:val="1"/>
+      <w:numFmt w:val="lowerRoman"/>
+      <w:lvlText w:val="%9."/>
+      <w:lvlJc w:val="right"/>
+      <w:pPr>
+        <w:ind w:left="6480" w:hanging="180"/>
+      </w:pPr>
+    </w:lvl>
+  </w:abstractNum>
+  <w:abstractNum w:abstractNumId="19" w15:restartNumberingAfterBreak="0">
     <w:nsid w:val="5B0D4157"/>
     <w:multiLevelType w:val="hybridMultilevel"/>
     <w:tmpl w:val="E278C2FC"/>
@@ -6466,7 +7093,7 @@
       </w:rPr>
     </w:lvl>
   </w:abstractNum>
-  <w:abstractNum w:abstractNumId="17" w15:restartNumberingAfterBreak="0">
+  <w:abstractNum w:abstractNumId="20" w15:restartNumberingAfterBreak="0">
     <w:nsid w:val="5C35392F"/>
     <w:multiLevelType w:val="hybridMultilevel"/>
     <w:tmpl w:val="E460EB16"/>
@@ -6579,7 +7206,7 @@
       </w:rPr>
     </w:lvl>
   </w:abstractNum>
-  <w:abstractNum w:abstractNumId="18" w15:restartNumberingAfterBreak="0">
+  <w:abstractNum w:abstractNumId="21" w15:restartNumberingAfterBreak="0">
     <w:nsid w:val="5D542421"/>
     <w:multiLevelType w:val="hybridMultilevel"/>
     <w:tmpl w:val="93A8120E"/>
@@ -6692,7 +7319,7 @@
       </w:rPr>
     </w:lvl>
   </w:abstractNum>
-  <w:abstractNum w:abstractNumId="19" w15:restartNumberingAfterBreak="0">
+  <w:abstractNum w:abstractNumId="22" w15:restartNumberingAfterBreak="0">
     <w:nsid w:val="64414AC7"/>
     <w:multiLevelType w:val="hybridMultilevel"/>
     <w:tmpl w:val="DC380F0E"/>
@@ -6778,7 +7405,7 @@
       </w:pPr>
     </w:lvl>
   </w:abstractNum>
-  <w:abstractNum w:abstractNumId="20" w15:restartNumberingAfterBreak="0">
+  <w:abstractNum w:abstractNumId="23" w15:restartNumberingAfterBreak="0">
     <w:nsid w:val="6CCE63AB"/>
     <w:multiLevelType w:val="hybridMultilevel"/>
     <w:tmpl w:val="DA28CA30"/>
@@ -6864,7 +7491,7 @@
       </w:pPr>
     </w:lvl>
   </w:abstractNum>
-  <w:abstractNum w:abstractNumId="21" w15:restartNumberingAfterBreak="0">
+  <w:abstractNum w:abstractNumId="24" w15:restartNumberingAfterBreak="0">
     <w:nsid w:val="70B17960"/>
     <w:multiLevelType w:val="hybridMultilevel"/>
     <w:tmpl w:val="DEBA34BA"/>
@@ -6950,7 +7577,97 @@
       </w:pPr>
     </w:lvl>
   </w:abstractNum>
-  <w:abstractNum w:abstractNumId="22" w15:restartNumberingAfterBreak="0">
+  <w:abstractNum w:abstractNumId="25" w15:restartNumberingAfterBreak="0">
+    <w:nsid w:val="70E85021"/>
+    <w:multiLevelType w:val="hybridMultilevel"/>
+    <w:tmpl w:val="B338EE8E"/>
+    <w:lvl w:ilvl="0" w:tplc="F61E9724">
+      <w:start w:val="1"/>
+      <w:numFmt w:val="decimal"/>
+      <w:lvlText w:val="%1."/>
+      <w:lvlJc w:val="left"/>
+      <w:pPr>
+        <w:ind w:left="720" w:hanging="360"/>
+      </w:pPr>
+      <w:rPr>
+        <w:rFonts w:hint="default"/>
+        <w:sz w:val="22"/>
+      </w:rPr>
+    </w:lvl>
+    <w:lvl w:ilvl="1" w:tplc="04090019">
+      <w:start w:val="1"/>
+      <w:numFmt w:val="lowerLetter"/>
+      <w:lvlText w:val="%2."/>
+      <w:lvlJc w:val="left"/>
+      <w:pPr>
+        <w:ind w:left="1440" w:hanging="360"/>
+      </w:pPr>
+    </w:lvl>
+    <w:lvl w:ilvl="2" w:tplc="0409001B" w:tentative="1">
+      <w:start w:val="1"/>
+      <w:numFmt w:val="lowerRoman"/>
+      <w:lvlText w:val="%3."/>
+      <w:lvlJc w:val="right"/>
+      <w:pPr>
+        <w:ind w:left="2160" w:hanging="180"/>
+      </w:pPr>
+    </w:lvl>
+    <w:lvl w:ilvl="3" w:tplc="0409000F" w:tentative="1">
+      <w:start w:val="1"/>
+      <w:numFmt w:val="decimal"/>
+      <w:lvlText w:val="%4."/>
+      <w:lvlJc w:val="left"/>
+      <w:pPr>
+        <w:ind w:left="2880" w:hanging="360"/>
+      </w:pPr>
+    </w:lvl>
+    <w:lvl w:ilvl="4" w:tplc="04090019" w:tentative="1">
+      <w:start w:val="1"/>
+      <w:numFmt w:val="lowerLetter"/>
+      <w:lvlText w:val="%5."/>
+      <w:lvlJc w:val="left"/>
+      <w:pPr>
+        <w:ind w:left="3600" w:hanging="360"/>
+      </w:pPr>
+    </w:lvl>
+    <w:lvl w:ilvl="5" w:tplc="0409001B" w:tentative="1">
+      <w:start w:val="1"/>
+      <w:numFmt w:val="lowerRoman"/>
+      <w:lvlText w:val="%6."/>
+      <w:lvlJc w:val="right"/>
+      <w:pPr>
+        <w:ind w:left="4320" w:hanging="180"/>
+      </w:pPr>
+    </w:lvl>
+    <w:lvl w:ilvl="6" w:tplc="0409000F" w:tentative="1">
+      <w:start w:val="1"/>
+      <w:numFmt w:val="decimal"/>
+      <w:lvlText w:val="%7."/>
+      <w:lvlJc w:val="left"/>
+      <w:pPr>
+        <w:ind w:left="5040" w:hanging="360"/>
+      </w:pPr>
+    </w:lvl>
+    <w:lvl w:ilvl="7" w:tplc="04090019" w:tentative="1">
+      <w:start w:val="1"/>
+      <w:numFmt w:val="lowerLetter"/>
+      <w:lvlText w:val="%8."/>
+      <w:lvlJc w:val="left"/>
+      <w:pPr>
+        <w:ind w:left="5760" w:hanging="360"/>
+      </w:pPr>
+    </w:lvl>
+    <w:lvl w:ilvl="8" w:tplc="0409001B" w:tentative="1">
+      <w:start w:val="1"/>
+      <w:numFmt w:val="lowerRoman"/>
+      <w:lvlText w:val="%9."/>
+      <w:lvlJc w:val="right"/>
+      <w:pPr>
+        <w:ind w:left="6480" w:hanging="180"/>
+      </w:pPr>
+    </w:lvl>
+  </w:abstractNum>
+  <w:abstractNum w:abstractNumId="26" w15:restartNumberingAfterBreak="0">
     <w:nsid w:val="70F70E91"/>
     <w:multiLevelType w:val="hybridMultilevel"/>
     <w:tmpl w:val="47ACF764"/>
@@ -7063,7 +7780,7 @@
       </w:rPr>
     </w:lvl>
   </w:abstractNum>
-  <w:abstractNum w:abstractNumId="23" w15:restartNumberingAfterBreak="0">
+  <w:abstractNum w:abstractNumId="27" w15:restartNumberingAfterBreak="0">
     <w:nsid w:val="733050B9"/>
     <w:multiLevelType w:val="hybridMultilevel"/>
     <w:tmpl w:val="FBE07D1E"/>
@@ -7176,7 +7893,7 @@
       </w:rPr>
     </w:lvl>
   </w:abstractNum>
-  <w:abstractNum w:abstractNumId="24" w15:restartNumberingAfterBreak="0">
+  <w:abstractNum w:abstractNumId="28" w15:restartNumberingAfterBreak="0">
     <w:nsid w:val="7BCA5432"/>
     <w:multiLevelType w:val="hybridMultilevel"/>
     <w:tmpl w:val="8B327486"/>
@@ -7290,25 +8007,25 @@
     </w:lvl>
   </w:abstractNum>
   <w:num w:numId="1">
-    <w:abstractNumId w:val="18"/>
+    <w:abstractNumId w:val="21"/>
   </w:num>
   <w:num w:numId="2">
-    <w:abstractNumId w:val="17"/>
+    <w:abstractNumId w:val="20"/>
   </w:num>
   <w:num w:numId="3">
-    <w:abstractNumId w:val="11"/>
+    <w:abstractNumId w:val="13"/>
   </w:num>
   <w:num w:numId="4">
-    <w:abstractNumId w:val="8"/>
+    <w:abstractNumId w:val="9"/>
   </w:num>
   <w:num w:numId="5">
-    <w:abstractNumId w:val="12"/>
+    <w:abstractNumId w:val="14"/>
   </w:num>
   <w:num w:numId="6">
-    <w:abstractNumId w:val="14"/>
+    <w:abstractNumId w:val="16"/>
   </w:num>
   <w:num w:numId="7">
-    <w:abstractNumId w:val="22"/>
+    <w:abstractNumId w:val="26"/>
   </w:num>
   <w:num w:numId="8">
     <w:abstractNumId w:val="0"/>
@@ -7317,19 +8034,19 @@
     <w:abstractNumId w:val="3"/>
   </w:num>
   <w:num w:numId="10">
-    <w:abstractNumId w:val="9"/>
+    <w:abstractNumId w:val="10"/>
   </w:num>
   <w:num w:numId="11">
     <w:abstractNumId w:val="7"/>
   </w:num>
   <w:num w:numId="12">
+    <w:abstractNumId w:val="27"/>
+  </w:num>
+  <w:num w:numId="13">
     <w:abstractNumId w:val="23"/>
   </w:num>
-  <w:num w:numId="13">
-    <w:abstractNumId w:val="20"/>
-  </w:num>
   <w:num w:numId="14">
-    <w:abstractNumId w:val="10"/>
+    <w:abstractNumId w:val="12"/>
   </w:num>
   <w:num w:numId="15">
     <w:abstractNumId w:val="4"/>
@@ -7338,22 +8055,22 @@
     <w:abstractNumId w:val="2"/>
   </w:num>
   <w:num w:numId="17">
+    <w:abstractNumId w:val="22"/>
+  </w:num>
+  <w:num w:numId="18">
+    <w:abstractNumId w:val="24"/>
+  </w:num>
+  <w:num w:numId="19">
+    <w:abstractNumId w:val="28"/>
+  </w:num>
+  <w:num w:numId="20">
+    <w:abstractNumId w:val="17"/>
+  </w:num>
+  <w:num w:numId="21">
     <w:abstractNumId w:val="19"/>
   </w:num>
-  <w:num w:numId="18">
-    <w:abstractNumId w:val="21"/>
-  </w:num>
-  <w:num w:numId="19">
-    <w:abstractNumId w:val="24"/>
-  </w:num>
-  <w:num w:numId="20">
+  <w:num w:numId="22">
     <w:abstractNumId w:val="15"/>
-  </w:num>
-  <w:num w:numId="21">
-    <w:abstractNumId w:val="16"/>
-  </w:num>
-  <w:num w:numId="22">
-    <w:abstractNumId w:val="13"/>
   </w:num>
   <w:num w:numId="23">
     <w:abstractNumId w:val="5"/>
@@ -7363,6 +8080,18 @@
   </w:num>
   <w:num w:numId="25">
     <w:abstractNumId w:val="6"/>
+  </w:num>
+  <w:num w:numId="26">
+    <w:abstractNumId w:val="11"/>
+  </w:num>
+  <w:num w:numId="27">
+    <w:abstractNumId w:val="8"/>
+  </w:num>
+  <w:num w:numId="28">
+    <w:abstractNumId w:val="25"/>
+  </w:num>
+  <w:num w:numId="29">
+    <w:abstractNumId w:val="18"/>
   </w:num>
 </w:numbering>
 </file>

</xml_diff>